<commit_message>
Update component specification of EnhancedPositionService after Expert group review
</commit_message>
<xml_diff>
--- a/enhanced-position-service/doc/tools/GENIVI_EnhancedPositionService_ComponentSpecification-part1.docx
+++ b/enhanced-position-service/doc/tools/GENIVI_EnhancedPositionService_ComponentSpecification-part1.docx
@@ -368,63 +368,7 @@
           <w:rFonts w:ascii="Arial" w:hAnsi="Arial" w:cs="Arial"/>
           <w:b/>
         </w:rPr>
-        <w:fldChar w:fldCharType="begin"/>
-      </w:r>
-      <w:r>
-        <w:rPr>
-          <w:rFonts w:ascii="Arial" w:hAnsi="Arial" w:cs="Arial"/>
-          <w:b/>
-        </w:rPr>
-        <w:instrText xml:space="preserve"> DOCPROPERTY "GENIVI-DocDate"  \* MERGEFORMAT </w:instrText>
-      </w:r>
-      <w:r>
-        <w:rPr>
-          <w:rFonts w:ascii="Arial" w:hAnsi="Arial" w:cs="Arial"/>
-          <w:b/>
-        </w:rPr>
-        <w:fldChar w:fldCharType="separate"/>
-      </w:r>
-      <w:r>
-        <w:rPr>
-          <w:rFonts w:ascii="Arial" w:hAnsi="Arial" w:cs="Arial"/>
-          <w:b/>
-        </w:rPr>
-        <w:t>2014-</w:t>
-      </w:r>
-      <w:r>
-        <w:rPr>
-          <w:rFonts w:ascii="Arial" w:hAnsi="Arial" w:cs="Arial"/>
-          <w:b/>
-        </w:rPr>
-        <w:t>1</w:t>
-      </w:r>
-      <w:r>
-        <w:rPr>
-          <w:rFonts w:ascii="Arial" w:hAnsi="Arial" w:cs="Arial"/>
-          <w:b/>
-        </w:rPr>
-        <w:t>2</w:t>
-      </w:r>
-      <w:r>
-        <w:rPr>
-          <w:rFonts w:ascii="Arial" w:hAnsi="Arial" w:cs="Arial"/>
-          <w:b/>
-        </w:rPr>
-        <w:t>-1</w:t>
-      </w:r>
-      <w:r>
-        <w:rPr>
-          <w:rFonts w:ascii="Arial" w:hAnsi="Arial" w:cs="Arial"/>
-          <w:b/>
-        </w:rPr>
-        <w:t>0</w:t>
-      </w:r>
-      <w:r>
-        <w:rPr>
-          <w:rFonts w:ascii="Arial" w:hAnsi="Arial" w:cs="Arial"/>
-          <w:b/>
-        </w:rPr>
-        <w:fldChar w:fldCharType="end"/>
+        <w:t>10-Dec-2014</w:t>
       </w:r>
     </w:p>
     <w:p>
@@ -1050,119 +994,103 @@
         <w:lastRenderedPageBreak/>
         <w:t xml:space="preserve">Copyright © </w:t>
       </w:r>
-      <w:r>
+      <w:fldSimple w:instr=" DOCPROPERTY  GENIVI-CopyrightYear  \* MERGEFORMAT ">
+        <w:r>
+          <w:t>2014</w:t>
+        </w:r>
+      </w:fldSimple>
+      <w:r>
+        <w:t xml:space="preserve">, </w:t>
+      </w:r>
+      <w:r>
+        <w:rPr>
+          <w:noProof/>
+        </w:rPr>
         <w:fldChar w:fldCharType="begin"/>
       </w:r>
       <w:r>
-        <w:instrText xml:space="preserve"> DOCPROPERTY  GENIVI-CopyrightYear  \* MERGEFORMAT </w:instrText>
-      </w:r>
-      <w:r>
+        <w:rPr>
+          <w:noProof/>
+        </w:rPr>
+        <w:instrText xml:space="preserve"> IF </w:instrText>
+      </w:r>
+      <w:r>
+        <w:rPr>
+          <w:noProof/>
+        </w:rPr>
+        <w:fldChar w:fldCharType="begin"/>
+      </w:r>
+      <w:r>
+        <w:rPr>
+          <w:noProof/>
+        </w:rPr>
+        <w:instrText xml:space="preserve"> DOCPROPERTY "GENIVI-Public" </w:instrText>
+      </w:r>
+      <w:r>
+        <w:rPr>
+          <w:noProof/>
+        </w:rPr>
         <w:fldChar w:fldCharType="separate"/>
       </w:r>
       <w:r>
-        <w:t>2014</w:t>
-      </w:r>
-      <w:r>
+        <w:rPr>
+          <w:noProof/>
+        </w:rPr>
+        <w:instrText>Y</w:instrText>
+      </w:r>
+      <w:r>
+        <w:rPr>
+          <w:noProof/>
+        </w:rPr>
         <w:fldChar w:fldCharType="end"/>
       </w:r>
       <w:r>
-        <w:t xml:space="preserve">, </w:t>
-      </w:r>
-      <w:r>
         <w:rPr>
           <w:noProof/>
         </w:rPr>
+        <w:instrText xml:space="preserve"> = Y "</w:instrText>
+      </w:r>
+      <w:r>
+        <w:rPr>
+          <w:noProof/>
+        </w:rPr>
         <w:fldChar w:fldCharType="begin"/>
       </w:r>
       <w:r>
         <w:rPr>
           <w:noProof/>
         </w:rPr>
-        <w:instrText xml:space="preserve"> IF </w:instrText>
+        <w:instrText xml:space="preserve"> DOCPROPERTY "GENIVI-CopyrightHolders" \* MERGEFORMAT </w:instrText>
       </w:r>
       <w:r>
         <w:rPr>
           <w:noProof/>
         </w:rPr>
-        <w:fldChar w:fldCharType="begin"/>
+        <w:fldChar w:fldCharType="separate"/>
       </w:r>
       <w:r>
         <w:rPr>
           <w:noProof/>
         </w:rPr>
-        <w:instrText xml:space="preserve"> DOCPROPERTY "GENIVI-Public" </w:instrText>
+        <w:instrText>Company ABC, Company XYZ</w:instrText>
       </w:r>
       <w:r>
         <w:rPr>
           <w:noProof/>
         </w:rPr>
+        <w:fldChar w:fldCharType="end"/>
+      </w:r>
+      <w:r>
+        <w:rPr>
+          <w:noProof/>
+        </w:rPr>
+        <w:instrText xml:space="preserve">" "GENIVI Alliance" \* MERGEFORMAT </w:instrText>
+      </w:r>
+      <w:r>
+        <w:rPr>
+          <w:noProof/>
+        </w:rPr>
         <w:fldChar w:fldCharType="separate"/>
-      </w:r>
-      <w:r>
-        <w:rPr>
-          <w:noProof/>
-        </w:rPr>
-        <w:instrText>Y</w:instrText>
-      </w:r>
-      <w:r>
-        <w:rPr>
-          <w:noProof/>
-        </w:rPr>
-        <w:fldChar w:fldCharType="end"/>
-      </w:r>
-      <w:r>
-        <w:rPr>
-          <w:noProof/>
-        </w:rPr>
-        <w:instrText xml:space="preserve"> = Y "</w:instrText>
-      </w:r>
-      <w:r>
-        <w:rPr>
-          <w:noProof/>
-        </w:rPr>
-        <w:fldChar w:fldCharType="begin"/>
-      </w:r>
-      <w:r>
-        <w:rPr>
-          <w:noProof/>
-        </w:rPr>
-        <w:instrText xml:space="preserve"> DOCPROPERTY "GENIVI-CopyrightHolders" \* MERGEFORMAT </w:instrText>
-      </w:r>
-      <w:r>
-        <w:rPr>
-          <w:noProof/>
-        </w:rPr>
-        <w:fldChar w:fldCharType="separate"/>
-      </w:r>
-      <w:r>
-        <w:rPr>
-          <w:noProof/>
-        </w:rPr>
-        <w:instrText>Company ABC, Company XYZ</w:instrText>
-      </w:r>
-      <w:r>
-        <w:rPr>
-          <w:noProof/>
-        </w:rPr>
-        <w:fldChar w:fldCharType="end"/>
-      </w:r>
-      <w:r>
-        <w:rPr>
-          <w:noProof/>
-        </w:rPr>
-        <w:instrText xml:space="preserve">" "GENIVI Alliance" \* MERGEFORMAT </w:instrText>
-      </w:r>
-      <w:r>
-        <w:rPr>
-          <w:noProof/>
-        </w:rPr>
-        <w:fldChar w:fldCharType="separate"/>
-      </w:r>
-      <w:r>
-        <w:rPr>
-          <w:noProof/>
-        </w:rPr>
-        <w:t xml:space="preserve">Company ABC, </w:t>
       </w:r>
       <w:r>
         <w:rPr>
@@ -1545,39 +1473,19 @@
       <w:r>
         <w:instrText xml:space="preserve"> IF </w:instrText>
       </w:r>
-      <w:r>
-        <w:fldChar w:fldCharType="begin"/>
-      </w:r>
-      <w:r>
-        <w:instrText xml:space="preserve"> DOCPROPERTY "GENIVI-Public" </w:instrText>
-      </w:r>
-      <w:r>
-        <w:fldChar w:fldCharType="separate"/>
-      </w:r>
-      <w:r>
-        <w:instrText>Y</w:instrText>
-      </w:r>
-      <w:r>
-        <w:fldChar w:fldCharType="end"/>
-      </w:r>
+      <w:fldSimple w:instr=" DOCPROPERTY &quot;GENIVI-Public&quot; ">
+        <w:r>
+          <w:instrText>Y</w:instrText>
+        </w:r>
+      </w:fldSimple>
       <w:r>
         <w:instrText xml:space="preserve"> = Y "</w:instrText>
       </w:r>
-      <w:r>
-        <w:fldChar w:fldCharType="begin"/>
-      </w:r>
-      <w:r>
-        <w:instrText xml:space="preserve"> DOCPROPERTY "GENIVI-DocLicense" \* MERGEFORMAT </w:instrText>
-      </w:r>
-      <w:r>
-        <w:fldChar w:fldCharType="separate"/>
-      </w:r>
-      <w:r>
-        <w:instrText>This work is licensed under a Creative Commons Attribution-ShareAlike 4.0 International License.</w:instrText>
-      </w:r>
-      <w:r>
-        <w:fldChar w:fldCharType="end"/>
-      </w:r>
+      <w:fldSimple w:instr=" DOCPROPERTY &quot;GENIVI-DocLicense&quot; \* MERGEFORMAT ">
+        <w:r>
+          <w:instrText>This work is licensed under a Creative Commons Attribution-ShareAlike 4.0 International License.</w:instrText>
+        </w:r>
+      </w:fldSimple>
     </w:p>
     <w:p>
       <w:pPr>
@@ -1586,21 +1494,11 @@
       <w:r>
         <w:instrText xml:space="preserve">The full license text is available at </w:instrText>
       </w:r>
-      <w:r>
-        <w:fldChar w:fldCharType="begin"/>
-      </w:r>
-      <w:r>
-        <w:instrText xml:space="preserve"> DOCPROPERTY "GENIVI-LicenseLink" \* MERGEFORMAT </w:instrText>
-      </w:r>
-      <w:r>
-        <w:fldChar w:fldCharType="separate"/>
-      </w:r>
-      <w:r>
-        <w:instrText>http://creativecommons.org/licenses/by-sa/4.0</w:instrText>
-      </w:r>
-      <w:r>
-        <w:fldChar w:fldCharType="end"/>
-      </w:r>
+      <w:fldSimple w:instr=" DOCPROPERTY &quot;GENIVI-LicenseLink&quot; \* MERGEFORMAT ">
+        <w:r>
+          <w:instrText>http://creativecommons.org/licenses/by-sa/4.0</w:instrText>
+        </w:r>
+      </w:fldSimple>
     </w:p>
     <w:p>
       <w:pPr>
@@ -1827,19 +1725,16 @@
               <w:pStyle w:val="TableContents"/>
             </w:pPr>
             <w:r>
-              <w:t>2014-</w:t>
+              <w:t>10-</w:t>
             </w:r>
             <w:r>
-              <w:t>12</w:t>
+              <w:t>Dec</w:t>
             </w:r>
             <w:r>
               <w:t>-</w:t>
             </w:r>
             <w:r>
-              <w:t>1</w:t>
-            </w:r>
-            <w:r>
-              <w:t>0</w:t>
+              <w:t>2014</w:t>
             </w:r>
           </w:p>
         </w:tc>
@@ -1853,6 +1748,9 @@
             </w:pPr>
             <w:r>
               <w:t>3.0.0</w:t>
+            </w:r>
+            <w:r>
+              <w:t xml:space="preserve"> </w:t>
             </w:r>
           </w:p>
         </w:tc>
@@ -1900,6 +1798,12 @@
             </w:r>
             <w:r>
               <w:t xml:space="preserve"> This is the first version of this document that uses the new GENIVI component specification template.</w:t>
+            </w:r>
+            <w:r>
+              <w:t xml:space="preserve"> </w:t>
+            </w:r>
+            <w:r>
+              <w:t>Improvements after EG-LBS review</w:t>
             </w:r>
           </w:p>
         </w:tc>
@@ -1954,6 +1858,8 @@
       <w:pPr>
         <w:pStyle w:val="Body"/>
       </w:pPr>
+      <w:bookmarkStart w:id="4" w:name="_GoBack"/>
+      <w:bookmarkEnd w:id="4"/>
     </w:p>
     <w:p>
       <w:pPr>
@@ -1964,8 +1870,6 @@
         <w:t>Table of Contents</w:t>
       </w:r>
     </w:p>
-    <w:bookmarkStart w:id="4" w:name="_GoBack"/>
-    <w:bookmarkEnd w:id="4"/>
     <w:p>
       <w:pPr>
         <w:pStyle w:val="Verzeichnis1"/>
@@ -1994,106 +1898,145 @@
         </w:rPr>
         <w:fldChar w:fldCharType="separate"/>
       </w:r>
-      <w:r>
-        <w:rPr>
-          <w:rStyle w:val="Hyperlink"/>
-        </w:rPr>
-        <w:fldChar w:fldCharType="begin"/>
-      </w:r>
-      <w:r>
-        <w:rPr>
-          <w:rStyle w:val="Hyperlink"/>
-        </w:rPr>
-        <w:instrText xml:space="preserve"> </w:instrText>
-      </w:r>
-      <w:r>
-        <w:instrText>HYPERLINK \l "_Toc405972860"</w:instrText>
-      </w:r>
-      <w:r>
-        <w:rPr>
-          <w:rStyle w:val="Hyperlink"/>
-        </w:rPr>
-        <w:instrText xml:space="preserve"> </w:instrText>
-      </w:r>
-      <w:r>
-        <w:rPr>
-          <w:rStyle w:val="Hyperlink"/>
-        </w:rPr>
-      </w:r>
-      <w:r>
-        <w:rPr>
-          <w:rStyle w:val="Hyperlink"/>
-        </w:rPr>
-        <w:fldChar w:fldCharType="separate"/>
-      </w:r>
-      <w:r>
-        <w:rPr>
-          <w:rStyle w:val="Hyperlink"/>
-        </w:rPr>
-        <w:t>1</w:t>
-      </w:r>
-      <w:r>
+      <w:hyperlink w:anchor="_Toc405972860" w:history="1">
+        <w:r>
+          <w:rPr>
+            <w:rStyle w:val="Hyperlink"/>
+          </w:rPr>
+          <w:t>1</w:t>
+        </w:r>
+        <w:r>
+          <w:rPr>
+            <w:rFonts w:asciiTheme="minorHAnsi" w:eastAsiaTheme="minorEastAsia" w:hAnsiTheme="minorHAnsi" w:cstheme="minorBidi"/>
+            <w:sz w:val="22"/>
+            <w:szCs w:val="22"/>
+            <w:lang w:val="de-DE" w:eastAsia="de-DE"/>
+          </w:rPr>
+          <w:tab/>
+        </w:r>
+        <w:r>
+          <w:rPr>
+            <w:rStyle w:val="Hyperlink"/>
+          </w:rPr>
+          <w:t>Introduction</w:t>
+        </w:r>
+        <w:r>
+          <w:rPr>
+            <w:webHidden/>
+          </w:rPr>
+          <w:tab/>
+        </w:r>
+        <w:r>
+          <w:rPr>
+            <w:webHidden/>
+          </w:rPr>
+          <w:fldChar w:fldCharType="begin"/>
+        </w:r>
+        <w:r>
+          <w:rPr>
+            <w:webHidden/>
+          </w:rPr>
+          <w:instrText xml:space="preserve"> PAGEREF _Toc405972860 \h </w:instrText>
+        </w:r>
+        <w:r>
+          <w:rPr>
+            <w:webHidden/>
+          </w:rPr>
+        </w:r>
+        <w:r>
+          <w:rPr>
+            <w:webHidden/>
+          </w:rPr>
+          <w:fldChar w:fldCharType="separate"/>
+        </w:r>
+        <w:r>
+          <w:rPr>
+            <w:webHidden/>
+          </w:rPr>
+          <w:t>1</w:t>
+        </w:r>
+        <w:r>
+          <w:rPr>
+            <w:webHidden/>
+          </w:rPr>
+          <w:fldChar w:fldCharType="end"/>
+        </w:r>
+      </w:hyperlink>
+    </w:p>
+    <w:p>
+      <w:pPr>
+        <w:pStyle w:val="Verzeichnis2"/>
         <w:rPr>
           <w:rFonts w:asciiTheme="minorHAnsi" w:eastAsiaTheme="minorEastAsia" w:hAnsiTheme="minorHAnsi" w:cstheme="minorBidi"/>
           <w:sz w:val="22"/>
           <w:szCs w:val="22"/>
           <w:lang w:val="de-DE" w:eastAsia="de-DE"/>
         </w:rPr>
-        <w:tab/>
-      </w:r>
-      <w:r>
-        <w:rPr>
-          <w:rStyle w:val="Hyperlink"/>
-        </w:rPr>
-        <w:t>Introduction</w:t>
-      </w:r>
-      <w:r>
-        <w:rPr>
-          <w:webHidden/>
-        </w:rPr>
-        <w:tab/>
-      </w:r>
-      <w:r>
-        <w:rPr>
-          <w:webHidden/>
-        </w:rPr>
-        <w:fldChar w:fldCharType="begin"/>
-      </w:r>
-      <w:r>
-        <w:rPr>
-          <w:webHidden/>
-        </w:rPr>
-        <w:instrText xml:space="preserve"> PAGEREF _Toc405972860 \h </w:instrText>
-      </w:r>
-      <w:r>
-        <w:rPr>
-          <w:webHidden/>
-        </w:rPr>
-      </w:r>
-      <w:r>
-        <w:rPr>
-          <w:webHidden/>
-        </w:rPr>
-        <w:fldChar w:fldCharType="separate"/>
-      </w:r>
-      <w:r>
-        <w:rPr>
-          <w:webHidden/>
-        </w:rPr>
-        <w:t>1</w:t>
-      </w:r>
-      <w:r>
-        <w:rPr>
-          <w:webHidden/>
-        </w:rPr>
-        <w:fldChar w:fldCharType="end"/>
-      </w:r>
-      <w:r>
-        <w:rPr>
-          <w:rStyle w:val="Hyperlink"/>
-        </w:rPr>
-        <w:fldChar w:fldCharType="end"/>
-      </w:r>
+      </w:pPr>
+      <w:hyperlink w:anchor="_Toc405972861" w:history="1">
+        <w:r>
+          <w:rPr>
+            <w:rStyle w:val="Hyperlink"/>
+          </w:rPr>
+          <w:t>1.1</w:t>
+        </w:r>
+        <w:r>
+          <w:rPr>
+            <w:rFonts w:asciiTheme="minorHAnsi" w:eastAsiaTheme="minorEastAsia" w:hAnsiTheme="minorHAnsi" w:cstheme="minorBidi"/>
+            <w:sz w:val="22"/>
+            <w:szCs w:val="22"/>
+            <w:lang w:val="de-DE" w:eastAsia="de-DE"/>
+          </w:rPr>
+          <w:tab/>
+        </w:r>
+        <w:r>
+          <w:rPr>
+            <w:rStyle w:val="Hyperlink"/>
+          </w:rPr>
+          <w:t>System Overview</w:t>
+        </w:r>
+        <w:r>
+          <w:rPr>
+            <w:webHidden/>
+          </w:rPr>
+          <w:tab/>
+        </w:r>
+        <w:r>
+          <w:rPr>
+            <w:webHidden/>
+          </w:rPr>
+          <w:fldChar w:fldCharType="begin"/>
+        </w:r>
+        <w:r>
+          <w:rPr>
+            <w:webHidden/>
+          </w:rPr>
+          <w:instrText xml:space="preserve"> PAGEREF _Toc405972861 \h </w:instrText>
+        </w:r>
+        <w:r>
+          <w:rPr>
+            <w:webHidden/>
+          </w:rPr>
+        </w:r>
+        <w:r>
+          <w:rPr>
+            <w:webHidden/>
+          </w:rPr>
+          <w:fldChar w:fldCharType="separate"/>
+        </w:r>
+        <w:r>
+          <w:rPr>
+            <w:webHidden/>
+          </w:rPr>
+          <w:t>1</w:t>
+        </w:r>
+        <w:r>
+          <w:rPr>
+            <w:webHidden/>
+          </w:rPr>
+          <w:fldChar w:fldCharType="end"/>
+        </w:r>
+      </w:hyperlink>
     </w:p>
     <w:p>
       <w:pPr>
@@ -2105,12 +2048,12 @@
           <w:lang w:val="de-DE" w:eastAsia="de-DE"/>
         </w:rPr>
       </w:pPr>
-      <w:hyperlink w:anchor="_Toc405972861" w:history="1">
+      <w:hyperlink w:anchor="_Toc405972862" w:history="1">
         <w:r>
           <w:rPr>
             <w:rStyle w:val="Hyperlink"/>
           </w:rPr>
-          <w:t>1.1</w:t>
+          <w:t>1.2</w:t>
         </w:r>
         <w:r>
           <w:rPr>
@@ -2125,7 +2068,7 @@
           <w:rPr>
             <w:rStyle w:val="Hyperlink"/>
           </w:rPr>
-          <w:t>System Overview</w:t>
+          <w:t>Component Overview</w:t>
         </w:r>
         <w:r>
           <w:rPr>
@@ -2143,7 +2086,7 @@
           <w:rPr>
             <w:webHidden/>
           </w:rPr>
-          <w:instrText xml:space="preserve"> PAGEREF _Toc405972861 \h </w:instrText>
+          <w:instrText xml:space="preserve"> PAGEREF _Toc405972862 \h </w:instrText>
         </w:r>
         <w:r>
           <w:rPr>
@@ -2180,12 +2123,12 @@
           <w:lang w:val="de-DE" w:eastAsia="de-DE"/>
         </w:rPr>
       </w:pPr>
-      <w:hyperlink w:anchor="_Toc405972862" w:history="1">
+      <w:hyperlink w:anchor="_Toc405972863" w:history="1">
         <w:r>
           <w:rPr>
             <w:rStyle w:val="Hyperlink"/>
           </w:rPr>
-          <w:t>1.2</w:t>
+          <w:t>1.3</w:t>
         </w:r>
         <w:r>
           <w:rPr>
@@ -2200,7 +2143,7 @@
           <w:rPr>
             <w:rStyle w:val="Hyperlink"/>
           </w:rPr>
-          <w:t>Component Overview</w:t>
+          <w:t>Document Overview</w:t>
         </w:r>
         <w:r>
           <w:rPr>
@@ -2218,7 +2161,7 @@
           <w:rPr>
             <w:webHidden/>
           </w:rPr>
-          <w:instrText xml:space="preserve"> PAGEREF _Toc405972862 \h </w:instrText>
+          <w:instrText xml:space="preserve"> PAGEREF _Toc405972863 \h </w:instrText>
         </w:r>
         <w:r>
           <w:rPr>
@@ -2247,7 +2190,7 @@
     </w:p>
     <w:p>
       <w:pPr>
-        <w:pStyle w:val="Verzeichnis2"/>
+        <w:pStyle w:val="Verzeichnis1"/>
         <w:rPr>
           <w:rFonts w:asciiTheme="minorHAnsi" w:eastAsiaTheme="minorEastAsia" w:hAnsiTheme="minorHAnsi" w:cstheme="minorBidi"/>
           <w:sz w:val="22"/>
@@ -2255,12 +2198,12 @@
           <w:lang w:val="de-DE" w:eastAsia="de-DE"/>
         </w:rPr>
       </w:pPr>
-      <w:hyperlink w:anchor="_Toc405972863" w:history="1">
+      <w:hyperlink w:anchor="_Toc405972864" w:history="1">
         <w:r>
           <w:rPr>
             <w:rStyle w:val="Hyperlink"/>
           </w:rPr>
-          <w:t>1.3</w:t>
+          <w:t>2</w:t>
         </w:r>
         <w:r>
           <w:rPr>
@@ -2275,7 +2218,7 @@
           <w:rPr>
             <w:rStyle w:val="Hyperlink"/>
           </w:rPr>
-          <w:t>Document Overview</w:t>
+          <w:t>References</w:t>
         </w:r>
         <w:r>
           <w:rPr>
@@ -2293,7 +2236,7 @@
           <w:rPr>
             <w:webHidden/>
           </w:rPr>
-          <w:instrText xml:space="preserve"> PAGEREF _Toc405972863 \h </w:instrText>
+          <w:instrText xml:space="preserve"> PAGEREF _Toc405972864 \h </w:instrText>
         </w:r>
         <w:r>
           <w:rPr>
@@ -2310,7 +2253,7 @@
           <w:rPr>
             <w:webHidden/>
           </w:rPr>
-          <w:t>1</w:t>
+          <w:t>2</w:t>
         </w:r>
         <w:r>
           <w:rPr>
@@ -2330,12 +2273,12 @@
           <w:lang w:val="de-DE" w:eastAsia="de-DE"/>
         </w:rPr>
       </w:pPr>
-      <w:hyperlink w:anchor="_Toc405972864" w:history="1">
+      <w:hyperlink w:anchor="_Toc405972865" w:history="1">
         <w:r>
           <w:rPr>
             <w:rStyle w:val="Hyperlink"/>
           </w:rPr>
-          <w:t>2</w:t>
+          <w:t>3</w:t>
         </w:r>
         <w:r>
           <w:rPr>
@@ -2350,7 +2293,7 @@
           <w:rPr>
             <w:rStyle w:val="Hyperlink"/>
           </w:rPr>
-          <w:t>References</w:t>
+          <w:t>Glossary</w:t>
         </w:r>
         <w:r>
           <w:rPr>
@@ -2368,7 +2311,7 @@
           <w:rPr>
             <w:webHidden/>
           </w:rPr>
-          <w:instrText xml:space="preserve"> PAGEREF _Toc405972864 \h </w:instrText>
+          <w:instrText xml:space="preserve"> PAGEREF _Toc405972865 \h </w:instrText>
         </w:r>
         <w:r>
           <w:rPr>
@@ -2385,7 +2328,7 @@
           <w:rPr>
             <w:webHidden/>
           </w:rPr>
-          <w:t>2</w:t>
+          <w:t>3</w:t>
         </w:r>
         <w:r>
           <w:rPr>
@@ -2405,12 +2348,12 @@
           <w:lang w:val="de-DE" w:eastAsia="de-DE"/>
         </w:rPr>
       </w:pPr>
-      <w:hyperlink w:anchor="_Toc405972865" w:history="1">
+      <w:hyperlink w:anchor="_Toc405972866" w:history="1">
         <w:r>
           <w:rPr>
             <w:rStyle w:val="Hyperlink"/>
           </w:rPr>
-          <w:t>3</w:t>
+          <w:t>4</w:t>
         </w:r>
         <w:r>
           <w:rPr>
@@ -2425,7 +2368,7 @@
           <w:rPr>
             <w:rStyle w:val="Hyperlink"/>
           </w:rPr>
-          <w:t>Glossary</w:t>
+          <w:t>Requirements</w:t>
         </w:r>
         <w:r>
           <w:rPr>
@@ -2443,7 +2386,7 @@
           <w:rPr>
             <w:webHidden/>
           </w:rPr>
-          <w:instrText xml:space="preserve"> PAGEREF _Toc405972865 \h </w:instrText>
+          <w:instrText xml:space="preserve"> PAGEREF _Toc405972866 \h </w:instrText>
         </w:r>
         <w:r>
           <w:rPr>
@@ -2460,7 +2403,7 @@
           <w:rPr>
             <w:webHidden/>
           </w:rPr>
-          <w:t>3</w:t>
+          <w:t>4</w:t>
         </w:r>
         <w:r>
           <w:rPr>
@@ -2480,12 +2423,12 @@
           <w:lang w:val="de-DE" w:eastAsia="de-DE"/>
         </w:rPr>
       </w:pPr>
-      <w:hyperlink w:anchor="_Toc405972866" w:history="1">
+      <w:hyperlink w:anchor="_Toc405972867" w:history="1">
         <w:r>
           <w:rPr>
             <w:rStyle w:val="Hyperlink"/>
           </w:rPr>
-          <w:t>4</w:t>
+          <w:t>5</w:t>
         </w:r>
         <w:r>
           <w:rPr>
@@ -2500,7 +2443,7 @@
           <w:rPr>
             <w:rStyle w:val="Hyperlink"/>
           </w:rPr>
-          <w:t>Requirements</w:t>
+          <w:t>Constraints and Assumptions</w:t>
         </w:r>
         <w:r>
           <w:rPr>
@@ -2518,7 +2461,7 @@
           <w:rPr>
             <w:webHidden/>
           </w:rPr>
-          <w:instrText xml:space="preserve"> PAGEREF _Toc405972866 \h </w:instrText>
+          <w:instrText xml:space="preserve"> PAGEREF _Toc405972867 \h </w:instrText>
         </w:r>
         <w:r>
           <w:rPr>
@@ -2535,7 +2478,7 @@
           <w:rPr>
             <w:webHidden/>
           </w:rPr>
-          <w:t>4</w:t>
+          <w:t>5</w:t>
         </w:r>
         <w:r>
           <w:rPr>
@@ -2555,12 +2498,12 @@
           <w:lang w:val="de-DE" w:eastAsia="de-DE"/>
         </w:rPr>
       </w:pPr>
-      <w:hyperlink w:anchor="_Toc405972867" w:history="1">
+      <w:hyperlink w:anchor="_Toc405972868" w:history="1">
         <w:r>
           <w:rPr>
             <w:rStyle w:val="Hyperlink"/>
           </w:rPr>
-          <w:t>5</w:t>
+          <w:t>6</w:t>
         </w:r>
         <w:r>
           <w:rPr>
@@ -2575,7 +2518,7 @@
           <w:rPr>
             <w:rStyle w:val="Hyperlink"/>
           </w:rPr>
-          <w:t>Constraints and Assumptions</w:t>
+          <w:t>Architecture</w:t>
         </w:r>
         <w:r>
           <w:rPr>
@@ -2593,7 +2536,7 @@
           <w:rPr>
             <w:webHidden/>
           </w:rPr>
-          <w:instrText xml:space="preserve"> PAGEREF _Toc405972867 \h </w:instrText>
+          <w:instrText xml:space="preserve"> PAGEREF _Toc405972868 \h </w:instrText>
         </w:r>
         <w:r>
           <w:rPr>
@@ -2610,7 +2553,7 @@
           <w:rPr>
             <w:webHidden/>
           </w:rPr>
-          <w:t>5</w:t>
+          <w:t>6</w:t>
         </w:r>
         <w:r>
           <w:rPr>
@@ -2622,7 +2565,7 @@
     </w:p>
     <w:p>
       <w:pPr>
-        <w:pStyle w:val="Verzeichnis1"/>
+        <w:pStyle w:val="Verzeichnis2"/>
         <w:rPr>
           <w:rFonts w:asciiTheme="minorHAnsi" w:eastAsiaTheme="minorEastAsia" w:hAnsiTheme="minorHAnsi" w:cstheme="minorBidi"/>
           <w:sz w:val="22"/>
@@ -2630,12 +2573,13 @@
           <w:lang w:val="de-DE" w:eastAsia="de-DE"/>
         </w:rPr>
       </w:pPr>
-      <w:hyperlink w:anchor="_Toc405972868" w:history="1">
+      <w:hyperlink w:anchor="_Toc405972869" w:history="1">
         <w:r>
           <w:rPr>
             <w:rStyle w:val="Hyperlink"/>
-          </w:rPr>
-          <w:t>6</w:t>
+            <w:lang w:eastAsia="ja-JP"/>
+          </w:rPr>
+          <w:t>6.1</w:t>
         </w:r>
         <w:r>
           <w:rPr>
@@ -2649,8 +2593,9 @@
         <w:r>
           <w:rPr>
             <w:rStyle w:val="Hyperlink"/>
-          </w:rPr>
-          <w:t>Architecture</w:t>
+            <w:lang w:eastAsia="ja-JP"/>
+          </w:rPr>
+          <w:t>Architecture Overview</w:t>
         </w:r>
         <w:r>
           <w:rPr>
@@ -2668,7 +2613,7 @@
           <w:rPr>
             <w:webHidden/>
           </w:rPr>
-          <w:instrText xml:space="preserve"> PAGEREF _Toc405972868 \h </w:instrText>
+          <w:instrText xml:space="preserve"> PAGEREF _Toc405972869 \h </w:instrText>
         </w:r>
         <w:r>
           <w:rPr>
@@ -2697,7 +2642,7 @@
     </w:p>
     <w:p>
       <w:pPr>
-        <w:pStyle w:val="Verzeichnis2"/>
+        <w:pStyle w:val="Verzeichnis3"/>
         <w:rPr>
           <w:rFonts w:asciiTheme="minorHAnsi" w:eastAsiaTheme="minorEastAsia" w:hAnsiTheme="minorHAnsi" w:cstheme="minorBidi"/>
           <w:sz w:val="22"/>
@@ -2705,13 +2650,13 @@
           <w:lang w:val="de-DE" w:eastAsia="de-DE"/>
         </w:rPr>
       </w:pPr>
-      <w:hyperlink w:anchor="_Toc405972869" w:history="1">
+      <w:hyperlink w:anchor="_Toc405972870" w:history="1">
         <w:r>
           <w:rPr>
             <w:rStyle w:val="Hyperlink"/>
             <w:lang w:eastAsia="ja-JP"/>
           </w:rPr>
-          <w:t>6.1</w:t>
+          <w:t>6.1.1</w:t>
         </w:r>
         <w:r>
           <w:rPr>
@@ -2727,7 +2672,7 @@
             <w:rStyle w:val="Hyperlink"/>
             <w:lang w:eastAsia="ja-JP"/>
           </w:rPr>
-          <w:t>Architecture Overview</w:t>
+          <w:t>Component Dependencies</w:t>
         </w:r>
         <w:r>
           <w:rPr>
@@ -2745,7 +2690,7 @@
           <w:rPr>
             <w:webHidden/>
           </w:rPr>
-          <w:instrText xml:space="preserve"> PAGEREF _Toc405972869 \h </w:instrText>
+          <w:instrText xml:space="preserve"> PAGEREF _Toc405972870 \h </w:instrText>
         </w:r>
         <w:r>
           <w:rPr>
@@ -2762,7 +2707,7 @@
           <w:rPr>
             <w:webHidden/>
           </w:rPr>
-          <w:t>6</w:t>
+          <w:t>7</w:t>
         </w:r>
         <w:r>
           <w:rPr>
@@ -2782,13 +2727,13 @@
           <w:lang w:val="de-DE" w:eastAsia="de-DE"/>
         </w:rPr>
       </w:pPr>
-      <w:hyperlink w:anchor="_Toc405972870" w:history="1">
+      <w:hyperlink w:anchor="_Toc405972871" w:history="1">
         <w:r>
           <w:rPr>
             <w:rStyle w:val="Hyperlink"/>
             <w:lang w:eastAsia="ja-JP"/>
           </w:rPr>
-          <w:t>6.1.1</w:t>
+          <w:t>6.1.2</w:t>
         </w:r>
         <w:r>
           <w:rPr>
@@ -2804,7 +2749,7 @@
             <w:rStyle w:val="Hyperlink"/>
             <w:lang w:eastAsia="ja-JP"/>
           </w:rPr>
-          <w:t>Component Dependencies</w:t>
+          <w:t>Component Traceability</w:t>
         </w:r>
         <w:r>
           <w:rPr>
@@ -2822,7 +2767,7 @@
           <w:rPr>
             <w:webHidden/>
           </w:rPr>
-          <w:instrText xml:space="preserve"> PAGEREF _Toc405972870 \h </w:instrText>
+          <w:instrText xml:space="preserve"> PAGEREF _Toc405972871 \h </w:instrText>
         </w:r>
         <w:r>
           <w:rPr>
@@ -2839,7 +2784,7 @@
           <w:rPr>
             <w:webHidden/>
           </w:rPr>
-          <w:t>7</w:t>
+          <w:t>8</w:t>
         </w:r>
         <w:r>
           <w:rPr>
@@ -2851,7 +2796,7 @@
     </w:p>
     <w:p>
       <w:pPr>
-        <w:pStyle w:val="Verzeichnis3"/>
+        <w:pStyle w:val="Verzeichnis2"/>
         <w:rPr>
           <w:rFonts w:asciiTheme="minorHAnsi" w:eastAsiaTheme="minorEastAsia" w:hAnsiTheme="minorHAnsi" w:cstheme="minorBidi"/>
           <w:sz w:val="22"/>
@@ -2859,13 +2804,13 @@
           <w:lang w:val="de-DE" w:eastAsia="de-DE"/>
         </w:rPr>
       </w:pPr>
-      <w:hyperlink w:anchor="_Toc405972871" w:history="1">
+      <w:hyperlink w:anchor="_Toc405972872" w:history="1">
         <w:r>
           <w:rPr>
             <w:rStyle w:val="Hyperlink"/>
             <w:lang w:eastAsia="ja-JP"/>
           </w:rPr>
-          <w:t>6.1.2</w:t>
+          <w:t>6.2</w:t>
         </w:r>
         <w:r>
           <w:rPr>
@@ -2881,7 +2826,7 @@
             <w:rStyle w:val="Hyperlink"/>
             <w:lang w:eastAsia="ja-JP"/>
           </w:rPr>
-          <w:t>Component Traceability</w:t>
+          <w:t>EnhancedPositionService</w:t>
         </w:r>
         <w:r>
           <w:rPr>
@@ -2899,7 +2844,7 @@
           <w:rPr>
             <w:webHidden/>
           </w:rPr>
-          <w:instrText xml:space="preserve"> PAGEREF _Toc405972871 \h </w:instrText>
+          <w:instrText xml:space="preserve"> PAGEREF _Toc405972872 \h </w:instrText>
         </w:r>
         <w:r>
           <w:rPr>
@@ -2916,7 +2861,7 @@
           <w:rPr>
             <w:webHidden/>
           </w:rPr>
-          <w:t>8</w:t>
+          <w:t>9</w:t>
         </w:r>
         <w:r>
           <w:rPr>
@@ -2928,7 +2873,7 @@
     </w:p>
     <w:p>
       <w:pPr>
-        <w:pStyle w:val="Verzeichnis2"/>
+        <w:pStyle w:val="Verzeichnis3"/>
         <w:rPr>
           <w:rFonts w:asciiTheme="minorHAnsi" w:eastAsiaTheme="minorEastAsia" w:hAnsiTheme="minorHAnsi" w:cstheme="minorBidi"/>
           <w:sz w:val="22"/>
@@ -2936,13 +2881,13 @@
           <w:lang w:val="de-DE" w:eastAsia="de-DE"/>
         </w:rPr>
       </w:pPr>
-      <w:hyperlink w:anchor="_Toc405972872" w:history="1">
+      <w:hyperlink w:anchor="_Toc405972873" w:history="1">
         <w:r>
           <w:rPr>
             <w:rStyle w:val="Hyperlink"/>
             <w:lang w:eastAsia="ja-JP"/>
           </w:rPr>
-          <w:t>6.2</w:t>
+          <w:t>6.2.1</w:t>
         </w:r>
         <w:r>
           <w:rPr>
@@ -2958,7 +2903,7 @@
             <w:rStyle w:val="Hyperlink"/>
             <w:lang w:eastAsia="ja-JP"/>
           </w:rPr>
-          <w:t>EnhancedPositionService</w:t>
+          <w:t>Responsibility and Features</w:t>
         </w:r>
         <w:r>
           <w:rPr>
@@ -2976,7 +2921,7 @@
           <w:rPr>
             <w:webHidden/>
           </w:rPr>
-          <w:instrText xml:space="preserve"> PAGEREF _Toc405972872 \h </w:instrText>
+          <w:instrText xml:space="preserve"> PAGEREF _Toc405972873 \h </w:instrText>
         </w:r>
         <w:r>
           <w:rPr>
@@ -3013,13 +2958,13 @@
           <w:lang w:val="de-DE" w:eastAsia="de-DE"/>
         </w:rPr>
       </w:pPr>
-      <w:hyperlink w:anchor="_Toc405972873" w:history="1">
+      <w:hyperlink w:anchor="_Toc405972874" w:history="1">
         <w:r>
           <w:rPr>
             <w:rStyle w:val="Hyperlink"/>
             <w:lang w:eastAsia="ja-JP"/>
           </w:rPr>
-          <w:t>6.2.1</w:t>
+          <w:t>6.2.2</w:t>
         </w:r>
         <w:r>
           <w:rPr>
@@ -3035,7 +2980,7 @@
             <w:rStyle w:val="Hyperlink"/>
             <w:lang w:eastAsia="ja-JP"/>
           </w:rPr>
-          <w:t>Responsibility and Features</w:t>
+          <w:t>Provided Interfaces</w:t>
         </w:r>
         <w:r>
           <w:rPr>
@@ -3053,7 +2998,7 @@
           <w:rPr>
             <w:webHidden/>
           </w:rPr>
-          <w:instrText xml:space="preserve"> PAGEREF _Toc405972873 \h </w:instrText>
+          <w:instrText xml:space="preserve"> PAGEREF _Toc405972874 \h </w:instrText>
         </w:r>
         <w:r>
           <w:rPr>
@@ -3090,13 +3035,13 @@
           <w:lang w:val="de-DE" w:eastAsia="de-DE"/>
         </w:rPr>
       </w:pPr>
-      <w:hyperlink w:anchor="_Toc405972874" w:history="1">
+      <w:hyperlink w:anchor="_Toc405972875" w:history="1">
         <w:r>
           <w:rPr>
             <w:rStyle w:val="Hyperlink"/>
             <w:lang w:eastAsia="ja-JP"/>
           </w:rPr>
-          <w:t>6.2.2</w:t>
+          <w:t>6.2.3</w:t>
         </w:r>
         <w:r>
           <w:rPr>
@@ -3112,7 +3057,7 @@
             <w:rStyle w:val="Hyperlink"/>
             <w:lang w:eastAsia="ja-JP"/>
           </w:rPr>
-          <w:t>Provided Interfaces</w:t>
+          <w:t>Required Interfaces</w:t>
         </w:r>
         <w:r>
           <w:rPr>
@@ -3130,7 +3075,7 @@
           <w:rPr>
             <w:webHidden/>
           </w:rPr>
-          <w:instrText xml:space="preserve"> PAGEREF _Toc405972874 \h </w:instrText>
+          <w:instrText xml:space="preserve"> PAGEREF _Toc405972875 \h </w:instrText>
         </w:r>
         <w:r>
           <w:rPr>
@@ -3159,7 +3104,7 @@
     </w:p>
     <w:p>
       <w:pPr>
-        <w:pStyle w:val="Verzeichnis3"/>
+        <w:pStyle w:val="Verzeichnis2"/>
         <w:rPr>
           <w:rFonts w:asciiTheme="minorHAnsi" w:eastAsiaTheme="minorEastAsia" w:hAnsiTheme="minorHAnsi" w:cstheme="minorBidi"/>
           <w:sz w:val="22"/>
@@ -3167,13 +3112,13 @@
           <w:lang w:val="de-DE" w:eastAsia="de-DE"/>
         </w:rPr>
       </w:pPr>
-      <w:hyperlink w:anchor="_Toc405972875" w:history="1">
+      <w:hyperlink w:anchor="_Toc405972876" w:history="1">
         <w:r>
           <w:rPr>
             <w:rStyle w:val="Hyperlink"/>
             <w:lang w:eastAsia="ja-JP"/>
           </w:rPr>
-          <w:t>6.2.3</w:t>
+          <w:t>6.3</w:t>
         </w:r>
         <w:r>
           <w:rPr>
@@ -3189,7 +3134,7 @@
             <w:rStyle w:val="Hyperlink"/>
             <w:lang w:eastAsia="ja-JP"/>
           </w:rPr>
-          <w:t>Required Interfaces</w:t>
+          <w:t>GNSSService</w:t>
         </w:r>
         <w:r>
           <w:rPr>
@@ -3207,7 +3152,7 @@
           <w:rPr>
             <w:webHidden/>
           </w:rPr>
-          <w:instrText xml:space="preserve"> PAGEREF _Toc405972875 \h </w:instrText>
+          <w:instrText xml:space="preserve"> PAGEREF _Toc405972876 \h </w:instrText>
         </w:r>
         <w:r>
           <w:rPr>
@@ -3224,7 +3169,7 @@
           <w:rPr>
             <w:webHidden/>
           </w:rPr>
-          <w:t>9</w:t>
+          <w:t>10</w:t>
         </w:r>
         <w:r>
           <w:rPr>
@@ -3236,7 +3181,7 @@
     </w:p>
     <w:p>
       <w:pPr>
-        <w:pStyle w:val="Verzeichnis2"/>
+        <w:pStyle w:val="Verzeichnis3"/>
         <w:rPr>
           <w:rFonts w:asciiTheme="minorHAnsi" w:eastAsiaTheme="minorEastAsia" w:hAnsiTheme="minorHAnsi" w:cstheme="minorBidi"/>
           <w:sz w:val="22"/>
@@ -3244,13 +3189,13 @@
           <w:lang w:val="de-DE" w:eastAsia="de-DE"/>
         </w:rPr>
       </w:pPr>
-      <w:hyperlink w:anchor="_Toc405972876" w:history="1">
+      <w:hyperlink w:anchor="_Toc405972877" w:history="1">
         <w:r>
           <w:rPr>
             <w:rStyle w:val="Hyperlink"/>
             <w:lang w:eastAsia="ja-JP"/>
           </w:rPr>
-          <w:t>6.3</w:t>
+          <w:t>6.3.1</w:t>
         </w:r>
         <w:r>
           <w:rPr>
@@ -3266,7 +3211,7 @@
             <w:rStyle w:val="Hyperlink"/>
             <w:lang w:eastAsia="ja-JP"/>
           </w:rPr>
-          <w:t>GNSSService</w:t>
+          <w:t>Responsibility and Features</w:t>
         </w:r>
         <w:r>
           <w:rPr>
@@ -3284,7 +3229,7 @@
           <w:rPr>
             <w:webHidden/>
           </w:rPr>
-          <w:instrText xml:space="preserve"> PAGEREF _Toc405972876 \h </w:instrText>
+          <w:instrText xml:space="preserve"> PAGEREF _Toc405972877 \h </w:instrText>
         </w:r>
         <w:r>
           <w:rPr>
@@ -3321,13 +3266,13 @@
           <w:lang w:val="de-DE" w:eastAsia="de-DE"/>
         </w:rPr>
       </w:pPr>
-      <w:hyperlink w:anchor="_Toc405972877" w:history="1">
+      <w:hyperlink w:anchor="_Toc405972878" w:history="1">
         <w:r>
           <w:rPr>
             <w:rStyle w:val="Hyperlink"/>
             <w:lang w:eastAsia="ja-JP"/>
           </w:rPr>
-          <w:t>6.3.1</w:t>
+          <w:t>6.3.2</w:t>
         </w:r>
         <w:r>
           <w:rPr>
@@ -3343,7 +3288,7 @@
             <w:rStyle w:val="Hyperlink"/>
             <w:lang w:eastAsia="ja-JP"/>
           </w:rPr>
-          <w:t>Responsibility and Features</w:t>
+          <w:t>Provided Interfaces</w:t>
         </w:r>
         <w:r>
           <w:rPr>
@@ -3361,7 +3306,7 @@
           <w:rPr>
             <w:webHidden/>
           </w:rPr>
-          <w:instrText xml:space="preserve"> PAGEREF _Toc405972877 \h </w:instrText>
+          <w:instrText xml:space="preserve"> PAGEREF _Toc405972878 \h </w:instrText>
         </w:r>
         <w:r>
           <w:rPr>
@@ -3398,13 +3343,13 @@
           <w:lang w:val="de-DE" w:eastAsia="de-DE"/>
         </w:rPr>
       </w:pPr>
-      <w:hyperlink w:anchor="_Toc405972878" w:history="1">
+      <w:hyperlink w:anchor="_Toc405972879" w:history="1">
         <w:r>
           <w:rPr>
             <w:rStyle w:val="Hyperlink"/>
             <w:lang w:eastAsia="ja-JP"/>
           </w:rPr>
-          <w:t>6.3.2</w:t>
+          <w:t>6.3.3</w:t>
         </w:r>
         <w:r>
           <w:rPr>
@@ -3420,7 +3365,7 @@
             <w:rStyle w:val="Hyperlink"/>
             <w:lang w:eastAsia="ja-JP"/>
           </w:rPr>
-          <w:t>Provided Interfaces</w:t>
+          <w:t>Required Interfaces</w:t>
         </w:r>
         <w:r>
           <w:rPr>
@@ -3438,7 +3383,7 @@
           <w:rPr>
             <w:webHidden/>
           </w:rPr>
-          <w:instrText xml:space="preserve"> PAGEREF _Toc405972878 \h </w:instrText>
+          <w:instrText xml:space="preserve"> PAGEREF _Toc405972879 \h </w:instrText>
         </w:r>
         <w:r>
           <w:rPr>
@@ -3467,7 +3412,7 @@
     </w:p>
     <w:p>
       <w:pPr>
-        <w:pStyle w:val="Verzeichnis3"/>
+        <w:pStyle w:val="Verzeichnis2"/>
         <w:rPr>
           <w:rFonts w:asciiTheme="minorHAnsi" w:eastAsiaTheme="minorEastAsia" w:hAnsiTheme="minorHAnsi" w:cstheme="minorBidi"/>
           <w:sz w:val="22"/>
@@ -3475,13 +3420,13 @@
           <w:lang w:val="de-DE" w:eastAsia="de-DE"/>
         </w:rPr>
       </w:pPr>
-      <w:hyperlink w:anchor="_Toc405972879" w:history="1">
+      <w:hyperlink w:anchor="_Toc405972880" w:history="1">
         <w:r>
           <w:rPr>
             <w:rStyle w:val="Hyperlink"/>
             <w:lang w:eastAsia="ja-JP"/>
           </w:rPr>
-          <w:t>6.3.3</w:t>
+          <w:t>6.4</w:t>
         </w:r>
         <w:r>
           <w:rPr>
@@ -3497,7 +3442,7 @@
             <w:rStyle w:val="Hyperlink"/>
             <w:lang w:eastAsia="ja-JP"/>
           </w:rPr>
-          <w:t>Required Interfaces</w:t>
+          <w:t>SensorsService</w:t>
         </w:r>
         <w:r>
           <w:rPr>
@@ -3515,7 +3460,7 @@
           <w:rPr>
             <w:webHidden/>
           </w:rPr>
-          <w:instrText xml:space="preserve"> PAGEREF _Toc405972879 \h </w:instrText>
+          <w:instrText xml:space="preserve"> PAGEREF _Toc405972880 \h </w:instrText>
         </w:r>
         <w:r>
           <w:rPr>
@@ -3532,7 +3477,7 @@
           <w:rPr>
             <w:webHidden/>
           </w:rPr>
-          <w:t>10</w:t>
+          <w:t>11</w:t>
         </w:r>
         <w:r>
           <w:rPr>
@@ -3544,7 +3489,7 @@
     </w:p>
     <w:p>
       <w:pPr>
-        <w:pStyle w:val="Verzeichnis2"/>
+        <w:pStyle w:val="Verzeichnis3"/>
         <w:rPr>
           <w:rFonts w:asciiTheme="minorHAnsi" w:eastAsiaTheme="minorEastAsia" w:hAnsiTheme="minorHAnsi" w:cstheme="minorBidi"/>
           <w:sz w:val="22"/>
@@ -3552,13 +3497,13 @@
           <w:lang w:val="de-DE" w:eastAsia="de-DE"/>
         </w:rPr>
       </w:pPr>
-      <w:hyperlink w:anchor="_Toc405972880" w:history="1">
+      <w:hyperlink w:anchor="_Toc405972881" w:history="1">
         <w:r>
           <w:rPr>
             <w:rStyle w:val="Hyperlink"/>
             <w:lang w:eastAsia="ja-JP"/>
           </w:rPr>
-          <w:t>6.4</w:t>
+          <w:t>6.4.1</w:t>
         </w:r>
         <w:r>
           <w:rPr>
@@ -3574,7 +3519,7 @@
             <w:rStyle w:val="Hyperlink"/>
             <w:lang w:eastAsia="ja-JP"/>
           </w:rPr>
-          <w:t>SensorsService</w:t>
+          <w:t>Responsibility and Features</w:t>
         </w:r>
         <w:r>
           <w:rPr>
@@ -3592,7 +3537,7 @@
           <w:rPr>
             <w:webHidden/>
           </w:rPr>
-          <w:instrText xml:space="preserve"> PAGEREF _Toc405972880 \h </w:instrText>
+          <w:instrText xml:space="preserve"> PAGEREF _Toc405972881 \h </w:instrText>
         </w:r>
         <w:r>
           <w:rPr>
@@ -3629,13 +3574,13 @@
           <w:lang w:val="de-DE" w:eastAsia="de-DE"/>
         </w:rPr>
       </w:pPr>
-      <w:hyperlink w:anchor="_Toc405972881" w:history="1">
+      <w:hyperlink w:anchor="_Toc405972882" w:history="1">
         <w:r>
           <w:rPr>
             <w:rStyle w:val="Hyperlink"/>
             <w:lang w:eastAsia="ja-JP"/>
           </w:rPr>
-          <w:t>6.4.1</w:t>
+          <w:t>6.4.2</w:t>
         </w:r>
         <w:r>
           <w:rPr>
@@ -3651,7 +3596,7 @@
             <w:rStyle w:val="Hyperlink"/>
             <w:lang w:eastAsia="ja-JP"/>
           </w:rPr>
-          <w:t>Responsibility and Features</w:t>
+          <w:t>Provided Interfaces</w:t>
         </w:r>
         <w:r>
           <w:rPr>
@@ -3669,7 +3614,7 @@
           <w:rPr>
             <w:webHidden/>
           </w:rPr>
-          <w:instrText xml:space="preserve"> PAGEREF _Toc405972881 \h </w:instrText>
+          <w:instrText xml:space="preserve"> PAGEREF _Toc405972882 \h </w:instrText>
         </w:r>
         <w:r>
           <w:rPr>
@@ -3706,13 +3651,13 @@
           <w:lang w:val="de-DE" w:eastAsia="de-DE"/>
         </w:rPr>
       </w:pPr>
-      <w:hyperlink w:anchor="_Toc405972882" w:history="1">
+      <w:hyperlink w:anchor="_Toc405972883" w:history="1">
         <w:r>
           <w:rPr>
             <w:rStyle w:val="Hyperlink"/>
             <w:lang w:eastAsia="ja-JP"/>
           </w:rPr>
-          <w:t>6.4.2</w:t>
+          <w:t>6.4.3</w:t>
         </w:r>
         <w:r>
           <w:rPr>
@@ -3728,7 +3673,7 @@
             <w:rStyle w:val="Hyperlink"/>
             <w:lang w:eastAsia="ja-JP"/>
           </w:rPr>
-          <w:t>Provided Interfaces</w:t>
+          <w:t>Required Interfaces</w:t>
         </w:r>
         <w:r>
           <w:rPr>
@@ -3746,7 +3691,7 @@
           <w:rPr>
             <w:webHidden/>
           </w:rPr>
-          <w:instrText xml:space="preserve"> PAGEREF _Toc405972882 \h </w:instrText>
+          <w:instrText xml:space="preserve"> PAGEREF _Toc405972883 \h </w:instrText>
         </w:r>
         <w:r>
           <w:rPr>
@@ -3775,7 +3720,7 @@
     </w:p>
     <w:p>
       <w:pPr>
-        <w:pStyle w:val="Verzeichnis3"/>
+        <w:pStyle w:val="Verzeichnis1"/>
         <w:rPr>
           <w:rFonts w:asciiTheme="minorHAnsi" w:eastAsiaTheme="minorEastAsia" w:hAnsiTheme="minorHAnsi" w:cstheme="minorBidi"/>
           <w:sz w:val="22"/>
@@ -3783,13 +3728,12 @@
           <w:lang w:val="de-DE" w:eastAsia="de-DE"/>
         </w:rPr>
       </w:pPr>
-      <w:hyperlink w:anchor="_Toc405972883" w:history="1">
+      <w:hyperlink w:anchor="_Toc405972884" w:history="1">
         <w:r>
           <w:rPr>
             <w:rStyle w:val="Hyperlink"/>
-            <w:lang w:eastAsia="ja-JP"/>
-          </w:rPr>
-          <w:t>6.4.3</w:t>
+          </w:rPr>
+          <w:t>7</w:t>
         </w:r>
         <w:r>
           <w:rPr>
@@ -3803,9 +3747,8 @@
         <w:r>
           <w:rPr>
             <w:rStyle w:val="Hyperlink"/>
-            <w:lang w:eastAsia="ja-JP"/>
-          </w:rPr>
-          <w:t>Required Interfaces</w:t>
+          </w:rPr>
+          <w:t>Collaboration</w:t>
         </w:r>
         <w:r>
           <w:rPr>
@@ -3823,7 +3766,7 @@
           <w:rPr>
             <w:webHidden/>
           </w:rPr>
-          <w:instrText xml:space="preserve"> PAGEREF _Toc405972883 \h </w:instrText>
+          <w:instrText xml:space="preserve"> PAGEREF _Toc405972884 \h </w:instrText>
         </w:r>
         <w:r>
           <w:rPr>
@@ -3840,7 +3783,7 @@
           <w:rPr>
             <w:webHidden/>
           </w:rPr>
-          <w:t>11</w:t>
+          <w:t>12</w:t>
         </w:r>
         <w:r>
           <w:rPr>
@@ -3852,7 +3795,7 @@
     </w:p>
     <w:p>
       <w:pPr>
-        <w:pStyle w:val="Verzeichnis1"/>
+        <w:pStyle w:val="Verzeichnis2"/>
         <w:rPr>
           <w:rFonts w:asciiTheme="minorHAnsi" w:eastAsiaTheme="minorEastAsia" w:hAnsiTheme="minorHAnsi" w:cstheme="minorBidi"/>
           <w:sz w:val="22"/>
@@ -3860,12 +3803,13 @@
           <w:lang w:val="de-DE" w:eastAsia="de-DE"/>
         </w:rPr>
       </w:pPr>
-      <w:hyperlink w:anchor="_Toc405972884" w:history="1">
+      <w:hyperlink w:anchor="_Toc405972885" w:history="1">
         <w:r>
           <w:rPr>
             <w:rStyle w:val="Hyperlink"/>
-          </w:rPr>
-          <w:t>7</w:t>
+            <w:lang w:eastAsia="ja-JP"/>
+          </w:rPr>
+          <w:t>7.1</w:t>
         </w:r>
         <w:r>
           <w:rPr>
@@ -3879,8 +3823,9 @@
         <w:r>
           <w:rPr>
             <w:rStyle w:val="Hyperlink"/>
-          </w:rPr>
-          <w:t>Collaboration</w:t>
+            <w:lang w:eastAsia="ja-JP"/>
+          </w:rPr>
+          <w:t>Get Enhanced Position</w:t>
         </w:r>
         <w:r>
           <w:rPr>
@@ -3898,7 +3843,7 @@
           <w:rPr>
             <w:webHidden/>
           </w:rPr>
-          <w:instrText xml:space="preserve"> PAGEREF _Toc405972884 \h </w:instrText>
+          <w:instrText xml:space="preserve"> PAGEREF _Toc405972885 \h </w:instrText>
         </w:r>
         <w:r>
           <w:rPr>
@@ -3927,7 +3872,7 @@
     </w:p>
     <w:p>
       <w:pPr>
-        <w:pStyle w:val="Verzeichnis2"/>
+        <w:pStyle w:val="Verzeichnis3"/>
         <w:rPr>
           <w:rFonts w:asciiTheme="minorHAnsi" w:eastAsiaTheme="minorEastAsia" w:hAnsiTheme="minorHAnsi" w:cstheme="minorBidi"/>
           <w:sz w:val="22"/>
@@ -3935,13 +3880,13 @@
           <w:lang w:val="de-DE" w:eastAsia="de-DE"/>
         </w:rPr>
       </w:pPr>
-      <w:hyperlink w:anchor="_Toc405972885" w:history="1">
+      <w:hyperlink w:anchor="_Toc405972886" w:history="1">
         <w:r>
           <w:rPr>
             <w:rStyle w:val="Hyperlink"/>
             <w:lang w:eastAsia="ja-JP"/>
           </w:rPr>
-          <w:t>7.1</w:t>
+          <w:t>7.1.1</w:t>
         </w:r>
         <w:r>
           <w:rPr>
@@ -3957,7 +3902,7 @@
             <w:rStyle w:val="Hyperlink"/>
             <w:lang w:eastAsia="ja-JP"/>
           </w:rPr>
-          <w:t>Get Enhanced Position</w:t>
+          <w:t>Description</w:t>
         </w:r>
         <w:r>
           <w:rPr>
@@ -3975,12 +3920,7 @@
           <w:rPr>
             <w:webHidden/>
           </w:rPr>
-          <w:instrText xml:space="preserve"> PAGEREF _Toc405972885 \h </w:instrText>
-        </w:r>
-        <w:r>
-          <w:rPr>
-            <w:webHidden/>
-          </w:rPr>
+          <w:instrText xml:space="preserve"> PAGEREF _Toc405972886 \h </w:instrText>
         </w:r>
         <w:r>
           <w:rPr>
@@ -3990,9 +3930,12 @@
         </w:r>
         <w:r>
           <w:rPr>
-            <w:webHidden/>
-          </w:rPr>
-          <w:t>12</w:t>
+            <w:b/>
+            <w:bCs/>
+            <w:webHidden/>
+            <w:lang w:val="de-DE"/>
+          </w:rPr>
+          <w:t>Fehler! Textmarke nicht definiert.</w:t>
         </w:r>
         <w:r>
           <w:rPr>
@@ -4012,13 +3955,13 @@
           <w:lang w:val="de-DE" w:eastAsia="de-DE"/>
         </w:rPr>
       </w:pPr>
-      <w:hyperlink w:anchor="_Toc405972886" w:history="1">
+      <w:hyperlink w:anchor="_Toc405972887" w:history="1">
         <w:r>
           <w:rPr>
             <w:rStyle w:val="Hyperlink"/>
             <w:lang w:eastAsia="ja-JP"/>
           </w:rPr>
-          <w:t>7.1.1</w:t>
+          <w:t>7.1.2</w:t>
         </w:r>
         <w:r>
           <w:rPr>
@@ -4034,7 +3977,7 @@
             <w:rStyle w:val="Hyperlink"/>
             <w:lang w:eastAsia="ja-JP"/>
           </w:rPr>
-          <w:t>Description</w:t>
+          <w:t>MapViewer retrieves enhanced position</w:t>
         </w:r>
         <w:r>
           <w:rPr>
@@ -4052,7 +3995,7 @@
           <w:rPr>
             <w:webHidden/>
           </w:rPr>
-          <w:instrText xml:space="preserve"> PAGEREF _Toc405972886 \h </w:instrText>
+          <w:instrText xml:space="preserve"> PAGEREF _Toc405972887 \h </w:instrText>
         </w:r>
         <w:r>
           <w:rPr>
@@ -4089,13 +4032,13 @@
           <w:lang w:val="de-DE" w:eastAsia="de-DE"/>
         </w:rPr>
       </w:pPr>
-      <w:hyperlink w:anchor="_Toc405972887" w:history="1">
+      <w:hyperlink w:anchor="_Toc405972888" w:history="1">
         <w:r>
           <w:rPr>
             <w:rStyle w:val="Hyperlink"/>
             <w:lang w:eastAsia="ja-JP"/>
           </w:rPr>
-          <w:t>7.1.2</w:t>
+          <w:t>7.1.3</w:t>
         </w:r>
         <w:r>
           <w:rPr>
@@ -4111,7 +4054,7 @@
             <w:rStyle w:val="Hyperlink"/>
             <w:lang w:eastAsia="ja-JP"/>
           </w:rPr>
-          <w:t>MapViewer retrieves enhanced position</w:t>
+          <w:t>NavigationCore retrieves enhanced position</w:t>
         </w:r>
         <w:r>
           <w:rPr>
@@ -4129,7 +4072,7 @@
           <w:rPr>
             <w:webHidden/>
           </w:rPr>
-          <w:instrText xml:space="preserve"> PAGEREF _Toc405972887 \h </w:instrText>
+          <w:instrText xml:space="preserve"> PAGEREF _Toc405972888 \h </w:instrText>
         </w:r>
         <w:r>
           <w:rPr>
@@ -4146,7 +4089,7 @@
           <w:rPr>
             <w:webHidden/>
           </w:rPr>
-          <w:t>12</w:t>
+          <w:t>13</w:t>
         </w:r>
         <w:r>
           <w:rPr>
@@ -4158,7 +4101,7 @@
     </w:p>
     <w:p>
       <w:pPr>
-        <w:pStyle w:val="Verzeichnis3"/>
+        <w:pStyle w:val="Verzeichnis2"/>
         <w:rPr>
           <w:rFonts w:asciiTheme="minorHAnsi" w:eastAsiaTheme="minorEastAsia" w:hAnsiTheme="minorHAnsi" w:cstheme="minorBidi"/>
           <w:sz w:val="22"/>
@@ -4166,13 +4109,13 @@
           <w:lang w:val="de-DE" w:eastAsia="de-DE"/>
         </w:rPr>
       </w:pPr>
-      <w:hyperlink w:anchor="_Toc405972888" w:history="1">
+      <w:hyperlink w:anchor="_Toc405972889" w:history="1">
         <w:r>
           <w:rPr>
             <w:rStyle w:val="Hyperlink"/>
             <w:lang w:eastAsia="ja-JP"/>
           </w:rPr>
-          <w:t>7.1.3</w:t>
+          <w:t>7.2</w:t>
         </w:r>
         <w:r>
           <w:rPr>
@@ -4188,7 +4131,7 @@
             <w:rStyle w:val="Hyperlink"/>
             <w:lang w:eastAsia="ja-JP"/>
           </w:rPr>
-          <w:t>NavigationCore retrieves enhanced position</w:t>
+          <w:t>Get Rotation Rate</w:t>
         </w:r>
         <w:r>
           <w:rPr>
@@ -4206,7 +4149,7 @@
           <w:rPr>
             <w:webHidden/>
           </w:rPr>
-          <w:instrText xml:space="preserve"> PAGEREF _Toc405972888 \h </w:instrText>
+          <w:instrText xml:space="preserve"> PAGEREF _Toc405972889 \h </w:instrText>
         </w:r>
         <w:r>
           <w:rPr>
@@ -4223,7 +4166,7 @@
           <w:rPr>
             <w:webHidden/>
           </w:rPr>
-          <w:t>13</w:t>
+          <w:t>14</w:t>
         </w:r>
         <w:r>
           <w:rPr>
@@ -4235,7 +4178,7 @@
     </w:p>
     <w:p>
       <w:pPr>
-        <w:pStyle w:val="Verzeichnis2"/>
+        <w:pStyle w:val="Verzeichnis3"/>
         <w:rPr>
           <w:rFonts w:asciiTheme="minorHAnsi" w:eastAsiaTheme="minorEastAsia" w:hAnsiTheme="minorHAnsi" w:cstheme="minorBidi"/>
           <w:sz w:val="22"/>
@@ -4243,13 +4186,13 @@
           <w:lang w:val="de-DE" w:eastAsia="de-DE"/>
         </w:rPr>
       </w:pPr>
-      <w:hyperlink w:anchor="_Toc405972889" w:history="1">
+      <w:hyperlink w:anchor="_Toc405972890" w:history="1">
         <w:r>
           <w:rPr>
             <w:rStyle w:val="Hyperlink"/>
             <w:lang w:eastAsia="ja-JP"/>
           </w:rPr>
-          <w:t>7.2</w:t>
+          <w:t>7.2.1</w:t>
         </w:r>
         <w:r>
           <w:rPr>
@@ -4265,7 +4208,7 @@
             <w:rStyle w:val="Hyperlink"/>
             <w:lang w:eastAsia="ja-JP"/>
           </w:rPr>
-          <w:t>Get Rotation Rate</w:t>
+          <w:t>Description</w:t>
         </w:r>
         <w:r>
           <w:rPr>
@@ -4283,12 +4226,7 @@
           <w:rPr>
             <w:webHidden/>
           </w:rPr>
-          <w:instrText xml:space="preserve"> PAGEREF _Toc405972889 \h </w:instrText>
-        </w:r>
-        <w:r>
-          <w:rPr>
-            <w:webHidden/>
-          </w:rPr>
+          <w:instrText xml:space="preserve"> PAGEREF _Toc405972890 \h </w:instrText>
         </w:r>
         <w:r>
           <w:rPr>
@@ -4298,9 +4236,12 @@
         </w:r>
         <w:r>
           <w:rPr>
-            <w:webHidden/>
-          </w:rPr>
-          <w:t>13</w:t>
+            <w:b/>
+            <w:bCs/>
+            <w:webHidden/>
+            <w:lang w:val="de-DE"/>
+          </w:rPr>
+          <w:t>Fehler! Textmarke nicht definiert.</w:t>
         </w:r>
         <w:r>
           <w:rPr>
@@ -4320,13 +4261,13 @@
           <w:lang w:val="de-DE" w:eastAsia="de-DE"/>
         </w:rPr>
       </w:pPr>
-      <w:hyperlink w:anchor="_Toc405972890" w:history="1">
+      <w:hyperlink w:anchor="_Toc405972891" w:history="1">
         <w:r>
           <w:rPr>
             <w:rStyle w:val="Hyperlink"/>
             <w:lang w:eastAsia="ja-JP"/>
           </w:rPr>
-          <w:t>7.2.1</w:t>
+          <w:t>7.2.2</w:t>
         </w:r>
         <w:r>
           <w:rPr>
@@ -4342,7 +4283,7 @@
             <w:rStyle w:val="Hyperlink"/>
             <w:lang w:eastAsia="ja-JP"/>
           </w:rPr>
-          <w:t>Description</w:t>
+          <w:t>LBS Application retrieves rotation rate</w:t>
         </w:r>
         <w:r>
           <w:rPr>
@@ -4360,7 +4301,7 @@
           <w:rPr>
             <w:webHidden/>
           </w:rPr>
-          <w:instrText xml:space="preserve"> PAGEREF _Toc405972890 \h </w:instrText>
+          <w:instrText xml:space="preserve"> PAGEREF _Toc405972891 \h </w:instrText>
         </w:r>
         <w:r>
           <w:rPr>
@@ -4377,7 +4318,7 @@
           <w:rPr>
             <w:webHidden/>
           </w:rPr>
-          <w:t>13</w:t>
+          <w:t>14</w:t>
         </w:r>
         <w:r>
           <w:rPr>
@@ -4389,7 +4330,7 @@
     </w:p>
     <w:p>
       <w:pPr>
-        <w:pStyle w:val="Verzeichnis3"/>
+        <w:pStyle w:val="Verzeichnis2"/>
         <w:rPr>
           <w:rFonts w:asciiTheme="minorHAnsi" w:eastAsiaTheme="minorEastAsia" w:hAnsiTheme="minorHAnsi" w:cstheme="minorBidi"/>
           <w:sz w:val="22"/>
@@ -4397,13 +4338,13 @@
           <w:lang w:val="de-DE" w:eastAsia="de-DE"/>
         </w:rPr>
       </w:pPr>
-      <w:hyperlink w:anchor="_Toc405972891" w:history="1">
+      <w:hyperlink w:anchor="_Toc405972892" w:history="1">
         <w:r>
           <w:rPr>
             <w:rStyle w:val="Hyperlink"/>
             <w:lang w:eastAsia="ja-JP"/>
           </w:rPr>
-          <w:t>7.2.2</w:t>
+          <w:t>7.3</w:t>
         </w:r>
         <w:r>
           <w:rPr>
@@ -4419,7 +4360,7 @@
             <w:rStyle w:val="Hyperlink"/>
             <w:lang w:eastAsia="ja-JP"/>
           </w:rPr>
-          <w:t>LBS Application retrieves rotation rate</w:t>
+          <w:t>Get Satellite Details</w:t>
         </w:r>
         <w:r>
           <w:rPr>
@@ -4437,7 +4378,7 @@
           <w:rPr>
             <w:webHidden/>
           </w:rPr>
-          <w:instrText xml:space="preserve"> PAGEREF _Toc405972891 \h </w:instrText>
+          <w:instrText xml:space="preserve"> PAGEREF _Toc405972892 \h </w:instrText>
         </w:r>
         <w:r>
           <w:rPr>
@@ -4454,7 +4395,7 @@
           <w:rPr>
             <w:webHidden/>
           </w:rPr>
-          <w:t>13</w:t>
+          <w:t>15</w:t>
         </w:r>
         <w:r>
           <w:rPr>
@@ -4466,7 +4407,7 @@
     </w:p>
     <w:p>
       <w:pPr>
-        <w:pStyle w:val="Verzeichnis2"/>
+        <w:pStyle w:val="Verzeichnis3"/>
         <w:rPr>
           <w:rFonts w:asciiTheme="minorHAnsi" w:eastAsiaTheme="minorEastAsia" w:hAnsiTheme="minorHAnsi" w:cstheme="minorBidi"/>
           <w:sz w:val="22"/>
@@ -4474,13 +4415,13 @@
           <w:lang w:val="de-DE" w:eastAsia="de-DE"/>
         </w:rPr>
       </w:pPr>
-      <w:hyperlink w:anchor="_Toc405972892" w:history="1">
+      <w:hyperlink w:anchor="_Toc405972893" w:history="1">
         <w:r>
           <w:rPr>
             <w:rStyle w:val="Hyperlink"/>
             <w:lang w:eastAsia="ja-JP"/>
           </w:rPr>
-          <w:t>7.3</w:t>
+          <w:t>7.3.1</w:t>
         </w:r>
         <w:r>
           <w:rPr>
@@ -4496,7 +4437,7 @@
             <w:rStyle w:val="Hyperlink"/>
             <w:lang w:eastAsia="ja-JP"/>
           </w:rPr>
-          <w:t>Get Satellite Details</w:t>
+          <w:t>Description</w:t>
         </w:r>
         <w:r>
           <w:rPr>
@@ -4514,12 +4455,7 @@
           <w:rPr>
             <w:webHidden/>
           </w:rPr>
-          <w:instrText xml:space="preserve"> PAGEREF _Toc405972892 \h </w:instrText>
-        </w:r>
-        <w:r>
-          <w:rPr>
-            <w:webHidden/>
-          </w:rPr>
+          <w:instrText xml:space="preserve"> PAGEREF _Toc405972893 \h </w:instrText>
         </w:r>
         <w:r>
           <w:rPr>
@@ -4529,9 +4465,12 @@
         </w:r>
         <w:r>
           <w:rPr>
-            <w:webHidden/>
-          </w:rPr>
-          <w:t>14</w:t>
+            <w:b/>
+            <w:bCs/>
+            <w:webHidden/>
+            <w:lang w:val="de-DE"/>
+          </w:rPr>
+          <w:t>Fehler! Textmarke nicht definiert.</w:t>
         </w:r>
         <w:r>
           <w:rPr>
@@ -4551,13 +4490,13 @@
           <w:lang w:val="de-DE" w:eastAsia="de-DE"/>
         </w:rPr>
       </w:pPr>
-      <w:hyperlink w:anchor="_Toc405972893" w:history="1">
+      <w:hyperlink w:anchor="_Toc405972894" w:history="1">
         <w:r>
           <w:rPr>
             <w:rStyle w:val="Hyperlink"/>
             <w:lang w:eastAsia="ja-JP"/>
           </w:rPr>
-          <w:t>7.3.1</w:t>
+          <w:t>7.3.2</w:t>
         </w:r>
         <w:r>
           <w:rPr>
@@ -4573,7 +4512,7 @@
             <w:rStyle w:val="Hyperlink"/>
             <w:lang w:eastAsia="ja-JP"/>
           </w:rPr>
-          <w:t>Description</w:t>
+          <w:t>Navigation Application retrieves satellite information</w:t>
         </w:r>
         <w:r>
           <w:rPr>
@@ -4591,7 +4530,7 @@
           <w:rPr>
             <w:webHidden/>
           </w:rPr>
-          <w:instrText xml:space="preserve"> PAGEREF _Toc405972893 \h </w:instrText>
+          <w:instrText xml:space="preserve"> PAGEREF _Toc405972894 \h </w:instrText>
         </w:r>
         <w:r>
           <w:rPr>
@@ -4608,7 +4547,7 @@
           <w:rPr>
             <w:webHidden/>
           </w:rPr>
-          <w:t>14</w:t>
+          <w:t>15</w:t>
         </w:r>
         <w:r>
           <w:rPr>
@@ -4620,7 +4559,7 @@
     </w:p>
     <w:p>
       <w:pPr>
-        <w:pStyle w:val="Verzeichnis3"/>
+        <w:pStyle w:val="Verzeichnis2"/>
         <w:rPr>
           <w:rFonts w:asciiTheme="minorHAnsi" w:eastAsiaTheme="minorEastAsia" w:hAnsiTheme="minorHAnsi" w:cstheme="minorBidi"/>
           <w:sz w:val="22"/>
@@ -4628,13 +4567,13 @@
           <w:lang w:val="de-DE" w:eastAsia="de-DE"/>
         </w:rPr>
       </w:pPr>
-      <w:hyperlink w:anchor="_Toc405972894" w:history="1">
+      <w:hyperlink w:anchor="_Toc405972895" w:history="1">
         <w:r>
           <w:rPr>
             <w:rStyle w:val="Hyperlink"/>
             <w:lang w:eastAsia="ja-JP"/>
           </w:rPr>
-          <w:t>7.3.2</w:t>
+          <w:t>7.4</w:t>
         </w:r>
         <w:r>
           <w:rPr>
@@ -4650,7 +4589,7 @@
             <w:rStyle w:val="Hyperlink"/>
             <w:lang w:eastAsia="ja-JP"/>
           </w:rPr>
-          <w:t>Navigation Application retrieves satellite information</w:t>
+          <w:t>Set Navigation System</w:t>
         </w:r>
         <w:r>
           <w:rPr>
@@ -4668,7 +4607,7 @@
           <w:rPr>
             <w:webHidden/>
           </w:rPr>
-          <w:instrText xml:space="preserve"> PAGEREF _Toc405972894 \h </w:instrText>
+          <w:instrText xml:space="preserve"> PAGEREF _Toc405972895 \h </w:instrText>
         </w:r>
         <w:r>
           <w:rPr>
@@ -4685,7 +4624,7 @@
           <w:rPr>
             <w:webHidden/>
           </w:rPr>
-          <w:t>14</w:t>
+          <w:t>16</w:t>
         </w:r>
         <w:r>
           <w:rPr>
@@ -4697,7 +4636,7 @@
     </w:p>
     <w:p>
       <w:pPr>
-        <w:pStyle w:val="Verzeichnis2"/>
+        <w:pStyle w:val="Verzeichnis3"/>
         <w:rPr>
           <w:rFonts w:asciiTheme="minorHAnsi" w:eastAsiaTheme="minorEastAsia" w:hAnsiTheme="minorHAnsi" w:cstheme="minorBidi"/>
           <w:sz w:val="22"/>
@@ -4705,13 +4644,13 @@
           <w:lang w:val="de-DE" w:eastAsia="de-DE"/>
         </w:rPr>
       </w:pPr>
-      <w:hyperlink w:anchor="_Toc405972895" w:history="1">
+      <w:hyperlink w:anchor="_Toc405972896" w:history="1">
         <w:r>
           <w:rPr>
             <w:rStyle w:val="Hyperlink"/>
             <w:lang w:eastAsia="ja-JP"/>
           </w:rPr>
-          <w:t>7.4</w:t>
+          <w:t>7.4.1</w:t>
         </w:r>
         <w:r>
           <w:rPr>
@@ -4727,7 +4666,7 @@
             <w:rStyle w:val="Hyperlink"/>
             <w:lang w:eastAsia="ja-JP"/>
           </w:rPr>
-          <w:t>Set Navigation System</w:t>
+          <w:t>Description</w:t>
         </w:r>
         <w:r>
           <w:rPr>
@@ -4745,12 +4684,7 @@
           <w:rPr>
             <w:webHidden/>
           </w:rPr>
-          <w:instrText xml:space="preserve"> PAGEREF _Toc405972895 \h </w:instrText>
-        </w:r>
-        <w:r>
-          <w:rPr>
-            <w:webHidden/>
-          </w:rPr>
+          <w:instrText xml:space="preserve"> PAGEREF _Toc405972896 \h </w:instrText>
         </w:r>
         <w:r>
           <w:rPr>
@@ -4760,9 +4694,12 @@
         </w:r>
         <w:r>
           <w:rPr>
-            <w:webHidden/>
-          </w:rPr>
-          <w:t>15</w:t>
+            <w:b/>
+            <w:bCs/>
+            <w:webHidden/>
+            <w:lang w:val="de-DE"/>
+          </w:rPr>
+          <w:t>Fehler! Textmarke nicht definiert.</w:t>
         </w:r>
         <w:r>
           <w:rPr>
@@ -4782,13 +4719,13 @@
           <w:lang w:val="de-DE" w:eastAsia="de-DE"/>
         </w:rPr>
       </w:pPr>
-      <w:hyperlink w:anchor="_Toc405972896" w:history="1">
+      <w:hyperlink w:anchor="_Toc405972897" w:history="1">
         <w:r>
           <w:rPr>
             <w:rStyle w:val="Hyperlink"/>
             <w:lang w:eastAsia="ja-JP"/>
           </w:rPr>
-          <w:t>7.4.1</w:t>
+          <w:t>7.4.2</w:t>
         </w:r>
         <w:r>
           <w:rPr>
@@ -4804,7 +4741,7 @@
             <w:rStyle w:val="Hyperlink"/>
             <w:lang w:eastAsia="ja-JP"/>
           </w:rPr>
-          <w:t>Description</w:t>
+          <w:t>Navigation Application sets navigation system</w:t>
         </w:r>
         <w:r>
           <w:rPr>
@@ -4822,7 +4759,7 @@
           <w:rPr>
             <w:webHidden/>
           </w:rPr>
-          <w:instrText xml:space="preserve"> PAGEREF _Toc405972896 \h </w:instrText>
+          <w:instrText xml:space="preserve"> PAGEREF _Toc405972897 \h </w:instrText>
         </w:r>
         <w:r>
           <w:rPr>
@@ -4839,7 +4776,7 @@
           <w:rPr>
             <w:webHidden/>
           </w:rPr>
-          <w:t>15</w:t>
+          <w:t>16</w:t>
         </w:r>
         <w:r>
           <w:rPr>
@@ -4851,7 +4788,7 @@
     </w:p>
     <w:p>
       <w:pPr>
-        <w:pStyle w:val="Verzeichnis3"/>
+        <w:pStyle w:val="Verzeichnis1"/>
         <w:rPr>
           <w:rFonts w:asciiTheme="minorHAnsi" w:eastAsiaTheme="minorEastAsia" w:hAnsiTheme="minorHAnsi" w:cstheme="minorBidi"/>
           <w:sz w:val="22"/>
@@ -4859,13 +4796,12 @@
           <w:lang w:val="de-DE" w:eastAsia="de-DE"/>
         </w:rPr>
       </w:pPr>
-      <w:hyperlink w:anchor="_Toc405972897" w:history="1">
+      <w:hyperlink w:anchor="_Toc405972898" w:history="1">
         <w:r>
           <w:rPr>
             <w:rStyle w:val="Hyperlink"/>
-            <w:lang w:eastAsia="ja-JP"/>
-          </w:rPr>
-          <w:t>7.4.2</w:t>
+          </w:rPr>
+          <w:t>8</w:t>
         </w:r>
         <w:r>
           <w:rPr>
@@ -4879,9 +4815,8 @@
         <w:r>
           <w:rPr>
             <w:rStyle w:val="Hyperlink"/>
-            <w:lang w:eastAsia="ja-JP"/>
-          </w:rPr>
-          <w:t>Navigation Application sets navigation system</w:t>
+          </w:rPr>
+          <w:t>Implementation</w:t>
         </w:r>
         <w:r>
           <w:rPr>
@@ -4899,7 +4834,7 @@
           <w:rPr>
             <w:webHidden/>
           </w:rPr>
-          <w:instrText xml:space="preserve"> PAGEREF _Toc405972897 \h </w:instrText>
+          <w:instrText xml:space="preserve"> PAGEREF _Toc405972898 \h </w:instrText>
         </w:r>
         <w:r>
           <w:rPr>
@@ -4916,7 +4851,7 @@
           <w:rPr>
             <w:webHidden/>
           </w:rPr>
-          <w:t>15</w:t>
+          <w:t>17</w:t>
         </w:r>
         <w:r>
           <w:rPr>
@@ -4928,7 +4863,7 @@
     </w:p>
     <w:p>
       <w:pPr>
-        <w:pStyle w:val="Verzeichnis1"/>
+        <w:pStyle w:val="Verzeichnis2"/>
         <w:rPr>
           <w:rFonts w:asciiTheme="minorHAnsi" w:eastAsiaTheme="minorEastAsia" w:hAnsiTheme="minorHAnsi" w:cstheme="minorBidi"/>
           <w:sz w:val="22"/>
@@ -4936,12 +4871,13 @@
           <w:lang w:val="de-DE" w:eastAsia="de-DE"/>
         </w:rPr>
       </w:pPr>
-      <w:hyperlink w:anchor="_Toc405972898" w:history="1">
+      <w:hyperlink w:anchor="_Toc405972899" w:history="1">
         <w:r>
           <w:rPr>
             <w:rStyle w:val="Hyperlink"/>
-          </w:rPr>
-          <w:t>8</w:t>
+            <w:lang w:eastAsia="ja-JP"/>
+          </w:rPr>
+          <w:t>8.1</w:t>
         </w:r>
         <w:r>
           <w:rPr>
@@ -4955,8 +4891,9 @@
         <w:r>
           <w:rPr>
             <w:rStyle w:val="Hyperlink"/>
-          </w:rPr>
-          <w:t>Implementation</w:t>
+            <w:lang w:eastAsia="ja-JP"/>
+          </w:rPr>
+          <w:t>Available Implementation details</w:t>
         </w:r>
         <w:r>
           <w:rPr>
@@ -4974,7 +4911,7 @@
           <w:rPr>
             <w:webHidden/>
           </w:rPr>
-          <w:instrText xml:space="preserve"> PAGEREF _Toc405972898 \h </w:instrText>
+          <w:instrText xml:space="preserve"> PAGEREF _Toc405972899 \h </w:instrText>
         </w:r>
         <w:r>
           <w:rPr>
@@ -4991,7 +4928,7 @@
           <w:rPr>
             <w:webHidden/>
           </w:rPr>
-          <w:t>16</w:t>
+          <w:t>17</w:t>
         </w:r>
         <w:r>
           <w:rPr>
@@ -5011,13 +4948,13 @@
           <w:lang w:val="de-DE" w:eastAsia="de-DE"/>
         </w:rPr>
       </w:pPr>
-      <w:hyperlink w:anchor="_Toc405972899" w:history="1">
+      <w:hyperlink w:anchor="_Toc405972900" w:history="1">
         <w:r>
           <w:rPr>
             <w:rStyle w:val="Hyperlink"/>
             <w:lang w:eastAsia="ja-JP"/>
           </w:rPr>
-          <w:t>8.1</w:t>
+          <w:t>8.2</w:t>
         </w:r>
         <w:r>
           <w:rPr>
@@ -5033,7 +4970,7 @@
             <w:rStyle w:val="Hyperlink"/>
             <w:lang w:eastAsia="ja-JP"/>
           </w:rPr>
-          <w:t>Available Implementation details</w:t>
+          <w:t>Usage examples</w:t>
         </w:r>
         <w:r>
           <w:rPr>
@@ -5051,7 +4988,7 @@
           <w:rPr>
             <w:webHidden/>
           </w:rPr>
-          <w:instrText xml:space="preserve"> PAGEREF _Toc405972899 \h </w:instrText>
+          <w:instrText xml:space="preserve"> PAGEREF _Toc405972900 \h </w:instrText>
         </w:r>
         <w:r>
           <w:rPr>
@@ -5068,7 +5005,7 @@
           <w:rPr>
             <w:webHidden/>
           </w:rPr>
-          <w:t>16</w:t>
+          <w:t>17</w:t>
         </w:r>
         <w:r>
           <w:rPr>
@@ -5088,13 +5025,12 @@
           <w:lang w:val="de-DE" w:eastAsia="de-DE"/>
         </w:rPr>
       </w:pPr>
-      <w:hyperlink w:anchor="_Toc405972900" w:history="1">
+      <w:hyperlink w:anchor="_Toc405972901" w:history="1">
         <w:r>
           <w:rPr>
             <w:rStyle w:val="Hyperlink"/>
-            <w:lang w:eastAsia="ja-JP"/>
-          </w:rPr>
-          <w:t>8.2</w:t>
+          </w:rPr>
+          <w:t>8.3</w:t>
         </w:r>
         <w:r>
           <w:rPr>
@@ -5108,9 +5044,8 @@
         <w:r>
           <w:rPr>
             <w:rStyle w:val="Hyperlink"/>
-            <w:lang w:eastAsia="ja-JP"/>
-          </w:rPr>
-          <w:t>Usage examples</w:t>
+          </w:rPr>
+          <w:t>Test Plan</w:t>
         </w:r>
         <w:r>
           <w:rPr>
@@ -5128,7 +5063,7 @@
           <w:rPr>
             <w:webHidden/>
           </w:rPr>
-          <w:instrText xml:space="preserve"> PAGEREF _Toc405972900 \h </w:instrText>
+          <w:instrText xml:space="preserve"> PAGEREF _Toc405972901 \h </w:instrText>
         </w:r>
         <w:r>
           <w:rPr>
@@ -5145,7 +5080,7 @@
           <w:rPr>
             <w:webHidden/>
           </w:rPr>
-          <w:t>16</w:t>
+          <w:t>17</w:t>
         </w:r>
         <w:r>
           <w:rPr>
@@ -5157,7 +5092,7 @@
     </w:p>
     <w:p>
       <w:pPr>
-        <w:pStyle w:val="Verzeichnis2"/>
+        <w:pStyle w:val="Verzeichnis1"/>
         <w:rPr>
           <w:rFonts w:asciiTheme="minorHAnsi" w:eastAsiaTheme="minorEastAsia" w:hAnsiTheme="minorHAnsi" w:cstheme="minorBidi"/>
           <w:sz w:val="22"/>
@@ -5165,12 +5100,12 @@
           <w:lang w:val="de-DE" w:eastAsia="de-DE"/>
         </w:rPr>
       </w:pPr>
-      <w:hyperlink w:anchor="_Toc405972901" w:history="1">
+      <w:hyperlink w:anchor="_Toc405972902" w:history="1">
         <w:r>
           <w:rPr>
             <w:rStyle w:val="Hyperlink"/>
           </w:rPr>
-          <w:t>8.3</w:t>
+          <w:t>9</w:t>
         </w:r>
         <w:r>
           <w:rPr>
@@ -5185,7 +5120,7 @@
           <w:rPr>
             <w:rStyle w:val="Hyperlink"/>
           </w:rPr>
-          <w:t>Test Plan</w:t>
+          <w:t>Interfaces</w:t>
         </w:r>
         <w:r>
           <w:rPr>
@@ -5203,7 +5138,7 @@
           <w:rPr>
             <w:webHidden/>
           </w:rPr>
-          <w:instrText xml:space="preserve"> PAGEREF _Toc405972901 \h </w:instrText>
+          <w:instrText xml:space="preserve"> PAGEREF _Toc405972902 \h </w:instrText>
         </w:r>
         <w:r>
           <w:rPr>
@@ -5220,7 +5155,7 @@
           <w:rPr>
             <w:webHidden/>
           </w:rPr>
-          <w:t>16</w:t>
+          <w:t>18</w:t>
         </w:r>
         <w:r>
           <w:rPr>
@@ -5232,7 +5167,7 @@
     </w:p>
     <w:p>
       <w:pPr>
-        <w:pStyle w:val="Verzeichnis1"/>
+        <w:pStyle w:val="Verzeichnis2"/>
         <w:rPr>
           <w:rFonts w:asciiTheme="minorHAnsi" w:eastAsiaTheme="minorEastAsia" w:hAnsiTheme="minorHAnsi" w:cstheme="minorBidi"/>
           <w:sz w:val="22"/>
@@ -5240,12 +5175,12 @@
           <w:lang w:val="de-DE" w:eastAsia="de-DE"/>
         </w:rPr>
       </w:pPr>
-      <w:hyperlink w:anchor="_Toc405972902" w:history="1">
+      <w:hyperlink w:anchor="_Toc405972903" w:history="1">
         <w:r>
           <w:rPr>
             <w:rStyle w:val="Hyperlink"/>
           </w:rPr>
-          <w:t>9</w:t>
+          <w:t>9.1</w:t>
         </w:r>
         <w:r>
           <w:rPr>
@@ -5260,7 +5195,7 @@
           <w:rPr>
             <w:rStyle w:val="Hyperlink"/>
           </w:rPr>
-          <w:t>Interfaces</w:t>
+          <w:t>D-Bus</w:t>
         </w:r>
         <w:r>
           <w:rPr>
@@ -5278,7 +5213,7 @@
           <w:rPr>
             <w:webHidden/>
           </w:rPr>
-          <w:instrText xml:space="preserve"> PAGEREF _Toc405972902 \h </w:instrText>
+          <w:instrText xml:space="preserve"> PAGEREF _Toc405972903 \h </w:instrText>
         </w:r>
         <w:r>
           <w:rPr>
@@ -5295,7 +5230,7 @@
           <w:rPr>
             <w:webHidden/>
           </w:rPr>
-          <w:t>17</w:t>
+          <w:t>18</w:t>
         </w:r>
         <w:r>
           <w:rPr>
@@ -5315,12 +5250,12 @@
           <w:lang w:val="de-DE" w:eastAsia="de-DE"/>
         </w:rPr>
       </w:pPr>
-      <w:hyperlink w:anchor="_Toc405972903" w:history="1">
+      <w:hyperlink w:anchor="_Toc405972904" w:history="1">
         <w:r>
           <w:rPr>
             <w:rStyle w:val="Hyperlink"/>
           </w:rPr>
-          <w:t>9.1</w:t>
+          <w:t>9.2</w:t>
         </w:r>
         <w:r>
           <w:rPr>
@@ -5335,7 +5270,7 @@
           <w:rPr>
             <w:rStyle w:val="Hyperlink"/>
           </w:rPr>
-          <w:t>D-Bus</w:t>
+          <w:t>Git Repository</w:t>
         </w:r>
         <w:r>
           <w:rPr>
@@ -5353,7 +5288,7 @@
           <w:rPr>
             <w:webHidden/>
           </w:rPr>
-          <w:instrText xml:space="preserve"> PAGEREF _Toc405972903 \h </w:instrText>
+          <w:instrText xml:space="preserve"> PAGEREF _Toc405972904 \h </w:instrText>
         </w:r>
         <w:r>
           <w:rPr>
@@ -5370,7 +5305,7 @@
           <w:rPr>
             <w:webHidden/>
           </w:rPr>
-          <w:t>17</w:t>
+          <w:t>18</w:t>
         </w:r>
         <w:r>
           <w:rPr>
@@ -5390,12 +5325,12 @@
           <w:lang w:val="de-DE" w:eastAsia="de-DE"/>
         </w:rPr>
       </w:pPr>
-      <w:hyperlink w:anchor="_Toc405972904" w:history="1">
+      <w:hyperlink w:anchor="_Toc405972905" w:history="1">
         <w:r>
           <w:rPr>
             <w:rStyle w:val="Hyperlink"/>
           </w:rPr>
-          <w:t>9.2</w:t>
+          <w:t>9.3</w:t>
         </w:r>
         <w:r>
           <w:rPr>
@@ -5410,7 +5345,7 @@
           <w:rPr>
             <w:rStyle w:val="Hyperlink"/>
           </w:rPr>
-          <w:t>Git Repository</w:t>
+          <w:t>Naming Conventions</w:t>
         </w:r>
         <w:r>
           <w:rPr>
@@ -5428,7 +5363,7 @@
           <w:rPr>
             <w:webHidden/>
           </w:rPr>
-          <w:instrText xml:space="preserve"> PAGEREF _Toc405972904 \h </w:instrText>
+          <w:instrText xml:space="preserve"> PAGEREF _Toc405972905 \h </w:instrText>
         </w:r>
         <w:r>
           <w:rPr>
@@ -5445,7 +5380,7 @@
           <w:rPr>
             <w:webHidden/>
           </w:rPr>
-          <w:t>17</w:t>
+          <w:t>18</w:t>
         </w:r>
         <w:r>
           <w:rPr>
@@ -5465,12 +5400,12 @@
           <w:lang w:val="de-DE" w:eastAsia="de-DE"/>
         </w:rPr>
       </w:pPr>
-      <w:hyperlink w:anchor="_Toc405972905" w:history="1">
+      <w:hyperlink w:anchor="_Toc405972906" w:history="1">
         <w:r>
           <w:rPr>
             <w:rStyle w:val="Hyperlink"/>
           </w:rPr>
-          <w:t>9.3</w:t>
+          <w:t>9.4</w:t>
         </w:r>
         <w:r>
           <w:rPr>
@@ -5485,7 +5420,7 @@
           <w:rPr>
             <w:rStyle w:val="Hyperlink"/>
           </w:rPr>
-          <w:t>Naming Conventions</w:t>
+          <w:t>Data Types Convention</w:t>
         </w:r>
         <w:r>
           <w:rPr>
@@ -5503,7 +5438,7 @@
           <w:rPr>
             <w:webHidden/>
           </w:rPr>
-          <w:instrText xml:space="preserve"> PAGEREF _Toc405972905 \h </w:instrText>
+          <w:instrText xml:space="preserve"> PAGEREF _Toc405972906 \h </w:instrText>
         </w:r>
         <w:r>
           <w:rPr>
@@ -5520,7 +5455,7 @@
           <w:rPr>
             <w:webHidden/>
           </w:rPr>
-          <w:t>17</w:t>
+          <w:t>18</w:t>
         </w:r>
         <w:r>
           <w:rPr>
@@ -5540,12 +5475,12 @@
           <w:lang w:val="de-DE" w:eastAsia="de-DE"/>
         </w:rPr>
       </w:pPr>
-      <w:hyperlink w:anchor="_Toc405972906" w:history="1">
+      <w:hyperlink w:anchor="_Toc405972907" w:history="1">
         <w:r>
           <w:rPr>
             <w:rStyle w:val="Hyperlink"/>
           </w:rPr>
-          <w:t>9.4</w:t>
+          <w:t>9.5</w:t>
         </w:r>
         <w:r>
           <w:rPr>
@@ -5560,7 +5495,7 @@
           <w:rPr>
             <w:rStyle w:val="Hyperlink"/>
           </w:rPr>
-          <w:t>Data Types Convention</w:t>
+          <w:t>Errors</w:t>
         </w:r>
         <w:r>
           <w:rPr>
@@ -5578,7 +5513,7 @@
           <w:rPr>
             <w:webHidden/>
           </w:rPr>
-          <w:instrText xml:space="preserve"> PAGEREF _Toc405972906 \h </w:instrText>
+          <w:instrText xml:space="preserve"> PAGEREF _Toc405972907 \h </w:instrText>
         </w:r>
         <w:r>
           <w:rPr>
@@ -5595,82 +5530,7 @@
           <w:rPr>
             <w:webHidden/>
           </w:rPr>
-          <w:t>17</w:t>
-        </w:r>
-        <w:r>
-          <w:rPr>
-            <w:webHidden/>
-          </w:rPr>
-          <w:fldChar w:fldCharType="end"/>
-        </w:r>
-      </w:hyperlink>
-    </w:p>
-    <w:p>
-      <w:pPr>
-        <w:pStyle w:val="Verzeichnis2"/>
-        <w:rPr>
-          <w:rFonts w:asciiTheme="minorHAnsi" w:eastAsiaTheme="minorEastAsia" w:hAnsiTheme="minorHAnsi" w:cstheme="minorBidi"/>
-          <w:sz w:val="22"/>
-          <w:szCs w:val="22"/>
-          <w:lang w:val="de-DE" w:eastAsia="de-DE"/>
-        </w:rPr>
-      </w:pPr>
-      <w:hyperlink w:anchor="_Toc405972907" w:history="1">
-        <w:r>
-          <w:rPr>
-            <w:rStyle w:val="Hyperlink"/>
-          </w:rPr>
-          <w:t>9.5</w:t>
-        </w:r>
-        <w:r>
-          <w:rPr>
-            <w:rFonts w:asciiTheme="minorHAnsi" w:eastAsiaTheme="minorEastAsia" w:hAnsiTheme="minorHAnsi" w:cstheme="minorBidi"/>
-            <w:sz w:val="22"/>
-            <w:szCs w:val="22"/>
-            <w:lang w:val="de-DE" w:eastAsia="de-DE"/>
-          </w:rPr>
-          <w:tab/>
-        </w:r>
-        <w:r>
-          <w:rPr>
-            <w:rStyle w:val="Hyperlink"/>
-          </w:rPr>
-          <w:t>Errors</w:t>
-        </w:r>
-        <w:r>
-          <w:rPr>
-            <w:webHidden/>
-          </w:rPr>
-          <w:tab/>
-        </w:r>
-        <w:r>
-          <w:rPr>
-            <w:webHidden/>
-          </w:rPr>
-          <w:fldChar w:fldCharType="begin"/>
-        </w:r>
-        <w:r>
-          <w:rPr>
-            <w:webHidden/>
-          </w:rPr>
-          <w:instrText xml:space="preserve"> PAGEREF _Toc405972907 \h </w:instrText>
-        </w:r>
-        <w:r>
-          <w:rPr>
-            <w:webHidden/>
-          </w:rPr>
-        </w:r>
-        <w:r>
-          <w:rPr>
-            <w:webHidden/>
-          </w:rPr>
-          <w:fldChar w:fldCharType="separate"/>
-        </w:r>
-        <w:r>
-          <w:rPr>
-            <w:webHidden/>
-          </w:rPr>
-          <w:t>18</w:t>
+          <w:t>19</w:t>
         </w:r>
         <w:r>
           <w:rPr>
@@ -5852,7 +5712,19 @@
         <w:rPr>
           <w:snapToGrid w:val="0"/>
         </w:rPr>
-        <w:t xml:space="preserve"> can calculate the current position even on roads, where the GNSS signal is too weak (e.g. in a tunnel, or in a parking garage).</w:t>
+        <w:t xml:space="preserve"> can calculate the current position even on roads, where the GNSS signal is too weak (e.g. in a tunnel, or in a parking garage)</w:t>
+      </w:r>
+      <w:r>
+        <w:rPr>
+          <w:snapToGrid w:val="0"/>
+        </w:rPr>
+        <w:t xml:space="preserve"> or too inaccurate (e.g. in a city or in a canyon)</w:t>
+      </w:r>
+      <w:r>
+        <w:rPr>
+          <w:snapToGrid w:val="0"/>
+        </w:rPr>
+        <w:t>.</w:t>
       </w:r>
     </w:p>
     <w:p>
@@ -5998,7 +5870,37 @@
         <w:rPr>
           <w:lang w:val="it-IT"/>
         </w:rPr>
+        <w:fldChar w:fldCharType="begin"/>
+      </w:r>
+      <w:r>
+        <w:rPr>
+          <w:lang w:val="it-IT"/>
+        </w:rPr>
+        <w:instrText xml:space="preserve"> HYPERLINK "http://git.projects.genivi.org/?p=lbs/positioning.git;a=tree;f=gnss-service/doc" </w:instrText>
+      </w:r>
+      <w:r>
+        <w:rPr>
+          <w:lang w:val="it-IT"/>
+        </w:rPr>
+      </w:r>
+      <w:r>
+        <w:rPr>
+          <w:lang w:val="it-IT"/>
+        </w:rPr>
+        <w:fldChar w:fldCharType="separate"/>
+      </w:r>
+      <w:r>
+        <w:rPr>
+          <w:rStyle w:val="Hyperlink"/>
+          <w:lang w:val="it-IT"/>
+        </w:rPr>
         <w:t>http://git.projects.genivi.org/?p=lbs/positioning.git;a=tree;f=gnss-service/doc</w:t>
+      </w:r>
+      <w:r>
+        <w:rPr>
+          <w:lang w:val="it-IT"/>
+        </w:rPr>
+        <w:fldChar w:fldCharType="end"/>
       </w:r>
     </w:p>
     <w:p>
@@ -6094,7 +5996,37 @@
         <w:rPr>
           <w:lang w:val="it-IT"/>
         </w:rPr>
+        <w:fldChar w:fldCharType="begin"/>
+      </w:r>
+      <w:r>
+        <w:rPr>
+          <w:lang w:val="it-IT"/>
+        </w:rPr>
+        <w:instrText xml:space="preserve"> HYPERLINK "http://git.projects.genivi.org/?p=lbs/positioning.git;a=tree;f=sensors-service/doc" </w:instrText>
+      </w:r>
+      <w:r>
+        <w:rPr>
+          <w:lang w:val="it-IT"/>
+        </w:rPr>
+      </w:r>
+      <w:r>
+        <w:rPr>
+          <w:lang w:val="it-IT"/>
+        </w:rPr>
+        <w:fldChar w:fldCharType="separate"/>
+      </w:r>
+      <w:r>
+        <w:rPr>
+          <w:rStyle w:val="Hyperlink"/>
+          <w:lang w:val="it-IT"/>
+        </w:rPr>
         <w:t>http://git.projects.genivi.org/?p=lbs/positioning.git;a=tree;f=sensors-service/doc</w:t>
+      </w:r>
+      <w:r>
+        <w:rPr>
+          <w:lang w:val="it-IT"/>
+        </w:rPr>
+        <w:fldChar w:fldCharType="end"/>
       </w:r>
     </w:p>
     <w:p>
@@ -6118,26 +6050,17 @@
         <w:rPr>
           <w:lang w:val="it-IT"/>
         </w:rPr>
-        <w:t xml:space="preserve">NIVI </w:t>
-      </w:r>
-      <w:r>
-        <w:rPr>
-          <w:lang w:val="it-IT"/>
-        </w:rPr>
-        <w:t>UML Model -</w:t>
-      </w:r>
-      <w:r>
-        <w:rPr>
-          <w:lang w:val="it-IT"/>
-        </w:rPr>
-        <w:t xml:space="preserve"> </w:t>
-      </w:r>
-      <w:r>
-        <w:rPr>
-          <w:lang w:val="it-IT"/>
-        </w:rPr>
-        <w:t>https://svn.genivi.org/uml-model/genivi/trunk</w:t>
-      </w:r>
+        <w:t xml:space="preserve">NIVI UML Model - </w:t>
+      </w:r>
+      <w:hyperlink r:id="rId17" w:history="1">
+        <w:r>
+          <w:rPr>
+            <w:rStyle w:val="Hyperlink"/>
+            <w:lang w:val="it-IT"/>
+          </w:rPr>
+          <w:t>https://svn.genivi.org/uml-model/genivi/trunk</w:t>
+        </w:r>
+      </w:hyperlink>
     </w:p>
     <w:p>
       <w:pPr>
@@ -6275,6 +6198,9 @@
             <w:r>
               <w:t xml:space="preserve"> is a space-based satellite navigation system that provides location and time information</w:t>
             </w:r>
+            <w:r>
+              <w:t>.</w:t>
+            </w:r>
           </w:p>
         </w:tc>
       </w:tr>
@@ -6314,7 +6240,19 @@
               <w:pStyle w:val="TableContents"/>
             </w:pPr>
             <w:r>
-              <w:t>GPS is a space-based satellite navigation system maintained by the United States government</w:t>
+              <w:t xml:space="preserve">GPS is a space-based </w:t>
+            </w:r>
+            <w:r>
+              <w:t>GNSS</w:t>
+            </w:r>
+            <w:r>
+              <w:t xml:space="preserve"> </w:t>
+            </w:r>
+            <w:r>
+              <w:t>maintained by the United States government</w:t>
+            </w:r>
+            <w:r>
+              <w:t>.</w:t>
             </w:r>
           </w:p>
         </w:tc>
@@ -6384,7 +6322,16 @@
               <w:t>GLONASS</w:t>
             </w:r>
             <w:r>
-              <w:t xml:space="preserve"> is a space-based satellite navigation system operated by the Russian Aerospace </w:t>
+              <w:t xml:space="preserve"> is a space-based </w:t>
+            </w:r>
+            <w:r>
+              <w:t>GNSS</w:t>
+            </w:r>
+            <w:r>
+              <w:t xml:space="preserve"> </w:t>
+            </w:r>
+            <w:r>
+              <w:t xml:space="preserve">operated by the Russian Aerospace </w:t>
             </w:r>
             <w:proofErr w:type="spellStart"/>
             <w:r>
@@ -6393,6 +6340,9 @@
             <w:proofErr w:type="spellEnd"/>
             <w:r>
               <w:t xml:space="preserve"> Forces</w:t>
+            </w:r>
+            <w:r>
+              <w:t>.</w:t>
             </w:r>
           </w:p>
         </w:tc>
@@ -6440,7 +6390,7 @@
             <w:r>
               <w:t>BDS is a </w:t>
             </w:r>
-            <w:hyperlink r:id="rId17" w:tooltip="China" w:history="1">
+            <w:hyperlink r:id="rId18" w:tooltip="China" w:history="1">
               <w:r>
                 <w:t>Chinese</w:t>
               </w:r>
@@ -6448,11 +6398,9 @@
             <w:r>
               <w:t> </w:t>
             </w:r>
-            <w:hyperlink r:id="rId18" w:tooltip="Satellite navigation system" w:history="1">
-              <w:r>
-                <w:t>satellite navigation system</w:t>
-              </w:r>
-            </w:hyperlink>
+            <w:r>
+              <w:t>GNSS</w:t>
+            </w:r>
             <w:r>
               <w:t>.</w:t>
             </w:r>
@@ -6510,7 +6458,16 @@
               <w:pStyle w:val="TableContents"/>
             </w:pPr>
             <w:r>
-              <w:t>Galileo is a global navigation satellite system currently being built by the European Union (EU) and European Space Agency (ESA).</w:t>
+              <w:t xml:space="preserve">Galileo is a </w:t>
+            </w:r>
+            <w:r>
+              <w:t>GNSS</w:t>
+            </w:r>
+            <w:r>
+              <w:t xml:space="preserve"> </w:t>
+            </w:r>
+            <w:r>
+              <w:t>currently being built by the European Union (EU) and European Space Agency (ESA).</w:t>
             </w:r>
           </w:p>
         </w:tc>
@@ -7438,13 +7395,7 @@
         <w:rPr>
           <w:lang w:eastAsia="ja-JP"/>
         </w:rPr>
-        <w:t xml:space="preserve"> </w:t>
-      </w:r>
-      <w:r>
-        <w:rPr>
-          <w:lang w:eastAsia="ja-JP"/>
-        </w:rPr>
-        <w:t>(library)</w:t>
+        <w:t xml:space="preserve"> (library)</w:t>
       </w:r>
     </w:p>
     <w:p>
@@ -7460,10 +7411,10 @@
           <w:lang w:val="de-DE" w:eastAsia="de-DE"/>
         </w:rPr>
         <w:drawing>
-          <wp:inline distT="0" distB="0" distL="0" distR="0" wp14:anchorId="24F1F7AF" wp14:editId="2069F1A5">
-            <wp:extent cx="5732145" cy="3638550"/>
-            <wp:effectExtent l="0" t="0" r="1905" b="0"/>
-            <wp:docPr id="18" name="Grafik 18"/>
+          <wp:inline distT="0" distB="0" distL="0" distR="0">
+            <wp:extent cx="5732145" cy="4854249"/>
+            <wp:effectExtent l="0" t="0" r="1905" b="3810"/>
+            <wp:docPr id="21" name="Grafik 21"/>
             <wp:cNvGraphicFramePr>
               <a:graphicFrameLocks xmlns:a="http://schemas.openxmlformats.org/drawingml/2006/main" noChangeAspect="1"/>
             </wp:cNvGraphicFramePr>
@@ -7471,23 +7422,36 @@
               <a:graphicData uri="http://schemas.openxmlformats.org/drawingml/2006/picture">
                 <pic:pic xmlns:pic="http://schemas.openxmlformats.org/drawingml/2006/picture">
                   <pic:nvPicPr>
-                    <pic:cNvPr id="1" name=""/>
-                    <pic:cNvPicPr/>
+                    <pic:cNvPr id="0" name="Picture 27"/>
+                    <pic:cNvPicPr>
+                      <a:picLocks noChangeAspect="1" noChangeArrowheads="1"/>
+                    </pic:cNvPicPr>
                   </pic:nvPicPr>
                   <pic:blipFill>
-                    <a:blip r:embed="rId20"/>
+                    <a:blip r:embed="rId20">
+                      <a:extLst>
+                        <a:ext uri="{28A0092B-C50C-407E-A947-70E740481C1C}">
+                          <a14:useLocalDpi xmlns:a14="http://schemas.microsoft.com/office/drawing/2010/main" val="0"/>
+                        </a:ext>
+                      </a:extLst>
+                    </a:blip>
+                    <a:srcRect/>
                     <a:stretch>
                       <a:fillRect/>
                     </a:stretch>
                   </pic:blipFill>
-                  <pic:spPr>
+                  <pic:spPr bwMode="auto">
                     <a:xfrm>
                       <a:off x="0" y="0"/>
-                      <a:ext cx="5732145" cy="3638550"/>
+                      <a:ext cx="5732145" cy="4854249"/>
                     </a:xfrm>
                     <a:prstGeom prst="rect">
                       <a:avLst/>
                     </a:prstGeom>
+                    <a:noFill/>
+                    <a:ln>
+                      <a:noFill/>
+                    </a:ln>
                   </pic:spPr>
                 </pic:pic>
               </a:graphicData>
@@ -8004,7 +7968,6 @@
         <w:t xml:space="preserve">• </w:t>
       </w:r>
       <w:proofErr w:type="spellStart"/>
-      <w:proofErr w:type="gramStart"/>
       <w:r>
         <w:rPr>
           <w:b/>
@@ -8019,15 +7982,7 @@
           <w:snapToGrid w:val="0"/>
           <w:lang w:eastAsia="ja-JP"/>
         </w:rPr>
-        <w:t xml:space="preserve"> :</w:t>
-      </w:r>
-      <w:proofErr w:type="gramEnd"/>
-      <w:r>
-        <w:rPr>
-          <w:snapToGrid w:val="0"/>
-          <w:lang w:eastAsia="ja-JP"/>
-        </w:rPr>
-        <w:t xml:space="preserve"> This interface provides a ’filtered’ position that takes into account the value</w:t>
+        <w:t>: This interface provides a ’filtered’ position that takes into account the value</w:t>
       </w:r>
       <w:r>
         <w:rPr>
@@ -8076,7 +8031,6 @@
         <w:t xml:space="preserve">• </w:t>
       </w:r>
       <w:proofErr w:type="spellStart"/>
-      <w:proofErr w:type="gramStart"/>
       <w:r>
         <w:rPr>
           <w:b/>
@@ -8091,9 +8045,8 @@
           <w:snapToGrid w:val="0"/>
           <w:lang w:eastAsia="ja-JP"/>
         </w:rPr>
-        <w:t xml:space="preserve"> :</w:t>
-      </w:r>
-      <w:proofErr w:type="gramEnd"/>
+        <w:t>:</w:t>
+      </w:r>
       <w:r>
         <w:rPr>
           <w:snapToGrid w:val="0"/>
@@ -8249,7 +8202,6 @@
         </w:rPr>
         <w:t xml:space="preserve">• </w:t>
       </w:r>
-      <w:proofErr w:type="gramStart"/>
       <w:r>
         <w:rPr>
           <w:b/>
@@ -8260,20 +8212,11 @@
       </w:r>
       <w:r>
         <w:rPr>
-          <w:b/>
           <w:snapToGrid w:val="0"/>
           <w:lang w:eastAsia="ja-JP"/>
         </w:rPr>
-        <w:t xml:space="preserve"> </w:t>
-      </w:r>
-      <w:r>
-        <w:rPr>
-          <w:snapToGrid w:val="0"/>
-          <w:lang w:eastAsia="ja-JP"/>
-        </w:rPr>
         <w:t>:</w:t>
       </w:r>
-      <w:proofErr w:type="gramEnd"/>
       <w:r>
         <w:rPr>
           <w:snapToGrid w:val="0"/>
@@ -8322,7 +8265,6 @@
           <w:lang w:eastAsia="ja-JP"/>
         </w:rPr>
       </w:pPr>
-      <w:proofErr w:type="gramStart"/>
       <w:r>
         <w:rPr>
           <w:b/>
@@ -8334,14 +8276,7 @@
         <w:rPr>
           <w:lang w:eastAsia="ja-JP"/>
         </w:rPr>
-        <w:t xml:space="preserve"> :</w:t>
-      </w:r>
-      <w:proofErr w:type="gramEnd"/>
-      <w:r>
-        <w:rPr>
-          <w:lang w:eastAsia="ja-JP"/>
-        </w:rPr>
-        <w:t xml:space="preserve"> This</w:t>
+        <w:t>: This</w:t>
       </w:r>
       <w:r>
         <w:rPr>
@@ -8370,7 +8305,6 @@
           <w:lang w:eastAsia="ja-JP"/>
         </w:rPr>
       </w:pPr>
-      <w:proofErr w:type="gramStart"/>
       <w:r>
         <w:rPr>
           <w:b/>
@@ -8383,7 +8317,7 @@
           <w:b/>
           <w:lang w:eastAsia="ja-JP"/>
         </w:rPr>
-        <w:t xml:space="preserve">s </w:t>
+        <w:t>s</w:t>
       </w:r>
       <w:r>
         <w:rPr>
@@ -8391,7 +8325,6 @@
         </w:rPr>
         <w:t>:</w:t>
       </w:r>
-      <w:proofErr w:type="gramEnd"/>
       <w:r>
         <w:rPr>
           <w:b/>
@@ -8403,7 +8336,19 @@
         <w:rPr>
           <w:lang w:eastAsia="ja-JP"/>
         </w:rPr>
-        <w:t xml:space="preserve">This interface abstracts the access to a GNSS device. Please see </w:t>
+        <w:t>This inte</w:t>
+      </w:r>
+      <w:r>
+        <w:rPr>
+          <w:lang w:eastAsia="ja-JP"/>
+        </w:rPr>
+        <w:t>rface abstracts the access to vehicle sensors</w:t>
+      </w:r>
+      <w:r>
+        <w:rPr>
+          <w:lang w:eastAsia="ja-JP"/>
+        </w:rPr>
+        <w:t xml:space="preserve">. Please see </w:t>
       </w:r>
       <w:hyperlink w:anchor="_References" w:history="1">
         <w:r>
@@ -9042,14 +8987,28 @@
           <w:lang w:eastAsia="ja-JP"/>
         </w:rPr>
       </w:pPr>
-      <w:bookmarkStart w:id="41" w:name="_Toc405972886"/>
-      <w:r>
-        <w:rPr>
-          <w:lang w:eastAsia="ja-JP"/>
-        </w:rPr>
-        <w:t>Description</w:t>
+      <w:bookmarkStart w:id="41" w:name="_Toc405972887"/>
+      <w:proofErr w:type="spellStart"/>
+      <w:r>
+        <w:rPr>
+          <w:lang w:eastAsia="ja-JP"/>
+        </w:rPr>
+        <w:t>MapViewer</w:t>
+      </w:r>
+      <w:proofErr w:type="spellEnd"/>
+      <w:r>
+        <w:rPr>
+          <w:lang w:eastAsia="ja-JP"/>
+        </w:rPr>
+        <w:t xml:space="preserve"> retrieves enhanced position</w:t>
       </w:r>
       <w:bookmarkEnd w:id="41"/>
+      <w:r>
+        <w:rPr>
+          <w:lang w:eastAsia="ja-JP"/>
+        </w:rPr>
+        <w:t xml:space="preserve"> </w:t>
+      </w:r>
     </w:p>
     <w:p>
       <w:pPr>
@@ -9067,33 +9026,11 @@
     </w:p>
     <w:p>
       <w:pPr>
-        <w:pStyle w:val="berschrift3"/>
-        <w:rPr>
-          <w:lang w:eastAsia="ja-JP"/>
-        </w:rPr>
-      </w:pPr>
-      <w:bookmarkStart w:id="42" w:name="_Toc405972887"/>
-      <w:proofErr w:type="spellStart"/>
-      <w:r>
-        <w:rPr>
-          <w:lang w:eastAsia="ja-JP"/>
-        </w:rPr>
-        <w:t>MapViewer</w:t>
-      </w:r>
-      <w:proofErr w:type="spellEnd"/>
-      <w:r>
-        <w:rPr>
-          <w:lang w:eastAsia="ja-JP"/>
-        </w:rPr>
-        <w:t xml:space="preserve"> retrieves enhanced position</w:t>
-      </w:r>
-      <w:bookmarkEnd w:id="42"/>
-      <w:r>
-        <w:rPr>
-          <w:lang w:eastAsia="ja-JP"/>
-        </w:rPr>
-        <w:t xml:space="preserve"> </w:t>
-      </w:r>
+        <w:pStyle w:val="Body"/>
+        <w:rPr>
+          <w:lang w:eastAsia="ja-JP"/>
+        </w:rPr>
+      </w:pPr>
     </w:p>
     <w:p>
       <w:pPr>
@@ -9111,7 +9048,7 @@
           <wp:inline distT="0" distB="0" distL="0" distR="0">
             <wp:extent cx="5732145" cy="4251463"/>
             <wp:effectExtent l="0" t="0" r="1905" b="0"/>
-            <wp:docPr id="2" name="Grafik 2"/>
+            <wp:docPr id="19" name="Grafik 19"/>
             <wp:cNvGraphicFramePr>
               <a:graphicFrameLocks xmlns:a="http://schemas.openxmlformats.org/drawingml/2006/main" noChangeAspect="1"/>
             </wp:cNvGraphicFramePr>
@@ -9119,7 +9056,7 @@
               <a:graphicData uri="http://schemas.openxmlformats.org/drawingml/2006/picture">
                 <pic:pic xmlns:pic="http://schemas.openxmlformats.org/drawingml/2006/picture">
                   <pic:nvPicPr>
-                    <pic:cNvPr id="0" name="Picture 1"/>
+                    <pic:cNvPr id="0" name="Picture 23"/>
                     <pic:cNvPicPr>
                       <a:picLocks noChangeAspect="1" noChangeArrowheads="1"/>
                     </pic:cNvPicPr>
@@ -9178,7 +9115,7 @@
           <w:lang w:eastAsia="ja-JP"/>
         </w:rPr>
       </w:pPr>
-      <w:bookmarkStart w:id="43" w:name="_Toc405972888"/>
+      <w:bookmarkStart w:id="42" w:name="_Toc405972888"/>
       <w:proofErr w:type="spellStart"/>
       <w:r>
         <w:rPr>
@@ -9194,7 +9131,7 @@
         </w:rPr>
         <w:t xml:space="preserve"> retrieves enhanced position</w:t>
       </w:r>
-      <w:bookmarkEnd w:id="43"/>
+      <w:bookmarkEnd w:id="42"/>
       <w:r>
         <w:rPr>
           <w:lang w:eastAsia="ja-JP"/>
@@ -9238,9 +9175,9 @@
         </w:rPr>
         <w:drawing>
           <wp:inline distT="0" distB="0" distL="0" distR="0">
-            <wp:extent cx="5732145" cy="3913006"/>
-            <wp:effectExtent l="0" t="0" r="1905" b="0"/>
-            <wp:docPr id="3" name="Grafik 3"/>
+            <wp:extent cx="5732145" cy="3902895"/>
+            <wp:effectExtent l="0" t="0" r="1905" b="2540"/>
+            <wp:docPr id="20" name="Grafik 20"/>
             <wp:cNvGraphicFramePr>
               <a:graphicFrameLocks xmlns:a="http://schemas.openxmlformats.org/drawingml/2006/main" noChangeAspect="1"/>
             </wp:cNvGraphicFramePr>
@@ -9248,7 +9185,7 @@
               <a:graphicData uri="http://schemas.openxmlformats.org/drawingml/2006/picture">
                 <pic:pic xmlns:pic="http://schemas.openxmlformats.org/drawingml/2006/picture">
                   <pic:nvPicPr>
-                    <pic:cNvPr id="0" name="Picture 3"/>
+                    <pic:cNvPr id="0" name="Picture 25"/>
                     <pic:cNvPicPr>
                       <a:picLocks noChangeAspect="1" noChangeArrowheads="1"/>
                     </pic:cNvPicPr>
@@ -9269,7 +9206,7 @@
                   <pic:spPr bwMode="auto">
                     <a:xfrm>
                       <a:off x="0" y="0"/>
-                      <a:ext cx="5732145" cy="3913006"/>
+                      <a:ext cx="5732145" cy="3902895"/>
                     </a:xfrm>
                     <a:prstGeom prst="rect">
                       <a:avLst/>
@@ -9288,38 +9225,53 @@
     </w:p>
     <w:p>
       <w:pPr>
+        <w:rPr>
+          <w:snapToGrid w:val="0"/>
+          <w:lang w:eastAsia="ja-JP"/>
+        </w:rPr>
+      </w:pPr>
+      <w:r>
+        <w:rPr>
+          <w:lang w:eastAsia="ja-JP"/>
+        </w:rPr>
+        <w:br w:type="page"/>
+      </w:r>
+    </w:p>
+    <w:p>
+      <w:pPr>
         <w:pStyle w:val="berschrift2"/>
         <w:rPr>
           <w:lang w:eastAsia="ja-JP"/>
         </w:rPr>
       </w:pPr>
-      <w:bookmarkStart w:id="44" w:name="_Toc405972889"/>
-      <w:r>
-        <w:rPr>
-          <w:lang w:eastAsia="ja-JP"/>
-        </w:rPr>
+      <w:bookmarkStart w:id="43" w:name="_Toc405972889"/>
+      <w:r>
+        <w:rPr>
+          <w:lang w:eastAsia="ja-JP"/>
+        </w:rPr>
+        <w:lastRenderedPageBreak/>
         <w:t>Get Rotation Rate</w:t>
       </w:r>
+      <w:bookmarkEnd w:id="43"/>
+    </w:p>
+    <w:p>
+      <w:pPr>
+        <w:pStyle w:val="berschrift3"/>
+        <w:rPr>
+          <w:lang w:eastAsia="ja-JP"/>
+        </w:rPr>
+      </w:pPr>
+      <w:bookmarkStart w:id="44" w:name="_Toc405972891"/>
+      <w:r>
+        <w:rPr>
+          <w:lang w:eastAsia="ja-JP"/>
+        </w:rPr>
+        <w:t>LBS Application retrieves rotation rate</w:t>
+      </w:r>
       <w:bookmarkEnd w:id="44"/>
     </w:p>
     <w:p>
       <w:pPr>
-        <w:pStyle w:val="berschrift3"/>
-        <w:rPr>
-          <w:lang w:eastAsia="ja-JP"/>
-        </w:rPr>
-      </w:pPr>
-      <w:bookmarkStart w:id="45" w:name="_Toc405972890"/>
-      <w:r>
-        <w:rPr>
-          <w:lang w:eastAsia="ja-JP"/>
-        </w:rPr>
-        <w:t>Description</w:t>
-      </w:r>
-      <w:bookmarkEnd w:id="45"/>
-    </w:p>
-    <w:p>
-      <w:pPr>
         <w:pStyle w:val="Body"/>
         <w:rPr>
           <w:lang w:eastAsia="ja-JP"/>
@@ -9334,19 +9286,11 @@
     </w:p>
     <w:p>
       <w:pPr>
-        <w:pStyle w:val="berschrift3"/>
-        <w:rPr>
-          <w:lang w:eastAsia="ja-JP"/>
-        </w:rPr>
-      </w:pPr>
-      <w:bookmarkStart w:id="46" w:name="_Toc405972891"/>
-      <w:r>
-        <w:rPr>
-          <w:lang w:eastAsia="ja-JP"/>
-        </w:rPr>
-        <w:t>LBS Application retrieves rotation rate</w:t>
-      </w:r>
-      <w:bookmarkEnd w:id="46"/>
+        <w:pStyle w:val="Body"/>
+        <w:rPr>
+          <w:lang w:eastAsia="ja-JP"/>
+        </w:rPr>
+      </w:pPr>
     </w:p>
     <w:p>
       <w:pPr>
@@ -9423,7 +9367,7 @@
         </w:rPr>
         <w:br w:type="page"/>
       </w:r>
-      <w:bookmarkStart w:id="47" w:name="_Toc405972892"/>
+      <w:bookmarkStart w:id="45" w:name="_Toc405972892"/>
       <w:r>
         <w:rPr>
           <w:lang w:eastAsia="ja-JP"/>
@@ -9437,7 +9381,7 @@
         </w:rPr>
         <w:t>Details</w:t>
       </w:r>
-      <w:bookmarkEnd w:id="47"/>
+      <w:bookmarkEnd w:id="45"/>
     </w:p>
     <w:p>
       <w:pPr>
@@ -9446,14 +9390,14 @@
           <w:lang w:eastAsia="ja-JP"/>
         </w:rPr>
       </w:pPr>
-      <w:bookmarkStart w:id="48" w:name="_Toc405972893"/>
-      <w:r>
-        <w:rPr>
-          <w:lang w:eastAsia="ja-JP"/>
-        </w:rPr>
-        <w:t>Description</w:t>
-      </w:r>
-      <w:bookmarkEnd w:id="48"/>
+      <w:bookmarkStart w:id="46" w:name="_Toc405972894"/>
+      <w:r>
+        <w:rPr>
+          <w:lang w:eastAsia="ja-JP"/>
+        </w:rPr>
+        <w:t>Navigation Application retrieves satellite information</w:t>
+      </w:r>
+      <w:bookmarkEnd w:id="46"/>
     </w:p>
     <w:p>
       <w:pPr>
@@ -9471,19 +9415,11 @@
     </w:p>
     <w:p>
       <w:pPr>
-        <w:pStyle w:val="berschrift3"/>
-        <w:rPr>
-          <w:lang w:eastAsia="ja-JP"/>
-        </w:rPr>
-      </w:pPr>
-      <w:bookmarkStart w:id="49" w:name="_Toc405972894"/>
-      <w:r>
-        <w:rPr>
-          <w:lang w:eastAsia="ja-JP"/>
-        </w:rPr>
-        <w:t>Navigation Application retrieves satellite information</w:t>
-      </w:r>
-      <w:bookmarkEnd w:id="49"/>
+        <w:pStyle w:val="Body"/>
+        <w:rPr>
+          <w:lang w:eastAsia="ja-JP"/>
+        </w:rPr>
+      </w:pPr>
     </w:p>
     <w:p>
       <w:pPr>
@@ -9567,14 +9503,14 @@
           <w:lang w:eastAsia="ja-JP"/>
         </w:rPr>
       </w:pPr>
-      <w:bookmarkStart w:id="50" w:name="_Toc405972895"/>
+      <w:bookmarkStart w:id="47" w:name="_Toc405972895"/>
       <w:r>
         <w:rPr>
           <w:lang w:eastAsia="ja-JP"/>
         </w:rPr>
         <w:t>Set Navigation System</w:t>
       </w:r>
-      <w:bookmarkEnd w:id="50"/>
+      <w:bookmarkEnd w:id="47"/>
     </w:p>
     <w:p>
       <w:pPr>
@@ -9583,14 +9519,14 @@
           <w:lang w:eastAsia="ja-JP"/>
         </w:rPr>
       </w:pPr>
-      <w:bookmarkStart w:id="51" w:name="_Toc405972896"/>
-      <w:r>
-        <w:rPr>
-          <w:lang w:eastAsia="ja-JP"/>
-        </w:rPr>
-        <w:t>Description</w:t>
-      </w:r>
-      <w:bookmarkEnd w:id="51"/>
+      <w:bookmarkStart w:id="48" w:name="_Toc405972897"/>
+      <w:r>
+        <w:rPr>
+          <w:lang w:eastAsia="ja-JP"/>
+        </w:rPr>
+        <w:t>Navigation Application sets navigation system</w:t>
+      </w:r>
+      <w:bookmarkEnd w:id="48"/>
     </w:p>
     <w:p>
       <w:pPr>
@@ -9608,19 +9544,11 @@
     </w:p>
     <w:p>
       <w:pPr>
-        <w:pStyle w:val="berschrift3"/>
-        <w:rPr>
-          <w:lang w:eastAsia="ja-JP"/>
-        </w:rPr>
-      </w:pPr>
-      <w:bookmarkStart w:id="52" w:name="_Toc405972897"/>
-      <w:r>
-        <w:rPr>
-          <w:lang w:eastAsia="ja-JP"/>
-        </w:rPr>
-        <w:t>Navigation Application sets navigation system</w:t>
-      </w:r>
-      <w:bookmarkEnd w:id="52"/>
+        <w:pStyle w:val="Body"/>
+        <w:rPr>
+          <w:lang w:eastAsia="ja-JP"/>
+        </w:rPr>
+      </w:pPr>
     </w:p>
     <w:p>
       <w:pPr>
@@ -9688,12 +9616,12 @@
       <w:pPr>
         <w:pStyle w:val="berschrift1"/>
       </w:pPr>
-      <w:bookmarkStart w:id="53" w:name="_Toc405972898"/>
+      <w:bookmarkStart w:id="49" w:name="_Toc405972898"/>
       <w:r>
         <w:lastRenderedPageBreak/>
         <w:t>Implementation</w:t>
       </w:r>
-      <w:bookmarkEnd w:id="53"/>
+      <w:bookmarkEnd w:id="49"/>
     </w:p>
     <w:p>
       <w:pPr>
@@ -9710,7 +9638,7 @@
           <w:lang w:eastAsia="ja-JP"/>
         </w:rPr>
       </w:pPr>
-      <w:bookmarkStart w:id="54" w:name="_Toc405972899"/>
+      <w:bookmarkStart w:id="50" w:name="_Toc405972899"/>
       <w:r>
         <w:rPr>
           <w:lang w:eastAsia="ja-JP"/>
@@ -9729,7 +9657,7 @@
         </w:rPr>
         <w:t xml:space="preserve"> details</w:t>
       </w:r>
-      <w:bookmarkEnd w:id="54"/>
+      <w:bookmarkEnd w:id="50"/>
     </w:p>
     <w:p>
       <w:pPr>
@@ -9825,14 +9753,14 @@
           <w:lang w:eastAsia="ja-JP"/>
         </w:rPr>
       </w:pPr>
-      <w:bookmarkStart w:id="55" w:name="_Toc405972900"/>
+      <w:bookmarkStart w:id="51" w:name="_Toc405972900"/>
       <w:r>
         <w:rPr>
           <w:lang w:eastAsia="ja-JP"/>
         </w:rPr>
         <w:t>Usage examples</w:t>
       </w:r>
-      <w:bookmarkEnd w:id="55"/>
+      <w:bookmarkEnd w:id="51"/>
     </w:p>
     <w:p>
       <w:pPr>
@@ -9867,11 +9795,11 @@
       <w:pPr>
         <w:pStyle w:val="berschrift2"/>
       </w:pPr>
-      <w:bookmarkStart w:id="56" w:name="_Toc405972901"/>
+      <w:bookmarkStart w:id="52" w:name="_Toc405972901"/>
       <w:r>
         <w:t>Test Plan</w:t>
       </w:r>
-      <w:bookmarkEnd w:id="56"/>
+      <w:bookmarkEnd w:id="52"/>
     </w:p>
     <w:p>
       <w:pPr>
@@ -9896,188 +9824,212 @@
       <w:pPr>
         <w:pStyle w:val="berschrift1"/>
       </w:pPr>
-      <w:bookmarkStart w:id="57" w:name="_Toc405972902"/>
+      <w:bookmarkStart w:id="53" w:name="_Toc405972902"/>
       <w:r>
         <w:lastRenderedPageBreak/>
         <w:t>Interfaces</w:t>
       </w:r>
+      <w:bookmarkEnd w:id="53"/>
+    </w:p>
+    <w:p>
+      <w:pPr>
+        <w:pStyle w:val="Body"/>
+        <w:rPr>
+          <w:lang w:eastAsia="ja-JP"/>
+        </w:rPr>
+      </w:pPr>
+    </w:p>
+    <w:p>
+      <w:pPr>
+        <w:pStyle w:val="Body"/>
+        <w:rPr>
+          <w:lang w:eastAsia="ja-JP"/>
+        </w:rPr>
+      </w:pPr>
+      <w:r>
+        <w:rPr>
+          <w:lang w:eastAsia="ja-JP"/>
+        </w:rPr>
+        <w:t>Th</w:t>
+      </w:r>
+      <w:r>
+        <w:rPr>
+          <w:lang w:eastAsia="ja-JP"/>
+        </w:rPr>
+        <w:t xml:space="preserve">e following pages describe the </w:t>
+      </w:r>
+      <w:r>
+        <w:rPr>
+          <w:lang w:eastAsia="ja-JP"/>
+        </w:rPr>
+        <w:t xml:space="preserve">interfaces of the </w:t>
+      </w:r>
+      <w:proofErr w:type="spellStart"/>
+      <w:r>
+        <w:rPr>
+          <w:lang w:eastAsia="ja-JP"/>
+        </w:rPr>
+        <w:t>EnhancedPositionService</w:t>
+      </w:r>
+      <w:proofErr w:type="spellEnd"/>
+      <w:r>
+        <w:rPr>
+          <w:lang w:eastAsia="ja-JP"/>
+        </w:rPr>
+        <w:t>.</w:t>
+      </w:r>
+    </w:p>
+    <w:p>
+      <w:pPr>
+        <w:pStyle w:val="Body"/>
+        <w:rPr>
+          <w:lang w:eastAsia="ja-JP"/>
+        </w:rPr>
+      </w:pPr>
+    </w:p>
+    <w:p>
+      <w:pPr>
+        <w:pStyle w:val="berschrift2"/>
+      </w:pPr>
+      <w:bookmarkStart w:id="54" w:name="_Toc318106311"/>
+      <w:bookmarkStart w:id="55" w:name="_Toc391907791"/>
+      <w:bookmarkStart w:id="56" w:name="_Toc405972903"/>
+      <w:r>
+        <w:t>D-Bus</w:t>
+      </w:r>
+      <w:bookmarkEnd w:id="54"/>
+      <w:bookmarkEnd w:id="55"/>
+      <w:bookmarkEnd w:id="56"/>
+    </w:p>
+    <w:p>
+      <w:r>
+        <w:t xml:space="preserve">The </w:t>
+      </w:r>
+      <w:proofErr w:type="spellStart"/>
+      <w:r>
+        <w:t>EnhancedPositionService</w:t>
+      </w:r>
+      <w:proofErr w:type="spellEnd"/>
+      <w:r>
+        <w:t xml:space="preserve"> interfaces are D-Bus interfaces. They are defined using the D-Bus introspection data format, which is nothing but an IDL expressed in XML format.</w:t>
+      </w:r>
+    </w:p>
+    <w:p/>
+    <w:p>
+      <w:r>
+        <w:t>For more information about the D-Bus data types please refer to the following website:</w:t>
+      </w:r>
+    </w:p>
+    <w:p>
+      <w:hyperlink r:id="rId33" w:history="1">
+        <w:r>
+          <w:rPr>
+            <w:rStyle w:val="Hyperlink"/>
+            <w:lang w:bidi="hi-IN"/>
+          </w:rPr>
+          <w:t>http://dbus.freedesktop.org/doc/dbus-specification.html#message-protocol-signatures</w:t>
+        </w:r>
+      </w:hyperlink>
+    </w:p>
+    <w:p/>
+    <w:p>
+      <w:r>
+        <w:t>For more information about the D-Bus introspection data format, please refer to the following website:</w:t>
+      </w:r>
+    </w:p>
+    <w:p>
+      <w:hyperlink r:id="rId34" w:history="1">
+        <w:r>
+          <w:rPr>
+            <w:rStyle w:val="Hyperlink"/>
+            <w:lang w:bidi="hi-IN"/>
+          </w:rPr>
+          <w:t>http://dbus.freedesktop.org/doc/dbus-specification.html#introspection-format</w:t>
+        </w:r>
+      </w:hyperlink>
+    </w:p>
+    <w:p/>
+    <w:p/>
+    <w:p>
+      <w:pPr>
+        <w:pStyle w:val="berschrift2"/>
+      </w:pPr>
+      <w:bookmarkStart w:id="57" w:name="_Toc318106312"/>
+      <w:bookmarkStart w:id="58" w:name="_Toc391907792"/>
+      <w:bookmarkStart w:id="59" w:name="_Toc405972904"/>
+      <w:proofErr w:type="spellStart"/>
+      <w:r>
+        <w:t>Git</w:t>
+      </w:r>
+      <w:proofErr w:type="spellEnd"/>
+      <w:r>
+        <w:t xml:space="preserve"> Repository</w:t>
+      </w:r>
       <w:bookmarkEnd w:id="57"/>
-    </w:p>
-    <w:p>
-      <w:pPr>
-        <w:pStyle w:val="Body"/>
-        <w:rPr>
-          <w:lang w:eastAsia="ja-JP"/>
-        </w:rPr>
-      </w:pPr>
-    </w:p>
-    <w:p>
-      <w:pPr>
-        <w:pStyle w:val="Body"/>
-        <w:rPr>
-          <w:lang w:eastAsia="ja-JP"/>
-        </w:rPr>
-      </w:pPr>
-      <w:r>
-        <w:rPr>
-          <w:lang w:eastAsia="ja-JP"/>
-        </w:rPr>
-        <w:t>Th</w:t>
-      </w:r>
-      <w:r>
-        <w:rPr>
-          <w:lang w:eastAsia="ja-JP"/>
-        </w:rPr>
-        <w:t xml:space="preserve">e following pages describe the </w:t>
-      </w:r>
-      <w:r>
-        <w:rPr>
-          <w:lang w:eastAsia="ja-JP"/>
-        </w:rPr>
-        <w:t xml:space="preserve">interfaces of the </w:t>
-      </w:r>
-      <w:proofErr w:type="spellStart"/>
-      <w:r>
-        <w:rPr>
-          <w:lang w:eastAsia="ja-JP"/>
-        </w:rPr>
-        <w:t>EnhancedPositionService</w:t>
-      </w:r>
-      <w:proofErr w:type="spellEnd"/>
-      <w:r>
-        <w:rPr>
-          <w:lang w:eastAsia="ja-JP"/>
-        </w:rPr>
-        <w:t>.</w:t>
-      </w:r>
-    </w:p>
-    <w:p>
-      <w:pPr>
-        <w:pStyle w:val="Body"/>
-        <w:rPr>
-          <w:lang w:eastAsia="ja-JP"/>
-        </w:rPr>
-      </w:pPr>
-    </w:p>
-    <w:p>
-      <w:pPr>
-        <w:pStyle w:val="berschrift2"/>
-      </w:pPr>
-      <w:bookmarkStart w:id="58" w:name="_Toc318106311"/>
-      <w:bookmarkStart w:id="59" w:name="_Toc391907791"/>
-      <w:bookmarkStart w:id="60" w:name="_Toc405972903"/>
-      <w:r>
-        <w:t>D-Bus</w:t>
-      </w:r>
       <w:bookmarkEnd w:id="58"/>
       <w:bookmarkEnd w:id="59"/>
+    </w:p>
+    <w:p>
+      <w:r>
+        <w:t xml:space="preserve">The </w:t>
+      </w:r>
+      <w:proofErr w:type="spellStart"/>
+      <w:r>
+        <w:t>EnhancedPositionService</w:t>
+      </w:r>
+      <w:proofErr w:type="spellEnd"/>
+      <w:r>
+        <w:t xml:space="preserve"> interfaces can be found in the GENIVI </w:t>
+      </w:r>
+      <w:proofErr w:type="spellStart"/>
+      <w:r>
+        <w:t>Git</w:t>
+      </w:r>
+      <w:proofErr w:type="spellEnd"/>
+      <w:r>
+        <w:t xml:space="preserve"> repository at:</w:t>
+      </w:r>
+    </w:p>
+    <w:p>
+      <w:hyperlink r:id="rId35" w:history="1">
+        <w:r>
+          <w:rPr>
+            <w:rStyle w:val="Hyperlink"/>
+          </w:rPr>
+          <w:t>http://git.projects.genivi.org/?p=lbs/positioning.git;a=tree;f=enhanced-position-service/api</w:t>
+        </w:r>
+      </w:hyperlink>
+    </w:p>
+    <w:p>
+      <w:pPr>
+        <w:pStyle w:val="berschrift2"/>
+      </w:pPr>
+      <w:bookmarkStart w:id="60" w:name="_Toc391907793"/>
+      <w:bookmarkStart w:id="61" w:name="_Toc405972905"/>
+      <w:r>
+        <w:t>Naming Conventions</w:t>
+      </w:r>
       <w:bookmarkEnd w:id="60"/>
-    </w:p>
-    <w:p>
-      <w:r>
-        <w:t xml:space="preserve">The </w:t>
-      </w:r>
-      <w:proofErr w:type="spellStart"/>
-      <w:r>
-        <w:t>EnhancedPositionService</w:t>
-      </w:r>
-      <w:proofErr w:type="spellEnd"/>
-      <w:r>
-        <w:t xml:space="preserve"> interfaces are D-Bus interfaces. They are defined using the D-Bus introspection data format, which is nothing but an IDL expressed in XML format.</w:t>
-      </w:r>
-    </w:p>
-    <w:p/>
-    <w:p>
-      <w:r>
-        <w:t>For more information about the D-Bus data types please refer to the following website:</w:t>
-      </w:r>
-    </w:p>
-    <w:p>
-      <w:hyperlink r:id="rId33" w:history="1">
+      <w:bookmarkEnd w:id="61"/>
+    </w:p>
+    <w:p>
+      <w:pPr>
+        <w:pStyle w:val="Body"/>
+      </w:pPr>
+      <w:r>
+        <w:t xml:space="preserve">Please see </w:t>
+      </w:r>
+      <w:hyperlink r:id="rId36" w:history="1">
         <w:r>
           <w:rPr>
             <w:rStyle w:val="Hyperlink"/>
-            <w:lang w:bidi="hi-IN"/>
-          </w:rPr>
-          <w:t>http://dbus.freedesktop.org/doc/dbus-specification.html#message-protocol-signatures</w:t>
+          </w:rPr>
+          <w:t>http://dbus.freedesktop.org/doc/dbus-specification.html</w:t>
         </w:r>
       </w:hyperlink>
-    </w:p>
-    <w:p/>
-    <w:p>
-      <w:r>
-        <w:t>For more information about the D-Bus introspection data format, please refer to the following website:</w:t>
-      </w:r>
-    </w:p>
-    <w:p>
-      <w:hyperlink r:id="rId34" w:history="1">
-        <w:r>
-          <w:rPr>
-            <w:rStyle w:val="Hyperlink"/>
-            <w:lang w:bidi="hi-IN"/>
-          </w:rPr>
-          <w:t>http://dbus.freedesktop.org/doc/dbus-specification.html#introspection-format</w:t>
-        </w:r>
-      </w:hyperlink>
-    </w:p>
-    <w:p/>
-    <w:p/>
-    <w:p>
-      <w:pPr>
-        <w:pStyle w:val="berschrift2"/>
-      </w:pPr>
-      <w:bookmarkStart w:id="61" w:name="_Toc318106312"/>
-      <w:bookmarkStart w:id="62" w:name="_Toc391907792"/>
-      <w:bookmarkStart w:id="63" w:name="_Toc405972904"/>
-      <w:proofErr w:type="spellStart"/>
-      <w:r>
-        <w:t>Git</w:t>
-      </w:r>
-      <w:proofErr w:type="spellEnd"/>
-      <w:r>
-        <w:t xml:space="preserve"> Repository</w:t>
-      </w:r>
-      <w:bookmarkEnd w:id="61"/>
-      <w:bookmarkEnd w:id="62"/>
-      <w:bookmarkEnd w:id="63"/>
-    </w:p>
-    <w:p>
-      <w:r>
-        <w:t xml:space="preserve">The </w:t>
-      </w:r>
-      <w:proofErr w:type="spellStart"/>
-      <w:r>
-        <w:t>EnhancedPositionService</w:t>
-      </w:r>
-      <w:proofErr w:type="spellEnd"/>
-      <w:r>
-        <w:t xml:space="preserve"> interfaces can be found in the GENIVI </w:t>
-      </w:r>
-      <w:proofErr w:type="spellStart"/>
-      <w:r>
-        <w:t>Git</w:t>
-      </w:r>
-      <w:proofErr w:type="spellEnd"/>
-      <w:r>
-        <w:t xml:space="preserve"> repository at:</w:t>
-      </w:r>
-    </w:p>
-    <w:p>
-      <w:r>
-        <w:t>http://git.projects.genivi.org/?p=lbs/positioning.git;a=tree;f=enhanced-position-service/api</w:t>
-      </w:r>
-    </w:p>
-    <w:p>
-      <w:pPr>
-        <w:pStyle w:val="berschrift2"/>
-      </w:pPr>
-      <w:bookmarkStart w:id="64" w:name="_Toc391907793"/>
-      <w:bookmarkStart w:id="65" w:name="_Toc405972905"/>
-      <w:r>
-        <w:t>Naming Conventions</w:t>
-      </w:r>
-      <w:bookmarkEnd w:id="64"/>
-      <w:bookmarkEnd w:id="65"/>
+      <w:r>
+        <w:t>.</w:t>
+      </w:r>
     </w:p>
     <w:p>
       <w:pPr>
@@ -10463,15 +10415,15 @@
       <w:pPr>
         <w:pStyle w:val="berschrift2"/>
       </w:pPr>
-      <w:bookmarkStart w:id="66" w:name="_Toc319789769"/>
-      <w:bookmarkStart w:id="67" w:name="_Toc391907794"/>
-      <w:bookmarkStart w:id="68" w:name="_Toc405972906"/>
+      <w:bookmarkStart w:id="62" w:name="_Toc319789769"/>
+      <w:bookmarkStart w:id="63" w:name="_Toc391907794"/>
+      <w:bookmarkStart w:id="64" w:name="_Toc405972906"/>
       <w:r>
         <w:t>Data Types Convention</w:t>
       </w:r>
-      <w:bookmarkEnd w:id="66"/>
-      <w:bookmarkEnd w:id="67"/>
-      <w:bookmarkEnd w:id="68"/>
+      <w:bookmarkEnd w:id="62"/>
+      <w:bookmarkEnd w:id="63"/>
+      <w:bookmarkEnd w:id="64"/>
     </w:p>
     <w:p>
       <w:pPr>
@@ -10513,7 +10465,7 @@
           <w:sz w:val="20"/>
         </w:rPr>
       </w:pPr>
-      <w:hyperlink r:id="rId35" w:history="1">
+      <w:hyperlink r:id="rId37" w:history="1">
         <w:r>
           <w:rPr>
             <w:i w:val="0"/>
@@ -10886,13 +10838,13 @@
         <w:pStyle w:val="berschrift2"/>
         <w:ind w:left="578" w:hanging="578"/>
       </w:pPr>
-      <w:bookmarkStart w:id="69" w:name="_Toc391907795"/>
-      <w:bookmarkStart w:id="70" w:name="_Toc405972907"/>
+      <w:bookmarkStart w:id="65" w:name="_Toc391907795"/>
+      <w:bookmarkStart w:id="66" w:name="_Toc405972907"/>
       <w:r>
         <w:t>Errors</w:t>
       </w:r>
-      <w:bookmarkEnd w:id="69"/>
-      <w:bookmarkEnd w:id="70"/>
+      <w:bookmarkEnd w:id="65"/>
+      <w:bookmarkEnd w:id="66"/>
     </w:p>
     <w:p/>
     <w:tbl>
@@ -11539,13 +11491,37 @@
     </w:p>
     <w:p>
       <w:pPr>
+        <w:jc w:val="both"/>
+      </w:pPr>
+    </w:p>
+    <w:p>
+      <w:pPr>
+        <w:jc w:val="both"/>
+      </w:pPr>
+      <w:r>
+        <w:t xml:space="preserve">Please see </w:t>
+      </w:r>
+      <w:hyperlink r:id="rId38" w:history="1">
+        <w:r>
+          <w:rPr>
+            <w:rStyle w:val="Hyperlink"/>
+          </w:rPr>
+          <w:t>http://dbus.freedesktop.org/doc/api/html/group__DBusProtocol.html</w:t>
+        </w:r>
+      </w:hyperlink>
+      <w:r>
+        <w:t>.</w:t>
+      </w:r>
+    </w:p>
+    <w:p>
+      <w:pPr>
         <w:pStyle w:val="Body"/>
       </w:pPr>
     </w:p>
     <w:sectPr>
-      <w:footerReference w:type="even" r:id="rId36"/>
-      <w:headerReference w:type="first" r:id="rId37"/>
-      <w:footerReference w:type="first" r:id="rId38"/>
+      <w:footerReference w:type="even" r:id="rId39"/>
+      <w:headerReference w:type="first" r:id="rId40"/>
+      <w:footerReference w:type="first" r:id="rId41"/>
       <w:type w:val="continuous"/>
       <w:pgSz w:w="11907" w:h="16839" w:code="9"/>
       <w:pgMar w:top="1440" w:right="1440" w:bottom="1440" w:left="1440" w:header="720" w:footer="720" w:gutter="0"/>
@@ -12172,7 +12148,7 @@
             <w:rPr>
               <w:noProof/>
             </w:rPr>
-            <w:t>16</w:t>
+            <w:t>17</w:t>
           </w:r>
           <w:r>
             <w:fldChar w:fldCharType="end"/>
@@ -12642,14 +12618,9 @@
           <w:r>
             <w:t xml:space="preserve">, </w:t>
           </w:r>
-          <w:fldSimple w:instr=" DOCPROPERTY &quot;GENIVI-DocDate&quot;  \* MERGEFORMAT ">
-            <w:r>
-              <w:rPr>
-                <w:noProof/>
-              </w:rPr>
-              <w:t>2014-06-13</w:t>
-            </w:r>
-          </w:fldSimple>
+          <w:r>
+            <w:t>10-Dec-2014</w:t>
+          </w:r>
         </w:p>
       </w:tc>
       <w:tc>
@@ -12664,11 +12635,11 @@
             </w:pBdr>
             <w:jc w:val="right"/>
           </w:pPr>
-          <w:fldSimple w:instr=" TITLE  \* MERGEFORMAT ">
-            <w:r>
-              <w:t>My Component</w:t>
-            </w:r>
-          </w:fldSimple>
+          <w:proofErr w:type="spellStart"/>
+          <w:r>
+            <w:t>EnhancedPositionService</w:t>
+          </w:r>
+          <w:proofErr w:type="spellEnd"/>
           <w:r>
             <w:t xml:space="preserve">, </w:t>
           </w:r>
@@ -18576,7 +18547,7 @@
 </file>
 
 <file path=customXml/itemProps1.xml><?xml version="1.0" encoding="utf-8"?>
-<ds:datastoreItem xmlns:ds="http://schemas.openxmlformats.org/officeDocument/2006/customXml" ds:itemID="{01E0AAA2-C8DF-4A65-9891-443BA498FAA2}">
+<ds:datastoreItem xmlns:ds="http://schemas.openxmlformats.org/officeDocument/2006/customXml" ds:itemID="{649EBBC2-F2D5-4793-A1D3-C47FA192BA88}">
   <ds:schemaRefs>
     <ds:schemaRef ds:uri="http://schemas.openxmlformats.org/officeDocument/2006/bibliography"/>
   </ds:schemaRefs>

</xml_diff>

<commit_message>
GT-3125: updates for remaining review comments
</commit_message>
<xml_diff>
--- a/enhanced-position-service/doc/tools/GENIVI_EnhancedPositionService_ComponentSpecification-part1.docx
+++ b/enhanced-position-service/doc/tools/GENIVI_EnhancedPositionService_ComponentSpecification-part1.docx
@@ -34,7 +34,7 @@
                     <a:blip r:embed="rId8" cstate="print">
                       <a:extLst>
                         <a:ext uri="{28A0092B-C50C-407E-A947-70E740481C1C}">
-                          <a14:useLocalDpi xmlns:a14="http://schemas.microsoft.com/office/drawing/2010/main" xmlns:wps="http://schemas.microsoft.com/office/word/2010/wordprocessingShape" xmlns:wpi="http://schemas.microsoft.com/office/word/2010/wordprocessingInk" xmlns:wpg="http://schemas.microsoft.com/office/word/2010/wordprocessingGroup" xmlns:w15="http://schemas.microsoft.com/office/word/2012/wordml" xmlns:w14="http://schemas.microsoft.com/office/word/2010/wordml" xmlns:w="http://schemas.openxmlformats.org/wordprocessingml/2006/main" xmlns:w10="urn:schemas-microsoft-com:office:word" xmlns:wp14="http://schemas.microsoft.com/office/word/2010/wordprocessingDrawing" xmlns:v="urn:schemas-microsoft-com:vml" xmlns:o="urn:schemas-microsoft-com:office:office" xmlns:mc="http://schemas.openxmlformats.org/markup-compatibility/2006" xmlns:wpc="http://schemas.microsoft.com/office/word/2010/wordprocessingCanvas" xmlns="" val="0"/>
+                          <a14:useLocalDpi xmlns="" xmlns:wpc="http://schemas.microsoft.com/office/word/2010/wordprocessingCanvas" xmlns:mc="http://schemas.openxmlformats.org/markup-compatibility/2006" xmlns:o="urn:schemas-microsoft-com:office:office" xmlns:v="urn:schemas-microsoft-com:vml" xmlns:wp14="http://schemas.microsoft.com/office/word/2010/wordprocessingDrawing" xmlns:w10="urn:schemas-microsoft-com:office:word" xmlns:w="http://schemas.openxmlformats.org/wordprocessingml/2006/main" xmlns:w14="http://schemas.microsoft.com/office/word/2010/wordml" xmlns:w15="http://schemas.microsoft.com/office/word/2012/wordml" xmlns:wpg="http://schemas.microsoft.com/office/word/2010/wordprocessingGroup" xmlns:wpi="http://schemas.microsoft.com/office/word/2010/wordprocessingInk" xmlns:wps="http://schemas.microsoft.com/office/word/2010/wordprocessingShape" xmlns:a14="http://schemas.microsoft.com/office/drawing/2010/main" val="0"/>
                         </a:ext>
                       </a:extLst>
                     </a:blip>
@@ -4832,9 +4832,9 @@
       <w:bookmarkStart w:id="5" w:name="_Ref110918054"/>
       <w:bookmarkStart w:id="6" w:name="_Ref110918062"/>
       <w:bookmarkStart w:id="7" w:name="_Toc156904969"/>
-      <w:bookmarkStart w:id="8" w:name="_Ref445866633"/>
-      <w:bookmarkStart w:id="9" w:name="_Ref446309835"/>
-      <w:bookmarkStart w:id="10" w:name="_Toc409444916"/>
+      <w:bookmarkStart w:id="8" w:name="_Toc409444916"/>
+      <w:bookmarkStart w:id="9" w:name="_Ref445866633"/>
+      <w:bookmarkStart w:id="10" w:name="_Ref446309835"/>
       <w:r>
         <w:lastRenderedPageBreak/>
         <w:t>Introduction</w:t>
@@ -4842,7 +4842,7 @@
       <w:bookmarkEnd w:id="5"/>
       <w:bookmarkEnd w:id="6"/>
       <w:bookmarkEnd w:id="7"/>
-      <w:bookmarkEnd w:id="10"/>
+      <w:bookmarkEnd w:id="8"/>
     </w:p>
     <w:p>
       <w:pPr>
@@ -4959,8 +4959,8 @@
         <w:lastRenderedPageBreak/>
         <w:t>References</w:t>
       </w:r>
-      <w:bookmarkEnd w:id="8"/>
       <w:bookmarkEnd w:id="9"/>
+      <w:bookmarkEnd w:id="10"/>
       <w:bookmarkEnd w:id="15"/>
       <w:bookmarkEnd w:id="16"/>
     </w:p>
@@ -5049,11 +5049,6 @@
         <w:rPr>
           <w:lang w:val="it-IT"/>
         </w:rPr>
-      </w:r>
-      <w:r>
-        <w:rPr>
-          <w:lang w:val="it-IT"/>
-        </w:rPr>
         <w:fldChar w:fldCharType="separate"/>
       </w:r>
       <w:r>
@@ -5170,15 +5165,28 @@
         </w:rPr>
         <w:t xml:space="preserve"> - </w:t>
       </w:r>
-      <w:hyperlink r:id="rId18" w:history="1">
-        <w:r>
-          <w:rPr>
-            <w:rStyle w:val="Hyperlink"/>
-            <w:lang w:val="it-IT"/>
-          </w:rPr>
-          <w:t>https://svn.genivi.org/uml-model/genivi/trunk</w:t>
-        </w:r>
-      </w:hyperlink>
+      <w:r>
+        <w:fldChar w:fldCharType="begin"/>
+      </w:r>
+      <w:r>
+        <w:rPr>
+          <w:lang w:val="de-DE"/>
+        </w:rPr>
+        <w:instrText>HYPERLINK "https://svn.genivi.org/uml-model/genivi/trunk"</w:instrText>
+      </w:r>
+      <w:r>
+        <w:fldChar w:fldCharType="separate"/>
+      </w:r>
+      <w:r>
+        <w:rPr>
+          <w:rStyle w:val="Hyperlink"/>
+          <w:lang w:val="it-IT"/>
+        </w:rPr>
+        <w:t>https://svn.genivi.org/uml-model/genivi/trunk</w:t>
+      </w:r>
+      <w:r>
+        <w:fldChar w:fldCharType="end"/>
+      </w:r>
     </w:p>
     <w:p>
       <w:pPr>
@@ -5454,7 +5462,7 @@
             <w:r>
               <w:t>BDS is a </w:t>
             </w:r>
-            <w:hyperlink r:id="rId19" w:tooltip="China" w:history="1">
+            <w:hyperlink r:id="rId18" w:tooltip="China" w:history="1">
               <w:r>
                 <w:t>Chinese</w:t>
               </w:r>
@@ -5474,9 +5482,6 @@
             <w:pPr>
               <w:pStyle w:val="TableContents"/>
             </w:pPr>
-            <w:r>
-              <w:t>Galileo</w:t>
-            </w:r>
           </w:p>
         </w:tc>
         <w:tc>
@@ -5487,6 +5492,9 @@
             <w:pPr>
               <w:pStyle w:val="TableContents"/>
             </w:pPr>
+            <w:r>
+              <w:t>Galileo</w:t>
+            </w:r>
           </w:p>
         </w:tc>
         <w:tc>
@@ -5994,10 +6002,10 @@
                     </pic:cNvPicPr>
                   </pic:nvPicPr>
                   <pic:blipFill>
-                    <a:blip r:embed="rId20" cstate="print">
+                    <a:blip r:embed="rId19" cstate="print">
                       <a:extLst>
                         <a:ext uri="{28A0092B-C50C-407E-A947-70E740481C1C}">
-                          <a14:useLocalDpi xmlns:a14="http://schemas.microsoft.com/office/drawing/2010/main" xmlns:wps="http://schemas.microsoft.com/office/word/2010/wordprocessingShape" xmlns:wpi="http://schemas.microsoft.com/office/word/2010/wordprocessingInk" xmlns:wpg="http://schemas.microsoft.com/office/word/2010/wordprocessingGroup" xmlns:w15="http://schemas.microsoft.com/office/word/2012/wordml" xmlns:w14="http://schemas.microsoft.com/office/word/2010/wordml" xmlns:w="http://schemas.openxmlformats.org/wordprocessingml/2006/main" xmlns:w10="urn:schemas-microsoft-com:office:word" xmlns:wp14="http://schemas.microsoft.com/office/word/2010/wordprocessingDrawing" xmlns:v="urn:schemas-microsoft-com:vml" xmlns:o="urn:schemas-microsoft-com:office:office" xmlns:mc="http://schemas.openxmlformats.org/markup-compatibility/2006" xmlns:wpc="http://schemas.microsoft.com/office/word/2010/wordprocessingCanvas" xmlns="" val="0"/>
+                          <a14:useLocalDpi xmlns="" xmlns:wpc="http://schemas.microsoft.com/office/word/2010/wordprocessingCanvas" xmlns:mc="http://schemas.openxmlformats.org/markup-compatibility/2006" xmlns:o="urn:schemas-microsoft-com:office:office" xmlns:v="urn:schemas-microsoft-com:vml" xmlns:wp14="http://schemas.microsoft.com/office/word/2010/wordprocessingDrawing" xmlns:w10="urn:schemas-microsoft-com:office:word" xmlns:w="http://schemas.openxmlformats.org/wordprocessingml/2006/main" xmlns:w14="http://schemas.microsoft.com/office/word/2010/wordml" xmlns:w15="http://schemas.microsoft.com/office/word/2012/wordml" xmlns:wpg="http://schemas.microsoft.com/office/word/2010/wordprocessingGroup" xmlns:wpi="http://schemas.microsoft.com/office/word/2010/wordprocessingInk" xmlns:wps="http://schemas.microsoft.com/office/word/2010/wordprocessingShape" xmlns:a14="http://schemas.microsoft.com/office/drawing/2010/main" val="0"/>
                         </a:ext>
                       </a:extLst>
                     </a:blip>
@@ -6139,10 +6147,10 @@
                     </pic:cNvPicPr>
                   </pic:nvPicPr>
                   <pic:blipFill>
-                    <a:blip r:embed="rId21" cstate="print">
+                    <a:blip r:embed="rId20" cstate="print">
                       <a:extLst>
                         <a:ext uri="{28A0092B-C50C-407E-A947-70E740481C1C}">
-                          <a14:useLocalDpi xmlns:a14="http://schemas.microsoft.com/office/drawing/2010/main" xmlns:wps="http://schemas.microsoft.com/office/word/2010/wordprocessingShape" xmlns:wpi="http://schemas.microsoft.com/office/word/2010/wordprocessingInk" xmlns:wpg="http://schemas.microsoft.com/office/word/2010/wordprocessingGroup" xmlns:w15="http://schemas.microsoft.com/office/word/2012/wordml" xmlns:w14="http://schemas.microsoft.com/office/word/2010/wordml" xmlns:w="http://schemas.openxmlformats.org/wordprocessingml/2006/main" xmlns:w10="urn:schemas-microsoft-com:office:word" xmlns:wp14="http://schemas.microsoft.com/office/word/2010/wordprocessingDrawing" xmlns:v="urn:schemas-microsoft-com:vml" xmlns:o="urn:schemas-microsoft-com:office:office" xmlns:mc="http://schemas.openxmlformats.org/markup-compatibility/2006" xmlns:wpc="http://schemas.microsoft.com/office/word/2010/wordprocessingCanvas" xmlns="" val="0"/>
+                          <a14:useLocalDpi xmlns="" xmlns:wpc="http://schemas.microsoft.com/office/word/2010/wordprocessingCanvas" xmlns:mc="http://schemas.openxmlformats.org/markup-compatibility/2006" xmlns:o="urn:schemas-microsoft-com:office:office" xmlns:v="urn:schemas-microsoft-com:vml" xmlns:wp14="http://schemas.microsoft.com/office/word/2010/wordprocessingDrawing" xmlns:w10="urn:schemas-microsoft-com:office:word" xmlns:w="http://schemas.openxmlformats.org/wordprocessingml/2006/main" xmlns:w14="http://schemas.microsoft.com/office/word/2010/wordml" xmlns:w15="http://schemas.microsoft.com/office/word/2012/wordml" xmlns:wpg="http://schemas.microsoft.com/office/word/2010/wordprocessingGroup" xmlns:wpi="http://schemas.microsoft.com/office/word/2010/wordprocessingInk" xmlns:wps="http://schemas.microsoft.com/office/word/2010/wordprocessingShape" xmlns:a14="http://schemas.microsoft.com/office/drawing/2010/main" val="0"/>
                         </a:ext>
                       </a:extLst>
                     </a:blip>
@@ -6259,10 +6267,10 @@
                     </pic:cNvPicPr>
                   </pic:nvPicPr>
                   <pic:blipFill>
-                    <a:blip r:embed="rId22" cstate="print">
+                    <a:blip r:embed="rId21" cstate="print">
                       <a:extLst>
                         <a:ext uri="{28A0092B-C50C-407E-A947-70E740481C1C}">
-                          <a14:useLocalDpi xmlns:a14="http://schemas.microsoft.com/office/drawing/2010/main" xmlns:wps="http://schemas.microsoft.com/office/word/2010/wordprocessingShape" xmlns:wpi="http://schemas.microsoft.com/office/word/2010/wordprocessingInk" xmlns:wpg="http://schemas.microsoft.com/office/word/2010/wordprocessingGroup" xmlns:w15="http://schemas.microsoft.com/office/word/2012/wordml" xmlns:w14="http://schemas.microsoft.com/office/word/2010/wordml" xmlns:w="http://schemas.openxmlformats.org/wordprocessingml/2006/main" xmlns:w10="urn:schemas-microsoft-com:office:word" xmlns:wp14="http://schemas.microsoft.com/office/word/2010/wordprocessingDrawing" xmlns:v="urn:schemas-microsoft-com:vml" xmlns:o="urn:schemas-microsoft-com:office:office" xmlns:mc="http://schemas.openxmlformats.org/markup-compatibility/2006" xmlns:wpc="http://schemas.microsoft.com/office/word/2010/wordprocessingCanvas" xmlns="" val="0"/>
+                          <a14:useLocalDpi xmlns="" xmlns:wpc="http://schemas.microsoft.com/office/word/2010/wordprocessingCanvas" xmlns:mc="http://schemas.openxmlformats.org/markup-compatibility/2006" xmlns:o="urn:schemas-microsoft-com:office:office" xmlns:v="urn:schemas-microsoft-com:vml" xmlns:wp14="http://schemas.microsoft.com/office/word/2010/wordprocessingDrawing" xmlns:w10="urn:schemas-microsoft-com:office:word" xmlns:w="http://schemas.openxmlformats.org/wordprocessingml/2006/main" xmlns:w14="http://schemas.microsoft.com/office/word/2010/wordml" xmlns:w15="http://schemas.microsoft.com/office/word/2012/wordml" xmlns:wpg="http://schemas.microsoft.com/office/word/2010/wordprocessingGroup" xmlns:wpi="http://schemas.microsoft.com/office/word/2010/wordprocessingInk" xmlns:wps="http://schemas.microsoft.com/office/word/2010/wordprocessingShape" xmlns:a14="http://schemas.microsoft.com/office/drawing/2010/main" val="0"/>
                         </a:ext>
                       </a:extLst>
                     </a:blip>
@@ -6365,10 +6373,10 @@
                     </pic:cNvPicPr>
                   </pic:nvPicPr>
                   <pic:blipFill>
-                    <a:blip r:embed="rId23" cstate="print">
+                    <a:blip r:embed="rId22" cstate="print">
                       <a:extLst>
                         <a:ext uri="{28A0092B-C50C-407E-A947-70E740481C1C}">
-                          <a14:useLocalDpi xmlns:a14="http://schemas.microsoft.com/office/drawing/2010/main" xmlns:wps="http://schemas.microsoft.com/office/word/2010/wordprocessingShape" xmlns:wpi="http://schemas.microsoft.com/office/word/2010/wordprocessingInk" xmlns:wpg="http://schemas.microsoft.com/office/word/2010/wordprocessingGroup" xmlns:w15="http://schemas.microsoft.com/office/word/2012/wordml" xmlns:w14="http://schemas.microsoft.com/office/word/2010/wordml" xmlns:w="http://schemas.openxmlformats.org/wordprocessingml/2006/main" xmlns:w10="urn:schemas-microsoft-com:office:word" xmlns:wp14="http://schemas.microsoft.com/office/word/2010/wordprocessingDrawing" xmlns:v="urn:schemas-microsoft-com:vml" xmlns:o="urn:schemas-microsoft-com:office:office" xmlns:mc="http://schemas.openxmlformats.org/markup-compatibility/2006" xmlns:wpc="http://schemas.microsoft.com/office/word/2010/wordprocessingCanvas" xmlns="" val="0"/>
+                          <a14:useLocalDpi xmlns="" xmlns:wpc="http://schemas.microsoft.com/office/word/2010/wordprocessingCanvas" xmlns:mc="http://schemas.openxmlformats.org/markup-compatibility/2006" xmlns:o="urn:schemas-microsoft-com:office:office" xmlns:v="urn:schemas-microsoft-com:vml" xmlns:wp14="http://schemas.microsoft.com/office/word/2010/wordprocessingDrawing" xmlns:w10="urn:schemas-microsoft-com:office:word" xmlns:w="http://schemas.openxmlformats.org/wordprocessingml/2006/main" xmlns:w14="http://schemas.microsoft.com/office/word/2010/wordml" xmlns:w15="http://schemas.microsoft.com/office/word/2012/wordml" xmlns:wpg="http://schemas.microsoft.com/office/word/2010/wordprocessingGroup" xmlns:wpi="http://schemas.microsoft.com/office/word/2010/wordprocessingInk" xmlns:wps="http://schemas.microsoft.com/office/word/2010/wordprocessingShape" xmlns:a14="http://schemas.microsoft.com/office/drawing/2010/main" val="0"/>
                         </a:ext>
                       </a:extLst>
                     </a:blip>
@@ -6977,10 +6985,10 @@
                     </pic:cNvPicPr>
                   </pic:nvPicPr>
                   <pic:blipFill>
-                    <a:blip r:embed="rId24" cstate="print">
+                    <a:blip r:embed="rId23" cstate="print">
                       <a:extLst>
                         <a:ext uri="{28A0092B-C50C-407E-A947-70E740481C1C}">
-                          <a14:useLocalDpi xmlns:a14="http://schemas.microsoft.com/office/drawing/2010/main" xmlns:wps="http://schemas.microsoft.com/office/word/2010/wordprocessingShape" xmlns:wpi="http://schemas.microsoft.com/office/word/2010/wordprocessingInk" xmlns:wpg="http://schemas.microsoft.com/office/word/2010/wordprocessingGroup" xmlns:w15="http://schemas.microsoft.com/office/word/2012/wordml" xmlns:w14="http://schemas.microsoft.com/office/word/2010/wordml" xmlns:w="http://schemas.openxmlformats.org/wordprocessingml/2006/main" xmlns:w10="urn:schemas-microsoft-com:office:word" xmlns:wp14="http://schemas.microsoft.com/office/word/2010/wordprocessingDrawing" xmlns:v="urn:schemas-microsoft-com:vml" xmlns:o="urn:schemas-microsoft-com:office:office" xmlns:mc="http://schemas.openxmlformats.org/markup-compatibility/2006" xmlns:wpc="http://schemas.microsoft.com/office/word/2010/wordprocessingCanvas" xmlns="" val="0"/>
+                          <a14:useLocalDpi xmlns="" xmlns:wpc="http://schemas.microsoft.com/office/word/2010/wordprocessingCanvas" xmlns:mc="http://schemas.openxmlformats.org/markup-compatibility/2006" xmlns:o="urn:schemas-microsoft-com:office:office" xmlns:v="urn:schemas-microsoft-com:vml" xmlns:wp14="http://schemas.microsoft.com/office/word/2010/wordprocessingDrawing" xmlns:w10="urn:schemas-microsoft-com:office:word" xmlns:w="http://schemas.openxmlformats.org/wordprocessingml/2006/main" xmlns:w14="http://schemas.microsoft.com/office/word/2010/wordml" xmlns:w15="http://schemas.microsoft.com/office/word/2012/wordml" xmlns:wpg="http://schemas.microsoft.com/office/word/2010/wordprocessingGroup" xmlns:wpi="http://schemas.microsoft.com/office/word/2010/wordprocessingInk" xmlns:wps="http://schemas.microsoft.com/office/word/2010/wordprocessingShape" xmlns:a14="http://schemas.microsoft.com/office/drawing/2010/main" val="0"/>
                         </a:ext>
                       </a:extLst>
                     </a:blip>
@@ -7248,10 +7256,10 @@
                     </pic:cNvPicPr>
                   </pic:nvPicPr>
                   <pic:blipFill>
-                    <a:blip r:embed="rId25" cstate="print">
+                    <a:blip r:embed="rId24" cstate="print">
                       <a:extLst>
                         <a:ext uri="{28A0092B-C50C-407E-A947-70E740481C1C}">
-                          <a14:useLocalDpi xmlns:a14="http://schemas.microsoft.com/office/drawing/2010/main" xmlns:wps="http://schemas.microsoft.com/office/word/2010/wordprocessingShape" xmlns:wpi="http://schemas.microsoft.com/office/word/2010/wordprocessingInk" xmlns:wpg="http://schemas.microsoft.com/office/word/2010/wordprocessingGroup" xmlns:w15="http://schemas.microsoft.com/office/word/2012/wordml" xmlns:w14="http://schemas.microsoft.com/office/word/2010/wordml" xmlns:w="http://schemas.openxmlformats.org/wordprocessingml/2006/main" xmlns:w10="urn:schemas-microsoft-com:office:word" xmlns:wp14="http://schemas.microsoft.com/office/word/2010/wordprocessingDrawing" xmlns:v="urn:schemas-microsoft-com:vml" xmlns:o="urn:schemas-microsoft-com:office:office" xmlns:mc="http://schemas.openxmlformats.org/markup-compatibility/2006" xmlns:wpc="http://schemas.microsoft.com/office/word/2010/wordprocessingCanvas" xmlns="" val="0"/>
+                          <a14:useLocalDpi xmlns="" xmlns:wpc="http://schemas.microsoft.com/office/word/2010/wordprocessingCanvas" xmlns:mc="http://schemas.openxmlformats.org/markup-compatibility/2006" xmlns:o="urn:schemas-microsoft-com:office:office" xmlns:v="urn:schemas-microsoft-com:vml" xmlns:wp14="http://schemas.microsoft.com/office/word/2010/wordprocessingDrawing" xmlns:w10="urn:schemas-microsoft-com:office:word" xmlns:w="http://schemas.openxmlformats.org/wordprocessingml/2006/main" xmlns:w14="http://schemas.microsoft.com/office/word/2010/wordml" xmlns:w15="http://schemas.microsoft.com/office/word/2012/wordml" xmlns:wpg="http://schemas.microsoft.com/office/word/2010/wordprocessingGroup" xmlns:wpi="http://schemas.microsoft.com/office/word/2010/wordprocessingInk" xmlns:wps="http://schemas.microsoft.com/office/word/2010/wordprocessingShape" xmlns:a14="http://schemas.microsoft.com/office/drawing/2010/main" val="0"/>
                         </a:ext>
                       </a:extLst>
                     </a:blip>
@@ -7576,10 +7584,10 @@
                     </pic:cNvPicPr>
                   </pic:nvPicPr>
                   <pic:blipFill>
-                    <a:blip r:embed="rId26" cstate="print">
+                    <a:blip r:embed="rId25" cstate="print">
                       <a:extLst>
                         <a:ext uri="{28A0092B-C50C-407E-A947-70E740481C1C}">
-                          <a14:useLocalDpi xmlns:a14="http://schemas.microsoft.com/office/drawing/2010/main" xmlns:wps="http://schemas.microsoft.com/office/word/2010/wordprocessingShape" xmlns:wpi="http://schemas.microsoft.com/office/word/2010/wordprocessingInk" xmlns:wpg="http://schemas.microsoft.com/office/word/2010/wordprocessingGroup" xmlns:w15="http://schemas.microsoft.com/office/word/2012/wordml" xmlns:w14="http://schemas.microsoft.com/office/word/2010/wordml" xmlns:w="http://schemas.openxmlformats.org/wordprocessingml/2006/main" xmlns:w10="urn:schemas-microsoft-com:office:word" xmlns:wp14="http://schemas.microsoft.com/office/word/2010/wordprocessingDrawing" xmlns:v="urn:schemas-microsoft-com:vml" xmlns:o="urn:schemas-microsoft-com:office:office" xmlns:mc="http://schemas.openxmlformats.org/markup-compatibility/2006" xmlns:wpc="http://schemas.microsoft.com/office/word/2010/wordprocessingCanvas" xmlns="" val="0"/>
+                          <a14:useLocalDpi xmlns="" xmlns:wpc="http://schemas.microsoft.com/office/word/2010/wordprocessingCanvas" xmlns:mc="http://schemas.openxmlformats.org/markup-compatibility/2006" xmlns:o="urn:schemas-microsoft-com:office:office" xmlns:v="urn:schemas-microsoft-com:vml" xmlns:wp14="http://schemas.microsoft.com/office/word/2010/wordprocessingDrawing" xmlns:w10="urn:schemas-microsoft-com:office:word" xmlns:w="http://schemas.openxmlformats.org/wordprocessingml/2006/main" xmlns:w14="http://schemas.microsoft.com/office/word/2010/wordml" xmlns:w15="http://schemas.microsoft.com/office/word/2012/wordml" xmlns:wpg="http://schemas.microsoft.com/office/word/2010/wordprocessingGroup" xmlns:wpi="http://schemas.microsoft.com/office/word/2010/wordprocessingInk" xmlns:wps="http://schemas.microsoft.com/office/word/2010/wordprocessingShape" xmlns:a14="http://schemas.microsoft.com/office/drawing/2010/main" val="0"/>
                         </a:ext>
                       </a:extLst>
                     </a:blip>
@@ -7705,10 +7713,10 @@
                     </pic:cNvPicPr>
                   </pic:nvPicPr>
                   <pic:blipFill>
-                    <a:blip r:embed="rId27" cstate="print">
+                    <a:blip r:embed="rId26" cstate="print">
                       <a:extLst>
                         <a:ext uri="{28A0092B-C50C-407E-A947-70E740481C1C}">
-                          <a14:useLocalDpi xmlns:a14="http://schemas.microsoft.com/office/drawing/2010/main" xmlns:wps="http://schemas.microsoft.com/office/word/2010/wordprocessingShape" xmlns:wpi="http://schemas.microsoft.com/office/word/2010/wordprocessingInk" xmlns:wpg="http://schemas.microsoft.com/office/word/2010/wordprocessingGroup" xmlns:w15="http://schemas.microsoft.com/office/word/2012/wordml" xmlns:w14="http://schemas.microsoft.com/office/word/2010/wordml" xmlns:w="http://schemas.openxmlformats.org/wordprocessingml/2006/main" xmlns:w10="urn:schemas-microsoft-com:office:word" xmlns:wp14="http://schemas.microsoft.com/office/word/2010/wordprocessingDrawing" xmlns:v="urn:schemas-microsoft-com:vml" xmlns:o="urn:schemas-microsoft-com:office:office" xmlns:mc="http://schemas.openxmlformats.org/markup-compatibility/2006" xmlns:wpc="http://schemas.microsoft.com/office/word/2010/wordprocessingCanvas" xmlns="" val="0"/>
+                          <a14:useLocalDpi xmlns="" xmlns:wpc="http://schemas.microsoft.com/office/word/2010/wordprocessingCanvas" xmlns:mc="http://schemas.openxmlformats.org/markup-compatibility/2006" xmlns:o="urn:schemas-microsoft-com:office:office" xmlns:v="urn:schemas-microsoft-com:vml" xmlns:wp14="http://schemas.microsoft.com/office/word/2010/wordprocessingDrawing" xmlns:w10="urn:schemas-microsoft-com:office:word" xmlns:w="http://schemas.openxmlformats.org/wordprocessingml/2006/main" xmlns:w14="http://schemas.microsoft.com/office/word/2010/wordml" xmlns:w15="http://schemas.microsoft.com/office/word/2012/wordml" xmlns:wpg="http://schemas.microsoft.com/office/word/2010/wordprocessingGroup" xmlns:wpi="http://schemas.microsoft.com/office/word/2010/wordprocessingInk" xmlns:wps="http://schemas.microsoft.com/office/word/2010/wordprocessingShape" xmlns:a14="http://schemas.microsoft.com/office/drawing/2010/main" val="0"/>
                         </a:ext>
                       </a:extLst>
                     </a:blip>
@@ -7836,10 +7844,10 @@
                     </pic:cNvPicPr>
                   </pic:nvPicPr>
                   <pic:blipFill>
-                    <a:blip r:embed="rId28" cstate="print">
+                    <a:blip r:embed="rId27" cstate="print">
                       <a:extLst>
                         <a:ext uri="{28A0092B-C50C-407E-A947-70E740481C1C}">
-                          <a14:useLocalDpi xmlns:a14="http://schemas.microsoft.com/office/drawing/2010/main" xmlns:wps="http://schemas.microsoft.com/office/word/2010/wordprocessingShape" xmlns:wpi="http://schemas.microsoft.com/office/word/2010/wordprocessingInk" xmlns:wpg="http://schemas.microsoft.com/office/word/2010/wordprocessingGroup" xmlns:w15="http://schemas.microsoft.com/office/word/2012/wordml" xmlns:w14="http://schemas.microsoft.com/office/word/2010/wordml" xmlns:w="http://schemas.openxmlformats.org/wordprocessingml/2006/main" xmlns:w10="urn:schemas-microsoft-com:office:word" xmlns:wp14="http://schemas.microsoft.com/office/word/2010/wordprocessingDrawing" xmlns:v="urn:schemas-microsoft-com:vml" xmlns:o="urn:schemas-microsoft-com:office:office" xmlns:mc="http://schemas.openxmlformats.org/markup-compatibility/2006" xmlns:wpc="http://schemas.microsoft.com/office/word/2010/wordprocessingCanvas" xmlns="" val="0"/>
+                          <a14:useLocalDpi xmlns="" xmlns:wpc="http://schemas.microsoft.com/office/word/2010/wordprocessingCanvas" xmlns:mc="http://schemas.openxmlformats.org/markup-compatibility/2006" xmlns:o="urn:schemas-microsoft-com:office:office" xmlns:v="urn:schemas-microsoft-com:vml" xmlns:wp14="http://schemas.microsoft.com/office/word/2010/wordprocessingDrawing" xmlns:w10="urn:schemas-microsoft-com:office:word" xmlns:w="http://schemas.openxmlformats.org/wordprocessingml/2006/main" xmlns:w14="http://schemas.microsoft.com/office/word/2010/wordml" xmlns:w15="http://schemas.microsoft.com/office/word/2012/wordml" xmlns:wpg="http://schemas.microsoft.com/office/word/2010/wordprocessingGroup" xmlns:wpi="http://schemas.microsoft.com/office/word/2010/wordprocessingInk" xmlns:wps="http://schemas.microsoft.com/office/word/2010/wordprocessingShape" xmlns:a14="http://schemas.microsoft.com/office/drawing/2010/main" val="0"/>
                         </a:ext>
                       </a:extLst>
                     </a:blip>
@@ -7958,10 +7966,10 @@
                     </pic:cNvPicPr>
                   </pic:nvPicPr>
                   <pic:blipFill>
-                    <a:blip r:embed="rId29" cstate="print">
+                    <a:blip r:embed="rId28" cstate="print">
                       <a:extLst>
                         <a:ext uri="{28A0092B-C50C-407E-A947-70E740481C1C}">
-                          <a14:useLocalDpi xmlns:a14="http://schemas.microsoft.com/office/drawing/2010/main" xmlns:wps="http://schemas.microsoft.com/office/word/2010/wordprocessingShape" xmlns:wpi="http://schemas.microsoft.com/office/word/2010/wordprocessingInk" xmlns:wpg="http://schemas.microsoft.com/office/word/2010/wordprocessingGroup" xmlns:w15="http://schemas.microsoft.com/office/word/2012/wordml" xmlns:w14="http://schemas.microsoft.com/office/word/2010/wordml" xmlns:w="http://schemas.openxmlformats.org/wordprocessingml/2006/main" xmlns:w10="urn:schemas-microsoft-com:office:word" xmlns:wp14="http://schemas.microsoft.com/office/word/2010/wordprocessingDrawing" xmlns:v="urn:schemas-microsoft-com:vml" xmlns:o="urn:schemas-microsoft-com:office:office" xmlns:mc="http://schemas.openxmlformats.org/markup-compatibility/2006" xmlns:wpc="http://schemas.microsoft.com/office/word/2010/wordprocessingCanvas" xmlns="" val="0"/>
+                          <a14:useLocalDpi xmlns="" xmlns:wpc="http://schemas.microsoft.com/office/word/2010/wordprocessingCanvas" xmlns:mc="http://schemas.openxmlformats.org/markup-compatibility/2006" xmlns:o="urn:schemas-microsoft-com:office:office" xmlns:v="urn:schemas-microsoft-com:vml" xmlns:wp14="http://schemas.microsoft.com/office/word/2010/wordprocessingDrawing" xmlns:w10="urn:schemas-microsoft-com:office:word" xmlns:w="http://schemas.openxmlformats.org/wordprocessingml/2006/main" xmlns:w14="http://schemas.microsoft.com/office/word/2010/wordml" xmlns:w15="http://schemas.microsoft.com/office/word/2012/wordml" xmlns:wpg="http://schemas.microsoft.com/office/word/2010/wordprocessingGroup" xmlns:wpi="http://schemas.microsoft.com/office/word/2010/wordprocessingInk" xmlns:wps="http://schemas.microsoft.com/office/word/2010/wordprocessingShape" xmlns:a14="http://schemas.microsoft.com/office/drawing/2010/main" val="0"/>
                         </a:ext>
                       </a:extLst>
                     </a:blip>
@@ -8088,10 +8096,10 @@
                     </pic:cNvPicPr>
                   </pic:nvPicPr>
                   <pic:blipFill>
-                    <a:blip r:embed="rId30" cstate="print">
+                    <a:blip r:embed="rId29" cstate="print">
                       <a:extLst>
                         <a:ext uri="{28A0092B-C50C-407E-A947-70E740481C1C}">
-                          <a14:useLocalDpi xmlns:a14="http://schemas.microsoft.com/office/drawing/2010/main" xmlns:wps="http://schemas.microsoft.com/office/word/2010/wordprocessingShape" xmlns:wpi="http://schemas.microsoft.com/office/word/2010/wordprocessingInk" xmlns:wpg="http://schemas.microsoft.com/office/word/2010/wordprocessingGroup" xmlns:w15="http://schemas.microsoft.com/office/word/2012/wordml" xmlns:w14="http://schemas.microsoft.com/office/word/2010/wordml" xmlns:w="http://schemas.openxmlformats.org/wordprocessingml/2006/main" xmlns:w10="urn:schemas-microsoft-com:office:word" xmlns:wp14="http://schemas.microsoft.com/office/word/2010/wordprocessingDrawing" xmlns:v="urn:schemas-microsoft-com:vml" xmlns:o="urn:schemas-microsoft-com:office:office" xmlns:mc="http://schemas.openxmlformats.org/markup-compatibility/2006" xmlns:wpc="http://schemas.microsoft.com/office/word/2010/wordprocessingCanvas" xmlns="" val="0"/>
+                          <a14:useLocalDpi xmlns="" xmlns:wpc="http://schemas.microsoft.com/office/word/2010/wordprocessingCanvas" xmlns:mc="http://schemas.openxmlformats.org/markup-compatibility/2006" xmlns:o="urn:schemas-microsoft-com:office:office" xmlns:v="urn:schemas-microsoft-com:vml" xmlns:wp14="http://schemas.microsoft.com/office/word/2010/wordprocessingDrawing" xmlns:w10="urn:schemas-microsoft-com:office:word" xmlns:w="http://schemas.openxmlformats.org/wordprocessingml/2006/main" xmlns:w14="http://schemas.microsoft.com/office/word/2010/wordml" xmlns:w15="http://schemas.microsoft.com/office/word/2012/wordml" xmlns:wpg="http://schemas.microsoft.com/office/word/2010/wordprocessingGroup" xmlns:wpi="http://schemas.microsoft.com/office/word/2010/wordprocessingInk" xmlns:wps="http://schemas.microsoft.com/office/word/2010/wordprocessingShape" xmlns:a14="http://schemas.microsoft.com/office/drawing/2010/main" val="0"/>
                         </a:ext>
                       </a:extLst>
                     </a:blip>
@@ -8196,7 +8204,7 @@
         </w:rPr>
         <w:t xml:space="preserve"> is available at: </w:t>
       </w:r>
-      <w:hyperlink r:id="rId31" w:history="1">
+      <w:hyperlink r:id="rId30" w:history="1">
         <w:r>
           <w:rPr>
             <w:rStyle w:val="Hyperlink"/>
@@ -8235,7 +8243,7 @@
         </w:rPr>
         <w:t xml:space="preserve">Please see: </w:t>
       </w:r>
-      <w:hyperlink r:id="rId32" w:history="1">
+      <w:hyperlink r:id="rId31" w:history="1">
         <w:r>
           <w:rPr>
             <w:rStyle w:val="Hyperlink"/>
@@ -8268,7 +8276,7 @@
       <w:r>
         <w:t xml:space="preserve">Please see: </w:t>
       </w:r>
-      <w:hyperlink r:id="rId33" w:history="1">
+      <w:hyperlink r:id="rId32" w:history="1">
         <w:r>
           <w:rPr>
             <w:rStyle w:val="Hyperlink"/>
@@ -8347,7 +8355,7 @@
       </w:r>
     </w:p>
     <w:p>
-      <w:hyperlink r:id="rId34" w:anchor="message-protocol-signatures" w:history="1">
+      <w:hyperlink r:id="rId33" w:anchor="message-protocol-signatures" w:history="1">
         <w:r>
           <w:rPr>
             <w:rStyle w:val="Hyperlink"/>
@@ -8364,7 +8372,7 @@
       </w:r>
     </w:p>
     <w:p>
-      <w:hyperlink r:id="rId35" w:anchor="introspection-format" w:history="1">
+      <w:hyperlink r:id="rId34" w:anchor="introspection-format" w:history="1">
         <w:r>
           <w:rPr>
             <w:rStyle w:val="Hyperlink"/>
@@ -8409,7 +8417,7 @@
       </w:r>
     </w:p>
     <w:p>
-      <w:hyperlink r:id="rId36" w:history="1">
+      <w:hyperlink r:id="rId35" w:history="1">
         <w:r>
           <w:rPr>
             <w:rStyle w:val="Hyperlink"/>
@@ -8437,7 +8445,7 @@
       <w:r>
         <w:t xml:space="preserve">Please see </w:t>
       </w:r>
-      <w:hyperlink r:id="rId37" w:history="1">
+      <w:hyperlink r:id="rId36" w:history="1">
         <w:r>
           <w:rPr>
             <w:rStyle w:val="Hyperlink"/>
@@ -8877,7 +8885,7 @@
           <w:sz w:val="20"/>
         </w:rPr>
       </w:pPr>
-      <w:hyperlink r:id="rId38" w:history="1">
+      <w:hyperlink r:id="rId37" w:history="1">
         <w:r>
           <w:rPr>
             <w:rStyle w:val="Hyperlink"/>
@@ -9917,7 +9925,7 @@
       <w:r>
         <w:t xml:space="preserve">Please see </w:t>
       </w:r>
-      <w:hyperlink r:id="rId39" w:history="1">
+      <w:hyperlink r:id="rId38" w:history="1">
         <w:r>
           <w:rPr>
             <w:rStyle w:val="Hyperlink"/>
@@ -9935,9 +9943,9 @@
       </w:pPr>
     </w:p>
     <w:sectPr>
-      <w:footerReference w:type="even" r:id="rId40"/>
-      <w:headerReference w:type="first" r:id="rId41"/>
-      <w:footerReference w:type="first" r:id="rId42"/>
+      <w:footerReference w:type="even" r:id="rId39"/>
+      <w:headerReference w:type="first" r:id="rId40"/>
+      <w:footerReference w:type="first" r:id="rId41"/>
       <w:type w:val="continuous"/>
       <w:pgSz w:w="11907" w:h="16839" w:code="9"/>
       <w:pgMar w:top="1440" w:right="1440" w:bottom="1440" w:left="1440" w:header="720" w:footer="720" w:gutter="0"/>
@@ -10491,7 +10499,7 @@
               <w:rPr>
                 <w:noProof/>
               </w:rPr>
-              <w:t>18</w:t>
+              <w:t>4</w:t>
             </w:r>
           </w:fldSimple>
         </w:p>
@@ -10761,7 +10769,7 @@
             <w:fldChar w:fldCharType="separate"/>
           </w:r>
           <w:r>
-            <w:t>My Component</w:t>
+            <w:t>EnhancedPositionService</w:t>
           </w:r>
           <w:r>
             <w:fldChar w:fldCharType="end"/>
@@ -10800,7 +10808,7 @@
           </w:r>
           <w:fldSimple w:instr=" DOCPROPERTY &quot;GENIVI-DocVersion&quot;  \* MERGEFORMAT ">
             <w:r>
-              <w:t>1.0</w:t>
+              <w:t>3.0</w:t>
             </w:r>
           </w:fldSimple>
         </w:p>
@@ -10822,7 +10830,7 @@
           </w:r>
           <w:fldSimple w:instr=" DOCPROPERTY &quot;Document Number&quot;  \* MERGEFORMAT ">
             <w:r>
-              <w:t>SI00008</w:t>
+              <w:t>LBS00001</w:t>
             </w:r>
           </w:fldSimple>
           <w:r>
@@ -10833,7 +10841,7 @@
               <w:rPr>
                 <w:noProof/>
               </w:rPr>
-              <w:t>2014-06-13</w:t>
+              <w:t>2015-01-19</w:t>
             </w:r>
           </w:fldSimple>
         </w:p>
@@ -16604,7 +16612,7 @@
 </file>
 
 <file path=customXml/itemProps1.xml><?xml version="1.0" encoding="utf-8"?>
-<ds:datastoreItem xmlns:ds="http://schemas.openxmlformats.org/officeDocument/2006/customXml" ds:itemID="{F004455E-DA9B-4A94-9D3E-ABA7DE1D07DB}">
+<ds:datastoreItem xmlns:ds="http://schemas.openxmlformats.org/officeDocument/2006/customXml" ds:itemID="{B468A126-4C29-4F9D-9BF1-BEF52B0571DB}">
   <ds:schemaRefs>
     <ds:schemaRef ds:uri="http://schemas.openxmlformats.org/officeDocument/2006/bibliography"/>
   </ds:schemaRefs>

</xml_diff>

<commit_message>
Change  documentation status to Released after SAT approval
</commit_message>
<xml_diff>
--- a/enhanced-position-service/doc/tools/GENIVI_EnhancedPositionService_ComponentSpecification-part1.docx
+++ b/enhanced-position-service/doc/tools/GENIVI_EnhancedPositionService_ComponentSpecification-part1.docx
@@ -1,6 +1,6 @@
 
 <file path=word/document.xml><?xml version="1.0" encoding="utf-8"?>
-<w:document xmlns:ve="http://schemas.openxmlformats.org/markup-compatibility/2006" xmlns:o="urn:schemas-microsoft-com:office:office" xmlns:r="http://schemas.openxmlformats.org/officeDocument/2006/relationships" xmlns:m="http://schemas.openxmlformats.org/officeDocument/2006/math" xmlns:v="urn:schemas-microsoft-com:vml" xmlns:wp="http://schemas.openxmlformats.org/drawingml/2006/wordprocessingDrawing" xmlns:w10="urn:schemas-microsoft-com:office:word" xmlns:w="http://schemas.openxmlformats.org/wordprocessingml/2006/main" xmlns:wne="http://schemas.microsoft.com/office/word/2006/wordml">
+<w:document xmlns:wpc="http://schemas.microsoft.com/office/word/2010/wordprocessingCanvas" xmlns:mc="http://schemas.openxmlformats.org/markup-compatibility/2006" xmlns:o="urn:schemas-microsoft-com:office:office" xmlns:r="http://schemas.openxmlformats.org/officeDocument/2006/relationships" xmlns:m="http://schemas.openxmlformats.org/officeDocument/2006/math" xmlns:v="urn:schemas-microsoft-com:vml" xmlns:wp14="http://schemas.microsoft.com/office/word/2010/wordprocessingDrawing" xmlns:wp="http://schemas.openxmlformats.org/drawingml/2006/wordprocessingDrawing" xmlns:w10="urn:schemas-microsoft-com:office:word" xmlns:w="http://schemas.openxmlformats.org/wordprocessingml/2006/main" xmlns:w14="http://schemas.microsoft.com/office/word/2010/wordml" xmlns:w15="http://schemas.microsoft.com/office/word/2012/wordml" xmlns:wpg="http://schemas.microsoft.com/office/word/2010/wordprocessingGroup" xmlns:wpi="http://schemas.microsoft.com/office/word/2010/wordprocessingInk" xmlns:wne="http://schemas.microsoft.com/office/word/2006/wordml" xmlns:wps="http://schemas.microsoft.com/office/word/2010/wordprocessingShape" mc:Ignorable="w14 w15 wp14">
   <w:body>
     <w:p>
       <w:pPr>
@@ -34,7 +34,7 @@
                     <a:blip r:embed="rId8" cstate="print">
                       <a:extLst>
                         <a:ext uri="{28A0092B-C50C-407E-A947-70E740481C1C}">
-                          <a14:useLocalDpi xmlns="" xmlns:wpc="http://schemas.microsoft.com/office/word/2010/wordprocessingCanvas" xmlns:mc="http://schemas.openxmlformats.org/markup-compatibility/2006" xmlns:o="urn:schemas-microsoft-com:office:office" xmlns:v="urn:schemas-microsoft-com:vml" xmlns:wp14="http://schemas.microsoft.com/office/word/2010/wordprocessingDrawing" xmlns:w10="urn:schemas-microsoft-com:office:word" xmlns:w="http://schemas.openxmlformats.org/wordprocessingml/2006/main" xmlns:w14="http://schemas.microsoft.com/office/word/2010/wordml" xmlns:w15="http://schemas.microsoft.com/office/word/2012/wordml" xmlns:wpg="http://schemas.microsoft.com/office/word/2010/wordprocessingGroup" xmlns:wpi="http://schemas.microsoft.com/office/word/2010/wordprocessingInk" xmlns:wps="http://schemas.microsoft.com/office/word/2010/wordprocessingShape" xmlns:a14="http://schemas.microsoft.com/office/drawing/2010/main" val="0"/>
+                          <a14:useLocalDpi xmlns:a14="http://schemas.microsoft.com/office/drawing/2010/main" val="0"/>
                         </a:ext>
                       </a:extLst>
                     </a:blip>
@@ -96,6 +96,8 @@
         </w:rPr>
         <w:t>Alliance</w:t>
       </w:r>
+      <w:bookmarkStart w:id="1" w:name="_GoBack"/>
+      <w:bookmarkEnd w:id="1"/>
       <w:proofErr w:type="spellEnd"/>
     </w:p>
     <w:p>
@@ -135,7 +137,21 @@
             <w:sz w:val="40"/>
             <w:lang w:val="it-IT"/>
           </w:rPr>
-          <w:t>LBS00001</w:t>
+          <w:t>CS</w:t>
+        </w:r>
+        <w:r>
+          <w:rPr>
+            <w:sz w:val="40"/>
+            <w:lang w:val="it-IT"/>
+          </w:rPr>
+          <w:t>000</w:t>
+        </w:r>
+        <w:r>
+          <w:rPr>
+            <w:sz w:val="40"/>
+            <w:lang w:val="it-IT"/>
+          </w:rPr>
+          <w:t>26</w:t>
         </w:r>
       </w:fldSimple>
     </w:p>
@@ -147,6 +163,7 @@
           <w:lang w:val="it-IT"/>
         </w:rPr>
       </w:pPr>
+      <w:proofErr w:type="spellStart"/>
       <w:r>
         <w:rPr>
           <w:sz w:val="40"/>
@@ -154,6 +171,7 @@
         </w:rPr>
         <w:t>EnhancedPositionService</w:t>
       </w:r>
+      <w:proofErr w:type="spellEnd"/>
     </w:p>
     <w:p>
       <w:pPr>
@@ -182,46 +200,7 @@
         <w:rPr>
           <w:sz w:val="40"/>
         </w:rPr>
-        <w:fldChar w:fldCharType="begin"/>
-      </w:r>
-      <w:r>
-        <w:rPr>
-          <w:sz w:val="40"/>
-        </w:rPr>
-        <w:instrText xml:space="preserve"> IF </w:instrText>
-      </w:r>
-      <w:fldSimple w:instr=" DOCPROPERTY &quot;Disposition&quot;  \* MERGEFORMAT ">
-        <w:r>
-          <w:rPr>
-            <w:sz w:val="40"/>
-          </w:rPr>
-          <w:instrText>NotAccepted</w:instrText>
-        </w:r>
-      </w:fldSimple>
-      <w:r>
-        <w:rPr>
-          <w:sz w:val="40"/>
-        </w:rPr>
-        <w:instrText xml:space="preserve">="Accepted" "Version" "Draft Version"  \* MERGEFORMAT </w:instrText>
-      </w:r>
-      <w:r>
-        <w:rPr>
-          <w:sz w:val="40"/>
-        </w:rPr>
-        <w:fldChar w:fldCharType="separate"/>
-      </w:r>
-      <w:r>
-        <w:rPr>
-          <w:noProof/>
-          <w:sz w:val="40"/>
-        </w:rPr>
-        <w:t>Draft Version</w:t>
-      </w:r>
-      <w:r>
-        <w:rPr>
-          <w:sz w:val="40"/>
-        </w:rPr>
-        <w:fldChar w:fldCharType="end"/>
+        <w:t>Accepted Version</w:t>
       </w:r>
       <w:r>
         <w:rPr>
@@ -257,39 +236,22 @@
           <w:rFonts w:ascii="Arial" w:hAnsi="Arial" w:cs="Arial"/>
           <w:b/>
         </w:rPr>
-        <w:t>19-Jan-2015</w:t>
-      </w:r>
-    </w:p>
-    <w:p>
-      <w:pPr>
+        <w:t>2</w:t>
+      </w:r>
+      <w:r>
         <w:rPr>
           <w:rFonts w:ascii="Arial" w:hAnsi="Arial" w:cs="Arial"/>
           <w:b/>
         </w:rPr>
-      </w:pPr>
+        <w:t>1</w:t>
+      </w:r>
       <w:r>
         <w:rPr>
           <w:rFonts w:ascii="Arial" w:hAnsi="Arial" w:cs="Arial"/>
           <w:b/>
         </w:rPr>
-        <w:t>Sponsored by:</w:t>
-      </w:r>
-    </w:p>
-    <w:p>
-      <w:pPr>
-        <w:spacing w:after="240"/>
-        <w:rPr>
-          <w:rFonts w:ascii="Arial" w:hAnsi="Arial" w:cs="Arial"/>
-        </w:rPr>
-      </w:pPr>
-      <w:fldSimple w:instr=" DOCPROPERTY &quot;Destination&quot;  \* MERGEFORMAT ">
-        <w:r>
-          <w:rPr>
-            <w:rFonts w:ascii="Arial" w:hAnsi="Arial" w:cs="Arial"/>
-          </w:rPr>
-          <w:t>GENIVI Alliance</w:t>
-        </w:r>
-      </w:fldSimple>
+        <w:t>-Jan-2015</w:t>
+      </w:r>
     </w:p>
     <w:p>
       <w:pPr>
@@ -303,15 +265,32 @@
           <w:rFonts w:ascii="Arial" w:hAnsi="Arial" w:cs="Arial"/>
           <w:b/>
         </w:rPr>
-        <w:fldChar w:fldCharType="begin"/>
-      </w:r>
-      <w:r>
+        <w:t>Sponsored by:</w:t>
+      </w:r>
+    </w:p>
+    <w:p>
+      <w:pPr>
+        <w:spacing w:after="240"/>
+        <w:rPr>
+          <w:rFonts w:ascii="Arial" w:hAnsi="Arial" w:cs="Arial"/>
+        </w:rPr>
+      </w:pPr>
+      <w:fldSimple w:instr=" DOCPROPERTY &quot;Destination&quot;  \* MERGEFORMAT ">
+        <w:r>
+          <w:rPr>
+            <w:rFonts w:ascii="Arial" w:hAnsi="Arial" w:cs="Arial"/>
+          </w:rPr>
+          <w:t>GENIVI Alliance</w:t>
+        </w:r>
+      </w:fldSimple>
+    </w:p>
+    <w:p>
+      <w:pPr>
         <w:rPr>
           <w:rFonts w:ascii="Arial" w:hAnsi="Arial" w:cs="Arial"/>
           <w:b/>
         </w:rPr>
-        <w:instrText xml:space="preserve"> IF </w:instrText>
-      </w:r>
+      </w:pPr>
       <w:r>
         <w:rPr>
           <w:rFonts w:ascii="Arial" w:hAnsi="Arial" w:cs="Arial"/>
@@ -324,49 +303,63 @@
           <w:rFonts w:ascii="Arial" w:hAnsi="Arial" w:cs="Arial"/>
           <w:b/>
         </w:rPr>
-        <w:instrText xml:space="preserve"> DOCPROPERTY "GENIVI-Public" </w:instrText>
+        <w:instrText xml:space="preserve"> IF </w:instrText>
       </w:r>
       <w:r>
         <w:rPr>
           <w:rFonts w:ascii="Arial" w:hAnsi="Arial" w:cs="Arial"/>
           <w:b/>
         </w:rPr>
-        <w:fldChar w:fldCharType="separate"/>
+        <w:fldChar w:fldCharType="begin"/>
       </w:r>
       <w:r>
         <w:rPr>
           <w:rFonts w:ascii="Arial" w:hAnsi="Arial" w:cs="Arial"/>
           <w:b/>
         </w:rPr>
-        <w:instrText>Y</w:instrText>
+        <w:instrText xml:space="preserve"> DOCPROPERTY "GENIVI-Public" </w:instrText>
       </w:r>
       <w:r>
         <w:rPr>
           <w:rFonts w:ascii="Arial" w:hAnsi="Arial" w:cs="Arial"/>
           <w:b/>
         </w:rPr>
-        <w:fldChar w:fldCharType="end"/>
+        <w:fldChar w:fldCharType="separate"/>
       </w:r>
       <w:r>
         <w:rPr>
           <w:rFonts w:ascii="Arial" w:hAnsi="Arial" w:cs="Arial"/>
           <w:b/>
         </w:rPr>
-        <w:instrText xml:space="preserve"> = Y "" "Accepted for release by:</w:instrText>
-      </w:r>
-    </w:p>
-    <w:p>
-      <w:pPr>
-        <w:spacing w:after="240"/>
-        <w:rPr>
-          <w:rFonts w:ascii="Arial" w:hAnsi="Arial" w:cs="Arial"/>
-        </w:rPr>
-      </w:pPr>
+        <w:instrText>Y</w:instrText>
+      </w:r>
       <w:r>
         <w:rPr>
           <w:rFonts w:ascii="Arial" w:hAnsi="Arial" w:cs="Arial"/>
           <w:b/>
         </w:rPr>
+        <w:fldChar w:fldCharType="end"/>
+      </w:r>
+      <w:r>
+        <w:rPr>
+          <w:rFonts w:ascii="Arial" w:hAnsi="Arial" w:cs="Arial"/>
+          <w:b/>
+        </w:rPr>
+        <w:instrText xml:space="preserve"> = Y "" "Accepted for release by:</w:instrText>
+      </w:r>
+    </w:p>
+    <w:p>
+      <w:pPr>
+        <w:spacing w:after="240"/>
+        <w:rPr>
+          <w:rFonts w:ascii="Arial" w:hAnsi="Arial" w:cs="Arial"/>
+        </w:rPr>
+      </w:pPr>
+      <w:r>
+        <w:rPr>
+          <w:rFonts w:ascii="Arial" w:hAnsi="Arial" w:cs="Arial"/>
+          <w:b/>
+        </w:rPr>
         <w:fldChar w:fldCharType="begin"/>
       </w:r>
       <w:r>
@@ -514,14 +507,35 @@
           <w:rFonts w:ascii="Arial" w:hAnsi="Arial" w:cs="Arial"/>
         </w:rPr>
       </w:pPr>
-      <w:fldSimple w:instr=" DOCPROPERTY &quot;Comments&quot;  \* MERGEFORMAT ">
-        <w:r>
-          <w:rPr>
-            <w:rFonts w:ascii="Arial" w:hAnsi="Arial" w:cs="Arial"/>
-          </w:rPr>
-          <w:t>This document provides the Component Specification for the EnhancedPositionService</w:t>
-        </w:r>
-      </w:fldSimple>
+      <w:r>
+        <w:fldChar w:fldCharType="begin"/>
+      </w:r>
+      <w:r>
+        <w:instrText xml:space="preserve"> DOCPROPERTY "Comments"  \* MERGEFORMAT </w:instrText>
+      </w:r>
+      <w:r>
+        <w:fldChar w:fldCharType="separate"/>
+      </w:r>
+      <w:r>
+        <w:rPr>
+          <w:rFonts w:ascii="Arial" w:hAnsi="Arial" w:cs="Arial"/>
+        </w:rPr>
+        <w:t xml:space="preserve">This document provides the Component Specification for the </w:t>
+      </w:r>
+      <w:proofErr w:type="spellStart"/>
+      <w:r>
+        <w:rPr>
+          <w:rFonts w:ascii="Arial" w:hAnsi="Arial" w:cs="Arial"/>
+        </w:rPr>
+        <w:t>EnhancedPositionService</w:t>
+      </w:r>
+      <w:proofErr w:type="spellEnd"/>
+      <w:r>
+        <w:rPr>
+          <w:rFonts w:ascii="Arial" w:hAnsi="Arial" w:cs="Arial"/>
+        </w:rPr>
+        <w:fldChar w:fldCharType="end"/>
+      </w:r>
     </w:p>
     <w:p>
       <w:pPr>
@@ -545,14 +559,41 @@
           <w:rFonts w:ascii="Arial" w:hAnsi="Arial" w:cs="Arial"/>
         </w:rPr>
       </w:pPr>
-      <w:fldSimple w:instr=" KEYWORDS  \* MERGEFORMAT ">
-        <w:r>
-          <w:rPr>
-            <w:rFonts w:ascii="Arial" w:hAnsi="Arial" w:cs="Arial"/>
-          </w:rPr>
-          <w:t>GENIVI, EnhancedPositionService, GPS, GNSS, Sensors, Dead-Reckoning.</w:t>
-        </w:r>
-      </w:fldSimple>
+      <w:r>
+        <w:fldChar w:fldCharType="begin"/>
+      </w:r>
+      <w:r>
+        <w:instrText xml:space="preserve"> KEYWORDS  \* MERGEFORMAT </w:instrText>
+      </w:r>
+      <w:r>
+        <w:fldChar w:fldCharType="separate"/>
+      </w:r>
+      <w:r>
+        <w:rPr>
+          <w:rFonts w:ascii="Arial" w:hAnsi="Arial" w:cs="Arial"/>
+        </w:rPr>
+        <w:t xml:space="preserve">GENIVI, </w:t>
+      </w:r>
+      <w:proofErr w:type="spellStart"/>
+      <w:r>
+        <w:rPr>
+          <w:rFonts w:ascii="Arial" w:hAnsi="Arial" w:cs="Arial"/>
+        </w:rPr>
+        <w:t>EnhancedPositionService</w:t>
+      </w:r>
+      <w:proofErr w:type="spellEnd"/>
+      <w:r>
+        <w:rPr>
+          <w:rFonts w:ascii="Arial" w:hAnsi="Arial" w:cs="Arial"/>
+        </w:rPr>
+        <w:t>, GPS, GNSS, Sensors, Dead-Reckoning.</w:t>
+      </w:r>
+      <w:r>
+        <w:rPr>
+          <w:rFonts w:ascii="Arial" w:hAnsi="Arial" w:cs="Arial"/>
+        </w:rPr>
+        <w:fldChar w:fldCharType="end"/>
+      </w:r>
       <w:r>
         <w:rPr>
           <w:rFonts w:ascii="Arial" w:hAnsi="Arial" w:cs="Arial"/>
@@ -936,14 +977,14 @@
       <w:r>
         <w:fldChar w:fldCharType="separate"/>
       </w:r>
-      <w:bookmarkStart w:id="1" w:name="OQ"/>
+      <w:bookmarkStart w:id="2" w:name="OQ"/>
       <w:r>
         <w:rPr>
           <w:noProof/>
         </w:rPr>
         <w:instrText>“</w:instrText>
       </w:r>
-      <w:bookmarkEnd w:id="1"/>
+      <w:bookmarkEnd w:id="2"/>
       <w:r>
         <w:fldChar w:fldCharType="end"/>
       </w:r>
@@ -956,14 +997,14 @@
       <w:r>
         <w:fldChar w:fldCharType="separate"/>
       </w:r>
-      <w:bookmarkStart w:id="2" w:name="CQ"/>
+      <w:bookmarkStart w:id="3" w:name="CQ"/>
       <w:r>
         <w:rPr>
           <w:noProof/>
         </w:rPr>
         <w:instrText>”</w:instrText>
       </w:r>
-      <w:bookmarkEnd w:id="2"/>
+      <w:bookmarkEnd w:id="3"/>
       <w:r>
         <w:fldChar w:fldCharType="end"/>
       </w:r>
@@ -1144,19 +1185,11 @@
           <w:lang w:val="it-IT"/>
         </w:rPr>
       </w:pPr>
-      <w:proofErr w:type="gramStart"/>
       <w:r>
         <w:rPr>
           <w:lang w:val="it-IT"/>
         </w:rPr>
-        <w:t>2400</w:t>
-      </w:r>
-      <w:proofErr w:type="gramEnd"/>
-      <w:r>
-        <w:rPr>
-          <w:lang w:val="it-IT"/>
-        </w:rPr>
-        <w:t xml:space="preserve"> Camino Ramon, Suite 375</w:t>
+        <w:t>2400 Camino Ramon, Suite 375</w:t>
       </w:r>
     </w:p>
     <w:p>
@@ -1191,11 +1224,11 @@
       <w:pPr>
         <w:pStyle w:val="Caption-Table"/>
       </w:pPr>
-      <w:bookmarkStart w:id="3" w:name="_Toc156905107"/>
+      <w:bookmarkStart w:id="4" w:name="_Toc156905107"/>
       <w:r>
         <w:t>Document revision history</w:t>
       </w:r>
-      <w:bookmarkEnd w:id="3"/>
+      <w:bookmarkEnd w:id="4"/>
     </w:p>
     <w:tbl>
       <w:tblPr>
@@ -1210,7 +1243,7 @@
           <w:insideV w:val="single" w:sz="4" w:space="0" w:color="auto"/>
         </w:tblBorders>
         <w:tblLayout w:type="fixed"/>
-        <w:tblLook w:val="0000"/>
+        <w:tblLook w:val="0000" w:firstRow="0" w:lastRow="0" w:firstColumn="0" w:lastColumn="0" w:noHBand="0" w:noVBand="0"/>
       </w:tblPr>
       <w:tblGrid>
         <w:gridCol w:w="1384"/>
@@ -1301,7 +1334,7 @@
               <w:pStyle w:val="TableContents"/>
             </w:pPr>
             <w:r>
-              <w:t xml:space="preserve">3.0.0 </w:t>
+              <w:t xml:space="preserve">3.0.0-alpha </w:t>
             </w:r>
           </w:p>
         </w:tc>
@@ -1314,15 +1347,7 @@
               <w:pStyle w:val="TableContents"/>
             </w:pPr>
             <w:r>
-              <w:t xml:space="preserve">Marco </w:t>
-            </w:r>
-            <w:proofErr w:type="spellStart"/>
-            <w:r>
-              <w:t>Residori</w:t>
-            </w:r>
-            <w:proofErr w:type="spellEnd"/>
-            <w:r>
-              <w:t>, XS Embedded (now part of Mentor Graphics)</w:t>
+              <w:t>Marco Residori, XS Embedded (now part of Mentor Graphics)</w:t>
             </w:r>
           </w:p>
         </w:tc>
@@ -1353,7 +1378,7 @@
               <w:pStyle w:val="TableContents"/>
             </w:pPr>
             <w:r>
-              <w:t>19-Dec-2015</w:t>
+              <w:t>19-Jan-2015</w:t>
             </w:r>
           </w:p>
         </w:tc>
@@ -1366,7 +1391,7 @@
               <w:pStyle w:val="TableContents"/>
             </w:pPr>
             <w:r>
-              <w:t>3.0.0</w:t>
+              <w:t>3.0.0- alpha</w:t>
             </w:r>
           </w:p>
         </w:tc>
@@ -1417,13 +1442,74 @@
           </w:p>
         </w:tc>
       </w:tr>
+      <w:tr>
+        <w:trPr>
+          <w:jc w:val="center"/>
+        </w:trPr>
+        <w:tc>
+          <w:tcPr>
+            <w:tcW w:w="749" w:type="pct"/>
+          </w:tcPr>
+          <w:p>
+            <w:pPr>
+              <w:pStyle w:val="TableContents"/>
+            </w:pPr>
+            <w:r>
+              <w:t>21.Jan-2015</w:t>
+            </w:r>
+          </w:p>
+        </w:tc>
+        <w:tc>
+          <w:tcPr>
+            <w:tcW w:w="536" w:type="pct"/>
+          </w:tcPr>
+          <w:p>
+            <w:pPr>
+              <w:pStyle w:val="TableContents"/>
+            </w:pPr>
+            <w:r>
+              <w:t>3.0.0</w:t>
+            </w:r>
+          </w:p>
+        </w:tc>
+        <w:tc>
+          <w:tcPr>
+            <w:tcW w:w="920" w:type="pct"/>
+          </w:tcPr>
+          <w:p>
+            <w:pPr>
+              <w:pStyle w:val="TableContents"/>
+            </w:pPr>
+            <w:r>
+              <w:t>Marco Residori, XS Embedded (now part of Mentor Graphics)</w:t>
+            </w:r>
+          </w:p>
+        </w:tc>
+        <w:tc>
+          <w:tcPr>
+            <w:tcW w:w="2795" w:type="pct"/>
+          </w:tcPr>
+          <w:p>
+            <w:pPr>
+              <w:pStyle w:val="TableContents"/>
+            </w:pPr>
+            <w:r>
+              <w:t>Changed status to “</w:t>
+            </w:r>
+            <w:r>
+              <w:t>Accepted</w:t>
+            </w:r>
+            <w:r>
+              <w:t>”</w:t>
+            </w:r>
+          </w:p>
+        </w:tc>
+      </w:tr>
     </w:tbl>
     <w:p>
       <w:pPr>
         <w:pStyle w:val="Body"/>
       </w:pPr>
-      <w:bookmarkStart w:id="4" w:name="_GoBack"/>
-      <w:bookmarkEnd w:id="4"/>
     </w:p>
     <w:p>
       <w:pPr>
@@ -1462,7 +1548,7 @@
         </w:rPr>
         <w:fldChar w:fldCharType="separate"/>
       </w:r>
-      <w:hyperlink w:anchor="_Toc409444916" w:history="1">
+      <w:hyperlink w:anchor="_Toc409623210" w:history="1">
         <w:r>
           <w:rPr>
             <w:rStyle w:val="Hyperlink"/>
@@ -1500,7 +1586,7 @@
           <w:rPr>
             <w:webHidden/>
           </w:rPr>
-          <w:instrText xml:space="preserve"> PAGEREF _Toc409444916 \h </w:instrText>
+          <w:instrText xml:space="preserve"> PAGEREF _Toc409623210 \h </w:instrText>
         </w:r>
         <w:r>
           <w:rPr>
@@ -1537,7 +1623,7 @@
           <w:lang w:val="de-DE" w:eastAsia="de-DE"/>
         </w:rPr>
       </w:pPr>
-      <w:hyperlink w:anchor="_Toc409444917" w:history="1">
+      <w:hyperlink w:anchor="_Toc409623211" w:history="1">
         <w:r>
           <w:rPr>
             <w:rStyle w:val="Hyperlink"/>
@@ -1575,7 +1661,7 @@
           <w:rPr>
             <w:webHidden/>
           </w:rPr>
-          <w:instrText xml:space="preserve"> PAGEREF _Toc409444917 \h </w:instrText>
+          <w:instrText xml:space="preserve"> PAGEREF _Toc409623211 \h </w:instrText>
         </w:r>
         <w:r>
           <w:rPr>
@@ -1612,7 +1698,7 @@
           <w:lang w:val="de-DE" w:eastAsia="de-DE"/>
         </w:rPr>
       </w:pPr>
-      <w:hyperlink w:anchor="_Toc409444918" w:history="1">
+      <w:hyperlink w:anchor="_Toc409623212" w:history="1">
         <w:r>
           <w:rPr>
             <w:rStyle w:val="Hyperlink"/>
@@ -1650,7 +1736,7 @@
           <w:rPr>
             <w:webHidden/>
           </w:rPr>
-          <w:instrText xml:space="preserve"> PAGEREF _Toc409444918 \h </w:instrText>
+          <w:instrText xml:space="preserve"> PAGEREF _Toc409623212 \h </w:instrText>
         </w:r>
         <w:r>
           <w:rPr>
@@ -1687,7 +1773,7 @@
           <w:lang w:val="de-DE" w:eastAsia="de-DE"/>
         </w:rPr>
       </w:pPr>
-      <w:hyperlink w:anchor="_Toc409444919" w:history="1">
+      <w:hyperlink w:anchor="_Toc409623213" w:history="1">
         <w:r>
           <w:rPr>
             <w:rStyle w:val="Hyperlink"/>
@@ -1725,7 +1811,7 @@
           <w:rPr>
             <w:webHidden/>
           </w:rPr>
-          <w:instrText xml:space="preserve"> PAGEREF _Toc409444919 \h </w:instrText>
+          <w:instrText xml:space="preserve"> PAGEREF _Toc409623213 \h </w:instrText>
         </w:r>
         <w:r>
           <w:rPr>
@@ -1762,7 +1848,7 @@
           <w:lang w:val="de-DE" w:eastAsia="de-DE"/>
         </w:rPr>
       </w:pPr>
-      <w:hyperlink w:anchor="_Toc409444920" w:history="1">
+      <w:hyperlink w:anchor="_Toc409623214" w:history="1">
         <w:r>
           <w:rPr>
             <w:rStyle w:val="Hyperlink"/>
@@ -1800,7 +1886,7 @@
           <w:rPr>
             <w:webHidden/>
           </w:rPr>
-          <w:instrText xml:space="preserve"> PAGEREF _Toc409444920 \h </w:instrText>
+          <w:instrText xml:space="preserve"> PAGEREF _Toc409623214 \h </w:instrText>
         </w:r>
         <w:r>
           <w:rPr>
@@ -1837,7 +1923,7 @@
           <w:lang w:val="de-DE" w:eastAsia="de-DE"/>
         </w:rPr>
       </w:pPr>
-      <w:hyperlink w:anchor="_Toc409444921" w:history="1">
+      <w:hyperlink w:anchor="_Toc409623215" w:history="1">
         <w:r>
           <w:rPr>
             <w:rStyle w:val="Hyperlink"/>
@@ -1875,7 +1961,7 @@
           <w:rPr>
             <w:webHidden/>
           </w:rPr>
-          <w:instrText xml:space="preserve"> PAGEREF _Toc409444921 \h </w:instrText>
+          <w:instrText xml:space="preserve"> PAGEREF _Toc409623215 \h </w:instrText>
         </w:r>
         <w:r>
           <w:rPr>
@@ -1912,7 +1998,7 @@
           <w:lang w:val="de-DE" w:eastAsia="de-DE"/>
         </w:rPr>
       </w:pPr>
-      <w:hyperlink w:anchor="_Toc409444922" w:history="1">
+      <w:hyperlink w:anchor="_Toc409623216" w:history="1">
         <w:r>
           <w:rPr>
             <w:rStyle w:val="Hyperlink"/>
@@ -1950,7 +2036,7 @@
           <w:rPr>
             <w:webHidden/>
           </w:rPr>
-          <w:instrText xml:space="preserve"> PAGEREF _Toc409444922 \h </w:instrText>
+          <w:instrText xml:space="preserve"> PAGEREF _Toc409623216 \h </w:instrText>
         </w:r>
         <w:r>
           <w:rPr>
@@ -1987,7 +2073,7 @@
           <w:lang w:val="de-DE" w:eastAsia="de-DE"/>
         </w:rPr>
       </w:pPr>
-      <w:hyperlink w:anchor="_Toc409444923" w:history="1">
+      <w:hyperlink w:anchor="_Toc409623217" w:history="1">
         <w:r>
           <w:rPr>
             <w:rStyle w:val="Hyperlink"/>
@@ -2025,7 +2111,7 @@
           <w:rPr>
             <w:webHidden/>
           </w:rPr>
-          <w:instrText xml:space="preserve"> PAGEREF _Toc409444923 \h </w:instrText>
+          <w:instrText xml:space="preserve"> PAGEREF _Toc409623217 \h </w:instrText>
         </w:r>
         <w:r>
           <w:rPr>
@@ -2062,7 +2148,7 @@
           <w:lang w:val="de-DE" w:eastAsia="de-DE"/>
         </w:rPr>
       </w:pPr>
-      <w:hyperlink w:anchor="_Toc409444924" w:history="1">
+      <w:hyperlink w:anchor="_Toc409623218" w:history="1">
         <w:r>
           <w:rPr>
             <w:rStyle w:val="Hyperlink"/>
@@ -2100,7 +2186,7 @@
           <w:rPr>
             <w:webHidden/>
           </w:rPr>
-          <w:instrText xml:space="preserve"> PAGEREF _Toc409444924 \h </w:instrText>
+          <w:instrText xml:space="preserve"> PAGEREF _Toc409623218 \h </w:instrText>
         </w:r>
         <w:r>
           <w:rPr>
@@ -2137,7 +2223,7 @@
           <w:lang w:val="de-DE" w:eastAsia="de-DE"/>
         </w:rPr>
       </w:pPr>
-      <w:hyperlink w:anchor="_Toc409444925" w:history="1">
+      <w:hyperlink w:anchor="_Toc409623219" w:history="1">
         <w:r>
           <w:rPr>
             <w:rStyle w:val="Hyperlink"/>
@@ -2177,7 +2263,7 @@
           <w:rPr>
             <w:webHidden/>
           </w:rPr>
-          <w:instrText xml:space="preserve"> PAGEREF _Toc409444925 \h </w:instrText>
+          <w:instrText xml:space="preserve"> PAGEREF _Toc409623219 \h </w:instrText>
         </w:r>
         <w:r>
           <w:rPr>
@@ -2214,7 +2300,7 @@
           <w:lang w:val="de-DE" w:eastAsia="de-DE"/>
         </w:rPr>
       </w:pPr>
-      <w:hyperlink w:anchor="_Toc409444926" w:history="1">
+      <w:hyperlink w:anchor="_Toc409623220" w:history="1">
         <w:r>
           <w:rPr>
             <w:rStyle w:val="Hyperlink"/>
@@ -2254,7 +2340,7 @@
           <w:rPr>
             <w:webHidden/>
           </w:rPr>
-          <w:instrText xml:space="preserve"> PAGEREF _Toc409444926 \h </w:instrText>
+          <w:instrText xml:space="preserve"> PAGEREF _Toc409623220 \h </w:instrText>
         </w:r>
         <w:r>
           <w:rPr>
@@ -2291,7 +2377,7 @@
           <w:lang w:val="de-DE" w:eastAsia="de-DE"/>
         </w:rPr>
       </w:pPr>
-      <w:hyperlink w:anchor="_Toc409444927" w:history="1">
+      <w:hyperlink w:anchor="_Toc409623221" w:history="1">
         <w:r>
           <w:rPr>
             <w:rStyle w:val="Hyperlink"/>
@@ -2331,7 +2417,7 @@
           <w:rPr>
             <w:webHidden/>
           </w:rPr>
-          <w:instrText xml:space="preserve"> PAGEREF _Toc409444927 \h </w:instrText>
+          <w:instrText xml:space="preserve"> PAGEREF _Toc409623221 \h </w:instrText>
         </w:r>
         <w:r>
           <w:rPr>
@@ -2368,7 +2454,7 @@
           <w:lang w:val="de-DE" w:eastAsia="de-DE"/>
         </w:rPr>
       </w:pPr>
-      <w:hyperlink w:anchor="_Toc409444928" w:history="1">
+      <w:hyperlink w:anchor="_Toc409623222" w:history="1">
         <w:r>
           <w:rPr>
             <w:rStyle w:val="Hyperlink"/>
@@ -2408,7 +2494,7 @@
           <w:rPr>
             <w:webHidden/>
           </w:rPr>
-          <w:instrText xml:space="preserve"> PAGEREF _Toc409444928 \h </w:instrText>
+          <w:instrText xml:space="preserve"> PAGEREF _Toc409623222 \h </w:instrText>
         </w:r>
         <w:r>
           <w:rPr>
@@ -2445,7 +2531,7 @@
           <w:lang w:val="de-DE" w:eastAsia="de-DE"/>
         </w:rPr>
       </w:pPr>
-      <w:hyperlink w:anchor="_Toc409444929" w:history="1">
+      <w:hyperlink w:anchor="_Toc409623223" w:history="1">
         <w:r>
           <w:rPr>
             <w:rStyle w:val="Hyperlink"/>
@@ -2485,7 +2571,7 @@
           <w:rPr>
             <w:webHidden/>
           </w:rPr>
-          <w:instrText xml:space="preserve"> PAGEREF _Toc409444929 \h </w:instrText>
+          <w:instrText xml:space="preserve"> PAGEREF _Toc409623223 \h </w:instrText>
         </w:r>
         <w:r>
           <w:rPr>
@@ -2522,7 +2608,7 @@
           <w:lang w:val="de-DE" w:eastAsia="de-DE"/>
         </w:rPr>
       </w:pPr>
-      <w:hyperlink w:anchor="_Toc409444930" w:history="1">
+      <w:hyperlink w:anchor="_Toc409623224" w:history="1">
         <w:r>
           <w:rPr>
             <w:rStyle w:val="Hyperlink"/>
@@ -2562,7 +2648,7 @@
           <w:rPr>
             <w:webHidden/>
           </w:rPr>
-          <w:instrText xml:space="preserve"> PAGEREF _Toc409444930 \h </w:instrText>
+          <w:instrText xml:space="preserve"> PAGEREF _Toc409623224 \h </w:instrText>
         </w:r>
         <w:r>
           <w:rPr>
@@ -2599,7 +2685,7 @@
           <w:lang w:val="de-DE" w:eastAsia="de-DE"/>
         </w:rPr>
       </w:pPr>
-      <w:hyperlink w:anchor="_Toc409444931" w:history="1">
+      <w:hyperlink w:anchor="_Toc409623225" w:history="1">
         <w:r>
           <w:rPr>
             <w:rStyle w:val="Hyperlink"/>
@@ -2639,7 +2725,7 @@
           <w:rPr>
             <w:webHidden/>
           </w:rPr>
-          <w:instrText xml:space="preserve"> PAGEREF _Toc409444931 \h </w:instrText>
+          <w:instrText xml:space="preserve"> PAGEREF _Toc409623225 \h </w:instrText>
         </w:r>
         <w:r>
           <w:rPr>
@@ -2676,7 +2762,7 @@
           <w:lang w:val="de-DE" w:eastAsia="de-DE"/>
         </w:rPr>
       </w:pPr>
-      <w:hyperlink w:anchor="_Toc409444932" w:history="1">
+      <w:hyperlink w:anchor="_Toc409623226" w:history="1">
         <w:r>
           <w:rPr>
             <w:rStyle w:val="Hyperlink"/>
@@ -2716,7 +2802,7 @@
           <w:rPr>
             <w:webHidden/>
           </w:rPr>
-          <w:instrText xml:space="preserve"> PAGEREF _Toc409444932 \h </w:instrText>
+          <w:instrText xml:space="preserve"> PAGEREF _Toc409623226 \h </w:instrText>
         </w:r>
         <w:r>
           <w:rPr>
@@ -2753,7 +2839,7 @@
           <w:lang w:val="de-DE" w:eastAsia="de-DE"/>
         </w:rPr>
       </w:pPr>
-      <w:hyperlink w:anchor="_Toc409444933" w:history="1">
+      <w:hyperlink w:anchor="_Toc409623227" w:history="1">
         <w:r>
           <w:rPr>
             <w:rStyle w:val="Hyperlink"/>
@@ -2793,7 +2879,7 @@
           <w:rPr>
             <w:webHidden/>
           </w:rPr>
-          <w:instrText xml:space="preserve"> PAGEREF _Toc409444933 \h </w:instrText>
+          <w:instrText xml:space="preserve"> PAGEREF _Toc409623227 \h </w:instrText>
         </w:r>
         <w:r>
           <w:rPr>
@@ -2830,7 +2916,7 @@
           <w:lang w:val="de-DE" w:eastAsia="de-DE"/>
         </w:rPr>
       </w:pPr>
-      <w:hyperlink w:anchor="_Toc409444934" w:history="1">
+      <w:hyperlink w:anchor="_Toc409623228" w:history="1">
         <w:r>
           <w:rPr>
             <w:rStyle w:val="Hyperlink"/>
@@ -2870,7 +2956,7 @@
           <w:rPr>
             <w:webHidden/>
           </w:rPr>
-          <w:instrText xml:space="preserve"> PAGEREF _Toc409444934 \h </w:instrText>
+          <w:instrText xml:space="preserve"> PAGEREF _Toc409623228 \h </w:instrText>
         </w:r>
         <w:r>
           <w:rPr>
@@ -2907,7 +2993,7 @@
           <w:lang w:val="de-DE" w:eastAsia="de-DE"/>
         </w:rPr>
       </w:pPr>
-      <w:hyperlink w:anchor="_Toc409444935" w:history="1">
+      <w:hyperlink w:anchor="_Toc409623229" w:history="1">
         <w:r>
           <w:rPr>
             <w:rStyle w:val="Hyperlink"/>
@@ -2947,7 +3033,7 @@
           <w:rPr>
             <w:webHidden/>
           </w:rPr>
-          <w:instrText xml:space="preserve"> PAGEREF _Toc409444935 \h </w:instrText>
+          <w:instrText xml:space="preserve"> PAGEREF _Toc409623229 \h </w:instrText>
         </w:r>
         <w:r>
           <w:rPr>
@@ -2984,7 +3070,7 @@
           <w:lang w:val="de-DE" w:eastAsia="de-DE"/>
         </w:rPr>
       </w:pPr>
-      <w:hyperlink w:anchor="_Toc409444936" w:history="1">
+      <w:hyperlink w:anchor="_Toc409623230" w:history="1">
         <w:r>
           <w:rPr>
             <w:rStyle w:val="Hyperlink"/>
@@ -3024,7 +3110,7 @@
           <w:rPr>
             <w:webHidden/>
           </w:rPr>
-          <w:instrText xml:space="preserve"> PAGEREF _Toc409444936 \h </w:instrText>
+          <w:instrText xml:space="preserve"> PAGEREF _Toc409623230 \h </w:instrText>
         </w:r>
         <w:r>
           <w:rPr>
@@ -3061,7 +3147,7 @@
           <w:lang w:val="de-DE" w:eastAsia="de-DE"/>
         </w:rPr>
       </w:pPr>
-      <w:hyperlink w:anchor="_Toc409444937" w:history="1">
+      <w:hyperlink w:anchor="_Toc409623231" w:history="1">
         <w:r>
           <w:rPr>
             <w:rStyle w:val="Hyperlink"/>
@@ -3101,7 +3187,7 @@
           <w:rPr>
             <w:webHidden/>
           </w:rPr>
-          <w:instrText xml:space="preserve"> PAGEREF _Toc409444937 \h </w:instrText>
+          <w:instrText xml:space="preserve"> PAGEREF _Toc409623231 \h </w:instrText>
         </w:r>
         <w:r>
           <w:rPr>
@@ -3138,7 +3224,7 @@
           <w:lang w:val="de-DE" w:eastAsia="de-DE"/>
         </w:rPr>
       </w:pPr>
-      <w:hyperlink w:anchor="_Toc409444938" w:history="1">
+      <w:hyperlink w:anchor="_Toc409623232" w:history="1">
         <w:r>
           <w:rPr>
             <w:rStyle w:val="Hyperlink"/>
@@ -3178,7 +3264,7 @@
           <w:rPr>
             <w:webHidden/>
           </w:rPr>
-          <w:instrText xml:space="preserve"> PAGEREF _Toc409444938 \h </w:instrText>
+          <w:instrText xml:space="preserve"> PAGEREF _Toc409623232 \h </w:instrText>
         </w:r>
         <w:r>
           <w:rPr>
@@ -3215,7 +3301,7 @@
           <w:lang w:val="de-DE" w:eastAsia="de-DE"/>
         </w:rPr>
       </w:pPr>
-      <w:hyperlink w:anchor="_Toc409444939" w:history="1">
+      <w:hyperlink w:anchor="_Toc409623233" w:history="1">
         <w:r>
           <w:rPr>
             <w:rStyle w:val="Hyperlink"/>
@@ -3255,7 +3341,7 @@
           <w:rPr>
             <w:webHidden/>
           </w:rPr>
-          <w:instrText xml:space="preserve"> PAGEREF _Toc409444939 \h </w:instrText>
+          <w:instrText xml:space="preserve"> PAGEREF _Toc409623233 \h </w:instrText>
         </w:r>
         <w:r>
           <w:rPr>
@@ -3292,7 +3378,7 @@
           <w:lang w:val="de-DE" w:eastAsia="de-DE"/>
         </w:rPr>
       </w:pPr>
-      <w:hyperlink w:anchor="_Toc409444940" w:history="1">
+      <w:hyperlink w:anchor="_Toc409623234" w:history="1">
         <w:r>
           <w:rPr>
             <w:rStyle w:val="Hyperlink"/>
@@ -3330,7 +3416,7 @@
           <w:rPr>
             <w:webHidden/>
           </w:rPr>
-          <w:instrText xml:space="preserve"> PAGEREF _Toc409444940 \h </w:instrText>
+          <w:instrText xml:space="preserve"> PAGEREF _Toc409623234 \h </w:instrText>
         </w:r>
         <w:r>
           <w:rPr>
@@ -3367,7 +3453,7 @@
           <w:lang w:val="de-DE" w:eastAsia="de-DE"/>
         </w:rPr>
       </w:pPr>
-      <w:hyperlink w:anchor="_Toc409444941" w:history="1">
+      <w:hyperlink w:anchor="_Toc409623235" w:history="1">
         <w:r>
           <w:rPr>
             <w:rStyle w:val="Hyperlink"/>
@@ -3407,7 +3493,7 @@
           <w:rPr>
             <w:webHidden/>
           </w:rPr>
-          <w:instrText xml:space="preserve"> PAGEREF _Toc409444941 \h </w:instrText>
+          <w:instrText xml:space="preserve"> PAGEREF _Toc409623235 \h </w:instrText>
         </w:r>
         <w:r>
           <w:rPr>
@@ -3444,7 +3530,7 @@
           <w:lang w:val="de-DE" w:eastAsia="de-DE"/>
         </w:rPr>
       </w:pPr>
-      <w:hyperlink w:anchor="_Toc409444942" w:history="1">
+      <w:hyperlink w:anchor="_Toc409623236" w:history="1">
         <w:r>
           <w:rPr>
             <w:rStyle w:val="Hyperlink"/>
@@ -3484,7 +3570,7 @@
           <w:rPr>
             <w:webHidden/>
           </w:rPr>
-          <w:instrText xml:space="preserve"> PAGEREF _Toc409444942 \h </w:instrText>
+          <w:instrText xml:space="preserve"> PAGEREF _Toc409623236 \h </w:instrText>
         </w:r>
         <w:r>
           <w:rPr>
@@ -3521,7 +3607,7 @@
           <w:lang w:val="de-DE" w:eastAsia="de-DE"/>
         </w:rPr>
       </w:pPr>
-      <w:hyperlink w:anchor="_Toc409444943" w:history="1">
+      <w:hyperlink w:anchor="_Toc409623237" w:history="1">
         <w:r>
           <w:rPr>
             <w:rStyle w:val="Hyperlink"/>
@@ -3561,7 +3647,7 @@
           <w:rPr>
             <w:webHidden/>
           </w:rPr>
-          <w:instrText xml:space="preserve"> PAGEREF _Toc409444943 \h </w:instrText>
+          <w:instrText xml:space="preserve"> PAGEREF _Toc409623237 \h </w:instrText>
         </w:r>
         <w:r>
           <w:rPr>
@@ -3598,7 +3684,7 @@
           <w:lang w:val="de-DE" w:eastAsia="de-DE"/>
         </w:rPr>
       </w:pPr>
-      <w:hyperlink w:anchor="_Toc409444944" w:history="1">
+      <w:hyperlink w:anchor="_Toc409623238" w:history="1">
         <w:r>
           <w:rPr>
             <w:rStyle w:val="Hyperlink"/>
@@ -3638,7 +3724,7 @@
           <w:rPr>
             <w:webHidden/>
           </w:rPr>
-          <w:instrText xml:space="preserve"> PAGEREF _Toc409444944 \h </w:instrText>
+          <w:instrText xml:space="preserve"> PAGEREF _Toc409623238 \h </w:instrText>
         </w:r>
         <w:r>
           <w:rPr>
@@ -3675,7 +3761,7 @@
           <w:lang w:val="de-DE" w:eastAsia="de-DE"/>
         </w:rPr>
       </w:pPr>
-      <w:hyperlink w:anchor="_Toc409444945" w:history="1">
+      <w:hyperlink w:anchor="_Toc409623239" w:history="1">
         <w:r>
           <w:rPr>
             <w:rStyle w:val="Hyperlink"/>
@@ -3715,7 +3801,7 @@
           <w:rPr>
             <w:webHidden/>
           </w:rPr>
-          <w:instrText xml:space="preserve"> PAGEREF _Toc409444945 \h </w:instrText>
+          <w:instrText xml:space="preserve"> PAGEREF _Toc409623239 \h </w:instrText>
         </w:r>
         <w:r>
           <w:rPr>
@@ -3752,7 +3838,7 @@
           <w:lang w:val="de-DE" w:eastAsia="de-DE"/>
         </w:rPr>
       </w:pPr>
-      <w:hyperlink w:anchor="_Toc409444946" w:history="1">
+      <w:hyperlink w:anchor="_Toc409623240" w:history="1">
         <w:r>
           <w:rPr>
             <w:rStyle w:val="Hyperlink"/>
@@ -3792,7 +3878,7 @@
           <w:rPr>
             <w:webHidden/>
           </w:rPr>
-          <w:instrText xml:space="preserve"> PAGEREF _Toc409444946 \h </w:instrText>
+          <w:instrText xml:space="preserve"> PAGEREF _Toc409623240 \h </w:instrText>
         </w:r>
         <w:r>
           <w:rPr>
@@ -3829,7 +3915,7 @@
           <w:lang w:val="de-DE" w:eastAsia="de-DE"/>
         </w:rPr>
       </w:pPr>
-      <w:hyperlink w:anchor="_Toc409444947" w:history="1">
+      <w:hyperlink w:anchor="_Toc409623241" w:history="1">
         <w:r>
           <w:rPr>
             <w:rStyle w:val="Hyperlink"/>
@@ -3869,7 +3955,7 @@
           <w:rPr>
             <w:webHidden/>
           </w:rPr>
-          <w:instrText xml:space="preserve"> PAGEREF _Toc409444947 \h </w:instrText>
+          <w:instrText xml:space="preserve"> PAGEREF _Toc409623241 \h </w:instrText>
         </w:r>
         <w:r>
           <w:rPr>
@@ -3906,7 +3992,7 @@
           <w:lang w:val="de-DE" w:eastAsia="de-DE"/>
         </w:rPr>
       </w:pPr>
-      <w:hyperlink w:anchor="_Toc409444948" w:history="1">
+      <w:hyperlink w:anchor="_Toc409623242" w:history="1">
         <w:r>
           <w:rPr>
             <w:rStyle w:val="Hyperlink"/>
@@ -3946,7 +4032,7 @@
           <w:rPr>
             <w:webHidden/>
           </w:rPr>
-          <w:instrText xml:space="preserve"> PAGEREF _Toc409444948 \h </w:instrText>
+          <w:instrText xml:space="preserve"> PAGEREF _Toc409623242 \h </w:instrText>
         </w:r>
         <w:r>
           <w:rPr>
@@ -3983,7 +4069,7 @@
           <w:lang w:val="de-DE" w:eastAsia="de-DE"/>
         </w:rPr>
       </w:pPr>
-      <w:hyperlink w:anchor="_Toc409444949" w:history="1">
+      <w:hyperlink w:anchor="_Toc409623243" w:history="1">
         <w:r>
           <w:rPr>
             <w:rStyle w:val="Hyperlink"/>
@@ -4023,7 +4109,7 @@
           <w:rPr>
             <w:webHidden/>
           </w:rPr>
-          <w:instrText xml:space="preserve"> PAGEREF _Toc409444949 \h </w:instrText>
+          <w:instrText xml:space="preserve"> PAGEREF _Toc409623243 \h </w:instrText>
         </w:r>
         <w:r>
           <w:rPr>
@@ -4060,7 +4146,7 @@
           <w:lang w:val="de-DE" w:eastAsia="de-DE"/>
         </w:rPr>
       </w:pPr>
-      <w:hyperlink w:anchor="_Toc409444950" w:history="1">
+      <w:hyperlink w:anchor="_Toc409623244" w:history="1">
         <w:r>
           <w:rPr>
             <w:rStyle w:val="Hyperlink"/>
@@ -4098,7 +4184,7 @@
           <w:rPr>
             <w:webHidden/>
           </w:rPr>
-          <w:instrText xml:space="preserve"> PAGEREF _Toc409444950 \h </w:instrText>
+          <w:instrText xml:space="preserve"> PAGEREF _Toc409623244 \h </w:instrText>
         </w:r>
         <w:r>
           <w:rPr>
@@ -4135,7 +4221,7 @@
           <w:lang w:val="de-DE" w:eastAsia="de-DE"/>
         </w:rPr>
       </w:pPr>
-      <w:hyperlink w:anchor="_Toc409444951" w:history="1">
+      <w:hyperlink w:anchor="_Toc409623245" w:history="1">
         <w:r>
           <w:rPr>
             <w:rStyle w:val="Hyperlink"/>
@@ -4175,7 +4261,7 @@
           <w:rPr>
             <w:webHidden/>
           </w:rPr>
-          <w:instrText xml:space="preserve"> PAGEREF _Toc409444951 \h </w:instrText>
+          <w:instrText xml:space="preserve"> PAGEREF _Toc409623245 \h </w:instrText>
         </w:r>
         <w:r>
           <w:rPr>
@@ -4212,7 +4298,7 @@
           <w:lang w:val="de-DE" w:eastAsia="de-DE"/>
         </w:rPr>
       </w:pPr>
-      <w:hyperlink w:anchor="_Toc409444952" w:history="1">
+      <w:hyperlink w:anchor="_Toc409623246" w:history="1">
         <w:r>
           <w:rPr>
             <w:rStyle w:val="Hyperlink"/>
@@ -4252,7 +4338,7 @@
           <w:rPr>
             <w:webHidden/>
           </w:rPr>
-          <w:instrText xml:space="preserve"> PAGEREF _Toc409444952 \h </w:instrText>
+          <w:instrText xml:space="preserve"> PAGEREF _Toc409623246 \h </w:instrText>
         </w:r>
         <w:r>
           <w:rPr>
@@ -4289,7 +4375,7 @@
           <w:lang w:val="de-DE" w:eastAsia="de-DE"/>
         </w:rPr>
       </w:pPr>
-      <w:hyperlink w:anchor="_Toc409444953" w:history="1">
+      <w:hyperlink w:anchor="_Toc409623247" w:history="1">
         <w:r>
           <w:rPr>
             <w:rStyle w:val="Hyperlink"/>
@@ -4327,7 +4413,7 @@
           <w:rPr>
             <w:webHidden/>
           </w:rPr>
-          <w:instrText xml:space="preserve"> PAGEREF _Toc409444953 \h </w:instrText>
+          <w:instrText xml:space="preserve"> PAGEREF _Toc409623247 \h </w:instrText>
         </w:r>
         <w:r>
           <w:rPr>
@@ -4364,7 +4450,7 @@
           <w:lang w:val="de-DE" w:eastAsia="de-DE"/>
         </w:rPr>
       </w:pPr>
-      <w:hyperlink w:anchor="_Toc409444954" w:history="1">
+      <w:hyperlink w:anchor="_Toc409623248" w:history="1">
         <w:r>
           <w:rPr>
             <w:rStyle w:val="Hyperlink"/>
@@ -4402,7 +4488,7 @@
           <w:rPr>
             <w:webHidden/>
           </w:rPr>
-          <w:instrText xml:space="preserve"> PAGEREF _Toc409444954 \h </w:instrText>
+          <w:instrText xml:space="preserve"> PAGEREF _Toc409623248 \h </w:instrText>
         </w:r>
         <w:r>
           <w:rPr>
@@ -4439,7 +4525,7 @@
           <w:lang w:val="de-DE" w:eastAsia="de-DE"/>
         </w:rPr>
       </w:pPr>
-      <w:hyperlink w:anchor="_Toc409444955" w:history="1">
+      <w:hyperlink w:anchor="_Toc409623249" w:history="1">
         <w:r>
           <w:rPr>
             <w:rStyle w:val="Hyperlink"/>
@@ -4477,7 +4563,7 @@
           <w:rPr>
             <w:webHidden/>
           </w:rPr>
-          <w:instrText xml:space="preserve"> PAGEREF _Toc409444955 \h </w:instrText>
+          <w:instrText xml:space="preserve"> PAGEREF _Toc409623249 \h </w:instrText>
         </w:r>
         <w:r>
           <w:rPr>
@@ -4514,7 +4600,7 @@
           <w:lang w:val="de-DE" w:eastAsia="de-DE"/>
         </w:rPr>
       </w:pPr>
-      <w:hyperlink w:anchor="_Toc409444956" w:history="1">
+      <w:hyperlink w:anchor="_Toc409623250" w:history="1">
         <w:r>
           <w:rPr>
             <w:rStyle w:val="Hyperlink"/>
@@ -4552,7 +4638,7 @@
           <w:rPr>
             <w:webHidden/>
           </w:rPr>
-          <w:instrText xml:space="preserve"> PAGEREF _Toc409444956 \h </w:instrText>
+          <w:instrText xml:space="preserve"> PAGEREF _Toc409623250 \h </w:instrText>
         </w:r>
         <w:r>
           <w:rPr>
@@ -4589,7 +4675,7 @@
           <w:lang w:val="de-DE" w:eastAsia="de-DE"/>
         </w:rPr>
       </w:pPr>
-      <w:hyperlink w:anchor="_Toc409444957" w:history="1">
+      <w:hyperlink w:anchor="_Toc409623251" w:history="1">
         <w:r>
           <w:rPr>
             <w:rStyle w:val="Hyperlink"/>
@@ -4627,7 +4713,7 @@
           <w:rPr>
             <w:webHidden/>
           </w:rPr>
-          <w:instrText xml:space="preserve"> PAGEREF _Toc409444957 \h </w:instrText>
+          <w:instrText xml:space="preserve"> PAGEREF _Toc409623251 \h </w:instrText>
         </w:r>
         <w:r>
           <w:rPr>
@@ -4664,7 +4750,7 @@
           <w:lang w:val="de-DE" w:eastAsia="de-DE"/>
         </w:rPr>
       </w:pPr>
-      <w:hyperlink w:anchor="_Toc409444958" w:history="1">
+      <w:hyperlink w:anchor="_Toc409623252" w:history="1">
         <w:r>
           <w:rPr>
             <w:rStyle w:val="Hyperlink"/>
@@ -4702,7 +4788,7 @@
           <w:rPr>
             <w:webHidden/>
           </w:rPr>
-          <w:instrText xml:space="preserve"> PAGEREF _Toc409444958 \h </w:instrText>
+          <w:instrText xml:space="preserve"> PAGEREF _Toc409623252 \h </w:instrText>
         </w:r>
         <w:r>
           <w:rPr>
@@ -4739,7 +4825,7 @@
           <w:lang w:val="de-DE" w:eastAsia="de-DE"/>
         </w:rPr>
       </w:pPr>
-      <w:hyperlink w:anchor="_Toc409444959" w:history="1">
+      <w:hyperlink w:anchor="_Toc409623253" w:history="1">
         <w:r>
           <w:rPr>
             <w:rStyle w:val="Hyperlink"/>
@@ -4777,7 +4863,7 @@
           <w:rPr>
             <w:webHidden/>
           </w:rPr>
-          <w:instrText xml:space="preserve"> PAGEREF _Toc409444959 \h </w:instrText>
+          <w:instrText xml:space="preserve"> PAGEREF _Toc409623253 \h </w:instrText>
         </w:r>
         <w:r>
           <w:rPr>
@@ -4832,7 +4918,7 @@
       <w:bookmarkStart w:id="5" w:name="_Ref110918054"/>
       <w:bookmarkStart w:id="6" w:name="_Ref110918062"/>
       <w:bookmarkStart w:id="7" w:name="_Toc156904969"/>
-      <w:bookmarkStart w:id="8" w:name="_Toc409444916"/>
+      <w:bookmarkStart w:id="8" w:name="_Toc409623210"/>
       <w:bookmarkStart w:id="9" w:name="_Ref445866633"/>
       <w:bookmarkStart w:id="10" w:name="_Ref446309835"/>
       <w:r>
@@ -4848,7 +4934,7 @@
       <w:pPr>
         <w:pStyle w:val="berschrift2"/>
       </w:pPr>
-      <w:bookmarkStart w:id="11" w:name="_Toc409444917"/>
+      <w:bookmarkStart w:id="11" w:name="_Toc409623211"/>
       <w:r>
         <w:t>System Overview</w:t>
       </w:r>
@@ -4866,7 +4952,7 @@
       <w:pPr>
         <w:pStyle w:val="berschrift2"/>
       </w:pPr>
-      <w:bookmarkStart w:id="12" w:name="_Toc409444918"/>
+      <w:bookmarkStart w:id="12" w:name="_Toc409623212"/>
       <w:r>
         <w:t>Component Overview</w:t>
       </w:r>
@@ -4885,7 +4971,21 @@
         <w:rPr>
           <w:snapToGrid w:val="0"/>
         </w:rPr>
-        <w:t xml:space="preserve">The EnhancedPositionService is a software component of the above mentioned </w:t>
+        <w:t xml:space="preserve">The </w:t>
+      </w:r>
+      <w:proofErr w:type="spellStart"/>
+      <w:r>
+        <w:rPr>
+          <w:snapToGrid w:val="0"/>
+        </w:rPr>
+        <w:t>EnhancedPositionService</w:t>
+      </w:r>
+      <w:proofErr w:type="spellEnd"/>
+      <w:r>
+        <w:rPr>
+          <w:snapToGrid w:val="0"/>
+        </w:rPr>
+        <w:t xml:space="preserve"> is a software component of the above mentioned </w:t>
       </w:r>
       <w:r>
         <w:t>GENIVI Software Platform</w:t>
@@ -4921,14 +5021,28 @@
         <w:rPr>
           <w:snapToGrid w:val="0"/>
         </w:rPr>
-        <w:t>To calculate the current vehicle position, data from a GNSS receiver (e.g. GPS data) and available vehicle sensors (e.g. gyroscope and wheel ticks) are taken into account (dead-reckoning). In this way the EnhancedPositionService can calculate the current position even on roads, where the GNSS signal is too weak (e.g. in a tunnel, or in a parking garage) or too inaccurate (e.g. in a city or in a canyon).</w:t>
+        <w:t xml:space="preserve">To calculate the current vehicle position, data from a GNSS receiver (e.g. GPS data) and available vehicle sensors (e.g. gyroscope and wheel ticks) are taken into account (dead-reckoning). In this way the </w:t>
+      </w:r>
+      <w:proofErr w:type="spellStart"/>
+      <w:r>
+        <w:rPr>
+          <w:snapToGrid w:val="0"/>
+        </w:rPr>
+        <w:t>EnhancedPositionService</w:t>
+      </w:r>
+      <w:proofErr w:type="spellEnd"/>
+      <w:r>
+        <w:rPr>
+          <w:snapToGrid w:val="0"/>
+        </w:rPr>
+        <w:t xml:space="preserve"> can calculate the current position even on roads, where the GNSS signal is too weak (e.g. in a tunnel, or in a parking garage) or too inaccurate (e.g. in a city or in a canyon).</w:t>
       </w:r>
     </w:p>
     <w:p>
       <w:pPr>
         <w:pStyle w:val="berschrift2"/>
       </w:pPr>
-      <w:bookmarkStart w:id="13" w:name="_Toc409444919"/>
+      <w:bookmarkStart w:id="13" w:name="_Toc409623213"/>
       <w:r>
         <w:t>Document Overview</w:t>
       </w:r>
@@ -4939,7 +5053,15 @@
         <w:pStyle w:val="Body"/>
       </w:pPr>
       <w:r>
-        <w:t>This document describes the architecture and the interface of the GENIVI EnhancedPositionService.</w:t>
+        <w:t xml:space="preserve">This document describes the architecture and the interface of the GENIVI </w:t>
+      </w:r>
+      <w:proofErr w:type="spellStart"/>
+      <w:r>
+        <w:t>EnhancedPositionService</w:t>
+      </w:r>
+      <w:proofErr w:type="spellEnd"/>
+      <w:r>
+        <w:t>.</w:t>
       </w:r>
     </w:p>
     <w:p>
@@ -4953,7 +5075,7 @@
       </w:pPr>
       <w:bookmarkStart w:id="14" w:name="_References"/>
       <w:bookmarkStart w:id="15" w:name="_Toc156904972"/>
-      <w:bookmarkStart w:id="16" w:name="_Toc409444920"/>
+      <w:bookmarkStart w:id="16" w:name="_Toc409623214"/>
       <w:bookmarkEnd w:id="14"/>
       <w:r>
         <w:lastRenderedPageBreak/>
@@ -5002,21 +5124,7 @@
         <w:rPr>
           <w:lang w:val="it-IT"/>
         </w:rPr>
-        <w:t xml:space="preserve"> – </w:t>
-      </w:r>
-      <w:proofErr w:type="spellStart"/>
-      <w:r>
-        <w:rPr>
-          <w:lang w:val="it-IT"/>
-        </w:rPr>
-        <w:t>Component</w:t>
-      </w:r>
-      <w:proofErr w:type="spellEnd"/>
-      <w:r>
-        <w:rPr>
-          <w:lang w:val="it-IT"/>
-        </w:rPr>
-        <w:t xml:space="preserve"> </w:t>
+        <w:t xml:space="preserve"> – Component </w:t>
       </w:r>
       <w:proofErr w:type="spellStart"/>
       <w:r>
@@ -5094,45 +5202,47 @@
         <w:rPr>
           <w:lang w:val="it-IT"/>
         </w:rPr>
-        <w:t xml:space="preserve"> – </w:t>
+        <w:t xml:space="preserve"> – Component </w:t>
       </w:r>
       <w:proofErr w:type="spellStart"/>
+      <w:proofErr w:type="gramStart"/>
       <w:r>
         <w:rPr>
           <w:lang w:val="it-IT"/>
         </w:rPr>
-        <w:t>Component</w:t>
+        <w:t>Specification</w:t>
       </w:r>
       <w:proofErr w:type="spellEnd"/>
       <w:r>
         <w:rPr>
           <w:lang w:val="it-IT"/>
         </w:rPr>
-        <w:t xml:space="preserve"> </w:t>
-      </w:r>
-      <w:proofErr w:type="spellStart"/>
-      <w:r>
-        <w:rPr>
+        <w:t>”  –</w:t>
+      </w:r>
+      <w:proofErr w:type="gramEnd"/>
+      <w:r>
+        <w:fldChar w:fldCharType="begin"/>
+      </w:r>
+      <w:r>
+        <w:instrText xml:space="preserve"> HYPERLINK "http://git.projects.genivi.org/?p=lbs/positioning.git;a=tree;f=sensors-service/doc" </w:instrText>
+      </w:r>
+      <w:r>
+        <w:fldChar w:fldCharType="separate"/>
+      </w:r>
+      <w:r>
+        <w:rPr>
+          <w:rStyle w:val="Hyperlink"/>
           <w:lang w:val="it-IT"/>
         </w:rPr>
-        <w:t>Specification</w:t>
-      </w:r>
-      <w:proofErr w:type="spellEnd"/>
-      <w:r>
-        <w:rPr>
+        <w:t>http://git.projects.genivi.org/?p=lbs/positioning.git;a=tree;f=sensors-service/doc</w:t>
+      </w:r>
+      <w:r>
+        <w:rPr>
+          <w:rStyle w:val="Hyperlink"/>
           <w:lang w:val="it-IT"/>
         </w:rPr>
-        <w:t>”  –</w:t>
-      </w:r>
-      <w:hyperlink r:id="rId17" w:history="1">
-        <w:r>
-          <w:rPr>
-            <w:rStyle w:val="Hyperlink"/>
-            <w:lang w:val="it-IT"/>
-          </w:rPr>
-          <w:t>http://git.projects.genivi.org/?p=lbs/positioning.git;a=tree;f=sensors-service/doc</w:t>
-        </w:r>
-      </w:hyperlink>
+        <w:fldChar w:fldCharType="end"/>
+      </w:r>
     </w:p>
     <w:p>
       <w:pPr>
@@ -5149,50 +5259,23 @@
         <w:rPr>
           <w:lang w:val="it-IT"/>
         </w:rPr>
-        <w:t xml:space="preserve">GENIVI UML </w:t>
-      </w:r>
-      <w:proofErr w:type="spellStart"/>
-      <w:r>
-        <w:rPr>
-          <w:lang w:val="it-IT"/>
-        </w:rPr>
-        <w:t>Model</w:t>
-      </w:r>
-      <w:proofErr w:type="spellEnd"/>
-      <w:r>
-        <w:rPr>
-          <w:lang w:val="it-IT"/>
-        </w:rPr>
-        <w:t xml:space="preserve"> - </w:t>
-      </w:r>
-      <w:r>
-        <w:fldChar w:fldCharType="begin"/>
-      </w:r>
-      <w:r>
-        <w:rPr>
-          <w:lang w:val="de-DE"/>
-        </w:rPr>
-        <w:instrText>HYPERLINK "https://svn.genivi.org/uml-model/genivi/trunk"</w:instrText>
-      </w:r>
-      <w:r>
-        <w:fldChar w:fldCharType="separate"/>
-      </w:r>
-      <w:r>
-        <w:rPr>
-          <w:rStyle w:val="Hyperlink"/>
-          <w:lang w:val="it-IT"/>
-        </w:rPr>
-        <w:t>https://svn.genivi.org/uml-model/genivi/trunk</w:t>
-      </w:r>
-      <w:r>
-        <w:fldChar w:fldCharType="end"/>
-      </w:r>
+        <w:t xml:space="preserve">GENIVI UML Model - </w:t>
+      </w:r>
+      <w:hyperlink r:id="rId17" w:history="1">
+        <w:r>
+          <w:rPr>
+            <w:rStyle w:val="Hyperlink"/>
+            <w:lang w:val="it-IT"/>
+          </w:rPr>
+          <w:t>https://svn.genivi.org/uml-model/genivi/trunk</w:t>
+        </w:r>
+      </w:hyperlink>
     </w:p>
     <w:p>
       <w:pPr>
         <w:pStyle w:val="berschrift1"/>
       </w:pPr>
-      <w:bookmarkStart w:id="18" w:name="_Toc409444921"/>
+      <w:bookmarkStart w:id="18" w:name="_Toc409623215"/>
       <w:r>
         <w:lastRenderedPageBreak/>
         <w:t>Glossary</w:t>
@@ -5211,7 +5294,7 @@
           <w:insideH w:val="single" w:sz="4" w:space="0" w:color="auto"/>
           <w:insideV w:val="single" w:sz="4" w:space="0" w:color="auto"/>
         </w:tblBorders>
-        <w:tblLook w:val="0000"/>
+        <w:tblLook w:val="0000" w:firstRow="0" w:lastRow="0" w:firstColumn="0" w:lastColumn="0" w:noHBand="0" w:noVBand="0"/>
       </w:tblPr>
       <w:tblGrid>
         <w:gridCol w:w="1202"/>
@@ -5544,7 +5627,15 @@
               <w:pStyle w:val="TableContents"/>
             </w:pPr>
             <w:r>
-              <w:t xml:space="preserve">Vehicle sensors are sensors used for positioning calculation which are located either in the vehicle itself or directly in the unit where the EnhancedPositionService is deployed. Examples are Gyroscopes, Accelerometers, </w:t>
+              <w:t xml:space="preserve">Vehicle sensors are sensors used for positioning calculation which are located either in the vehicle itself or directly in the unit where the </w:t>
+            </w:r>
+            <w:proofErr w:type="spellStart"/>
+            <w:r>
+              <w:t>EnhancedPositionService</w:t>
+            </w:r>
+            <w:proofErr w:type="spellEnd"/>
+            <w:r>
+              <w:t xml:space="preserve"> is deployed. Examples are Gyroscopes, Accelerometers, </w:t>
             </w:r>
             <w:proofErr w:type="gramStart"/>
             <w:r>
@@ -5679,7 +5770,7 @@
       <w:pPr>
         <w:pStyle w:val="berschrift1"/>
       </w:pPr>
-      <w:bookmarkStart w:id="21" w:name="_Toc409444922"/>
+      <w:bookmarkStart w:id="21" w:name="_Toc409623216"/>
       <w:r>
         <w:lastRenderedPageBreak/>
         <w:t>Requirements</w:t>
@@ -5697,7 +5788,21 @@
         <w:rPr>
           <w:lang w:eastAsia="ja-JP"/>
         </w:rPr>
-        <w:t xml:space="preserve">The requirements related to the EnhancedPositionService are located in the GENIVI UML model (see </w:t>
+        <w:t xml:space="preserve">The requirements related to the </w:t>
+      </w:r>
+      <w:proofErr w:type="spellStart"/>
+      <w:r>
+        <w:rPr>
+          <w:lang w:eastAsia="ja-JP"/>
+        </w:rPr>
+        <w:t>EnhancedPositionService</w:t>
+      </w:r>
+      <w:proofErr w:type="spellEnd"/>
+      <w:r>
+        <w:rPr>
+          <w:lang w:eastAsia="ja-JP"/>
+        </w:rPr>
+        <w:t xml:space="preserve"> are located in the GENIVI UML model (see </w:t>
       </w:r>
       <w:hyperlink w:anchor="_References" w:history="1">
         <w:r>
@@ -5742,7 +5847,7 @@
       <w:pPr>
         <w:pStyle w:val="berschrift1"/>
       </w:pPr>
-      <w:bookmarkStart w:id="22" w:name="_Toc409444923"/>
+      <w:bookmarkStart w:id="22" w:name="_Toc409623217"/>
       <w:r>
         <w:lastRenderedPageBreak/>
         <w:t>Constraints and Assumptions</w:t>
@@ -5767,7 +5872,7 @@
       <w:pPr>
         <w:pStyle w:val="berschrift1"/>
       </w:pPr>
-      <w:bookmarkStart w:id="23" w:name="_Toc409444924"/>
+      <w:bookmarkStart w:id="23" w:name="_Toc409623218"/>
       <w:r>
         <w:lastRenderedPageBreak/>
         <w:t>Architecture</w:t>
@@ -5795,7 +5900,7 @@
           <w:lang w:eastAsia="ja-JP"/>
         </w:rPr>
       </w:pPr>
-      <w:bookmarkStart w:id="24" w:name="_Toc409444925"/>
+      <w:bookmarkStart w:id="24" w:name="_Toc409623219"/>
       <w:r>
         <w:rPr>
           <w:lang w:eastAsia="ja-JP"/>
@@ -5819,7 +5924,23 @@
           <w:snapToGrid w:val="0"/>
           <w:lang w:eastAsia="ja-JP"/>
         </w:rPr>
-        <w:t>The following component diagram shows how the EnhancedPositionService interacts with other GENIVI components:</w:t>
+        <w:t xml:space="preserve">The following component diagram shows how the </w:t>
+      </w:r>
+      <w:proofErr w:type="spellStart"/>
+      <w:r>
+        <w:rPr>
+          <w:snapToGrid w:val="0"/>
+          <w:lang w:eastAsia="ja-JP"/>
+        </w:rPr>
+        <w:t>EnhancedPositionService</w:t>
+      </w:r>
+      <w:proofErr w:type="spellEnd"/>
+      <w:r>
+        <w:rPr>
+          <w:snapToGrid w:val="0"/>
+          <w:lang w:eastAsia="ja-JP"/>
+        </w:rPr>
+        <w:t xml:space="preserve"> interacts with other GENIVI components:</w:t>
       </w:r>
     </w:p>
     <w:p>
@@ -6005,7 +6126,7 @@
                     <a:blip r:embed="rId19" cstate="print">
                       <a:extLst>
                         <a:ext uri="{28A0092B-C50C-407E-A947-70E740481C1C}">
-                          <a14:useLocalDpi xmlns="" xmlns:wpc="http://schemas.microsoft.com/office/word/2010/wordprocessingCanvas" xmlns:mc="http://schemas.openxmlformats.org/markup-compatibility/2006" xmlns:o="urn:schemas-microsoft-com:office:office" xmlns:v="urn:schemas-microsoft-com:vml" xmlns:wp14="http://schemas.microsoft.com/office/word/2010/wordprocessingDrawing" xmlns:w10="urn:schemas-microsoft-com:office:word" xmlns:w="http://schemas.openxmlformats.org/wordprocessingml/2006/main" xmlns:w14="http://schemas.microsoft.com/office/word/2010/wordml" xmlns:w15="http://schemas.microsoft.com/office/word/2012/wordml" xmlns:wpg="http://schemas.microsoft.com/office/word/2010/wordprocessingGroup" xmlns:wpi="http://schemas.microsoft.com/office/word/2010/wordprocessingInk" xmlns:wps="http://schemas.microsoft.com/office/word/2010/wordprocessingShape" xmlns:a14="http://schemas.microsoft.com/office/drawing/2010/main" val="0"/>
+                          <a14:useLocalDpi xmlns:a14="http://schemas.microsoft.com/office/drawing/2010/main" val="0"/>
                         </a:ext>
                       </a:extLst>
                     </a:blip>
@@ -6041,7 +6162,7 @@
           <w:lang w:eastAsia="ja-JP"/>
         </w:rPr>
       </w:pPr>
-      <w:bookmarkStart w:id="25" w:name="_Toc409444926"/>
+      <w:bookmarkStart w:id="25" w:name="_Toc409623220"/>
       <w:r>
         <w:rPr>
           <w:lang w:eastAsia="ja-JP"/>
@@ -6062,7 +6183,21 @@
         <w:rPr>
           <w:lang w:eastAsia="ja-JP"/>
         </w:rPr>
-        <w:t>The EnhancedPositionService depends on the following GENIVI components:</w:t>
+        <w:t xml:space="preserve">The </w:t>
+      </w:r>
+      <w:proofErr w:type="spellStart"/>
+      <w:r>
+        <w:rPr>
+          <w:lang w:eastAsia="ja-JP"/>
+        </w:rPr>
+        <w:t>EnhancedPositionService</w:t>
+      </w:r>
+      <w:proofErr w:type="spellEnd"/>
+      <w:r>
+        <w:rPr>
+          <w:lang w:eastAsia="ja-JP"/>
+        </w:rPr>
+        <w:t xml:space="preserve"> depends on the following GENIVI components:</w:t>
       </w:r>
     </w:p>
     <w:p>
@@ -6150,7 +6285,7 @@
                     <a:blip r:embed="rId20" cstate="print">
                       <a:extLst>
                         <a:ext uri="{28A0092B-C50C-407E-A947-70E740481C1C}">
-                          <a14:useLocalDpi xmlns="" xmlns:wpc="http://schemas.microsoft.com/office/word/2010/wordprocessingCanvas" xmlns:mc="http://schemas.openxmlformats.org/markup-compatibility/2006" xmlns:o="urn:schemas-microsoft-com:office:office" xmlns:v="urn:schemas-microsoft-com:vml" xmlns:wp14="http://schemas.microsoft.com/office/word/2010/wordprocessingDrawing" xmlns:w10="urn:schemas-microsoft-com:office:word" xmlns:w="http://schemas.openxmlformats.org/wordprocessingml/2006/main" xmlns:w14="http://schemas.microsoft.com/office/word/2010/wordml" xmlns:w15="http://schemas.microsoft.com/office/word/2012/wordml" xmlns:wpg="http://schemas.microsoft.com/office/word/2010/wordprocessingGroup" xmlns:wpi="http://schemas.microsoft.com/office/word/2010/wordprocessingInk" xmlns:wps="http://schemas.microsoft.com/office/word/2010/wordprocessingShape" xmlns:a14="http://schemas.microsoft.com/office/drawing/2010/main" val="0"/>
+                          <a14:useLocalDpi xmlns:a14="http://schemas.microsoft.com/office/drawing/2010/main" val="0"/>
                         </a:ext>
                       </a:extLst>
                     </a:blip>
@@ -6200,7 +6335,7 @@
           <w:lang w:eastAsia="ja-JP"/>
         </w:rPr>
       </w:pPr>
-      <w:bookmarkStart w:id="26" w:name="_Toc409444927"/>
+      <w:bookmarkStart w:id="26" w:name="_Toc409623221"/>
       <w:r>
         <w:rPr>
           <w:lang w:eastAsia="ja-JP"/>
@@ -6220,21 +6355,21 @@
         <w:rPr>
           <w:lang w:eastAsia="ja-JP"/>
         </w:rPr>
-        <w:t xml:space="preserve">The following </w:t>
-      </w:r>
-      <w:proofErr w:type="gramStart"/>
-      <w:r>
-        <w:rPr>
-          <w:lang w:eastAsia="ja-JP"/>
-        </w:rPr>
-        <w:t>diagrams shows</w:t>
-      </w:r>
-      <w:proofErr w:type="gramEnd"/>
-      <w:r>
-        <w:rPr>
-          <w:lang w:eastAsia="ja-JP"/>
-        </w:rPr>
-        <w:t xml:space="preserve"> to which requirements and use cases realizations the EnhancedPositionService is traced to:</w:t>
+        <w:t xml:space="preserve">The following diagrams shows to which requirements and use cases realizations the </w:t>
+      </w:r>
+      <w:proofErr w:type="spellStart"/>
+      <w:r>
+        <w:rPr>
+          <w:lang w:eastAsia="ja-JP"/>
+        </w:rPr>
+        <w:t>EnhancedPositionService</w:t>
+      </w:r>
+      <w:proofErr w:type="spellEnd"/>
+      <w:r>
+        <w:rPr>
+          <w:lang w:eastAsia="ja-JP"/>
+        </w:rPr>
+        <w:t xml:space="preserve"> is traced to:</w:t>
       </w:r>
     </w:p>
     <w:p>
@@ -6270,7 +6405,7 @@
                     <a:blip r:embed="rId21" cstate="print">
                       <a:extLst>
                         <a:ext uri="{28A0092B-C50C-407E-A947-70E740481C1C}">
-                          <a14:useLocalDpi xmlns="" xmlns:wpc="http://schemas.microsoft.com/office/word/2010/wordprocessingCanvas" xmlns:mc="http://schemas.openxmlformats.org/markup-compatibility/2006" xmlns:o="urn:schemas-microsoft-com:office:office" xmlns:v="urn:schemas-microsoft-com:vml" xmlns:wp14="http://schemas.microsoft.com/office/word/2010/wordprocessingDrawing" xmlns:w10="urn:schemas-microsoft-com:office:word" xmlns:w="http://schemas.openxmlformats.org/wordprocessingml/2006/main" xmlns:w14="http://schemas.microsoft.com/office/word/2010/wordml" xmlns:w15="http://schemas.microsoft.com/office/word/2012/wordml" xmlns:wpg="http://schemas.microsoft.com/office/word/2010/wordprocessingGroup" xmlns:wpi="http://schemas.microsoft.com/office/word/2010/wordprocessingInk" xmlns:wps="http://schemas.microsoft.com/office/word/2010/wordprocessingShape" xmlns:a14="http://schemas.microsoft.com/office/drawing/2010/main" val="0"/>
+                          <a14:useLocalDpi xmlns:a14="http://schemas.microsoft.com/office/drawing/2010/main" val="0"/>
                         </a:ext>
                       </a:extLst>
                     </a:blip>
@@ -6328,7 +6463,8 @@
           <w:lang w:eastAsia="ja-JP"/>
         </w:rPr>
       </w:pPr>
-      <w:bookmarkStart w:id="27" w:name="_Toc409444928"/>
+      <w:bookmarkStart w:id="27" w:name="_Toc409623222"/>
+      <w:proofErr w:type="spellStart"/>
       <w:r>
         <w:rPr>
           <w:lang w:eastAsia="ja-JP"/>
@@ -6336,6 +6472,7 @@
         <w:t>EnhancedPositionService</w:t>
       </w:r>
       <w:bookmarkEnd w:id="27"/>
+      <w:proofErr w:type="spellEnd"/>
       <w:r>
         <w:rPr>
           <w:lang w:eastAsia="ja-JP"/>
@@ -6376,7 +6513,7 @@
                     <a:blip r:embed="rId22" cstate="print">
                       <a:extLst>
                         <a:ext uri="{28A0092B-C50C-407E-A947-70E740481C1C}">
-                          <a14:useLocalDpi xmlns="" xmlns:wpc="http://schemas.microsoft.com/office/word/2010/wordprocessingCanvas" xmlns:mc="http://schemas.openxmlformats.org/markup-compatibility/2006" xmlns:o="urn:schemas-microsoft-com:office:office" xmlns:v="urn:schemas-microsoft-com:vml" xmlns:wp14="http://schemas.microsoft.com/office/word/2010/wordprocessingDrawing" xmlns:w10="urn:schemas-microsoft-com:office:word" xmlns:w="http://schemas.openxmlformats.org/wordprocessingml/2006/main" xmlns:w14="http://schemas.microsoft.com/office/word/2010/wordml" xmlns:w15="http://schemas.microsoft.com/office/word/2012/wordml" xmlns:wpg="http://schemas.microsoft.com/office/word/2010/wordprocessingGroup" xmlns:wpi="http://schemas.microsoft.com/office/word/2010/wordprocessingInk" xmlns:wps="http://schemas.microsoft.com/office/word/2010/wordprocessingShape" xmlns:a14="http://schemas.microsoft.com/office/drawing/2010/main" val="0"/>
+                          <a14:useLocalDpi xmlns:a14="http://schemas.microsoft.com/office/drawing/2010/main" val="0"/>
                         </a:ext>
                       </a:extLst>
                     </a:blip>
@@ -6412,7 +6549,7 @@
           <w:lang w:eastAsia="ja-JP"/>
         </w:rPr>
       </w:pPr>
-      <w:bookmarkStart w:id="28" w:name="_Toc409444929"/>
+      <w:bookmarkStart w:id="28" w:name="_Toc409623223"/>
       <w:r>
         <w:rPr>
           <w:lang w:eastAsia="ja-JP"/>
@@ -6437,7 +6574,23 @@
           <w:snapToGrid w:val="0"/>
           <w:lang w:eastAsia="ja-JP"/>
         </w:rPr>
-        <w:t>The EnhancedPositionService is a software component that offers positioning information to client applications.</w:t>
+        <w:t xml:space="preserve">The </w:t>
+      </w:r>
+      <w:proofErr w:type="spellStart"/>
+      <w:r>
+        <w:rPr>
+          <w:snapToGrid w:val="0"/>
+          <w:lang w:eastAsia="ja-JP"/>
+        </w:rPr>
+        <w:t>EnhancedPositionService</w:t>
+      </w:r>
+      <w:proofErr w:type="spellEnd"/>
+      <w:r>
+        <w:rPr>
+          <w:snapToGrid w:val="0"/>
+          <w:lang w:eastAsia="ja-JP"/>
+        </w:rPr>
+        <w:t xml:space="preserve"> is a software component that offers positioning information to client applications.</w:t>
       </w:r>
     </w:p>
     <w:p>
@@ -6468,7 +6621,23 @@
           <w:snapToGrid w:val="0"/>
           <w:lang w:eastAsia="ja-JP"/>
         </w:rPr>
-        <w:t>To calculate the current vehicle position, data from a GNSS receiver (e.g. GPS data) and available vehicle sensors (e.g. gyroscope and wheel ticks) are taken into account (dead-reckoning). In this way the EnhancedPositionService can calculate the current position even on roads, where the GNSS signal is too weak (e.g. in a tunnel, or in a parking garage).</w:t>
+        <w:t xml:space="preserve">To calculate the current vehicle position, data from a GNSS receiver (e.g. GPS data) and available vehicle sensors (e.g. gyroscope and wheel ticks) are taken into account (dead-reckoning). In this way the </w:t>
+      </w:r>
+      <w:proofErr w:type="spellStart"/>
+      <w:r>
+        <w:rPr>
+          <w:snapToGrid w:val="0"/>
+          <w:lang w:eastAsia="ja-JP"/>
+        </w:rPr>
+        <w:t>EnhancedPositionService</w:t>
+      </w:r>
+      <w:proofErr w:type="spellEnd"/>
+      <w:r>
+        <w:rPr>
+          <w:snapToGrid w:val="0"/>
+          <w:lang w:eastAsia="ja-JP"/>
+        </w:rPr>
+        <w:t xml:space="preserve"> can calculate the current position even on roads, where the GNSS signal is too weak (e.g. in a tunnel, or in a parking garage).</w:t>
       </w:r>
     </w:p>
     <w:p>
@@ -6581,7 +6750,21 @@
         <w:rPr>
           <w:lang w:eastAsia="ja-JP"/>
         </w:rPr>
-        <w:t xml:space="preserve">The EnhancedPositionService will be typically implemented as a multi-client daemon with a D-Bus interface. </w:t>
+        <w:t xml:space="preserve">The </w:t>
+      </w:r>
+      <w:proofErr w:type="spellStart"/>
+      <w:r>
+        <w:rPr>
+          <w:lang w:eastAsia="ja-JP"/>
+        </w:rPr>
+        <w:t>EnhancedPositionService</w:t>
+      </w:r>
+      <w:proofErr w:type="spellEnd"/>
+      <w:r>
+        <w:rPr>
+          <w:lang w:eastAsia="ja-JP"/>
+        </w:rPr>
+        <w:t xml:space="preserve"> will be typically implemented as a multi-client daemon with a D-Bus interface. </w:t>
       </w:r>
     </w:p>
     <w:p>
@@ -6591,7 +6774,7 @@
           <w:lang w:eastAsia="ja-JP"/>
         </w:rPr>
       </w:pPr>
-      <w:bookmarkStart w:id="29" w:name="_Toc409444930"/>
+      <w:bookmarkStart w:id="29" w:name="_Toc409623224"/>
       <w:r>
         <w:rPr>
           <w:lang w:eastAsia="ja-JP"/>
@@ -6682,23 +6865,23 @@
           <w:snapToGrid w:val="0"/>
           <w:lang w:eastAsia="ja-JP"/>
         </w:rPr>
-        <w:t xml:space="preserve">: This interface offers </w:t>
-      </w:r>
-      <w:proofErr w:type="gramStart"/>
+        <w:t xml:space="preserve">: This interface offers methods that allows the </w:t>
+      </w:r>
+      <w:proofErr w:type="spellStart"/>
       <w:r>
         <w:rPr>
           <w:snapToGrid w:val="0"/>
           <w:lang w:eastAsia="ja-JP"/>
         </w:rPr>
-        <w:t>methods that allows</w:t>
-      </w:r>
-      <w:proofErr w:type="gramEnd"/>
+        <w:t>NavigationCore</w:t>
+      </w:r>
+      <w:proofErr w:type="spellEnd"/>
       <w:r>
         <w:rPr>
           <w:snapToGrid w:val="0"/>
           <w:lang w:eastAsia="ja-JP"/>
         </w:rPr>
-        <w:t xml:space="preserve"> the </w:t>
+        <w:t xml:space="preserve"> to provide a position feedback to the </w:t>
       </w:r>
       <w:proofErr w:type="spellStart"/>
       <w:r>
@@ -6706,7 +6889,7 @@
           <w:snapToGrid w:val="0"/>
           <w:lang w:eastAsia="ja-JP"/>
         </w:rPr>
-        <w:t>NavigationCore</w:t>
+        <w:t>EnhancedPositionService</w:t>
       </w:r>
       <w:proofErr w:type="spellEnd"/>
       <w:r>
@@ -6714,7 +6897,7 @@
           <w:snapToGrid w:val="0"/>
           <w:lang w:eastAsia="ja-JP"/>
         </w:rPr>
-        <w:t xml:space="preserve"> to provide a position feedback to the EnhancedPositionService. The component that implements the Position-Feedback interface requires the data provided by a ‘map </w:t>
+        <w:t xml:space="preserve">. The component that implements the Position-Feedback interface requires the data provided by a ‘map </w:t>
       </w:r>
       <w:proofErr w:type="gramStart"/>
       <w:r>
@@ -6818,7 +7001,7 @@
           <w:lang w:eastAsia="ja-JP"/>
         </w:rPr>
       </w:pPr>
-      <w:bookmarkStart w:id="30" w:name="_Toc409444931"/>
+      <w:bookmarkStart w:id="30" w:name="_Toc409623225"/>
       <w:r>
         <w:rPr>
           <w:lang w:eastAsia="ja-JP"/>
@@ -6944,7 +7127,7 @@
           <w:lang w:eastAsia="ja-JP"/>
         </w:rPr>
       </w:pPr>
-      <w:bookmarkStart w:id="31" w:name="_Toc409444932"/>
+      <w:bookmarkStart w:id="31" w:name="_Toc409623226"/>
       <w:proofErr w:type="spellStart"/>
       <w:r>
         <w:rPr>
@@ -6988,7 +7171,7 @@
                     <a:blip r:embed="rId23" cstate="print">
                       <a:extLst>
                         <a:ext uri="{28A0092B-C50C-407E-A947-70E740481C1C}">
-                          <a14:useLocalDpi xmlns="" xmlns:wpc="http://schemas.microsoft.com/office/word/2010/wordprocessingCanvas" xmlns:mc="http://schemas.openxmlformats.org/markup-compatibility/2006" xmlns:o="urn:schemas-microsoft-com:office:office" xmlns:v="urn:schemas-microsoft-com:vml" xmlns:wp14="http://schemas.microsoft.com/office/word/2010/wordprocessingDrawing" xmlns:w10="urn:schemas-microsoft-com:office:word" xmlns:w="http://schemas.openxmlformats.org/wordprocessingml/2006/main" xmlns:w14="http://schemas.microsoft.com/office/word/2010/wordml" xmlns:w15="http://schemas.microsoft.com/office/word/2012/wordml" xmlns:wpg="http://schemas.microsoft.com/office/word/2010/wordprocessingGroup" xmlns:wpi="http://schemas.microsoft.com/office/word/2010/wordprocessingInk" xmlns:wps="http://schemas.microsoft.com/office/word/2010/wordprocessingShape" xmlns:a14="http://schemas.microsoft.com/office/drawing/2010/main" val="0"/>
+                          <a14:useLocalDpi xmlns:a14="http://schemas.microsoft.com/office/drawing/2010/main" val="0"/>
                         </a:ext>
                       </a:extLst>
                     </a:blip>
@@ -7024,7 +7207,7 @@
           <w:lang w:eastAsia="ja-JP"/>
         </w:rPr>
       </w:pPr>
-      <w:bookmarkStart w:id="32" w:name="_Toc409444933"/>
+      <w:bookmarkStart w:id="32" w:name="_Toc409623227"/>
       <w:r>
         <w:rPr>
           <w:lang w:eastAsia="ja-JP"/>
@@ -7131,7 +7314,7 @@
           <w:lang w:eastAsia="ja-JP"/>
         </w:rPr>
       </w:pPr>
-      <w:bookmarkStart w:id="33" w:name="_Toc409444934"/>
+      <w:bookmarkStart w:id="33" w:name="_Toc409623228"/>
       <w:r>
         <w:rPr>
           <w:lang w:eastAsia="ja-JP"/>
@@ -7161,7 +7344,7 @@
           <w:lang w:eastAsia="ja-JP"/>
         </w:rPr>
       </w:pPr>
-      <w:bookmarkStart w:id="34" w:name="_Toc409444935"/>
+      <w:bookmarkStart w:id="34" w:name="_Toc409623229"/>
       <w:r>
         <w:rPr>
           <w:lang w:eastAsia="ja-JP"/>
@@ -7177,14 +7360,12 @@
           <w:lang w:eastAsia="ja-JP"/>
         </w:rPr>
       </w:pPr>
-      <w:proofErr w:type="gramStart"/>
       <w:r>
         <w:rPr>
           <w:lang w:eastAsia="ja-JP"/>
         </w:rPr>
         <w:t>None.</w:t>
       </w:r>
-      <w:proofErr w:type="gramEnd"/>
     </w:p>
     <w:p>
       <w:pPr>
@@ -7215,7 +7396,7 @@
           <w:lang w:eastAsia="ja-JP"/>
         </w:rPr>
       </w:pPr>
-      <w:bookmarkStart w:id="35" w:name="_Toc409444936"/>
+      <w:bookmarkStart w:id="35" w:name="_Toc409623230"/>
       <w:proofErr w:type="spellStart"/>
       <w:r>
         <w:rPr>
@@ -7259,7 +7440,7 @@
                     <a:blip r:embed="rId24" cstate="print">
                       <a:extLst>
                         <a:ext uri="{28A0092B-C50C-407E-A947-70E740481C1C}">
-                          <a14:useLocalDpi xmlns="" xmlns:wpc="http://schemas.microsoft.com/office/word/2010/wordprocessingCanvas" xmlns:mc="http://schemas.openxmlformats.org/markup-compatibility/2006" xmlns:o="urn:schemas-microsoft-com:office:office" xmlns:v="urn:schemas-microsoft-com:vml" xmlns:wp14="http://schemas.microsoft.com/office/word/2010/wordprocessingDrawing" xmlns:w10="urn:schemas-microsoft-com:office:word" xmlns:w="http://schemas.openxmlformats.org/wordprocessingml/2006/main" xmlns:w14="http://schemas.microsoft.com/office/word/2010/wordml" xmlns:w15="http://schemas.microsoft.com/office/word/2012/wordml" xmlns:wpg="http://schemas.microsoft.com/office/word/2010/wordprocessingGroup" xmlns:wpi="http://schemas.microsoft.com/office/word/2010/wordprocessingInk" xmlns:wps="http://schemas.microsoft.com/office/word/2010/wordprocessingShape" xmlns:a14="http://schemas.microsoft.com/office/drawing/2010/main" val="0"/>
+                          <a14:useLocalDpi xmlns:a14="http://schemas.microsoft.com/office/drawing/2010/main" val="0"/>
                         </a:ext>
                       </a:extLst>
                     </a:blip>
@@ -7295,7 +7476,7 @@
           <w:lang w:eastAsia="ja-JP"/>
         </w:rPr>
       </w:pPr>
-      <w:bookmarkStart w:id="36" w:name="_Toc409444937"/>
+      <w:bookmarkStart w:id="36" w:name="_Toc409623231"/>
       <w:r>
         <w:rPr>
           <w:lang w:eastAsia="ja-JP"/>
@@ -7412,7 +7593,7 @@
           <w:lang w:eastAsia="ja-JP"/>
         </w:rPr>
       </w:pPr>
-      <w:bookmarkStart w:id="37" w:name="_Toc409444938"/>
+      <w:bookmarkStart w:id="37" w:name="_Toc409623232"/>
       <w:r>
         <w:rPr>
           <w:lang w:eastAsia="ja-JP"/>
@@ -7442,7 +7623,7 @@
           <w:lang w:eastAsia="ja-JP"/>
         </w:rPr>
       </w:pPr>
-      <w:bookmarkStart w:id="38" w:name="_Toc409444939"/>
+      <w:bookmarkStart w:id="38" w:name="_Toc409623233"/>
       <w:r>
         <w:rPr>
           <w:lang w:eastAsia="ja-JP"/>
@@ -7458,14 +7639,12 @@
           <w:lang w:eastAsia="ja-JP"/>
         </w:rPr>
       </w:pPr>
-      <w:proofErr w:type="gramStart"/>
       <w:r>
         <w:rPr>
           <w:lang w:eastAsia="ja-JP"/>
         </w:rPr>
         <w:t>None.</w:t>
       </w:r>
-      <w:proofErr w:type="gramEnd"/>
     </w:p>
     <w:p>
       <w:pPr>
@@ -7479,7 +7658,7 @@
       <w:pPr>
         <w:pStyle w:val="berschrift1"/>
       </w:pPr>
-      <w:bookmarkStart w:id="39" w:name="_Toc409444940"/>
+      <w:bookmarkStart w:id="39" w:name="_Toc409623234"/>
       <w:r>
         <w:lastRenderedPageBreak/>
         <w:t>Collaboration</w:t>
@@ -7493,7 +7672,7 @@
           <w:lang w:eastAsia="ja-JP"/>
         </w:rPr>
       </w:pPr>
-      <w:bookmarkStart w:id="40" w:name="_Toc409444941"/>
+      <w:bookmarkStart w:id="40" w:name="_Toc409623235"/>
       <w:r>
         <w:rPr>
           <w:lang w:eastAsia="ja-JP"/>
@@ -7509,7 +7688,7 @@
           <w:lang w:eastAsia="ja-JP"/>
         </w:rPr>
       </w:pPr>
-      <w:bookmarkStart w:id="41" w:name="_Toc409444942"/>
+      <w:bookmarkStart w:id="41" w:name="_Toc409623236"/>
       <w:proofErr w:type="spellStart"/>
       <w:r>
         <w:rPr>
@@ -7587,7 +7766,7 @@
                     <a:blip r:embed="rId25" cstate="print">
                       <a:extLst>
                         <a:ext uri="{28A0092B-C50C-407E-A947-70E740481C1C}">
-                          <a14:useLocalDpi xmlns="" xmlns:wpc="http://schemas.microsoft.com/office/word/2010/wordprocessingCanvas" xmlns:mc="http://schemas.openxmlformats.org/markup-compatibility/2006" xmlns:o="urn:schemas-microsoft-com:office:office" xmlns:v="urn:schemas-microsoft-com:vml" xmlns:wp14="http://schemas.microsoft.com/office/word/2010/wordprocessingDrawing" xmlns:w10="urn:schemas-microsoft-com:office:word" xmlns:w="http://schemas.openxmlformats.org/wordprocessingml/2006/main" xmlns:w14="http://schemas.microsoft.com/office/word/2010/wordml" xmlns:w15="http://schemas.microsoft.com/office/word/2012/wordml" xmlns:wpg="http://schemas.microsoft.com/office/word/2010/wordprocessingGroup" xmlns:wpi="http://schemas.microsoft.com/office/word/2010/wordprocessingInk" xmlns:wps="http://schemas.microsoft.com/office/word/2010/wordprocessingShape" xmlns:a14="http://schemas.microsoft.com/office/drawing/2010/main" val="0"/>
+                          <a14:useLocalDpi xmlns:a14="http://schemas.microsoft.com/office/drawing/2010/main" val="0"/>
                         </a:ext>
                       </a:extLst>
                     </a:blip>
@@ -7637,7 +7816,7 @@
           <w:lang w:eastAsia="ja-JP"/>
         </w:rPr>
       </w:pPr>
-      <w:bookmarkStart w:id="42" w:name="_Toc409444943"/>
+      <w:bookmarkStart w:id="42" w:name="_Toc409623237"/>
       <w:proofErr w:type="spellStart"/>
       <w:r>
         <w:rPr>
@@ -7716,7 +7895,7 @@
                     <a:blip r:embed="rId26" cstate="print">
                       <a:extLst>
                         <a:ext uri="{28A0092B-C50C-407E-A947-70E740481C1C}">
-                          <a14:useLocalDpi xmlns="" xmlns:wpc="http://schemas.microsoft.com/office/word/2010/wordprocessingCanvas" xmlns:mc="http://schemas.openxmlformats.org/markup-compatibility/2006" xmlns:o="urn:schemas-microsoft-com:office:office" xmlns:v="urn:schemas-microsoft-com:vml" xmlns:wp14="http://schemas.microsoft.com/office/word/2010/wordprocessingDrawing" xmlns:w10="urn:schemas-microsoft-com:office:word" xmlns:w="http://schemas.openxmlformats.org/wordprocessingml/2006/main" xmlns:w14="http://schemas.microsoft.com/office/word/2010/wordml" xmlns:w15="http://schemas.microsoft.com/office/word/2012/wordml" xmlns:wpg="http://schemas.microsoft.com/office/word/2010/wordprocessingGroup" xmlns:wpi="http://schemas.microsoft.com/office/word/2010/wordprocessingInk" xmlns:wps="http://schemas.microsoft.com/office/word/2010/wordprocessingShape" xmlns:a14="http://schemas.microsoft.com/office/drawing/2010/main" val="0"/>
+                          <a14:useLocalDpi xmlns:a14="http://schemas.microsoft.com/office/drawing/2010/main" val="0"/>
                         </a:ext>
                       </a:extLst>
                     </a:blip>
@@ -7766,7 +7945,7 @@
           <w:lang w:eastAsia="ja-JP"/>
         </w:rPr>
       </w:pPr>
-      <w:bookmarkStart w:id="43" w:name="_Toc409444944"/>
+      <w:bookmarkStart w:id="43" w:name="_Toc409623238"/>
       <w:r>
         <w:rPr>
           <w:lang w:eastAsia="ja-JP"/>
@@ -7783,7 +7962,7 @@
           <w:lang w:eastAsia="ja-JP"/>
         </w:rPr>
       </w:pPr>
-      <w:bookmarkStart w:id="44" w:name="_Toc409444945"/>
+      <w:bookmarkStart w:id="44" w:name="_Toc409623239"/>
       <w:r>
         <w:rPr>
           <w:lang w:eastAsia="ja-JP"/>
@@ -7847,7 +8026,7 @@
                     <a:blip r:embed="rId27" cstate="print">
                       <a:extLst>
                         <a:ext uri="{28A0092B-C50C-407E-A947-70E740481C1C}">
-                          <a14:useLocalDpi xmlns="" xmlns:wpc="http://schemas.microsoft.com/office/word/2010/wordprocessingCanvas" xmlns:mc="http://schemas.openxmlformats.org/markup-compatibility/2006" xmlns:o="urn:schemas-microsoft-com:office:office" xmlns:v="urn:schemas-microsoft-com:vml" xmlns:wp14="http://schemas.microsoft.com/office/word/2010/wordprocessingDrawing" xmlns:w10="urn:schemas-microsoft-com:office:word" xmlns:w="http://schemas.openxmlformats.org/wordprocessingml/2006/main" xmlns:w14="http://schemas.microsoft.com/office/word/2010/wordml" xmlns:w15="http://schemas.microsoft.com/office/word/2012/wordml" xmlns:wpg="http://schemas.microsoft.com/office/word/2010/wordprocessingGroup" xmlns:wpi="http://schemas.microsoft.com/office/word/2010/wordprocessingInk" xmlns:wps="http://schemas.microsoft.com/office/word/2010/wordprocessingShape" xmlns:a14="http://schemas.microsoft.com/office/drawing/2010/main" val="0"/>
+                          <a14:useLocalDpi xmlns:a14="http://schemas.microsoft.com/office/drawing/2010/main" val="0"/>
                         </a:ext>
                       </a:extLst>
                     </a:blip>
@@ -7889,7 +8068,7 @@
         </w:rPr>
         <w:br w:type="page"/>
       </w:r>
-      <w:bookmarkStart w:id="45" w:name="_Toc409444946"/>
+      <w:bookmarkStart w:id="45" w:name="_Toc409623240"/>
       <w:r>
         <w:rPr>
           <w:lang w:eastAsia="ja-JP"/>
@@ -7906,7 +8085,7 @@
           <w:lang w:eastAsia="ja-JP"/>
         </w:rPr>
       </w:pPr>
-      <w:bookmarkStart w:id="46" w:name="_Toc409444947"/>
+      <w:bookmarkStart w:id="46" w:name="_Toc409623241"/>
       <w:r>
         <w:rPr>
           <w:lang w:eastAsia="ja-JP"/>
@@ -7969,7 +8148,7 @@
                     <a:blip r:embed="rId28" cstate="print">
                       <a:extLst>
                         <a:ext uri="{28A0092B-C50C-407E-A947-70E740481C1C}">
-                          <a14:useLocalDpi xmlns="" xmlns:wpc="http://schemas.microsoft.com/office/word/2010/wordprocessingCanvas" xmlns:mc="http://schemas.openxmlformats.org/markup-compatibility/2006" xmlns:o="urn:schemas-microsoft-com:office:office" xmlns:v="urn:schemas-microsoft-com:vml" xmlns:wp14="http://schemas.microsoft.com/office/word/2010/wordprocessingDrawing" xmlns:w10="urn:schemas-microsoft-com:office:word" xmlns:w="http://schemas.openxmlformats.org/wordprocessingml/2006/main" xmlns:w14="http://schemas.microsoft.com/office/word/2010/wordml" xmlns:w15="http://schemas.microsoft.com/office/word/2012/wordml" xmlns:wpg="http://schemas.microsoft.com/office/word/2010/wordprocessingGroup" xmlns:wpi="http://schemas.microsoft.com/office/word/2010/wordprocessingInk" xmlns:wps="http://schemas.microsoft.com/office/word/2010/wordprocessingShape" xmlns:a14="http://schemas.microsoft.com/office/drawing/2010/main" val="0"/>
+                          <a14:useLocalDpi xmlns:a14="http://schemas.microsoft.com/office/drawing/2010/main" val="0"/>
                         </a:ext>
                       </a:extLst>
                     </a:blip>
@@ -8019,7 +8198,7 @@
           <w:lang w:eastAsia="ja-JP"/>
         </w:rPr>
       </w:pPr>
-      <w:bookmarkStart w:id="47" w:name="_Toc409444948"/>
+      <w:bookmarkStart w:id="47" w:name="_Toc409623242"/>
       <w:r>
         <w:rPr>
           <w:lang w:eastAsia="ja-JP"/>
@@ -8035,7 +8214,7 @@
           <w:lang w:eastAsia="ja-JP"/>
         </w:rPr>
       </w:pPr>
-      <w:bookmarkStart w:id="48" w:name="_Toc409444949"/>
+      <w:bookmarkStart w:id="48" w:name="_Toc409623243"/>
       <w:r>
         <w:rPr>
           <w:lang w:eastAsia="ja-JP"/>
@@ -8099,7 +8278,7 @@
                     <a:blip r:embed="rId29" cstate="print">
                       <a:extLst>
                         <a:ext uri="{28A0092B-C50C-407E-A947-70E740481C1C}">
-                          <a14:useLocalDpi xmlns="" xmlns:wpc="http://schemas.microsoft.com/office/word/2010/wordprocessingCanvas" xmlns:mc="http://schemas.openxmlformats.org/markup-compatibility/2006" xmlns:o="urn:schemas-microsoft-com:office:office" xmlns:v="urn:schemas-microsoft-com:vml" xmlns:wp14="http://schemas.microsoft.com/office/word/2010/wordprocessingDrawing" xmlns:w10="urn:schemas-microsoft-com:office:word" xmlns:w="http://schemas.openxmlformats.org/wordprocessingml/2006/main" xmlns:w14="http://schemas.microsoft.com/office/word/2010/wordml" xmlns:w15="http://schemas.microsoft.com/office/word/2012/wordml" xmlns:wpg="http://schemas.microsoft.com/office/word/2010/wordprocessingGroup" xmlns:wpi="http://schemas.microsoft.com/office/word/2010/wordprocessingInk" xmlns:wps="http://schemas.microsoft.com/office/word/2010/wordprocessingShape" xmlns:a14="http://schemas.microsoft.com/office/drawing/2010/main" val="0"/>
+                          <a14:useLocalDpi xmlns:a14="http://schemas.microsoft.com/office/drawing/2010/main" val="0"/>
                         </a:ext>
                       </a:extLst>
                     </a:blip>
@@ -8132,7 +8311,7 @@
       <w:pPr>
         <w:pStyle w:val="berschrift1"/>
       </w:pPr>
-      <w:bookmarkStart w:id="49" w:name="_Toc409444950"/>
+      <w:bookmarkStart w:id="49" w:name="_Toc409623244"/>
       <w:r>
         <w:lastRenderedPageBreak/>
         <w:t>Implementation</w:t>
@@ -8154,7 +8333,7 @@
           <w:lang w:eastAsia="ja-JP"/>
         </w:rPr>
       </w:pPr>
-      <w:bookmarkStart w:id="50" w:name="_Toc409444951"/>
+      <w:bookmarkStart w:id="50" w:name="_Toc409623245"/>
       <w:r>
         <w:rPr>
           <w:lang w:eastAsia="ja-JP"/>
@@ -8221,7 +8400,7 @@
           <w:lang w:eastAsia="ja-JP"/>
         </w:rPr>
       </w:pPr>
-      <w:bookmarkStart w:id="51" w:name="_Toc409444952"/>
+      <w:bookmarkStart w:id="51" w:name="_Toc409623246"/>
       <w:r>
         <w:rPr>
           <w:lang w:eastAsia="ja-JP"/>
@@ -8263,7 +8442,7 @@
       <w:pPr>
         <w:pStyle w:val="berschrift2"/>
       </w:pPr>
-      <w:bookmarkStart w:id="52" w:name="_Toc409444953"/>
+      <w:bookmarkStart w:id="52" w:name="_Toc409623247"/>
       <w:r>
         <w:t>Test Plan</w:t>
       </w:r>
@@ -8292,7 +8471,7 @@
       <w:pPr>
         <w:pStyle w:val="berschrift1"/>
       </w:pPr>
-      <w:bookmarkStart w:id="53" w:name="_Toc409444954"/>
+      <w:bookmarkStart w:id="53" w:name="_Toc409623248"/>
       <w:r>
         <w:lastRenderedPageBreak/>
         <w:t>Interfaces</w:t>
@@ -8318,7 +8497,21 @@
         <w:rPr>
           <w:lang w:eastAsia="ja-JP"/>
         </w:rPr>
-        <w:t>The following pages describe the interfaces of the EnhancedPositionService.</w:t>
+        <w:t xml:space="preserve">The following pages describe the interfaces of the </w:t>
+      </w:r>
+      <w:proofErr w:type="spellStart"/>
+      <w:r>
+        <w:rPr>
+          <w:lang w:eastAsia="ja-JP"/>
+        </w:rPr>
+        <w:t>EnhancedPositionService</w:t>
+      </w:r>
+      <w:proofErr w:type="spellEnd"/>
+      <w:r>
+        <w:rPr>
+          <w:lang w:eastAsia="ja-JP"/>
+        </w:rPr>
+        <w:t>.</w:t>
       </w:r>
     </w:p>
     <w:p>
@@ -8335,7 +8528,7 @@
       </w:pPr>
       <w:bookmarkStart w:id="54" w:name="_Toc318106311"/>
       <w:bookmarkStart w:id="55" w:name="_Toc391907791"/>
-      <w:bookmarkStart w:id="56" w:name="_Toc409444955"/>
+      <w:bookmarkStart w:id="56" w:name="_Toc409623249"/>
       <w:r>
         <w:t>D-Bus</w:t>
       </w:r>
@@ -8345,7 +8538,15 @@
     </w:p>
     <w:p>
       <w:r>
-        <w:t>The EnhancedPositionService interfaces are D-Bus interfaces. They are defined using the D-Bus introspection data format, which is nothing but an IDL expressed in XML format.</w:t>
+        <w:t xml:space="preserve">The </w:t>
+      </w:r>
+      <w:proofErr w:type="spellStart"/>
+      <w:r>
+        <w:t>EnhancedPositionService</w:t>
+      </w:r>
+      <w:proofErr w:type="spellEnd"/>
+      <w:r>
+        <w:t xml:space="preserve"> interfaces are D-Bus interfaces. They are defined using the D-Bus introspection data format, which is nothing but an IDL expressed in XML format.</w:t>
       </w:r>
     </w:p>
     <w:p/>
@@ -8390,7 +8591,7 @@
       </w:pPr>
       <w:bookmarkStart w:id="57" w:name="_Toc318106312"/>
       <w:bookmarkStart w:id="58" w:name="_Toc391907792"/>
-      <w:bookmarkStart w:id="59" w:name="_Toc409444956"/>
+      <w:bookmarkStart w:id="59" w:name="_Toc409623250"/>
       <w:proofErr w:type="spellStart"/>
       <w:r>
         <w:t>Git</w:t>
@@ -8405,10 +8606,18 @@
     </w:p>
     <w:p>
       <w:r>
-        <w:t xml:space="preserve">The EnhancedPositionService interfaces can be found in the GENIVI </w:t>
+        <w:t xml:space="preserve">The </w:t>
       </w:r>
       <w:proofErr w:type="spellStart"/>
       <w:r>
+        <w:t>EnhancedPositionService</w:t>
+      </w:r>
+      <w:proofErr w:type="spellEnd"/>
+      <w:r>
+        <w:t xml:space="preserve"> interfaces can be found in the GENIVI </w:t>
+      </w:r>
+      <w:proofErr w:type="spellStart"/>
+      <w:r>
         <w:t>Git</w:t>
       </w:r>
       <w:proofErr w:type="spellEnd"/>
@@ -8431,7 +8640,7 @@
         <w:pStyle w:val="berschrift2"/>
       </w:pPr>
       <w:bookmarkStart w:id="60" w:name="_Toc391907793"/>
-      <w:bookmarkStart w:id="61" w:name="_Toc409444957"/>
+      <w:bookmarkStart w:id="61" w:name="_Toc409623251"/>
       <w:r>
         <w:t>Naming Conventions</w:t>
       </w:r>
@@ -8467,7 +8676,7 @@
         <w:tblW w:w="0" w:type="auto"/>
         <w:tblInd w:w="-5" w:type="dxa"/>
         <w:tblLayout w:type="fixed"/>
-        <w:tblLook w:val="0000"/>
+        <w:tblLook w:val="0000" w:firstRow="0" w:lastRow="0" w:firstColumn="0" w:lastColumn="0" w:noHBand="0" w:noVBand="0"/>
       </w:tblPr>
       <w:tblGrid>
         <w:gridCol w:w="3355"/>
@@ -8837,7 +9046,7 @@
       </w:pPr>
       <w:bookmarkStart w:id="62" w:name="_Toc319789769"/>
       <w:bookmarkStart w:id="63" w:name="_Toc391907794"/>
-      <w:bookmarkStart w:id="64" w:name="_Toc409444958"/>
+      <w:bookmarkStart w:id="64" w:name="_Toc409623252"/>
       <w:r>
         <w:t>Data Types Convention</w:t>
       </w:r>
@@ -8914,7 +9123,7 @@
         <w:tblW w:w="0" w:type="auto"/>
         <w:tblInd w:w="-5" w:type="dxa"/>
         <w:tblLayout w:type="fixed"/>
-        <w:tblLook w:val="0000"/>
+        <w:tblLook w:val="0000" w:firstRow="0" w:lastRow="0" w:firstColumn="0" w:lastColumn="0" w:noHBand="0" w:noVBand="0"/>
       </w:tblPr>
       <w:tblGrid>
         <w:gridCol w:w="3355"/>
@@ -9263,7 +9472,7 @@
         <w:ind w:left="578" w:hanging="578"/>
       </w:pPr>
       <w:bookmarkStart w:id="65" w:name="_Toc391907795"/>
-      <w:bookmarkStart w:id="66" w:name="_Toc409444959"/>
+      <w:bookmarkStart w:id="66" w:name="_Toc409623253"/>
       <w:r>
         <w:t>Errors</w:t>
       </w:r>
@@ -9276,7 +9485,7 @@
         <w:tblW w:w="0" w:type="auto"/>
         <w:tblInd w:w="-5" w:type="dxa"/>
         <w:tblLayout w:type="fixed"/>
-        <w:tblLook w:val="0000"/>
+        <w:tblLook w:val="0000" w:firstRow="0" w:lastRow="0" w:firstColumn="0" w:lastColumn="0" w:noHBand="0" w:noVBand="0"/>
       </w:tblPr>
       <w:tblGrid>
         <w:gridCol w:w="1831"/>
@@ -9960,7 +10169,7 @@
 </file>
 
 <file path=word/endnotes.xml><?xml version="1.0" encoding="utf-8"?>
-<w:endnotes xmlns:ve="http://schemas.openxmlformats.org/markup-compatibility/2006" xmlns:o="urn:schemas-microsoft-com:office:office" xmlns:r="http://schemas.openxmlformats.org/officeDocument/2006/relationships" xmlns:m="http://schemas.openxmlformats.org/officeDocument/2006/math" xmlns:v="urn:schemas-microsoft-com:vml" xmlns:wp="http://schemas.openxmlformats.org/drawingml/2006/wordprocessingDrawing" xmlns:w10="urn:schemas-microsoft-com:office:word" xmlns:w="http://schemas.openxmlformats.org/wordprocessingml/2006/main" xmlns:wne="http://schemas.microsoft.com/office/word/2006/wordml">
+<w:endnotes xmlns:wpc="http://schemas.microsoft.com/office/word/2010/wordprocessingCanvas" xmlns:mc="http://schemas.openxmlformats.org/markup-compatibility/2006" xmlns:o="urn:schemas-microsoft-com:office:office" xmlns:r="http://schemas.openxmlformats.org/officeDocument/2006/relationships" xmlns:m="http://schemas.openxmlformats.org/officeDocument/2006/math" xmlns:v="urn:schemas-microsoft-com:vml" xmlns:wp14="http://schemas.microsoft.com/office/word/2010/wordprocessingDrawing" xmlns:wp="http://schemas.openxmlformats.org/drawingml/2006/wordprocessingDrawing" xmlns:w10="urn:schemas-microsoft-com:office:word" xmlns:w="http://schemas.openxmlformats.org/wordprocessingml/2006/main" xmlns:w14="http://schemas.microsoft.com/office/word/2010/wordml" xmlns:w15="http://schemas.microsoft.com/office/word/2012/wordml" xmlns:wpg="http://schemas.microsoft.com/office/word/2010/wordprocessingGroup" xmlns:wpi="http://schemas.microsoft.com/office/word/2010/wordprocessingInk" xmlns:wne="http://schemas.microsoft.com/office/word/2006/wordml" xmlns:wps="http://schemas.microsoft.com/office/word/2010/wordprocessingShape" mc:Ignorable="w14 w15 wp14">
   <w:endnote w:type="separator" w:id="-1">
     <w:p>
       <w:r>
@@ -9979,7 +10188,7 @@
 </file>
 
 <file path=word/footer1.xml><?xml version="1.0" encoding="utf-8"?>
-<w:ftr xmlns:ve="http://schemas.openxmlformats.org/markup-compatibility/2006" xmlns:o="urn:schemas-microsoft-com:office:office" xmlns:r="http://schemas.openxmlformats.org/officeDocument/2006/relationships" xmlns:m="http://schemas.openxmlformats.org/officeDocument/2006/math" xmlns:v="urn:schemas-microsoft-com:vml" xmlns:wp="http://schemas.openxmlformats.org/drawingml/2006/wordprocessingDrawing" xmlns:w10="urn:schemas-microsoft-com:office:word" xmlns:w="http://schemas.openxmlformats.org/wordprocessingml/2006/main" xmlns:wne="http://schemas.microsoft.com/office/word/2006/wordml">
+<w:ftr xmlns:wpc="http://schemas.microsoft.com/office/word/2010/wordprocessingCanvas" xmlns:mc="http://schemas.openxmlformats.org/markup-compatibility/2006" xmlns:o="urn:schemas-microsoft-com:office:office" xmlns:r="http://schemas.openxmlformats.org/officeDocument/2006/relationships" xmlns:m="http://schemas.openxmlformats.org/officeDocument/2006/math" xmlns:v="urn:schemas-microsoft-com:vml" xmlns:wp14="http://schemas.microsoft.com/office/word/2010/wordprocessingDrawing" xmlns:wp="http://schemas.openxmlformats.org/drawingml/2006/wordprocessingDrawing" xmlns:w10="urn:schemas-microsoft-com:office:word" xmlns:w="http://schemas.openxmlformats.org/wordprocessingml/2006/main" xmlns:w14="http://schemas.microsoft.com/office/word/2010/wordml" xmlns:w15="http://schemas.microsoft.com/office/word/2012/wordml" xmlns:wpg="http://schemas.microsoft.com/office/word/2010/wordprocessingGroup" xmlns:wpi="http://schemas.microsoft.com/office/word/2010/wordprocessingInk" xmlns:wne="http://schemas.microsoft.com/office/word/2006/wordml" xmlns:wps="http://schemas.microsoft.com/office/word/2010/wordprocessingShape" mc:Ignorable="w14 w15 wp14">
   <w:tbl>
     <w:tblPr>
       <w:tblW w:w="0" w:type="auto"/>
@@ -9988,7 +10197,7 @@
         <w:top w:val="single" w:sz="4" w:space="0" w:color="auto"/>
       </w:tblBorders>
       <w:tblLayout w:type="fixed"/>
-      <w:tblLook w:val="0000"/>
+      <w:tblLook w:val="0000" w:firstRow="0" w:lastRow="0" w:firstColumn="0" w:lastColumn="0" w:noHBand="0" w:noVBand="0"/>
     </w:tblPr>
     <w:tblGrid>
       <w:gridCol w:w="1077"/>
@@ -10012,14 +10221,27 @@
           <w:r>
             <w:t xml:space="preserve">Page </w:t>
           </w:r>
-          <w:fldSimple w:instr=" PAGE ">
-            <w:r>
-              <w:rPr>
-                <w:noProof/>
-              </w:rPr>
-              <w:t>2</w:t>
-            </w:r>
-          </w:fldSimple>
+          <w:r>
+            <w:fldChar w:fldCharType="begin"/>
+          </w:r>
+          <w:r>
+            <w:instrText xml:space="preserve"> PAGE </w:instrText>
+          </w:r>
+          <w:r>
+            <w:fldChar w:fldCharType="separate"/>
+          </w:r>
+          <w:r>
+            <w:rPr>
+              <w:noProof/>
+            </w:rPr>
+            <w:t>2</w:t>
+          </w:r>
+          <w:r>
+            <w:rPr>
+              <w:noProof/>
+            </w:rPr>
+            <w:fldChar w:fldCharType="end"/>
+          </w:r>
         </w:p>
       </w:tc>
       <w:tc>
@@ -10041,14 +10263,27 @@
           <w:r>
             <w:t xml:space="preserve"> </w:t>
           </w:r>
-          <w:fldSimple w:instr=" DATE \@ &quot;yyyy&quot; \* MERGEFORMAT ">
-            <w:r>
-              <w:rPr>
-                <w:noProof/>
-              </w:rPr>
-              <w:t>2015</w:t>
-            </w:r>
-          </w:fldSimple>
+          <w:r>
+            <w:fldChar w:fldCharType="begin"/>
+          </w:r>
+          <w:r>
+            <w:instrText xml:space="preserve"> DATE \@ "yyyy" \* MERGEFORMAT </w:instrText>
+          </w:r>
+          <w:r>
+            <w:fldChar w:fldCharType="separate"/>
+          </w:r>
+          <w:r>
+            <w:rPr>
+              <w:noProof/>
+            </w:rPr>
+            <w:t>2015</w:t>
+          </w:r>
+          <w:r>
+            <w:rPr>
+              <w:noProof/>
+            </w:rPr>
+            <w:fldChar w:fldCharType="end"/>
+          </w:r>
           <w:r>
             <w:t>, The GENIVI Alliance. All rights reserved.</w:t>
           </w:r>
@@ -10089,7 +10324,7 @@
 </file>
 
 <file path=word/footer2.xml><?xml version="1.0" encoding="utf-8"?>
-<w:ftr xmlns:ve="http://schemas.openxmlformats.org/markup-compatibility/2006" xmlns:o="urn:schemas-microsoft-com:office:office" xmlns:r="http://schemas.openxmlformats.org/officeDocument/2006/relationships" xmlns:m="http://schemas.openxmlformats.org/officeDocument/2006/math" xmlns:v="urn:schemas-microsoft-com:vml" xmlns:wp="http://schemas.openxmlformats.org/drawingml/2006/wordprocessingDrawing" xmlns:w10="urn:schemas-microsoft-com:office:word" xmlns:w="http://schemas.openxmlformats.org/wordprocessingml/2006/main" xmlns:wne="http://schemas.microsoft.com/office/word/2006/wordml">
+<w:ftr xmlns:wpc="http://schemas.microsoft.com/office/word/2010/wordprocessingCanvas" xmlns:mc="http://schemas.openxmlformats.org/markup-compatibility/2006" xmlns:o="urn:schemas-microsoft-com:office:office" xmlns:r="http://schemas.openxmlformats.org/officeDocument/2006/relationships" xmlns:m="http://schemas.openxmlformats.org/officeDocument/2006/math" xmlns:v="urn:schemas-microsoft-com:vml" xmlns:wp14="http://schemas.microsoft.com/office/word/2010/wordprocessingDrawing" xmlns:wp="http://schemas.openxmlformats.org/drawingml/2006/wordprocessingDrawing" xmlns:w10="urn:schemas-microsoft-com:office:word" xmlns:w="http://schemas.openxmlformats.org/wordprocessingml/2006/main" xmlns:w14="http://schemas.microsoft.com/office/word/2010/wordml" xmlns:w15="http://schemas.microsoft.com/office/word/2012/wordml" xmlns:wpg="http://schemas.microsoft.com/office/word/2010/wordprocessingGroup" xmlns:wpi="http://schemas.microsoft.com/office/word/2010/wordprocessingInk" xmlns:wne="http://schemas.microsoft.com/office/word/2006/wordml" xmlns:wps="http://schemas.microsoft.com/office/word/2010/wordprocessingShape" mc:Ignorable="w14 w15 wp14">
   <w:p>
     <w:pPr>
       <w:pStyle w:val="Copyright"/>
@@ -10253,7 +10488,7 @@
 </file>
 
 <file path=word/footer3.xml><?xml version="1.0" encoding="utf-8"?>
-<w:ftr xmlns:ve="http://schemas.openxmlformats.org/markup-compatibility/2006" xmlns:o="urn:schemas-microsoft-com:office:office" xmlns:r="http://schemas.openxmlformats.org/officeDocument/2006/relationships" xmlns:m="http://schemas.openxmlformats.org/officeDocument/2006/math" xmlns:v="urn:schemas-microsoft-com:vml" xmlns:wp="http://schemas.openxmlformats.org/drawingml/2006/wordprocessingDrawing" xmlns:w10="urn:schemas-microsoft-com:office:word" xmlns:w="http://schemas.openxmlformats.org/wordprocessingml/2006/main" xmlns:wne="http://schemas.microsoft.com/office/word/2006/wordml">
+<w:ftr xmlns:wpc="http://schemas.microsoft.com/office/word/2010/wordprocessingCanvas" xmlns:mc="http://schemas.openxmlformats.org/markup-compatibility/2006" xmlns:o="urn:schemas-microsoft-com:office:office" xmlns:r="http://schemas.openxmlformats.org/officeDocument/2006/relationships" xmlns:m="http://schemas.openxmlformats.org/officeDocument/2006/math" xmlns:v="urn:schemas-microsoft-com:vml" xmlns:wp14="http://schemas.microsoft.com/office/word/2010/wordprocessingDrawing" xmlns:wp="http://schemas.openxmlformats.org/drawingml/2006/wordprocessingDrawing" xmlns:w10="urn:schemas-microsoft-com:office:word" xmlns:w="http://schemas.openxmlformats.org/wordprocessingml/2006/main" xmlns:w14="http://schemas.microsoft.com/office/word/2010/wordml" xmlns:w15="http://schemas.microsoft.com/office/word/2012/wordml" xmlns:wpg="http://schemas.microsoft.com/office/word/2010/wordprocessingGroup" xmlns:wpi="http://schemas.microsoft.com/office/word/2010/wordprocessingInk" xmlns:wne="http://schemas.microsoft.com/office/word/2006/wordml" xmlns:wps="http://schemas.microsoft.com/office/word/2010/wordprocessingShape" mc:Ignorable="w14 w15 wp14">
   <w:p>
     <w:pPr>
       <w:pStyle w:val="Copyright"/>
@@ -10261,25 +10496,51 @@
     <w:r>
       <w:t xml:space="preserve">Copyright </w:t>
     </w:r>
-    <w:fldSimple w:instr="symbol 227 \f &quot;Symbol&quot; \s 8">
-      <w:r>
-        <w:rPr>
-          <w:rFonts w:ascii="Symbol" w:hAnsi="Symbol"/>
-        </w:rPr>
-        <w:t>„</w:t>
-      </w:r>
-    </w:fldSimple>
+    <w:r>
+      <w:fldChar w:fldCharType="begin"/>
+    </w:r>
+    <w:r>
+      <w:instrText>symbol 227 \f "Symbol" \s 8</w:instrText>
+    </w:r>
+    <w:r>
+      <w:fldChar w:fldCharType="separate"/>
+    </w:r>
+    <w:r>
+      <w:rPr>
+        <w:rFonts w:ascii="Symbol" w:hAnsi="Symbol"/>
+      </w:rPr>
+      <w:t>„</w:t>
+    </w:r>
+    <w:r>
+      <w:rPr>
+        <w:rFonts w:ascii="Symbol" w:hAnsi="Symbol"/>
+      </w:rPr>
+      <w:fldChar w:fldCharType="end"/>
+    </w:r>
     <w:r>
       <w:t xml:space="preserve"> </w:t>
     </w:r>
-    <w:fldSimple w:instr=" DATE \@ &quot;yyyy&quot; \* MERGEFORMAT ">
-      <w:r>
-        <w:rPr>
-          <w:noProof/>
-        </w:rPr>
-        <w:t>2015</w:t>
-      </w:r>
-    </w:fldSimple>
+    <w:r>
+      <w:fldChar w:fldCharType="begin"/>
+    </w:r>
+    <w:r>
+      <w:instrText xml:space="preserve"> DATE \@ "yyyy" \* MERGEFORMAT </w:instrText>
+    </w:r>
+    <w:r>
+      <w:fldChar w:fldCharType="separate"/>
+    </w:r>
+    <w:r>
+      <w:rPr>
+        <w:noProof/>
+      </w:rPr>
+      <w:t>2015</w:t>
+    </w:r>
+    <w:r>
+      <w:rPr>
+        <w:noProof/>
+      </w:rPr>
+      <w:fldChar w:fldCharType="end"/>
+    </w:r>
     <w:r>
       <w:t xml:space="preserve"> by the GENIVI Alliance. </w:t>
     </w:r>
@@ -10331,7 +10592,7 @@
 </file>
 
 <file path=word/footer4.xml><?xml version="1.0" encoding="utf-8"?>
-<w:ftr xmlns:ve="http://schemas.openxmlformats.org/markup-compatibility/2006" xmlns:o="urn:schemas-microsoft-com:office:office" xmlns:r="http://schemas.openxmlformats.org/officeDocument/2006/relationships" xmlns:m="http://schemas.openxmlformats.org/officeDocument/2006/math" xmlns:v="urn:schemas-microsoft-com:vml" xmlns:wp="http://schemas.openxmlformats.org/drawingml/2006/wordprocessingDrawing" xmlns:w10="urn:schemas-microsoft-com:office:word" xmlns:w="http://schemas.openxmlformats.org/wordprocessingml/2006/main" xmlns:wne="http://schemas.microsoft.com/office/word/2006/wordml">
+<w:ftr xmlns:wpc="http://schemas.microsoft.com/office/word/2010/wordprocessingCanvas" xmlns:mc="http://schemas.openxmlformats.org/markup-compatibility/2006" xmlns:o="urn:schemas-microsoft-com:office:office" xmlns:r="http://schemas.openxmlformats.org/officeDocument/2006/relationships" xmlns:m="http://schemas.openxmlformats.org/officeDocument/2006/math" xmlns:v="urn:schemas-microsoft-com:vml" xmlns:wp14="http://schemas.microsoft.com/office/word/2010/wordprocessingDrawing" xmlns:wp="http://schemas.openxmlformats.org/drawingml/2006/wordprocessingDrawing" xmlns:w10="urn:schemas-microsoft-com:office:word" xmlns:w="http://schemas.openxmlformats.org/wordprocessingml/2006/main" xmlns:w14="http://schemas.microsoft.com/office/word/2010/wordml" xmlns:w15="http://schemas.microsoft.com/office/word/2012/wordml" xmlns:wpg="http://schemas.microsoft.com/office/word/2010/wordprocessingGroup" xmlns:wpi="http://schemas.microsoft.com/office/word/2010/wordprocessingInk" xmlns:wne="http://schemas.microsoft.com/office/word/2006/wordml" xmlns:wps="http://schemas.microsoft.com/office/word/2010/wordprocessingShape" mc:Ignorable="w14 w15 wp14">
   <w:tbl>
     <w:tblPr>
       <w:tblW w:w="5000" w:type="pct"/>
@@ -10343,7 +10604,7 @@
         <w:left w:w="0" w:type="dxa"/>
         <w:right w:w="0" w:type="dxa"/>
       </w:tblCellMar>
-      <w:tblLook w:val="0000"/>
+      <w:tblLook w:val="0000" w:firstRow="0" w:lastRow="0" w:firstColumn="0" w:lastColumn="0" w:noHBand="0" w:noVBand="0"/>
     </w:tblPr>
     <w:tblGrid>
       <w:gridCol w:w="851"/>
@@ -10494,14 +10755,27 @@
           <w:r>
             <w:t xml:space="preserve">Page </w:t>
           </w:r>
-          <w:fldSimple w:instr=" PAGE ">
-            <w:r>
-              <w:rPr>
-                <w:noProof/>
-              </w:rPr>
-              <w:t>4</w:t>
-            </w:r>
-          </w:fldSimple>
+          <w:r>
+            <w:fldChar w:fldCharType="begin"/>
+          </w:r>
+          <w:r>
+            <w:instrText xml:space="preserve"> PAGE </w:instrText>
+          </w:r>
+          <w:r>
+            <w:fldChar w:fldCharType="separate"/>
+          </w:r>
+          <w:r>
+            <w:rPr>
+              <w:noProof/>
+            </w:rPr>
+            <w:t>ii</w:t>
+          </w:r>
+          <w:r>
+            <w:rPr>
+              <w:noProof/>
+            </w:rPr>
+            <w:fldChar w:fldCharType="end"/>
+          </w:r>
         </w:p>
       </w:tc>
     </w:tr>
@@ -10515,7 +10789,7 @@
 </file>
 
 <file path=word/footer5.xml><?xml version="1.0" encoding="utf-8"?>
-<w:ftr xmlns:ve="http://schemas.openxmlformats.org/markup-compatibility/2006" xmlns:o="urn:schemas-microsoft-com:office:office" xmlns:r="http://schemas.openxmlformats.org/officeDocument/2006/relationships" xmlns:m="http://schemas.openxmlformats.org/officeDocument/2006/math" xmlns:v="urn:schemas-microsoft-com:vml" xmlns:wp="http://schemas.openxmlformats.org/drawingml/2006/wordprocessingDrawing" xmlns:w10="urn:schemas-microsoft-com:office:word" xmlns:w="http://schemas.openxmlformats.org/wordprocessingml/2006/main" xmlns:wne="http://schemas.microsoft.com/office/word/2006/wordml">
+<w:ftr xmlns:wpc="http://schemas.microsoft.com/office/word/2010/wordprocessingCanvas" xmlns:mc="http://schemas.openxmlformats.org/markup-compatibility/2006" xmlns:o="urn:schemas-microsoft-com:office:office" xmlns:r="http://schemas.openxmlformats.org/officeDocument/2006/relationships" xmlns:m="http://schemas.openxmlformats.org/officeDocument/2006/math" xmlns:v="urn:schemas-microsoft-com:vml" xmlns:wp14="http://schemas.microsoft.com/office/word/2010/wordprocessingDrawing" xmlns:wp="http://schemas.openxmlformats.org/drawingml/2006/wordprocessingDrawing" xmlns:w10="urn:schemas-microsoft-com:office:word" xmlns:w="http://schemas.openxmlformats.org/wordprocessingml/2006/main" xmlns:w14="http://schemas.microsoft.com/office/word/2010/wordml" xmlns:w15="http://schemas.microsoft.com/office/word/2012/wordml" xmlns:wpg="http://schemas.microsoft.com/office/word/2010/wordprocessingGroup" xmlns:wpi="http://schemas.microsoft.com/office/word/2010/wordprocessingInk" xmlns:wne="http://schemas.microsoft.com/office/word/2006/wordml" xmlns:wps="http://schemas.microsoft.com/office/word/2010/wordprocessingShape" mc:Ignorable="w14 w15 wp14">
   <w:tbl>
     <w:tblPr>
       <w:tblW w:w="0" w:type="auto"/>
@@ -10524,7 +10798,7 @@
         <w:top w:val="single" w:sz="4" w:space="0" w:color="auto"/>
       </w:tblBorders>
       <w:tblLayout w:type="fixed"/>
-      <w:tblLook w:val="0000"/>
+      <w:tblLook w:val="0000" w:firstRow="0" w:lastRow="0" w:firstColumn="0" w:lastColumn="0" w:noHBand="0" w:noVBand="0"/>
     </w:tblPr>
     <w:tblGrid>
       <w:gridCol w:w="1077"/>
@@ -10548,14 +10822,27 @@
           <w:r>
             <w:t xml:space="preserve">Page </w:t>
           </w:r>
-          <w:fldSimple w:instr=" PAGE ">
-            <w:r>
-              <w:rPr>
-                <w:noProof/>
-              </w:rPr>
-              <w:t>10</w:t>
-            </w:r>
-          </w:fldSimple>
+          <w:r>
+            <w:fldChar w:fldCharType="begin"/>
+          </w:r>
+          <w:r>
+            <w:instrText xml:space="preserve"> PAGE </w:instrText>
+          </w:r>
+          <w:r>
+            <w:fldChar w:fldCharType="separate"/>
+          </w:r>
+          <w:r>
+            <w:rPr>
+              <w:noProof/>
+            </w:rPr>
+            <w:t>10</w:t>
+          </w:r>
+          <w:r>
+            <w:rPr>
+              <w:noProof/>
+            </w:rPr>
+            <w:fldChar w:fldCharType="end"/>
+          </w:r>
         </w:p>
       </w:tc>
       <w:tc>
@@ -10577,14 +10864,27 @@
           <w:r>
             <w:t xml:space="preserve"> </w:t>
           </w:r>
-          <w:fldSimple w:instr=" DATE \@ &quot;yyyy&quot; \* MERGEFORMAT ">
-            <w:r>
-              <w:rPr>
-                <w:noProof/>
-              </w:rPr>
-              <w:t>2015</w:t>
-            </w:r>
-          </w:fldSimple>
+          <w:r>
+            <w:fldChar w:fldCharType="begin"/>
+          </w:r>
+          <w:r>
+            <w:instrText xml:space="preserve"> DATE \@ "yyyy" \* MERGEFORMAT </w:instrText>
+          </w:r>
+          <w:r>
+            <w:fldChar w:fldCharType="separate"/>
+          </w:r>
+          <w:r>
+            <w:rPr>
+              <w:noProof/>
+            </w:rPr>
+            <w:t>2015</w:t>
+          </w:r>
+          <w:r>
+            <w:rPr>
+              <w:noProof/>
+            </w:rPr>
+            <w:fldChar w:fldCharType="end"/>
+          </w:r>
           <w:r>
             <w:t>, The GENIVI Alliance. All rights reserved.</w:t>
           </w:r>
@@ -10625,7 +10925,7 @@
 </file>
 
 <file path=word/footer6.xml><?xml version="1.0" encoding="utf-8"?>
-<w:ftr xmlns:ve="http://schemas.openxmlformats.org/markup-compatibility/2006" xmlns:o="urn:schemas-microsoft-com:office:office" xmlns:r="http://schemas.openxmlformats.org/officeDocument/2006/relationships" xmlns:m="http://schemas.openxmlformats.org/officeDocument/2006/math" xmlns:v="urn:schemas-microsoft-com:vml" xmlns:wp="http://schemas.openxmlformats.org/drawingml/2006/wordprocessingDrawing" xmlns:w10="urn:schemas-microsoft-com:office:word" xmlns:w="http://schemas.openxmlformats.org/wordprocessingml/2006/main" xmlns:wne="http://schemas.microsoft.com/office/word/2006/wordml">
+<w:ftr xmlns:wpc="http://schemas.microsoft.com/office/word/2010/wordprocessingCanvas" xmlns:mc="http://schemas.openxmlformats.org/markup-compatibility/2006" xmlns:o="urn:schemas-microsoft-com:office:office" xmlns:r="http://schemas.openxmlformats.org/officeDocument/2006/relationships" xmlns:m="http://schemas.openxmlformats.org/officeDocument/2006/math" xmlns:v="urn:schemas-microsoft-com:vml" xmlns:wp14="http://schemas.microsoft.com/office/word/2010/wordprocessingDrawing" xmlns:wp="http://schemas.openxmlformats.org/drawingml/2006/wordprocessingDrawing" xmlns:w10="urn:schemas-microsoft-com:office:word" xmlns:w="http://schemas.openxmlformats.org/wordprocessingml/2006/main" xmlns:w14="http://schemas.microsoft.com/office/word/2010/wordml" xmlns:w15="http://schemas.microsoft.com/office/word/2012/wordml" xmlns:wpg="http://schemas.microsoft.com/office/word/2010/wordprocessingGroup" xmlns:wpi="http://schemas.microsoft.com/office/word/2010/wordprocessingInk" xmlns:wne="http://schemas.microsoft.com/office/word/2006/wordml" xmlns:wps="http://schemas.microsoft.com/office/word/2010/wordprocessingShape" mc:Ignorable="w14 w15 wp14">
   <w:p>
     <w:pPr>
       <w:pStyle w:val="Copyright"/>
@@ -10633,25 +10933,51 @@
     <w:r>
       <w:t xml:space="preserve">Copyright </w:t>
     </w:r>
-    <w:fldSimple w:instr="symbol 227 \f &quot;Symbol&quot; \s 8">
-      <w:r>
-        <w:rPr>
-          <w:rFonts w:ascii="Symbol" w:hAnsi="Symbol"/>
-        </w:rPr>
-        <w:t>„</w:t>
-      </w:r>
-    </w:fldSimple>
+    <w:r>
+      <w:fldChar w:fldCharType="begin"/>
+    </w:r>
+    <w:r>
+      <w:instrText>symbol 227 \f "Symbol" \s 8</w:instrText>
+    </w:r>
+    <w:r>
+      <w:fldChar w:fldCharType="separate"/>
+    </w:r>
+    <w:r>
+      <w:rPr>
+        <w:rFonts w:ascii="Symbol" w:hAnsi="Symbol"/>
+      </w:rPr>
+      <w:t>„</w:t>
+    </w:r>
+    <w:r>
+      <w:rPr>
+        <w:rFonts w:ascii="Symbol" w:hAnsi="Symbol"/>
+      </w:rPr>
+      <w:fldChar w:fldCharType="end"/>
+    </w:r>
     <w:r>
       <w:t xml:space="preserve"> 1996-</w:t>
     </w:r>
-    <w:fldSimple w:instr=" DATE \@ &quot;yyyy&quot; \* MERGEFORMAT ">
-      <w:r>
-        <w:rPr>
-          <w:noProof/>
-        </w:rPr>
-        <w:t>2015</w:t>
-      </w:r>
-    </w:fldSimple>
+    <w:r>
+      <w:fldChar w:fldCharType="begin"/>
+    </w:r>
+    <w:r>
+      <w:instrText xml:space="preserve"> DATE \@ "yyyy" \* MERGEFORMAT </w:instrText>
+    </w:r>
+    <w:r>
+      <w:fldChar w:fldCharType="separate"/>
+    </w:r>
+    <w:r>
+      <w:rPr>
+        <w:noProof/>
+      </w:rPr>
+      <w:t>2015</w:t>
+    </w:r>
+    <w:r>
+      <w:rPr>
+        <w:noProof/>
+      </w:rPr>
+      <w:fldChar w:fldCharType="end"/>
+    </w:r>
     <w:r>
       <w:t xml:space="preserve"> by the GENIVI Alliance. </w:t>
     </w:r>
@@ -10703,7 +11029,7 @@
 </file>
 
 <file path=word/footnotes.xml><?xml version="1.0" encoding="utf-8"?>
-<w:footnotes xmlns:ve="http://schemas.openxmlformats.org/markup-compatibility/2006" xmlns:o="urn:schemas-microsoft-com:office:office" xmlns:r="http://schemas.openxmlformats.org/officeDocument/2006/relationships" xmlns:m="http://schemas.openxmlformats.org/officeDocument/2006/math" xmlns:v="urn:schemas-microsoft-com:vml" xmlns:wp="http://schemas.openxmlformats.org/drawingml/2006/wordprocessingDrawing" xmlns:w10="urn:schemas-microsoft-com:office:word" xmlns:w="http://schemas.openxmlformats.org/wordprocessingml/2006/main" xmlns:wne="http://schemas.microsoft.com/office/word/2006/wordml">
+<w:footnotes xmlns:wpc="http://schemas.microsoft.com/office/word/2010/wordprocessingCanvas" xmlns:mc="http://schemas.openxmlformats.org/markup-compatibility/2006" xmlns:o="urn:schemas-microsoft-com:office:office" xmlns:r="http://schemas.openxmlformats.org/officeDocument/2006/relationships" xmlns:m="http://schemas.openxmlformats.org/officeDocument/2006/math" xmlns:v="urn:schemas-microsoft-com:vml" xmlns:wp14="http://schemas.microsoft.com/office/word/2010/wordprocessingDrawing" xmlns:wp="http://schemas.openxmlformats.org/drawingml/2006/wordprocessingDrawing" xmlns:w10="urn:schemas-microsoft-com:office:word" xmlns:w="http://schemas.openxmlformats.org/wordprocessingml/2006/main" xmlns:w14="http://schemas.microsoft.com/office/word/2010/wordml" xmlns:w15="http://schemas.microsoft.com/office/word/2012/wordml" xmlns:wpg="http://schemas.microsoft.com/office/word/2010/wordprocessingGroup" xmlns:wpi="http://schemas.microsoft.com/office/word/2010/wordprocessingInk" xmlns:wne="http://schemas.microsoft.com/office/word/2006/wordml" xmlns:wps="http://schemas.microsoft.com/office/word/2010/wordprocessingShape" mc:Ignorable="w14 w15 wp14">
   <w:footnote w:type="separator" w:id="-1">
     <w:p>
       <w:r>
@@ -10725,7 +11051,7 @@
 </file>
 
 <file path=word/header1.xml><?xml version="1.0" encoding="utf-8"?>
-<w:hdr xmlns:ve="http://schemas.openxmlformats.org/markup-compatibility/2006" xmlns:o="urn:schemas-microsoft-com:office:office" xmlns:r="http://schemas.openxmlformats.org/officeDocument/2006/relationships" xmlns:m="http://schemas.openxmlformats.org/officeDocument/2006/math" xmlns:v="urn:schemas-microsoft-com:vml" xmlns:wp="http://schemas.openxmlformats.org/drawingml/2006/wordprocessingDrawing" xmlns:w10="urn:schemas-microsoft-com:office:word" xmlns:w="http://schemas.openxmlformats.org/wordprocessingml/2006/main" xmlns:wne="http://schemas.microsoft.com/office/word/2006/wordml">
+<w:hdr xmlns:wpc="http://schemas.microsoft.com/office/word/2010/wordprocessingCanvas" xmlns:mc="http://schemas.openxmlformats.org/markup-compatibility/2006" xmlns:o="urn:schemas-microsoft-com:office:office" xmlns:r="http://schemas.openxmlformats.org/officeDocument/2006/relationships" xmlns:m="http://schemas.openxmlformats.org/officeDocument/2006/math" xmlns:v="urn:schemas-microsoft-com:vml" xmlns:wp14="http://schemas.microsoft.com/office/word/2010/wordprocessingDrawing" xmlns:wp="http://schemas.openxmlformats.org/drawingml/2006/wordprocessingDrawing" xmlns:w10="urn:schemas-microsoft-com:office:word" xmlns:w="http://schemas.openxmlformats.org/wordprocessingml/2006/main" xmlns:w14="http://schemas.microsoft.com/office/word/2010/wordml" xmlns:w15="http://schemas.microsoft.com/office/word/2012/wordml" xmlns:wpg="http://schemas.microsoft.com/office/word/2010/wordprocessingGroup" xmlns:wpi="http://schemas.microsoft.com/office/word/2010/wordprocessingInk" xmlns:wne="http://schemas.microsoft.com/office/word/2006/wordml" xmlns:wps="http://schemas.microsoft.com/office/word/2010/wordprocessingShape" mc:Ignorable="w14 w15 wp14">
   <w:tbl>
     <w:tblPr>
       <w:tblW w:w="0" w:type="auto"/>
@@ -10738,7 +11064,7 @@
         <w:left w:w="115" w:type="dxa"/>
         <w:right w:w="115" w:type="dxa"/>
       </w:tblCellMar>
-      <w:tblLook w:val="0000"/>
+      <w:tblLook w:val="0000" w:firstRow="0" w:lastRow="0" w:firstColumn="0" w:lastColumn="0" w:noHBand="0" w:noVBand="0"/>
     </w:tblPr>
     <w:tblGrid>
       <w:gridCol w:w="4435"/>
@@ -10768,9 +11094,11 @@
           <w:r>
             <w:fldChar w:fldCharType="separate"/>
           </w:r>
+          <w:proofErr w:type="spellStart"/>
           <w:r>
             <w:t>EnhancedPositionService</w:t>
           </w:r>
+          <w:proofErr w:type="spellEnd"/>
           <w:r>
             <w:fldChar w:fldCharType="end"/>
           </w:r>
@@ -10785,7 +11113,7 @@
           </w:r>
           <w:fldSimple w:instr=" DOCPROPERTY &quot;Disposition&quot;  \* MERGEFORMAT ">
             <w:r>
-              <w:instrText>NotAccepted</w:instrText>
+              <w:instrText>Accepted</w:instrText>
             </w:r>
           </w:fldSimple>
           <w:r>
@@ -10798,7 +11126,7 @@
             <w:rPr>
               <w:noProof/>
             </w:rPr>
-            <w:t>Draft Version</w:t>
+            <w:t>Version</w:t>
           </w:r>
           <w:r>
             <w:fldChar w:fldCharType="end"/>
@@ -10808,7 +11136,7 @@
           </w:r>
           <w:fldSimple w:instr=" DOCPROPERTY &quot;GENIVI-DocVersion&quot;  \* MERGEFORMAT ">
             <w:r>
-              <w:t>3.0</w:t>
+              <w:t>3.0.0</w:t>
             </w:r>
           </w:fldSimple>
         </w:p>
@@ -10830,7 +11158,7 @@
           </w:r>
           <w:fldSimple w:instr=" DOCPROPERTY &quot;Document Number&quot;  \* MERGEFORMAT ">
             <w:r>
-              <w:t>LBS00001</w:t>
+              <w:t>CS00026</w:t>
             </w:r>
           </w:fldSimple>
           <w:r>
@@ -10841,7 +11169,7 @@
               <w:rPr>
                 <w:noProof/>
               </w:rPr>
-              <w:t>2015-01-19</w:t>
+              <w:t>2015-01-21</w:t>
             </w:r>
           </w:fldSimple>
         </w:p>
@@ -10853,7 +11181,7 @@
 </file>
 
 <file path=word/header2.xml><?xml version="1.0" encoding="utf-8"?>
-<w:hdr xmlns:ve="http://schemas.openxmlformats.org/markup-compatibility/2006" xmlns:o="urn:schemas-microsoft-com:office:office" xmlns:r="http://schemas.openxmlformats.org/officeDocument/2006/relationships" xmlns:m="http://schemas.openxmlformats.org/officeDocument/2006/math" xmlns:v="urn:schemas-microsoft-com:vml" xmlns:wp="http://schemas.openxmlformats.org/drawingml/2006/wordprocessingDrawing" xmlns:w10="urn:schemas-microsoft-com:office:word" xmlns:w="http://schemas.openxmlformats.org/wordprocessingml/2006/main" xmlns:wne="http://schemas.microsoft.com/office/word/2006/wordml">
+<w:hdr xmlns:wpc="http://schemas.microsoft.com/office/word/2010/wordprocessingCanvas" xmlns:mc="http://schemas.openxmlformats.org/markup-compatibility/2006" xmlns:o="urn:schemas-microsoft-com:office:office" xmlns:r="http://schemas.openxmlformats.org/officeDocument/2006/relationships" xmlns:m="http://schemas.openxmlformats.org/officeDocument/2006/math" xmlns:v="urn:schemas-microsoft-com:vml" xmlns:wp14="http://schemas.microsoft.com/office/word/2010/wordprocessingDrawing" xmlns:wp="http://schemas.openxmlformats.org/drawingml/2006/wordprocessingDrawing" xmlns:w10="urn:schemas-microsoft-com:office:word" xmlns:w="http://schemas.openxmlformats.org/wordprocessingml/2006/main" xmlns:w14="http://schemas.microsoft.com/office/word/2010/wordml" xmlns:w15="http://schemas.microsoft.com/office/word/2012/wordml" xmlns:wpg="http://schemas.microsoft.com/office/word/2010/wordprocessingGroup" xmlns:wpi="http://schemas.microsoft.com/office/word/2010/wordprocessingInk" xmlns:wne="http://schemas.microsoft.com/office/word/2006/wordml" xmlns:wps="http://schemas.microsoft.com/office/word/2010/wordprocessingShape" mc:Ignorable="w14 w15 wp14">
   <w:p>
     <w:pPr>
       <w:pStyle w:val="Kopfzeile"/>
@@ -10866,7 +11194,7 @@
 </file>
 
 <file path=word/header3.xml><?xml version="1.0" encoding="utf-8"?>
-<w:hdr xmlns:ve="http://schemas.openxmlformats.org/markup-compatibility/2006" xmlns:o="urn:schemas-microsoft-com:office:office" xmlns:r="http://schemas.openxmlformats.org/officeDocument/2006/relationships" xmlns:m="http://schemas.openxmlformats.org/officeDocument/2006/math" xmlns:v="urn:schemas-microsoft-com:vml" xmlns:wp="http://schemas.openxmlformats.org/drawingml/2006/wordprocessingDrawing" xmlns:w10="urn:schemas-microsoft-com:office:word" xmlns:w="http://schemas.openxmlformats.org/wordprocessingml/2006/main" xmlns:wne="http://schemas.microsoft.com/office/word/2006/wordml">
+<w:hdr xmlns:wpc="http://schemas.microsoft.com/office/word/2010/wordprocessingCanvas" xmlns:mc="http://schemas.openxmlformats.org/markup-compatibility/2006" xmlns:o="urn:schemas-microsoft-com:office:office" xmlns:r="http://schemas.openxmlformats.org/officeDocument/2006/relationships" xmlns:m="http://schemas.openxmlformats.org/officeDocument/2006/math" xmlns:v="urn:schemas-microsoft-com:vml" xmlns:wp14="http://schemas.microsoft.com/office/word/2010/wordprocessingDrawing" xmlns:wp="http://schemas.openxmlformats.org/drawingml/2006/wordprocessingDrawing" xmlns:w10="urn:schemas-microsoft-com:office:word" xmlns:w="http://schemas.openxmlformats.org/wordprocessingml/2006/main" xmlns:w14="http://schemas.microsoft.com/office/word/2010/wordml" xmlns:w15="http://schemas.microsoft.com/office/word/2012/wordml" xmlns:wpg="http://schemas.microsoft.com/office/word/2010/wordprocessingGroup" xmlns:wpi="http://schemas.microsoft.com/office/word/2010/wordprocessingInk" xmlns:wne="http://schemas.microsoft.com/office/word/2006/wordml" xmlns:wps="http://schemas.microsoft.com/office/word/2010/wordprocessingShape" mc:Ignorable="w14 w15 wp14">
   <w:p>
     <w:pPr>
       <w:pStyle w:val="Kopfzeile"/>
@@ -10883,7 +11211,7 @@
 </file>
 
 <file path=word/header4.xml><?xml version="1.0" encoding="utf-8"?>
-<w:hdr xmlns:ve="http://schemas.openxmlformats.org/markup-compatibility/2006" xmlns:o="urn:schemas-microsoft-com:office:office" xmlns:r="http://schemas.openxmlformats.org/officeDocument/2006/relationships" xmlns:m="http://schemas.openxmlformats.org/officeDocument/2006/math" xmlns:v="urn:schemas-microsoft-com:vml" xmlns:wp="http://schemas.openxmlformats.org/drawingml/2006/wordprocessingDrawing" xmlns:w10="urn:schemas-microsoft-com:office:word" xmlns:w="http://schemas.openxmlformats.org/wordprocessingml/2006/main" xmlns:wne="http://schemas.microsoft.com/office/word/2006/wordml">
+<w:hdr xmlns:wpc="http://schemas.microsoft.com/office/word/2010/wordprocessingCanvas" xmlns:mc="http://schemas.openxmlformats.org/markup-compatibility/2006" xmlns:o="urn:schemas-microsoft-com:office:office" xmlns:r="http://schemas.openxmlformats.org/officeDocument/2006/relationships" xmlns:m="http://schemas.openxmlformats.org/officeDocument/2006/math" xmlns:v="urn:schemas-microsoft-com:vml" xmlns:wp14="http://schemas.microsoft.com/office/word/2010/wordprocessingDrawing" xmlns:wp="http://schemas.openxmlformats.org/drawingml/2006/wordprocessingDrawing" xmlns:w10="urn:schemas-microsoft-com:office:word" xmlns:w="http://schemas.openxmlformats.org/wordprocessingml/2006/main" xmlns:w14="http://schemas.microsoft.com/office/word/2010/wordml" xmlns:w15="http://schemas.microsoft.com/office/word/2012/wordml" xmlns:wpg="http://schemas.microsoft.com/office/word/2010/wordprocessingGroup" xmlns:wpi="http://schemas.microsoft.com/office/word/2010/wordprocessingInk" xmlns:wne="http://schemas.microsoft.com/office/word/2006/wordml" xmlns:wps="http://schemas.microsoft.com/office/word/2010/wordprocessingShape" mc:Ignorable="w14 w15 wp14">
   <w:tbl>
     <w:tblPr>
       <w:tblW w:w="5000" w:type="pct"/>
@@ -10895,7 +11223,7 @@
         <w:left w:w="115" w:type="dxa"/>
         <w:right w:w="115" w:type="dxa"/>
       </w:tblCellMar>
-      <w:tblLook w:val="0000"/>
+      <w:tblLook w:val="0000" w:firstRow="0" w:lastRow="0" w:firstColumn="0" w:lastColumn="0" w:noHBand="0" w:noVBand="0"/>
     </w:tblPr>
     <w:tblGrid>
       <w:gridCol w:w="4628"/>
@@ -10921,11 +11249,17 @@
           </w:r>
           <w:fldSimple w:instr=" DOCPROPERTY &quot;Document Number&quot;  \* MERGEFORMAT ">
             <w:r>
-              <w:t>LBS00001</w:t>
+              <w:t>CS00026</w:t>
             </w:r>
           </w:fldSimple>
           <w:r>
-            <w:t>, 19-Jan-2015</w:t>
+            <w:t xml:space="preserve">, </w:t>
+          </w:r>
+          <w:r>
+            <w:t>21</w:t>
+          </w:r>
+          <w:r>
+            <w:t>-Jan-2015</w:t>
           </w:r>
         </w:p>
       </w:tc>
@@ -10941,43 +11275,25 @@
             </w:pBdr>
             <w:jc w:val="right"/>
           </w:pPr>
+          <w:proofErr w:type="spellStart"/>
           <w:r>
-            <w:t xml:space="preserve">EnhancedPositionService, </w:t>
+            <w:t>EnhancedPositionService</w:t>
+          </w:r>
+          <w:proofErr w:type="spellEnd"/>
+          <w:r>
+            <w:t xml:space="preserve">, </w:t>
           </w:r>
           <w:r>
-            <w:fldChar w:fldCharType="begin"/>
+            <w:t xml:space="preserve">Version </w:t>
           </w:r>
-          <w:r>
-            <w:instrText xml:space="preserve"> IF </w:instrText>
-          </w:r>
-          <w:fldSimple w:instr=" DOCPROPERTY &quot;Disposition&quot;  \* MERGEFORMAT ">
+          <w:fldSimple w:instr=" DOCPROPERTY &quot;GENIVI-DocVersion&quot;  \* MERGEFORMAT ">
             <w:r>
-              <w:instrText>NotAccepted</w:instrText>
+              <w:t>3.0.0</w:t>
             </w:r>
           </w:fldSimple>
           <w:r>
-            <w:instrText xml:space="preserve">="Accepted" "Version" "Draft Version"  \* MERGEFORMAT </w:instrText>
+            <w:t>.0</w:t>
           </w:r>
-          <w:r>
-            <w:fldChar w:fldCharType="separate"/>
-          </w:r>
-          <w:r>
-            <w:rPr>
-              <w:noProof/>
-            </w:rPr>
-            <w:t>Draft Version</w:t>
-          </w:r>
-          <w:r>
-            <w:fldChar w:fldCharType="end"/>
-          </w:r>
-          <w:r>
-            <w:t xml:space="preserve"> </w:t>
-          </w:r>
-          <w:fldSimple w:instr=" DOCPROPERTY &quot;GENIVI-DocVersion&quot;  \* MERGEFORMAT ">
-            <w:r>
-              <w:t>3.0</w:t>
-            </w:r>
-          </w:fldSimple>
         </w:p>
       </w:tc>
     </w:tr>
@@ -10987,7 +11303,7 @@
 </file>
 
 <file path=word/header5.xml><?xml version="1.0" encoding="utf-8"?>
-<w:hdr xmlns:ve="http://schemas.openxmlformats.org/markup-compatibility/2006" xmlns:o="urn:schemas-microsoft-com:office:office" xmlns:r="http://schemas.openxmlformats.org/officeDocument/2006/relationships" xmlns:m="http://schemas.openxmlformats.org/officeDocument/2006/math" xmlns:v="urn:schemas-microsoft-com:vml" xmlns:wp="http://schemas.openxmlformats.org/drawingml/2006/wordprocessingDrawing" xmlns:w10="urn:schemas-microsoft-com:office:word" xmlns:w="http://schemas.openxmlformats.org/wordprocessingml/2006/main" xmlns:wne="http://schemas.microsoft.com/office/word/2006/wordml">
+<w:hdr xmlns:wpc="http://schemas.microsoft.com/office/word/2010/wordprocessingCanvas" xmlns:mc="http://schemas.openxmlformats.org/markup-compatibility/2006" xmlns:o="urn:schemas-microsoft-com:office:office" xmlns:r="http://schemas.openxmlformats.org/officeDocument/2006/relationships" xmlns:m="http://schemas.openxmlformats.org/officeDocument/2006/math" xmlns:v="urn:schemas-microsoft-com:vml" xmlns:wp14="http://schemas.microsoft.com/office/word/2010/wordprocessingDrawing" xmlns:wp="http://schemas.openxmlformats.org/drawingml/2006/wordprocessingDrawing" xmlns:w10="urn:schemas-microsoft-com:office:word" xmlns:w="http://schemas.openxmlformats.org/wordprocessingml/2006/main" xmlns:w14="http://schemas.microsoft.com/office/word/2010/wordml" xmlns:w15="http://schemas.microsoft.com/office/word/2012/wordml" xmlns:wpg="http://schemas.microsoft.com/office/word/2010/wordprocessingGroup" xmlns:wpi="http://schemas.microsoft.com/office/word/2010/wordprocessingInk" xmlns:wne="http://schemas.microsoft.com/office/word/2006/wordml" xmlns:wps="http://schemas.microsoft.com/office/word/2010/wordprocessingShape" mc:Ignorable="w14 w15 wp14">
   <w:p>
     <w:pPr>
       <w:pStyle w:val="Kopfzeile"/>
@@ -11004,7 +11320,7 @@
 </file>
 
 <file path=word/numbering.xml><?xml version="1.0" encoding="utf-8"?>
-<w:numbering xmlns:ve="http://schemas.openxmlformats.org/markup-compatibility/2006" xmlns:o="urn:schemas-microsoft-com:office:office" xmlns:r="http://schemas.openxmlformats.org/officeDocument/2006/relationships" xmlns:m="http://schemas.openxmlformats.org/officeDocument/2006/math" xmlns:v="urn:schemas-microsoft-com:vml" xmlns:wp="http://schemas.openxmlformats.org/drawingml/2006/wordprocessingDrawing" xmlns:w10="urn:schemas-microsoft-com:office:word" xmlns:w="http://schemas.openxmlformats.org/wordprocessingml/2006/main" xmlns:wne="http://schemas.microsoft.com/office/word/2006/wordml">
+<w:numbering xmlns:wpc="http://schemas.microsoft.com/office/word/2010/wordprocessingCanvas" xmlns:mc="http://schemas.openxmlformats.org/markup-compatibility/2006" xmlns:o="urn:schemas-microsoft-com:office:office" xmlns:r="http://schemas.openxmlformats.org/officeDocument/2006/relationships" xmlns:m="http://schemas.openxmlformats.org/officeDocument/2006/math" xmlns:v="urn:schemas-microsoft-com:vml" xmlns:wp14="http://schemas.microsoft.com/office/word/2010/wordprocessingDrawing" xmlns:wp="http://schemas.openxmlformats.org/drawingml/2006/wordprocessingDrawing" xmlns:w10="urn:schemas-microsoft-com:office:word" xmlns:w="http://schemas.openxmlformats.org/wordprocessingml/2006/main" xmlns:w14="http://schemas.microsoft.com/office/word/2010/wordml" xmlns:w15="http://schemas.microsoft.com/office/word/2012/wordml" xmlns:wpg="http://schemas.microsoft.com/office/word/2010/wordprocessingGroup" xmlns:wpi="http://schemas.microsoft.com/office/word/2010/wordprocessingInk" xmlns:wne="http://schemas.microsoft.com/office/word/2006/wordml" xmlns:wps="http://schemas.microsoft.com/office/word/2010/wordprocessingShape" mc:Ignorable="w14 w15 wp14">
   <w:abstractNum w:abstractNumId="0">
     <w:nsid w:val="FFFFFF7C"/>
     <w:multiLevelType w:val="singleLevel"/>
@@ -14392,7 +14708,7 @@
 </file>
 
 <file path=word/styles.xml><?xml version="1.0" encoding="utf-8"?>
-<w:styles xmlns:r="http://schemas.openxmlformats.org/officeDocument/2006/relationships" xmlns:w="http://schemas.openxmlformats.org/wordprocessingml/2006/main">
+<w:styles xmlns:mc="http://schemas.openxmlformats.org/markup-compatibility/2006" xmlns:r="http://schemas.openxmlformats.org/officeDocument/2006/relationships" xmlns:w="http://schemas.openxmlformats.org/wordprocessingml/2006/main" xmlns:w14="http://schemas.microsoft.com/office/word/2010/wordml" xmlns:w15="http://schemas.microsoft.com/office/word/2012/wordml" mc:Ignorable="w14 w15">
   <w:docDefaults>
     <w:rPrDefault>
       <w:rPr>
@@ -14402,151 +14718,371 @@
     </w:rPrDefault>
     <w:pPrDefault/>
   </w:docDefaults>
-  <w:latentStyles w:defLockedState="0" w:defUIPriority="0" w:defSemiHidden="1" w:defUnhideWhenUsed="1" w:defQFormat="0" w:count="267">
-    <w:lsdException w:name="Normal" w:semiHidden="0" w:unhideWhenUsed="0" w:qFormat="1"/>
-    <w:lsdException w:name="heading 1" w:semiHidden="0" w:unhideWhenUsed="0" w:qFormat="1"/>
-    <w:lsdException w:name="heading 2" w:semiHidden="0" w:unhideWhenUsed="0" w:qFormat="1"/>
-    <w:lsdException w:name="heading 3" w:semiHidden="0" w:unhideWhenUsed="0" w:qFormat="1"/>
-    <w:lsdException w:name="heading 4" w:semiHidden="0" w:unhideWhenUsed="0" w:qFormat="1"/>
-    <w:lsdException w:name="heading 5" w:semiHidden="0" w:unhideWhenUsed="0" w:qFormat="1"/>
-    <w:lsdException w:name="heading 6" w:semiHidden="0" w:unhideWhenUsed="0" w:qFormat="1"/>
-    <w:lsdException w:name="heading 7" w:qFormat="1"/>
-    <w:lsdException w:name="heading 8" w:qFormat="1"/>
-    <w:lsdException w:name="heading 9" w:qFormat="1"/>
-    <w:lsdException w:name="toc 1" w:uiPriority="39"/>
-    <w:lsdException w:name="toc 2" w:uiPriority="39"/>
-    <w:lsdException w:name="toc 3" w:uiPriority="39"/>
-    <w:lsdException w:name="toc 4" w:uiPriority="39"/>
-    <w:lsdException w:name="toc 5" w:uiPriority="39"/>
-    <w:lsdException w:name="toc 6" w:uiPriority="39"/>
-    <w:lsdException w:name="toc 7" w:uiPriority="39"/>
-    <w:lsdException w:name="toc 8" w:uiPriority="39"/>
-    <w:lsdException w:name="toc 9" w:uiPriority="39"/>
-    <w:lsdException w:name="caption" w:qFormat="1"/>
-    <w:lsdException w:name="table of figures" w:uiPriority="99"/>
-    <w:lsdException w:name="List Number" w:semiHidden="0" w:unhideWhenUsed="0"/>
-    <w:lsdException w:name="List 4" w:semiHidden="0" w:unhideWhenUsed="0"/>
-    <w:lsdException w:name="List 5" w:semiHidden="0" w:unhideWhenUsed="0"/>
-    <w:lsdException w:name="Title" w:semiHidden="0" w:unhideWhenUsed="0" w:qFormat="1"/>
-    <w:lsdException w:name="Subtitle" w:semiHidden="0" w:unhideWhenUsed="0" w:qFormat="1"/>
-    <w:lsdException w:name="Salutation" w:semiHidden="0" w:unhideWhenUsed="0"/>
-    <w:lsdException w:name="Date" w:semiHidden="0" w:unhideWhenUsed="0"/>
-    <w:lsdException w:name="Body Text First Indent" w:semiHidden="0" w:unhideWhenUsed="0"/>
-    <w:lsdException w:name="Hyperlink" w:uiPriority="99"/>
-    <w:lsdException w:name="Strong" w:semiHidden="0" w:unhideWhenUsed="0" w:qFormat="1"/>
-    <w:lsdException w:name="Emphasis" w:semiHidden="0" w:unhideWhenUsed="0" w:qFormat="1"/>
-    <w:lsdException w:name="Table Grid" w:semiHidden="0" w:unhideWhenUsed="0"/>
-    <w:lsdException w:name="Placeholder Text" w:uiPriority="99" w:unhideWhenUsed="0"/>
-    <w:lsdException w:name="No Spacing" w:semiHidden="0" w:uiPriority="1" w:unhideWhenUsed="0" w:qFormat="1"/>
-    <w:lsdException w:name="Light Shading" w:semiHidden="0" w:uiPriority="60" w:unhideWhenUsed="0"/>
-    <w:lsdException w:name="Light List" w:semiHidden="0" w:uiPriority="61" w:unhideWhenUsed="0"/>
-    <w:lsdException w:name="Light Grid" w:semiHidden="0" w:uiPriority="62" w:unhideWhenUsed="0"/>
-    <w:lsdException w:name="Medium Shading 1" w:semiHidden="0" w:uiPriority="63" w:unhideWhenUsed="0"/>
-    <w:lsdException w:name="Medium Shading 2" w:semiHidden="0" w:uiPriority="64" w:unhideWhenUsed="0"/>
-    <w:lsdException w:name="Medium List 1" w:semiHidden="0" w:uiPriority="65" w:unhideWhenUsed="0"/>
-    <w:lsdException w:name="Medium List 2" w:semiHidden="0" w:uiPriority="66" w:unhideWhenUsed="0"/>
-    <w:lsdException w:name="Medium Grid 1" w:semiHidden="0" w:uiPriority="67" w:unhideWhenUsed="0"/>
-    <w:lsdException w:name="Medium Grid 2" w:semiHidden="0" w:uiPriority="68" w:unhideWhenUsed="0"/>
-    <w:lsdException w:name="Medium Grid 3" w:semiHidden="0" w:uiPriority="69" w:unhideWhenUsed="0"/>
-    <w:lsdException w:name="Dark List" w:semiHidden="0" w:uiPriority="70" w:unhideWhenUsed="0"/>
-    <w:lsdException w:name="Colorful Shading" w:semiHidden="0" w:uiPriority="71" w:unhideWhenUsed="0"/>
-    <w:lsdException w:name="Colorful List" w:semiHidden="0" w:uiPriority="72" w:unhideWhenUsed="0"/>
-    <w:lsdException w:name="Colorful Grid" w:semiHidden="0" w:uiPriority="73" w:unhideWhenUsed="0"/>
-    <w:lsdException w:name="Light Shading Accent 1" w:semiHidden="0" w:uiPriority="60" w:unhideWhenUsed="0"/>
-    <w:lsdException w:name="Light List Accent 1" w:semiHidden="0" w:uiPriority="61" w:unhideWhenUsed="0"/>
-    <w:lsdException w:name="Light Grid Accent 1" w:semiHidden="0" w:uiPriority="62" w:unhideWhenUsed="0"/>
-    <w:lsdException w:name="Medium Shading 1 Accent 1" w:semiHidden="0" w:uiPriority="63" w:unhideWhenUsed="0"/>
-    <w:lsdException w:name="Medium Shading 2 Accent 1" w:semiHidden="0" w:uiPriority="64" w:unhideWhenUsed="0"/>
-    <w:lsdException w:name="Medium List 1 Accent 1" w:semiHidden="0" w:uiPriority="65" w:unhideWhenUsed="0"/>
-    <w:lsdException w:name="Revision" w:uiPriority="99" w:unhideWhenUsed="0"/>
-    <w:lsdException w:name="List Paragraph" w:semiHidden="0" w:uiPriority="34" w:unhideWhenUsed="0" w:qFormat="1"/>
-    <w:lsdException w:name="Quote" w:semiHidden="0" w:uiPriority="29" w:unhideWhenUsed="0" w:qFormat="1"/>
-    <w:lsdException w:name="Intense Quote" w:semiHidden="0" w:uiPriority="30" w:unhideWhenUsed="0" w:qFormat="1"/>
-    <w:lsdException w:name="Medium List 2 Accent 1" w:semiHidden="0" w:uiPriority="66" w:unhideWhenUsed="0"/>
-    <w:lsdException w:name="Medium Grid 1 Accent 1" w:semiHidden="0" w:uiPriority="67" w:unhideWhenUsed="0"/>
-    <w:lsdException w:name="Medium Grid 2 Accent 1" w:semiHidden="0" w:uiPriority="68" w:unhideWhenUsed="0"/>
-    <w:lsdException w:name="Medium Grid 3 Accent 1" w:semiHidden="0" w:uiPriority="69" w:unhideWhenUsed="0"/>
-    <w:lsdException w:name="Dark List Accent 1" w:semiHidden="0" w:uiPriority="70" w:unhideWhenUsed="0"/>
-    <w:lsdException w:name="Colorful Shading Accent 1" w:semiHidden="0" w:uiPriority="71" w:unhideWhenUsed="0"/>
-    <w:lsdException w:name="Colorful List Accent 1" w:semiHidden="0" w:uiPriority="72" w:unhideWhenUsed="0"/>
-    <w:lsdException w:name="Colorful Grid Accent 1" w:semiHidden="0" w:uiPriority="73" w:unhideWhenUsed="0"/>
-    <w:lsdException w:name="Light Shading Accent 2" w:semiHidden="0" w:uiPriority="60" w:unhideWhenUsed="0"/>
-    <w:lsdException w:name="Light List Accent 2" w:semiHidden="0" w:uiPriority="61" w:unhideWhenUsed="0"/>
-    <w:lsdException w:name="Light Grid Accent 2" w:semiHidden="0" w:uiPriority="62" w:unhideWhenUsed="0"/>
-    <w:lsdException w:name="Medium Shading 1 Accent 2" w:semiHidden="0" w:uiPriority="63" w:unhideWhenUsed="0"/>
-    <w:lsdException w:name="Medium Shading 2 Accent 2" w:semiHidden="0" w:uiPriority="64" w:unhideWhenUsed="0"/>
-    <w:lsdException w:name="Medium List 1 Accent 2" w:semiHidden="0" w:uiPriority="65" w:unhideWhenUsed="0"/>
-    <w:lsdException w:name="Medium List 2 Accent 2" w:semiHidden="0" w:uiPriority="66" w:unhideWhenUsed="0"/>
-    <w:lsdException w:name="Medium Grid 1 Accent 2" w:semiHidden="0" w:uiPriority="67" w:unhideWhenUsed="0"/>
-    <w:lsdException w:name="Medium Grid 2 Accent 2" w:semiHidden="0" w:uiPriority="68" w:unhideWhenUsed="0"/>
-    <w:lsdException w:name="Medium Grid 3 Accent 2" w:semiHidden="0" w:uiPriority="69" w:unhideWhenUsed="0"/>
-    <w:lsdException w:name="Dark List Accent 2" w:semiHidden="0" w:uiPriority="70" w:unhideWhenUsed="0"/>
-    <w:lsdException w:name="Colorful Shading Accent 2" w:semiHidden="0" w:uiPriority="71" w:unhideWhenUsed="0"/>
-    <w:lsdException w:name="Colorful List Accent 2" w:semiHidden="0" w:uiPriority="72" w:unhideWhenUsed="0"/>
-    <w:lsdException w:name="Colorful Grid Accent 2" w:semiHidden="0" w:uiPriority="73" w:unhideWhenUsed="0"/>
-    <w:lsdException w:name="Light Shading Accent 3" w:semiHidden="0" w:uiPriority="60" w:unhideWhenUsed="0"/>
-    <w:lsdException w:name="Light List Accent 3" w:semiHidden="0" w:uiPriority="61" w:unhideWhenUsed="0"/>
-    <w:lsdException w:name="Light Grid Accent 3" w:semiHidden="0" w:uiPriority="62" w:unhideWhenUsed="0"/>
-    <w:lsdException w:name="Medium Shading 1 Accent 3" w:semiHidden="0" w:uiPriority="63" w:unhideWhenUsed="0"/>
-    <w:lsdException w:name="Medium Shading 2 Accent 3" w:semiHidden="0" w:uiPriority="64" w:unhideWhenUsed="0"/>
-    <w:lsdException w:name="Medium List 1 Accent 3" w:semiHidden="0" w:uiPriority="65" w:unhideWhenUsed="0"/>
-    <w:lsdException w:name="Medium List 2 Accent 3" w:semiHidden="0" w:uiPriority="66" w:unhideWhenUsed="0"/>
-    <w:lsdException w:name="Medium Grid 1 Accent 3" w:semiHidden="0" w:uiPriority="67" w:unhideWhenUsed="0"/>
-    <w:lsdException w:name="Medium Grid 2 Accent 3" w:semiHidden="0" w:uiPriority="68" w:unhideWhenUsed="0"/>
-    <w:lsdException w:name="Medium Grid 3 Accent 3" w:semiHidden="0" w:uiPriority="69" w:unhideWhenUsed="0"/>
-    <w:lsdException w:name="Dark List Accent 3" w:semiHidden="0" w:uiPriority="70" w:unhideWhenUsed="0"/>
-    <w:lsdException w:name="Colorful Shading Accent 3" w:semiHidden="0" w:uiPriority="71" w:unhideWhenUsed="0"/>
-    <w:lsdException w:name="Colorful List Accent 3" w:semiHidden="0" w:uiPriority="72" w:unhideWhenUsed="0"/>
-    <w:lsdException w:name="Colorful Grid Accent 3" w:semiHidden="0" w:uiPriority="73" w:unhideWhenUsed="0"/>
-    <w:lsdException w:name="Light Shading Accent 4" w:semiHidden="0" w:uiPriority="60" w:unhideWhenUsed="0"/>
-    <w:lsdException w:name="Light List Accent 4" w:semiHidden="0" w:uiPriority="61" w:unhideWhenUsed="0"/>
-    <w:lsdException w:name="Light Grid Accent 4" w:semiHidden="0" w:uiPriority="62" w:unhideWhenUsed="0"/>
-    <w:lsdException w:name="Medium Shading 1 Accent 4" w:semiHidden="0" w:uiPriority="63" w:unhideWhenUsed="0"/>
-    <w:lsdException w:name="Medium Shading 2 Accent 4" w:semiHidden="0" w:uiPriority="64" w:unhideWhenUsed="0"/>
-    <w:lsdException w:name="Medium List 1 Accent 4" w:semiHidden="0" w:uiPriority="65" w:unhideWhenUsed="0"/>
-    <w:lsdException w:name="Medium List 2 Accent 4" w:semiHidden="0" w:uiPriority="66" w:unhideWhenUsed="0"/>
-    <w:lsdException w:name="Medium Grid 1 Accent 4" w:semiHidden="0" w:uiPriority="67" w:unhideWhenUsed="0"/>
-    <w:lsdException w:name="Medium Grid 2 Accent 4" w:semiHidden="0" w:uiPriority="68" w:unhideWhenUsed="0"/>
-    <w:lsdException w:name="Medium Grid 3 Accent 4" w:semiHidden="0" w:uiPriority="69" w:unhideWhenUsed="0"/>
-    <w:lsdException w:name="Dark List Accent 4" w:semiHidden="0" w:uiPriority="70" w:unhideWhenUsed="0"/>
-    <w:lsdException w:name="Colorful Shading Accent 4" w:semiHidden="0" w:uiPriority="71" w:unhideWhenUsed="0"/>
-    <w:lsdException w:name="Colorful List Accent 4" w:semiHidden="0" w:uiPriority="72" w:unhideWhenUsed="0"/>
-    <w:lsdException w:name="Colorful Grid Accent 4" w:semiHidden="0" w:uiPriority="73" w:unhideWhenUsed="0"/>
-    <w:lsdException w:name="Light Shading Accent 5" w:semiHidden="0" w:uiPriority="60" w:unhideWhenUsed="0"/>
-    <w:lsdException w:name="Light List Accent 5" w:semiHidden="0" w:uiPriority="61" w:unhideWhenUsed="0"/>
-    <w:lsdException w:name="Light Grid Accent 5" w:semiHidden="0" w:uiPriority="62" w:unhideWhenUsed="0"/>
-    <w:lsdException w:name="Medium Shading 1 Accent 5" w:semiHidden="0" w:uiPriority="63" w:unhideWhenUsed="0"/>
-    <w:lsdException w:name="Medium Shading 2 Accent 5" w:semiHidden="0" w:uiPriority="64" w:unhideWhenUsed="0"/>
-    <w:lsdException w:name="Medium List 1 Accent 5" w:semiHidden="0" w:uiPriority="65" w:unhideWhenUsed="0"/>
-    <w:lsdException w:name="Medium List 2 Accent 5" w:semiHidden="0" w:uiPriority="66" w:unhideWhenUsed="0"/>
-    <w:lsdException w:name="Medium Grid 1 Accent 5" w:semiHidden="0" w:uiPriority="67" w:unhideWhenUsed="0"/>
-    <w:lsdException w:name="Medium Grid 2 Accent 5" w:semiHidden="0" w:uiPriority="68" w:unhideWhenUsed="0"/>
-    <w:lsdException w:name="Medium Grid 3 Accent 5" w:semiHidden="0" w:uiPriority="69" w:unhideWhenUsed="0"/>
-    <w:lsdException w:name="Dark List Accent 5" w:semiHidden="0" w:uiPriority="70" w:unhideWhenUsed="0"/>
-    <w:lsdException w:name="Colorful Shading Accent 5" w:semiHidden="0" w:uiPriority="71" w:unhideWhenUsed="0"/>
-    <w:lsdException w:name="Colorful List Accent 5" w:semiHidden="0" w:uiPriority="72" w:unhideWhenUsed="0"/>
-    <w:lsdException w:name="Colorful Grid Accent 5" w:semiHidden="0" w:uiPriority="73" w:unhideWhenUsed="0"/>
-    <w:lsdException w:name="Light Shading Accent 6" w:semiHidden="0" w:uiPriority="60" w:unhideWhenUsed="0"/>
-    <w:lsdException w:name="Light List Accent 6" w:semiHidden="0" w:uiPriority="61" w:unhideWhenUsed="0"/>
-    <w:lsdException w:name="Light Grid Accent 6" w:semiHidden="0" w:uiPriority="62" w:unhideWhenUsed="0"/>
-    <w:lsdException w:name="Medium Shading 1 Accent 6" w:semiHidden="0" w:uiPriority="63" w:unhideWhenUsed="0"/>
-    <w:lsdException w:name="Medium Shading 2 Accent 6" w:semiHidden="0" w:uiPriority="64" w:unhideWhenUsed="0"/>
-    <w:lsdException w:name="Medium List 1 Accent 6" w:semiHidden="0" w:uiPriority="65" w:unhideWhenUsed="0"/>
-    <w:lsdException w:name="Medium List 2 Accent 6" w:semiHidden="0" w:uiPriority="66" w:unhideWhenUsed="0"/>
-    <w:lsdException w:name="Medium Grid 1 Accent 6" w:semiHidden="0" w:uiPriority="67" w:unhideWhenUsed="0"/>
-    <w:lsdException w:name="Medium Grid 2 Accent 6" w:semiHidden="0" w:uiPriority="68" w:unhideWhenUsed="0"/>
-    <w:lsdException w:name="Medium Grid 3 Accent 6" w:semiHidden="0" w:uiPriority="69" w:unhideWhenUsed="0"/>
-    <w:lsdException w:name="Dark List Accent 6" w:semiHidden="0" w:uiPriority="70" w:unhideWhenUsed="0"/>
-    <w:lsdException w:name="Colorful Shading Accent 6" w:semiHidden="0" w:uiPriority="71" w:unhideWhenUsed="0"/>
-    <w:lsdException w:name="Colorful List Accent 6" w:semiHidden="0" w:uiPriority="72" w:unhideWhenUsed="0"/>
-    <w:lsdException w:name="Colorful Grid Accent 6" w:semiHidden="0" w:uiPriority="73" w:unhideWhenUsed="0"/>
-    <w:lsdException w:name="Subtle Emphasis" w:semiHidden="0" w:uiPriority="19" w:unhideWhenUsed="0" w:qFormat="1"/>
-    <w:lsdException w:name="Intense Emphasis" w:semiHidden="0" w:uiPriority="21" w:unhideWhenUsed="0" w:qFormat="1"/>
-    <w:lsdException w:name="Subtle Reference" w:semiHidden="0" w:uiPriority="31" w:unhideWhenUsed="0" w:qFormat="1"/>
-    <w:lsdException w:name="Intense Reference" w:semiHidden="0" w:uiPriority="32" w:unhideWhenUsed="0" w:qFormat="1"/>
-    <w:lsdException w:name="Book Title" w:semiHidden="0" w:uiPriority="33" w:unhideWhenUsed="0" w:qFormat="1"/>
-    <w:lsdException w:name="Bibliography" w:uiPriority="37"/>
-    <w:lsdException w:name="TOC Heading" w:uiPriority="39" w:qFormat="1"/>
+  <w:latentStyles w:defLockedState="0" w:defUIPriority="0" w:defSemiHidden="0" w:defUnhideWhenUsed="0" w:defQFormat="0" w:count="371">
+    <w:lsdException w:name="Normal" w:qFormat="1"/>
+    <w:lsdException w:name="heading 1" w:qFormat="1"/>
+    <w:lsdException w:name="heading 2" w:qFormat="1"/>
+    <w:lsdException w:name="heading 3" w:qFormat="1"/>
+    <w:lsdException w:name="heading 4" w:qFormat="1"/>
+    <w:lsdException w:name="heading 5" w:qFormat="1"/>
+    <w:lsdException w:name="heading 6" w:qFormat="1"/>
+    <w:lsdException w:name="heading 7" w:semiHidden="1" w:unhideWhenUsed="1" w:qFormat="1"/>
+    <w:lsdException w:name="heading 8" w:semiHidden="1" w:unhideWhenUsed="1" w:qFormat="1"/>
+    <w:lsdException w:name="heading 9" w:semiHidden="1" w:unhideWhenUsed="1" w:qFormat="1"/>
+    <w:lsdException w:name="index 1" w:semiHidden="1" w:unhideWhenUsed="1"/>
+    <w:lsdException w:name="index 2" w:semiHidden="1" w:unhideWhenUsed="1"/>
+    <w:lsdException w:name="index 3" w:semiHidden="1" w:unhideWhenUsed="1"/>
+    <w:lsdException w:name="index 4" w:semiHidden="1" w:unhideWhenUsed="1"/>
+    <w:lsdException w:name="index 5" w:semiHidden="1" w:unhideWhenUsed="1"/>
+    <w:lsdException w:name="index 6" w:semiHidden="1" w:unhideWhenUsed="1"/>
+    <w:lsdException w:name="index 7" w:semiHidden="1" w:unhideWhenUsed="1"/>
+    <w:lsdException w:name="index 8" w:semiHidden="1" w:unhideWhenUsed="1"/>
+    <w:lsdException w:name="index 9" w:semiHidden="1" w:unhideWhenUsed="1"/>
+    <w:lsdException w:name="toc 1" w:semiHidden="1" w:uiPriority="39" w:unhideWhenUsed="1"/>
+    <w:lsdException w:name="toc 2" w:semiHidden="1" w:uiPriority="39" w:unhideWhenUsed="1"/>
+    <w:lsdException w:name="toc 3" w:semiHidden="1" w:uiPriority="39" w:unhideWhenUsed="1"/>
+    <w:lsdException w:name="toc 4" w:semiHidden="1" w:uiPriority="39" w:unhideWhenUsed="1"/>
+    <w:lsdException w:name="toc 5" w:semiHidden="1" w:uiPriority="39" w:unhideWhenUsed="1"/>
+    <w:lsdException w:name="toc 6" w:semiHidden="1" w:uiPriority="39" w:unhideWhenUsed="1"/>
+    <w:lsdException w:name="toc 7" w:semiHidden="1" w:uiPriority="39" w:unhideWhenUsed="1"/>
+    <w:lsdException w:name="toc 8" w:semiHidden="1" w:uiPriority="39" w:unhideWhenUsed="1"/>
+    <w:lsdException w:name="toc 9" w:semiHidden="1" w:uiPriority="39" w:unhideWhenUsed="1"/>
+    <w:lsdException w:name="Normal Indent" w:semiHidden="1" w:unhideWhenUsed="1"/>
+    <w:lsdException w:name="footnote text" w:semiHidden="1" w:unhideWhenUsed="1"/>
+    <w:lsdException w:name="annotation text" w:semiHidden="1" w:unhideWhenUsed="1"/>
+    <w:lsdException w:name="header" w:semiHidden="1" w:unhideWhenUsed="1"/>
+    <w:lsdException w:name="footer" w:semiHidden="1" w:unhideWhenUsed="1"/>
+    <w:lsdException w:name="index heading" w:semiHidden="1" w:unhideWhenUsed="1"/>
+    <w:lsdException w:name="caption" w:semiHidden="1" w:unhideWhenUsed="1" w:qFormat="1"/>
+    <w:lsdException w:name="table of figures" w:semiHidden="1" w:uiPriority="99" w:unhideWhenUsed="1"/>
+    <w:lsdException w:name="envelope address" w:semiHidden="1" w:unhideWhenUsed="1"/>
+    <w:lsdException w:name="envelope return" w:semiHidden="1" w:unhideWhenUsed="1"/>
+    <w:lsdException w:name="footnote reference" w:semiHidden="1" w:unhideWhenUsed="1"/>
+    <w:lsdException w:name="annotation reference" w:semiHidden="1" w:unhideWhenUsed="1"/>
+    <w:lsdException w:name="line number" w:semiHidden="1" w:unhideWhenUsed="1"/>
+    <w:lsdException w:name="page number" w:semiHidden="1" w:unhideWhenUsed="1"/>
+    <w:lsdException w:name="endnote reference" w:semiHidden="1" w:unhideWhenUsed="1"/>
+    <w:lsdException w:name="endnote text" w:semiHidden="1" w:unhideWhenUsed="1"/>
+    <w:lsdException w:name="table of authorities" w:semiHidden="1" w:unhideWhenUsed="1"/>
+    <w:lsdException w:name="macro" w:semiHidden="1" w:unhideWhenUsed="1"/>
+    <w:lsdException w:name="toa heading" w:semiHidden="1" w:unhideWhenUsed="1"/>
+    <w:lsdException w:name="List" w:semiHidden="1" w:unhideWhenUsed="1"/>
+    <w:lsdException w:name="List Bullet" w:semiHidden="1" w:unhideWhenUsed="1"/>
+    <w:lsdException w:name="List 2" w:semiHidden="1" w:unhideWhenUsed="1"/>
+    <w:lsdException w:name="List 3" w:semiHidden="1" w:unhideWhenUsed="1"/>
+    <w:lsdException w:name="List Bullet 2" w:semiHidden="1" w:unhideWhenUsed="1"/>
+    <w:lsdException w:name="List Bullet 3" w:semiHidden="1" w:unhideWhenUsed="1"/>
+    <w:lsdException w:name="List Bullet 4" w:semiHidden="1" w:unhideWhenUsed="1"/>
+    <w:lsdException w:name="List Bullet 5" w:semiHidden="1" w:unhideWhenUsed="1"/>
+    <w:lsdException w:name="List Number 2" w:semiHidden="1" w:unhideWhenUsed="1"/>
+    <w:lsdException w:name="List Number 3" w:semiHidden="1" w:unhideWhenUsed="1"/>
+    <w:lsdException w:name="List Number 4" w:semiHidden="1" w:unhideWhenUsed="1"/>
+    <w:lsdException w:name="List Number 5" w:semiHidden="1" w:unhideWhenUsed="1"/>
+    <w:lsdException w:name="Title" w:qFormat="1"/>
+    <w:lsdException w:name="Closing" w:semiHidden="1" w:unhideWhenUsed="1"/>
+    <w:lsdException w:name="Signature" w:semiHidden="1" w:unhideWhenUsed="1"/>
+    <w:lsdException w:name="Default Paragraph Font" w:semiHidden="1" w:unhideWhenUsed="1"/>
+    <w:lsdException w:name="Body Text" w:semiHidden="1" w:unhideWhenUsed="1"/>
+    <w:lsdException w:name="Body Text Indent" w:semiHidden="1" w:unhideWhenUsed="1"/>
+    <w:lsdException w:name="List Continue" w:semiHidden="1" w:unhideWhenUsed="1"/>
+    <w:lsdException w:name="List Continue 2" w:semiHidden="1" w:unhideWhenUsed="1"/>
+    <w:lsdException w:name="List Continue 3" w:semiHidden="1" w:unhideWhenUsed="1"/>
+    <w:lsdException w:name="List Continue 4" w:semiHidden="1" w:unhideWhenUsed="1"/>
+    <w:lsdException w:name="List Continue 5" w:semiHidden="1" w:unhideWhenUsed="1"/>
+    <w:lsdException w:name="Message Header" w:semiHidden="1" w:unhideWhenUsed="1"/>
+    <w:lsdException w:name="Subtitle" w:qFormat="1"/>
+    <w:lsdException w:name="Body Text First Indent 2" w:semiHidden="1" w:unhideWhenUsed="1"/>
+    <w:lsdException w:name="Note Heading" w:semiHidden="1" w:unhideWhenUsed="1"/>
+    <w:lsdException w:name="Body Text 2" w:semiHidden="1" w:unhideWhenUsed="1"/>
+    <w:lsdException w:name="Body Text 3" w:semiHidden="1" w:unhideWhenUsed="1"/>
+    <w:lsdException w:name="Body Text Indent 2" w:semiHidden="1" w:unhideWhenUsed="1"/>
+    <w:lsdException w:name="Body Text Indent 3" w:semiHidden="1" w:unhideWhenUsed="1"/>
+    <w:lsdException w:name="Block Text" w:semiHidden="1" w:unhideWhenUsed="1"/>
+    <w:lsdException w:name="Hyperlink" w:semiHidden="1" w:uiPriority="99" w:unhideWhenUsed="1"/>
+    <w:lsdException w:name="FollowedHyperlink" w:semiHidden="1" w:unhideWhenUsed="1"/>
+    <w:lsdException w:name="Strong" w:qFormat="1"/>
+    <w:lsdException w:name="Emphasis" w:qFormat="1"/>
+    <w:lsdException w:name="Document Map" w:semiHidden="1" w:unhideWhenUsed="1"/>
+    <w:lsdException w:name="Plain Text" w:semiHidden="1" w:unhideWhenUsed="1"/>
+    <w:lsdException w:name="E-mail Signature" w:semiHidden="1" w:unhideWhenUsed="1"/>
+    <w:lsdException w:name="HTML Top of Form" w:semiHidden="1" w:unhideWhenUsed="1"/>
+    <w:lsdException w:name="HTML Bottom of Form" w:semiHidden="1" w:unhideWhenUsed="1"/>
+    <w:lsdException w:name="Normal (Web)" w:semiHidden="1" w:unhideWhenUsed="1"/>
+    <w:lsdException w:name="HTML Acronym" w:semiHidden="1" w:unhideWhenUsed="1"/>
+    <w:lsdException w:name="HTML Address" w:semiHidden="1" w:unhideWhenUsed="1"/>
+    <w:lsdException w:name="HTML Cite" w:semiHidden="1" w:unhideWhenUsed="1"/>
+    <w:lsdException w:name="HTML Code" w:semiHidden="1" w:unhideWhenUsed="1"/>
+    <w:lsdException w:name="HTML Definition" w:semiHidden="1" w:unhideWhenUsed="1"/>
+    <w:lsdException w:name="HTML Keyboard" w:semiHidden="1" w:unhideWhenUsed="1"/>
+    <w:lsdException w:name="HTML Preformatted" w:semiHidden="1" w:unhideWhenUsed="1"/>
+    <w:lsdException w:name="HTML Sample" w:semiHidden="1" w:unhideWhenUsed="1"/>
+    <w:lsdException w:name="HTML Typewriter" w:semiHidden="1" w:unhideWhenUsed="1"/>
+    <w:lsdException w:name="HTML Variable" w:semiHidden="1" w:unhideWhenUsed="1"/>
+    <w:lsdException w:name="Normal Table" w:semiHidden="1" w:unhideWhenUsed="1"/>
+    <w:lsdException w:name="annotation subject" w:semiHidden="1" w:unhideWhenUsed="1"/>
+    <w:lsdException w:name="No List" w:semiHidden="1" w:unhideWhenUsed="1"/>
+    <w:lsdException w:name="Outline List 1" w:semiHidden="1" w:unhideWhenUsed="1"/>
+    <w:lsdException w:name="Outline List 2" w:semiHidden="1" w:unhideWhenUsed="1"/>
+    <w:lsdException w:name="Outline List 3" w:semiHidden="1" w:unhideWhenUsed="1"/>
+    <w:lsdException w:name="Table Simple 1" w:semiHidden="1" w:unhideWhenUsed="1"/>
+    <w:lsdException w:name="Table Simple 2" w:semiHidden="1" w:unhideWhenUsed="1"/>
+    <w:lsdException w:name="Table Simple 3" w:semiHidden="1" w:unhideWhenUsed="1"/>
+    <w:lsdException w:name="Table Classic 1" w:semiHidden="1" w:unhideWhenUsed="1"/>
+    <w:lsdException w:name="Table Classic 2" w:semiHidden="1" w:unhideWhenUsed="1"/>
+    <w:lsdException w:name="Table Classic 3" w:semiHidden="1" w:unhideWhenUsed="1"/>
+    <w:lsdException w:name="Table Classic 4" w:semiHidden="1" w:unhideWhenUsed="1"/>
+    <w:lsdException w:name="Table Colorful 1" w:semiHidden="1" w:unhideWhenUsed="1"/>
+    <w:lsdException w:name="Table Colorful 2" w:semiHidden="1" w:unhideWhenUsed="1"/>
+    <w:lsdException w:name="Table Colorful 3" w:semiHidden="1" w:unhideWhenUsed="1"/>
+    <w:lsdException w:name="Table Columns 1" w:semiHidden="1" w:unhideWhenUsed="1"/>
+    <w:lsdException w:name="Table Columns 2" w:semiHidden="1" w:unhideWhenUsed="1"/>
+    <w:lsdException w:name="Table Columns 3" w:semiHidden="1" w:unhideWhenUsed="1"/>
+    <w:lsdException w:name="Table Columns 4" w:semiHidden="1" w:unhideWhenUsed="1"/>
+    <w:lsdException w:name="Table Columns 5" w:semiHidden="1" w:unhideWhenUsed="1"/>
+    <w:lsdException w:name="Table Grid 1" w:semiHidden="1" w:unhideWhenUsed="1"/>
+    <w:lsdException w:name="Table Grid 2" w:semiHidden="1" w:unhideWhenUsed="1"/>
+    <w:lsdException w:name="Table Grid 3" w:semiHidden="1" w:unhideWhenUsed="1"/>
+    <w:lsdException w:name="Table Grid 4" w:semiHidden="1" w:unhideWhenUsed="1"/>
+    <w:lsdException w:name="Table Grid 5" w:semiHidden="1" w:unhideWhenUsed="1"/>
+    <w:lsdException w:name="Table Grid 6" w:semiHidden="1" w:unhideWhenUsed="1"/>
+    <w:lsdException w:name="Table Grid 7" w:semiHidden="1" w:unhideWhenUsed="1"/>
+    <w:lsdException w:name="Table Grid 8" w:semiHidden="1" w:unhideWhenUsed="1"/>
+    <w:lsdException w:name="Table List 1" w:semiHidden="1" w:unhideWhenUsed="1"/>
+    <w:lsdException w:name="Table List 2" w:semiHidden="1" w:unhideWhenUsed="1"/>
+    <w:lsdException w:name="Table List 3" w:semiHidden="1" w:unhideWhenUsed="1"/>
+    <w:lsdException w:name="Table List 4" w:semiHidden="1" w:unhideWhenUsed="1"/>
+    <w:lsdException w:name="Table List 5" w:semiHidden="1" w:unhideWhenUsed="1"/>
+    <w:lsdException w:name="Table List 6" w:semiHidden="1" w:unhideWhenUsed="1"/>
+    <w:lsdException w:name="Table List 7" w:semiHidden="1" w:unhideWhenUsed="1"/>
+    <w:lsdException w:name="Table List 8" w:semiHidden="1" w:unhideWhenUsed="1"/>
+    <w:lsdException w:name="Table 3D effects 1" w:semiHidden="1" w:unhideWhenUsed="1"/>
+    <w:lsdException w:name="Table 3D effects 2" w:semiHidden="1" w:unhideWhenUsed="1"/>
+    <w:lsdException w:name="Table 3D effects 3" w:semiHidden="1" w:unhideWhenUsed="1"/>
+    <w:lsdException w:name="Table Contemporary" w:semiHidden="1" w:unhideWhenUsed="1"/>
+    <w:lsdException w:name="Table Elegant" w:semiHidden="1" w:unhideWhenUsed="1"/>
+    <w:lsdException w:name="Table Professional" w:semiHidden="1" w:unhideWhenUsed="1"/>
+    <w:lsdException w:name="Table Subtle 1" w:semiHidden="1" w:unhideWhenUsed="1"/>
+    <w:lsdException w:name="Table Subtle 2" w:semiHidden="1" w:unhideWhenUsed="1"/>
+    <w:lsdException w:name="Table Web 1" w:semiHidden="1" w:unhideWhenUsed="1"/>
+    <w:lsdException w:name="Table Web 2" w:semiHidden="1" w:unhideWhenUsed="1"/>
+    <w:lsdException w:name="Table Web 3" w:semiHidden="1" w:unhideWhenUsed="1"/>
+    <w:lsdException w:name="Balloon Text" w:semiHidden="1" w:unhideWhenUsed="1"/>
+    <w:lsdException w:name="Table Theme" w:semiHidden="1" w:unhideWhenUsed="1"/>
+    <w:lsdException w:name="Placeholder Text" w:semiHidden="1" w:uiPriority="99"/>
+    <w:lsdException w:name="No Spacing" w:uiPriority="1" w:qFormat="1"/>
+    <w:lsdException w:name="Light Shading" w:uiPriority="60"/>
+    <w:lsdException w:name="Light List" w:uiPriority="61"/>
+    <w:lsdException w:name="Light Grid" w:uiPriority="62"/>
+    <w:lsdException w:name="Medium Shading 1" w:uiPriority="63"/>
+    <w:lsdException w:name="Medium Shading 2" w:uiPriority="64"/>
+    <w:lsdException w:name="Medium List 1" w:uiPriority="65"/>
+    <w:lsdException w:name="Medium List 2" w:uiPriority="66"/>
+    <w:lsdException w:name="Medium Grid 1" w:uiPriority="67"/>
+    <w:lsdException w:name="Medium Grid 2" w:uiPriority="68"/>
+    <w:lsdException w:name="Medium Grid 3" w:uiPriority="69"/>
+    <w:lsdException w:name="Dark List" w:uiPriority="70"/>
+    <w:lsdException w:name="Colorful Shading" w:uiPriority="71"/>
+    <w:lsdException w:name="Colorful List" w:uiPriority="72"/>
+    <w:lsdException w:name="Colorful Grid" w:uiPriority="73"/>
+    <w:lsdException w:name="Light Shading Accent 1" w:uiPriority="60"/>
+    <w:lsdException w:name="Light List Accent 1" w:uiPriority="61"/>
+    <w:lsdException w:name="Light Grid Accent 1" w:uiPriority="62"/>
+    <w:lsdException w:name="Medium Shading 1 Accent 1" w:uiPriority="63"/>
+    <w:lsdException w:name="Medium Shading 2 Accent 1" w:uiPriority="64"/>
+    <w:lsdException w:name="Medium List 1 Accent 1" w:uiPriority="65"/>
+    <w:lsdException w:name="Revision" w:semiHidden="1" w:uiPriority="99"/>
+    <w:lsdException w:name="List Paragraph" w:uiPriority="34" w:qFormat="1"/>
+    <w:lsdException w:name="Quote" w:uiPriority="29" w:qFormat="1"/>
+    <w:lsdException w:name="Intense Quote" w:uiPriority="30" w:qFormat="1"/>
+    <w:lsdException w:name="Medium List 2 Accent 1" w:uiPriority="66"/>
+    <w:lsdException w:name="Medium Grid 1 Accent 1" w:uiPriority="67"/>
+    <w:lsdException w:name="Medium Grid 2 Accent 1" w:uiPriority="68"/>
+    <w:lsdException w:name="Medium Grid 3 Accent 1" w:uiPriority="69"/>
+    <w:lsdException w:name="Dark List Accent 1" w:uiPriority="70"/>
+    <w:lsdException w:name="Colorful Shading Accent 1" w:uiPriority="71"/>
+    <w:lsdException w:name="Colorful List Accent 1" w:uiPriority="72"/>
+    <w:lsdException w:name="Colorful Grid Accent 1" w:uiPriority="73"/>
+    <w:lsdException w:name="Light Shading Accent 2" w:uiPriority="60"/>
+    <w:lsdException w:name="Light List Accent 2" w:uiPriority="61"/>
+    <w:lsdException w:name="Light Grid Accent 2" w:uiPriority="62"/>
+    <w:lsdException w:name="Medium Shading 1 Accent 2" w:uiPriority="63"/>
+    <w:lsdException w:name="Medium Shading 2 Accent 2" w:uiPriority="64"/>
+    <w:lsdException w:name="Medium List 1 Accent 2" w:uiPriority="65"/>
+    <w:lsdException w:name="Medium List 2 Accent 2" w:uiPriority="66"/>
+    <w:lsdException w:name="Medium Grid 1 Accent 2" w:uiPriority="67"/>
+    <w:lsdException w:name="Medium Grid 2 Accent 2" w:uiPriority="68"/>
+    <w:lsdException w:name="Medium Grid 3 Accent 2" w:uiPriority="69"/>
+    <w:lsdException w:name="Dark List Accent 2" w:uiPriority="70"/>
+    <w:lsdException w:name="Colorful Shading Accent 2" w:uiPriority="71"/>
+    <w:lsdException w:name="Colorful List Accent 2" w:uiPriority="72"/>
+    <w:lsdException w:name="Colorful Grid Accent 2" w:uiPriority="73"/>
+    <w:lsdException w:name="Light Shading Accent 3" w:uiPriority="60"/>
+    <w:lsdException w:name="Light List Accent 3" w:uiPriority="61"/>
+    <w:lsdException w:name="Light Grid Accent 3" w:uiPriority="62"/>
+    <w:lsdException w:name="Medium Shading 1 Accent 3" w:uiPriority="63"/>
+    <w:lsdException w:name="Medium Shading 2 Accent 3" w:uiPriority="64"/>
+    <w:lsdException w:name="Medium List 1 Accent 3" w:uiPriority="65"/>
+    <w:lsdException w:name="Medium List 2 Accent 3" w:uiPriority="66"/>
+    <w:lsdException w:name="Medium Grid 1 Accent 3" w:uiPriority="67"/>
+    <w:lsdException w:name="Medium Grid 2 Accent 3" w:uiPriority="68"/>
+    <w:lsdException w:name="Medium Grid 3 Accent 3" w:uiPriority="69"/>
+    <w:lsdException w:name="Dark List Accent 3" w:uiPriority="70"/>
+    <w:lsdException w:name="Colorful Shading Accent 3" w:uiPriority="71"/>
+    <w:lsdException w:name="Colorful List Accent 3" w:uiPriority="72"/>
+    <w:lsdException w:name="Colorful Grid Accent 3" w:uiPriority="73"/>
+    <w:lsdException w:name="Light Shading Accent 4" w:uiPriority="60"/>
+    <w:lsdException w:name="Light List Accent 4" w:uiPriority="61"/>
+    <w:lsdException w:name="Light Grid Accent 4" w:uiPriority="62"/>
+    <w:lsdException w:name="Medium Shading 1 Accent 4" w:uiPriority="63"/>
+    <w:lsdException w:name="Medium Shading 2 Accent 4" w:uiPriority="64"/>
+    <w:lsdException w:name="Medium List 1 Accent 4" w:uiPriority="65"/>
+    <w:lsdException w:name="Medium List 2 Accent 4" w:uiPriority="66"/>
+    <w:lsdException w:name="Medium Grid 1 Accent 4" w:uiPriority="67"/>
+    <w:lsdException w:name="Medium Grid 2 Accent 4" w:uiPriority="68"/>
+    <w:lsdException w:name="Medium Grid 3 Accent 4" w:uiPriority="69"/>
+    <w:lsdException w:name="Dark List Accent 4" w:uiPriority="70"/>
+    <w:lsdException w:name="Colorful Shading Accent 4" w:uiPriority="71"/>
+    <w:lsdException w:name="Colorful List Accent 4" w:uiPriority="72"/>
+    <w:lsdException w:name="Colorful Grid Accent 4" w:uiPriority="73"/>
+    <w:lsdException w:name="Light Shading Accent 5" w:uiPriority="60"/>
+    <w:lsdException w:name="Light List Accent 5" w:uiPriority="61"/>
+    <w:lsdException w:name="Light Grid Accent 5" w:uiPriority="62"/>
+    <w:lsdException w:name="Medium Shading 1 Accent 5" w:uiPriority="63"/>
+    <w:lsdException w:name="Medium Shading 2 Accent 5" w:uiPriority="64"/>
+    <w:lsdException w:name="Medium List 1 Accent 5" w:uiPriority="65"/>
+    <w:lsdException w:name="Medium List 2 Accent 5" w:uiPriority="66"/>
+    <w:lsdException w:name="Medium Grid 1 Accent 5" w:uiPriority="67"/>
+    <w:lsdException w:name="Medium Grid 2 Accent 5" w:uiPriority="68"/>
+    <w:lsdException w:name="Medium Grid 3 Accent 5" w:uiPriority="69"/>
+    <w:lsdException w:name="Dark List Accent 5" w:uiPriority="70"/>
+    <w:lsdException w:name="Colorful Shading Accent 5" w:uiPriority="71"/>
+    <w:lsdException w:name="Colorful List Accent 5" w:uiPriority="72"/>
+    <w:lsdException w:name="Colorful Grid Accent 5" w:uiPriority="73"/>
+    <w:lsdException w:name="Light Shading Accent 6" w:uiPriority="60"/>
+    <w:lsdException w:name="Light List Accent 6" w:uiPriority="61"/>
+    <w:lsdException w:name="Light Grid Accent 6" w:uiPriority="62"/>
+    <w:lsdException w:name="Medium Shading 1 Accent 6" w:uiPriority="63"/>
+    <w:lsdException w:name="Medium Shading 2 Accent 6" w:uiPriority="64"/>
+    <w:lsdException w:name="Medium List 1 Accent 6" w:uiPriority="65"/>
+    <w:lsdException w:name="Medium List 2 Accent 6" w:uiPriority="66"/>
+    <w:lsdException w:name="Medium Grid 1 Accent 6" w:uiPriority="67"/>
+    <w:lsdException w:name="Medium Grid 2 Accent 6" w:uiPriority="68"/>
+    <w:lsdException w:name="Medium Grid 3 Accent 6" w:uiPriority="69"/>
+    <w:lsdException w:name="Dark List Accent 6" w:uiPriority="70"/>
+    <w:lsdException w:name="Colorful Shading Accent 6" w:uiPriority="71"/>
+    <w:lsdException w:name="Colorful List Accent 6" w:uiPriority="72"/>
+    <w:lsdException w:name="Colorful Grid Accent 6" w:uiPriority="73"/>
+    <w:lsdException w:name="Subtle Emphasis" w:uiPriority="19" w:qFormat="1"/>
+    <w:lsdException w:name="Intense Emphasis" w:uiPriority="21" w:qFormat="1"/>
+    <w:lsdException w:name="Subtle Reference" w:uiPriority="31" w:qFormat="1"/>
+    <w:lsdException w:name="Intense Reference" w:uiPriority="32" w:qFormat="1"/>
+    <w:lsdException w:name="Book Title" w:uiPriority="33" w:qFormat="1"/>
+    <w:lsdException w:name="Bibliography" w:semiHidden="1" w:uiPriority="37" w:unhideWhenUsed="1"/>
+    <w:lsdException w:name="TOC Heading" w:semiHidden="1" w:uiPriority="39" w:unhideWhenUsed="1" w:qFormat="1"/>
+    <w:lsdException w:name="Plain Table 1" w:uiPriority="41"/>
+    <w:lsdException w:name="Plain Table 2" w:uiPriority="42"/>
+    <w:lsdException w:name="Plain Table 3" w:uiPriority="43"/>
+    <w:lsdException w:name="Plain Table 4" w:uiPriority="44"/>
+    <w:lsdException w:name="Plain Table 5" w:uiPriority="45"/>
+    <w:lsdException w:name="Grid Table Light" w:uiPriority="40"/>
+    <w:lsdException w:name="Grid Table 1 Light" w:uiPriority="46"/>
+    <w:lsdException w:name="Grid Table 2" w:uiPriority="47"/>
+    <w:lsdException w:name="Grid Table 3" w:uiPriority="48"/>
+    <w:lsdException w:name="Grid Table 4" w:uiPriority="49"/>
+    <w:lsdException w:name="Grid Table 5 Dark" w:uiPriority="50"/>
+    <w:lsdException w:name="Grid Table 6 Colorful" w:uiPriority="51"/>
+    <w:lsdException w:name="Grid Table 7 Colorful" w:uiPriority="52"/>
+    <w:lsdException w:name="Grid Table 1 Light Accent 1" w:uiPriority="46"/>
+    <w:lsdException w:name="Grid Table 2 Accent 1" w:uiPriority="47"/>
+    <w:lsdException w:name="Grid Table 3 Accent 1" w:uiPriority="48"/>
+    <w:lsdException w:name="Grid Table 4 Accent 1" w:uiPriority="49"/>
+    <w:lsdException w:name="Grid Table 5 Dark Accent 1" w:uiPriority="50"/>
+    <w:lsdException w:name="Grid Table 6 Colorful Accent 1" w:uiPriority="51"/>
+    <w:lsdException w:name="Grid Table 7 Colorful Accent 1" w:uiPriority="52"/>
+    <w:lsdException w:name="Grid Table 1 Light Accent 2" w:uiPriority="46"/>
+    <w:lsdException w:name="Grid Table 2 Accent 2" w:uiPriority="47"/>
+    <w:lsdException w:name="Grid Table 3 Accent 2" w:uiPriority="48"/>
+    <w:lsdException w:name="Grid Table 4 Accent 2" w:uiPriority="49"/>
+    <w:lsdException w:name="Grid Table 5 Dark Accent 2" w:uiPriority="50"/>
+    <w:lsdException w:name="Grid Table 6 Colorful Accent 2" w:uiPriority="51"/>
+    <w:lsdException w:name="Grid Table 7 Colorful Accent 2" w:uiPriority="52"/>
+    <w:lsdException w:name="Grid Table 1 Light Accent 3" w:uiPriority="46"/>
+    <w:lsdException w:name="Grid Table 2 Accent 3" w:uiPriority="47"/>
+    <w:lsdException w:name="Grid Table 3 Accent 3" w:uiPriority="48"/>
+    <w:lsdException w:name="Grid Table 4 Accent 3" w:uiPriority="49"/>
+    <w:lsdException w:name="Grid Table 5 Dark Accent 3" w:uiPriority="50"/>
+    <w:lsdException w:name="Grid Table 6 Colorful Accent 3" w:uiPriority="51"/>
+    <w:lsdException w:name="Grid Table 7 Colorful Accent 3" w:uiPriority="52"/>
+    <w:lsdException w:name="Grid Table 1 Light Accent 4" w:uiPriority="46"/>
+    <w:lsdException w:name="Grid Table 2 Accent 4" w:uiPriority="47"/>
+    <w:lsdException w:name="Grid Table 3 Accent 4" w:uiPriority="48"/>
+    <w:lsdException w:name="Grid Table 4 Accent 4" w:uiPriority="49"/>
+    <w:lsdException w:name="Grid Table 5 Dark Accent 4" w:uiPriority="50"/>
+    <w:lsdException w:name="Grid Table 6 Colorful Accent 4" w:uiPriority="51"/>
+    <w:lsdException w:name="Grid Table 7 Colorful Accent 4" w:uiPriority="52"/>
+    <w:lsdException w:name="Grid Table 1 Light Accent 5" w:uiPriority="46"/>
+    <w:lsdException w:name="Grid Table 2 Accent 5" w:uiPriority="47"/>
+    <w:lsdException w:name="Grid Table 3 Accent 5" w:uiPriority="48"/>
+    <w:lsdException w:name="Grid Table 4 Accent 5" w:uiPriority="49"/>
+    <w:lsdException w:name="Grid Table 5 Dark Accent 5" w:uiPriority="50"/>
+    <w:lsdException w:name="Grid Table 6 Colorful Accent 5" w:uiPriority="51"/>
+    <w:lsdException w:name="Grid Table 7 Colorful Accent 5" w:uiPriority="52"/>
+    <w:lsdException w:name="Grid Table 1 Light Accent 6" w:uiPriority="46"/>
+    <w:lsdException w:name="Grid Table 2 Accent 6" w:uiPriority="47"/>
+    <w:lsdException w:name="Grid Table 3 Accent 6" w:uiPriority="48"/>
+    <w:lsdException w:name="Grid Table 4 Accent 6" w:uiPriority="49"/>
+    <w:lsdException w:name="Grid Table 5 Dark Accent 6" w:uiPriority="50"/>
+    <w:lsdException w:name="Grid Table 6 Colorful Accent 6" w:uiPriority="51"/>
+    <w:lsdException w:name="Grid Table 7 Colorful Accent 6" w:uiPriority="52"/>
+    <w:lsdException w:name="List Table 1 Light" w:uiPriority="46"/>
+    <w:lsdException w:name="List Table 2" w:uiPriority="47"/>
+    <w:lsdException w:name="List Table 3" w:uiPriority="48"/>
+    <w:lsdException w:name="List Table 4" w:uiPriority="49"/>
+    <w:lsdException w:name="List Table 5 Dark" w:uiPriority="50"/>
+    <w:lsdException w:name="List Table 6 Colorful" w:uiPriority="51"/>
+    <w:lsdException w:name="List Table 7 Colorful" w:uiPriority="52"/>
+    <w:lsdException w:name="List Table 1 Light Accent 1" w:uiPriority="46"/>
+    <w:lsdException w:name="List Table 2 Accent 1" w:uiPriority="47"/>
+    <w:lsdException w:name="List Table 3 Accent 1" w:uiPriority="48"/>
+    <w:lsdException w:name="List Table 4 Accent 1" w:uiPriority="49"/>
+    <w:lsdException w:name="List Table 5 Dark Accent 1" w:uiPriority="50"/>
+    <w:lsdException w:name="List Table 6 Colorful Accent 1" w:uiPriority="51"/>
+    <w:lsdException w:name="List Table 7 Colorful Accent 1" w:uiPriority="52"/>
+    <w:lsdException w:name="List Table 1 Light Accent 2" w:uiPriority="46"/>
+    <w:lsdException w:name="List Table 2 Accent 2" w:uiPriority="47"/>
+    <w:lsdException w:name="List Table 3 Accent 2" w:uiPriority="48"/>
+    <w:lsdException w:name="List Table 4 Accent 2" w:uiPriority="49"/>
+    <w:lsdException w:name="List Table 5 Dark Accent 2" w:uiPriority="50"/>
+    <w:lsdException w:name="List Table 6 Colorful Accent 2" w:uiPriority="51"/>
+    <w:lsdException w:name="List Table 7 Colorful Accent 2" w:uiPriority="52"/>
+    <w:lsdException w:name="List Table 1 Light Accent 3" w:uiPriority="46"/>
+    <w:lsdException w:name="List Table 2 Accent 3" w:uiPriority="47"/>
+    <w:lsdException w:name="List Table 3 Accent 3" w:uiPriority="48"/>
+    <w:lsdException w:name="List Table 4 Accent 3" w:uiPriority="49"/>
+    <w:lsdException w:name="List Table 5 Dark Accent 3" w:uiPriority="50"/>
+    <w:lsdException w:name="List Table 6 Colorful Accent 3" w:uiPriority="51"/>
+    <w:lsdException w:name="List Table 7 Colorful Accent 3" w:uiPriority="52"/>
+    <w:lsdException w:name="List Table 1 Light Accent 4" w:uiPriority="46"/>
+    <w:lsdException w:name="List Table 2 Accent 4" w:uiPriority="47"/>
+    <w:lsdException w:name="List Table 3 Accent 4" w:uiPriority="48"/>
+    <w:lsdException w:name="List Table 4 Accent 4" w:uiPriority="49"/>
+    <w:lsdException w:name="List Table 5 Dark Accent 4" w:uiPriority="50"/>
+    <w:lsdException w:name="List Table 6 Colorful Accent 4" w:uiPriority="51"/>
+    <w:lsdException w:name="List Table 7 Colorful Accent 4" w:uiPriority="52"/>
+    <w:lsdException w:name="List Table 1 Light Accent 5" w:uiPriority="46"/>
+    <w:lsdException w:name="List Table 2 Accent 5" w:uiPriority="47"/>
+    <w:lsdException w:name="List Table 3 Accent 5" w:uiPriority="48"/>
+    <w:lsdException w:name="List Table 4 Accent 5" w:uiPriority="49"/>
+    <w:lsdException w:name="List Table 5 Dark Accent 5" w:uiPriority="50"/>
+    <w:lsdException w:name="List Table 6 Colorful Accent 5" w:uiPriority="51"/>
+    <w:lsdException w:name="List Table 7 Colorful Accent 5" w:uiPriority="52"/>
+    <w:lsdException w:name="List Table 1 Light Accent 6" w:uiPriority="46"/>
+    <w:lsdException w:name="List Table 2 Accent 6" w:uiPriority="47"/>
+    <w:lsdException w:name="List Table 3 Accent 6" w:uiPriority="48"/>
+    <w:lsdException w:name="List Table 4 Accent 6" w:uiPriority="49"/>
+    <w:lsdException w:name="List Table 5 Dark Accent 6" w:uiPriority="50"/>
+    <w:lsdException w:name="List Table 6 Colorful Accent 6" w:uiPriority="51"/>
+    <w:lsdException w:name="List Table 7 Colorful Accent 6" w:uiPriority="52"/>
   </w:latentStyles>
   <w:style w:type="paragraph" w:default="1" w:styleId="Standard">
     <w:name w:val="Normal"/>
@@ -14749,7 +15285,6 @@
     <w:uiPriority w:val="99"/>
     <w:semiHidden/>
     <w:unhideWhenUsed/>
-    <w:qFormat/>
     <w:tblPr>
       <w:tblInd w:w="0" w:type="dxa"/>
       <w:tblCellMar>
@@ -16284,11 +16819,10 @@
       <w:color w:val="808080"/>
     </w:rPr>
   </w:style>
-  <w:style w:type="table" w:styleId="Tabellengitternetz">
+  <w:style w:type="table" w:styleId="Tabellenraster">
     <w:name w:val="Table Grid"/>
     <w:basedOn w:val="NormaleTabelle"/>
     <w:tblPr>
-      <w:tblInd w:w="0" w:type="dxa"/>
       <w:tblBorders>
         <w:top w:val="single" w:sz="4" w:space="0" w:color="auto"/>
         <w:left w:val="single" w:sz="4" w:space="0" w:color="auto"/>
@@ -16297,12 +16831,6 @@
         <w:insideH w:val="single" w:sz="4" w:space="0" w:color="auto"/>
         <w:insideV w:val="single" w:sz="4" w:space="0" w:color="auto"/>
       </w:tblBorders>
-      <w:tblCellMar>
-        <w:top w:w="0" w:type="dxa"/>
-        <w:left w:w="108" w:type="dxa"/>
-        <w:bottom w:w="0" w:type="dxa"/>
-        <w:right w:w="108" w:type="dxa"/>
-      </w:tblCellMar>
     </w:tblPr>
   </w:style>
   <w:style w:type="paragraph" w:styleId="Listenabsatz">
@@ -16612,7 +17140,7 @@
 </file>
 
 <file path=customXml/itemProps1.xml><?xml version="1.0" encoding="utf-8"?>
-<ds:datastoreItem xmlns:ds="http://schemas.openxmlformats.org/officeDocument/2006/customXml" ds:itemID="{B468A126-4C29-4F9D-9BF1-BEF52B0571DB}">
+<ds:datastoreItem xmlns:ds="http://schemas.openxmlformats.org/officeDocument/2006/customXml" ds:itemID="{BCCAB4E2-BC00-4110-AB4E-B6ADD1BCDD39}">
   <ds:schemaRefs>
     <ds:schemaRef ds:uri="http://schemas.openxmlformats.org/officeDocument/2006/bibliography"/>
   </ds:schemaRefs>

</xml_diff>